<commit_message>
Updated CV and presentations
</commit_message>
<xml_diff>
--- a/assets/pdf/Evan_Dastin-van_Rijn_CV.docx
+++ b/assets/pdf/Evan_Dastin-van_Rijn_CV.docx
@@ -499,6 +499,143 @@
           <w:sz w:val="22"/>
           <w:szCs w:val="22"/>
         </w:rPr>
+        <w:t>PhD Student</w:t>
+      </w:r>
+      <w:r>
+        <w:rPr>
+          <w:b/>
+          <w:bCs/>
+          <w:sz w:val="22"/>
+          <w:szCs w:val="22"/>
+        </w:rPr>
+        <w:t xml:space="preserve">, </w:t>
+      </w:r>
+      <w:r>
+        <w:rPr>
+          <w:b/>
+          <w:bCs/>
+          <w:sz w:val="22"/>
+          <w:szCs w:val="22"/>
+        </w:rPr>
+        <w:t>Translational Neuroengineering Lab</w:t>
+      </w:r>
+      <w:r>
+        <w:rPr>
+          <w:sz w:val="22"/>
+          <w:szCs w:val="22"/>
+        </w:rPr>
+        <w:tab/>
+      </w:r>
+      <w:r>
+        <w:rPr>
+          <w:sz w:val="22"/>
+          <w:szCs w:val="22"/>
+        </w:rPr>
+        <w:t xml:space="preserve"> </w:t>
+      </w:r>
+      <w:r>
+        <w:rPr>
+          <w:sz w:val="22"/>
+          <w:szCs w:val="22"/>
+        </w:rPr>
+        <w:t>09/20</w:t>
+      </w:r>
+      <w:r>
+        <w:rPr>
+          <w:sz w:val="22"/>
+          <w:szCs w:val="22"/>
+        </w:rPr>
+        <w:t>22</w:t>
+      </w:r>
+      <w:r>
+        <w:rPr>
+          <w:sz w:val="22"/>
+          <w:szCs w:val="22"/>
+        </w:rPr>
+        <w:t>-</w:t>
+      </w:r>
+      <w:r>
+        <w:rPr>
+          <w:sz w:val="22"/>
+          <w:szCs w:val="22"/>
+        </w:rPr>
+        <w:t>Present</w:t>
+      </w:r>
+    </w:p>
+    <w:p>
+      <w:pPr>
+        <w:pStyle w:val="ListParagraph"/>
+        <w:numPr>
+          <w:ilvl w:val="0"/>
+          <w:numId w:val="5"/>
+        </w:numPr>
+        <w:tabs>
+          <w:tab w:val="left" w:pos="7830"/>
+        </w:tabs>
+        <w:rPr>
+          <w:sz w:val="22"/>
+          <w:szCs w:val="22"/>
+        </w:rPr>
+      </w:pPr>
+      <w:r>
+        <w:rPr>
+          <w:rFonts w:ascii="Times New Roman" w:hAnsi="Times New Roman" w:cs="Times New Roman"/>
+          <w:sz w:val="22"/>
+          <w:szCs w:val="22"/>
+        </w:rPr>
+        <w:t>Developed computational models to better understand the effect of striatal stimulation in a behavioral task probing cognitive flexibility in rats</w:t>
+      </w:r>
+    </w:p>
+    <w:p>
+      <w:pPr>
+        <w:pStyle w:val="ListParagraph"/>
+        <w:numPr>
+          <w:ilvl w:val="0"/>
+          <w:numId w:val="5"/>
+        </w:numPr>
+        <w:tabs>
+          <w:tab w:val="left" w:pos="7830"/>
+        </w:tabs>
+        <w:rPr>
+          <w:sz w:val="22"/>
+          <w:szCs w:val="22"/>
+        </w:rPr>
+      </w:pPr>
+      <w:r>
+        <w:rPr>
+          <w:rFonts w:ascii="Times New Roman" w:hAnsi="Times New Roman" w:cs="Times New Roman"/>
+          <w:sz w:val="22"/>
+          <w:szCs w:val="22"/>
+        </w:rPr>
+        <w:t>Developed a streamlined software platform for integrating behavioral tasks in operant chambers, electrophysiological recordings, video, and stimulation</w:t>
+      </w:r>
+      <w:r>
+        <w:rPr>
+          <w:rFonts w:ascii="Times New Roman" w:hAnsi="Times New Roman" w:cs="Times New Roman"/>
+          <w:sz w:val="22"/>
+          <w:szCs w:val="22"/>
+        </w:rPr>
+        <w:br/>
+      </w:r>
+    </w:p>
+    <w:p>
+      <w:pPr>
+        <w:tabs>
+          <w:tab w:val="left" w:pos="7830"/>
+        </w:tabs>
+        <w:ind w:firstLine="270"/>
+        <w:rPr>
+          <w:sz w:val="22"/>
+          <w:szCs w:val="22"/>
+        </w:rPr>
+      </w:pPr>
+      <w:r>
+        <w:rPr>
+          <w:b/>
+          <w:bCs/>
+          <w:sz w:val="22"/>
+          <w:szCs w:val="22"/>
+        </w:rPr>
         <w:t>Research Assistant, Borton Laboratory</w:t>
       </w:r>
       <w:r>
@@ -986,6 +1123,22 @@
           <w:szCs w:val="22"/>
         </w:rPr>
       </w:pPr>
+      <w:r>
+        <w:rPr>
+          <w:color w:val="000000" w:themeColor="text1"/>
+          <w:sz w:val="22"/>
+          <w:szCs w:val="22"/>
+        </w:rPr>
+        <w:br/>
+      </w:r>
+      <w:r>
+        <w:rPr>
+          <w:color w:val="000000" w:themeColor="text1"/>
+          <w:sz w:val="22"/>
+          <w:szCs w:val="22"/>
+        </w:rPr>
+        <w:br/>
+      </w:r>
     </w:p>
     <w:p>
       <w:pPr>
@@ -1005,6 +1158,7 @@
           <w:sz w:val="22"/>
           <w:szCs w:val="22"/>
         </w:rPr>
+        <w:lastRenderedPageBreak/>
         <w:t>Student</w:t>
       </w:r>
       <w:r>
@@ -1211,7 +1365,6 @@
           <w:sz w:val="22"/>
           <w:szCs w:val="22"/>
         </w:rPr>
-        <w:lastRenderedPageBreak/>
         <w:t xml:space="preserve">Lab: </w:t>
       </w:r>
       <w:r>
@@ -2043,6 +2196,27 @@
     </w:p>
     <w:p>
       <w:pPr>
+        <w:rPr>
+          <w:b/>
+          <w:bCs/>
+          <w:sz w:val="22"/>
+          <w:szCs w:val="22"/>
+          <w:u w:val="single"/>
+        </w:rPr>
+      </w:pPr>
+      <w:r>
+        <w:rPr>
+          <w:b/>
+          <w:bCs/>
+          <w:sz w:val="22"/>
+          <w:szCs w:val="22"/>
+          <w:u w:val="single"/>
+        </w:rPr>
+        <w:br w:type="page"/>
+      </w:r>
+    </w:p>
+    <w:p>
+      <w:pPr>
         <w:tabs>
           <w:tab w:val="left" w:pos="7830"/>
         </w:tabs>
@@ -2063,7 +2237,298 @@
           <w:szCs w:val="22"/>
           <w:u w:val="single"/>
         </w:rPr>
+        <w:lastRenderedPageBreak/>
         <w:t>Conferences and Poster Presentations</w:t>
+      </w:r>
+    </w:p>
+    <w:p>
+      <w:pPr>
+        <w:tabs>
+          <w:tab w:val="left" w:pos="8370"/>
+        </w:tabs>
+        <w:ind w:left="270"/>
+        <w:rPr>
+          <w:sz w:val="22"/>
+          <w:szCs w:val="22"/>
+        </w:rPr>
+      </w:pPr>
+      <w:r>
+        <w:rPr>
+          <w:b/>
+          <w:bCs/>
+          <w:sz w:val="22"/>
+          <w:szCs w:val="22"/>
+        </w:rPr>
+        <w:t>Minnesota Neuromodulation Symposium 2022</w:t>
+      </w:r>
+      <w:r>
+        <w:rPr>
+          <w:sz w:val="22"/>
+          <w:szCs w:val="22"/>
+        </w:rPr>
+        <w:t xml:space="preserve">                                                           </w:t>
+      </w:r>
+      <w:r>
+        <w:rPr>
+          <w:sz w:val="22"/>
+          <w:szCs w:val="22"/>
+        </w:rPr>
+        <w:tab/>
+        <w:t>April</w:t>
+      </w:r>
+      <w:r>
+        <w:rPr>
+          <w:sz w:val="22"/>
+          <w:szCs w:val="22"/>
+        </w:rPr>
+        <w:t xml:space="preserve"> </w:t>
+      </w:r>
+      <w:r>
+        <w:rPr>
+          <w:sz w:val="22"/>
+          <w:szCs w:val="22"/>
+        </w:rPr>
+        <w:t>2022</w:t>
+      </w:r>
+    </w:p>
+    <w:p>
+      <w:pPr>
+        <w:tabs>
+          <w:tab w:val="left" w:pos="8370"/>
+        </w:tabs>
+        <w:ind w:left="270"/>
+        <w:rPr>
+          <w:sz w:val="22"/>
+          <w:szCs w:val="22"/>
+        </w:rPr>
+      </w:pPr>
+      <w:r>
+        <w:rPr>
+          <w:sz w:val="22"/>
+          <w:szCs w:val="22"/>
+        </w:rPr>
+        <w:t>“Rodents Solve an Extradimensional Set-Shifting Task by Forgetful Adaptive Reinforcement Learning” (Presenter)</w:t>
+      </w:r>
+    </w:p>
+    <w:p>
+      <w:pPr>
+        <w:tabs>
+          <w:tab w:val="left" w:pos="8370"/>
+        </w:tabs>
+        <w:ind w:left="270"/>
+        <w:rPr>
+          <w:sz w:val="22"/>
+          <w:szCs w:val="22"/>
+        </w:rPr>
+      </w:pPr>
+      <w:r>
+        <w:rPr>
+          <w:b/>
+          <w:bCs/>
+          <w:sz w:val="22"/>
+          <w:szCs w:val="22"/>
+        </w:rPr>
+        <w:t>Minnesota Neuromodulation Symposium 2022</w:t>
+      </w:r>
+      <w:r>
+        <w:rPr>
+          <w:sz w:val="22"/>
+          <w:szCs w:val="22"/>
+        </w:rPr>
+        <w:t xml:space="preserve">                                                           </w:t>
+      </w:r>
+      <w:r>
+        <w:rPr>
+          <w:sz w:val="22"/>
+          <w:szCs w:val="22"/>
+        </w:rPr>
+        <w:tab/>
+        <w:t>April 2022</w:t>
+      </w:r>
+    </w:p>
+    <w:p>
+      <w:pPr>
+        <w:tabs>
+          <w:tab w:val="left" w:pos="8370"/>
+        </w:tabs>
+        <w:ind w:left="270"/>
+        <w:rPr>
+          <w:sz w:val="22"/>
+          <w:szCs w:val="22"/>
+        </w:rPr>
+      </w:pPr>
+      <w:r>
+        <w:rPr>
+          <w:sz w:val="22"/>
+          <w:szCs w:val="22"/>
+        </w:rPr>
+        <w:t>“</w:t>
+      </w:r>
+      <w:r>
+        <w:rPr>
+          <w:sz w:val="22"/>
+          <w:szCs w:val="22"/>
+        </w:rPr>
+        <w:t>Deep Brain Stimulation of the Mid-Striatum Impairs Probabilistic Reinforcement Learning in Rodents</w:t>
+      </w:r>
+      <w:r>
+        <w:rPr>
+          <w:sz w:val="22"/>
+          <w:szCs w:val="22"/>
+        </w:rPr>
+        <w:t>” (</w:t>
+      </w:r>
+      <w:r>
+        <w:rPr>
+          <w:sz w:val="22"/>
+          <w:szCs w:val="22"/>
+        </w:rPr>
+        <w:t>Co-author</w:t>
+      </w:r>
+      <w:r>
+        <w:rPr>
+          <w:sz w:val="22"/>
+          <w:szCs w:val="22"/>
+        </w:rPr>
+        <w:t>)</w:t>
+      </w:r>
+    </w:p>
+    <w:p>
+      <w:pPr>
+        <w:tabs>
+          <w:tab w:val="left" w:pos="8370"/>
+        </w:tabs>
+        <w:ind w:left="270"/>
+        <w:rPr>
+          <w:sz w:val="22"/>
+          <w:szCs w:val="22"/>
+        </w:rPr>
+      </w:pPr>
+      <w:r>
+        <w:rPr>
+          <w:b/>
+          <w:bCs/>
+          <w:sz w:val="22"/>
+          <w:szCs w:val="22"/>
+        </w:rPr>
+        <w:t>Minnesota Neuromodulation Symposium 2022</w:t>
+      </w:r>
+      <w:r>
+        <w:rPr>
+          <w:sz w:val="22"/>
+          <w:szCs w:val="22"/>
+        </w:rPr>
+        <w:t xml:space="preserve">                                                           </w:t>
+      </w:r>
+      <w:r>
+        <w:rPr>
+          <w:sz w:val="22"/>
+          <w:szCs w:val="22"/>
+        </w:rPr>
+        <w:tab/>
+        <w:t>April 2022</w:t>
+      </w:r>
+    </w:p>
+    <w:p>
+      <w:pPr>
+        <w:tabs>
+          <w:tab w:val="left" w:pos="8370"/>
+        </w:tabs>
+        <w:ind w:left="270"/>
+        <w:rPr>
+          <w:sz w:val="22"/>
+          <w:szCs w:val="22"/>
+        </w:rPr>
+      </w:pPr>
+      <w:r>
+        <w:rPr>
+          <w:sz w:val="22"/>
+          <w:szCs w:val="22"/>
+        </w:rPr>
+        <w:t>“</w:t>
+      </w:r>
+      <w:r>
+        <w:rPr>
+          <w:sz w:val="22"/>
+          <w:szCs w:val="22"/>
+        </w:rPr>
+        <w:t>Effects of deep brain stimulation in the mid-striatum on compulsive behavior in an extradimensional set-shifting task</w:t>
+      </w:r>
+      <w:r>
+        <w:rPr>
+          <w:sz w:val="22"/>
+          <w:szCs w:val="22"/>
+        </w:rPr>
+        <w:t>” (Co-author)</w:t>
+      </w:r>
+    </w:p>
+    <w:p>
+      <w:pPr>
+        <w:tabs>
+          <w:tab w:val="left" w:pos="8370"/>
+        </w:tabs>
+        <w:ind w:left="270"/>
+        <w:rPr>
+          <w:sz w:val="22"/>
+          <w:szCs w:val="22"/>
+        </w:rPr>
+      </w:pPr>
+      <w:r>
+        <w:rPr>
+          <w:b/>
+          <w:bCs/>
+          <w:sz w:val="22"/>
+          <w:szCs w:val="22"/>
+        </w:rPr>
+        <w:t>Minnesota Neuromodulation Symposium 2022</w:t>
+      </w:r>
+      <w:r>
+        <w:rPr>
+          <w:sz w:val="22"/>
+          <w:szCs w:val="22"/>
+        </w:rPr>
+        <w:t xml:space="preserve">                                                           </w:t>
+      </w:r>
+      <w:r>
+        <w:rPr>
+          <w:sz w:val="22"/>
+          <w:szCs w:val="22"/>
+        </w:rPr>
+        <w:tab/>
+        <w:t>April 2022</w:t>
+      </w:r>
+    </w:p>
+    <w:p>
+      <w:pPr>
+        <w:tabs>
+          <w:tab w:val="left" w:pos="8370"/>
+        </w:tabs>
+        <w:ind w:left="270"/>
+        <w:rPr>
+          <w:sz w:val="22"/>
+          <w:szCs w:val="22"/>
+        </w:rPr>
+      </w:pPr>
+      <w:r>
+        <w:rPr>
+          <w:sz w:val="22"/>
+          <w:szCs w:val="22"/>
+        </w:rPr>
+        <w:t>“</w:t>
+      </w:r>
+      <w:r>
+        <w:rPr>
+          <w:sz w:val="22"/>
+          <w:szCs w:val="22"/>
+        </w:rPr>
+        <w:t>Unilateral electrical stimulation is sufficient to improve behavioral flexibility in rodents</w:t>
+      </w:r>
+      <w:r>
+        <w:rPr>
+          <w:sz w:val="22"/>
+          <w:szCs w:val="22"/>
+        </w:rPr>
+        <w:t>” (Co-author)</w:t>
       </w:r>
     </w:p>
     <w:p>
@@ -2403,7 +2868,6 @@
           <w:sz w:val="22"/>
           <w:szCs w:val="22"/>
         </w:rPr>
-        <w:lastRenderedPageBreak/>
         <w:t>18</w:t>
       </w:r>
       <w:r>
@@ -3172,6 +3636,7 @@
           <w:sz w:val="22"/>
           <w:szCs w:val="22"/>
         </w:rPr>
+        <w:lastRenderedPageBreak/>
         <w:t>Advised a cohort of nine first-year, engineering students on adjusting to classes and lifestyle in a university setting</w:t>
       </w:r>
     </w:p>
@@ -3371,6 +3836,33 @@
           <w:u w:val="single"/>
         </w:rPr>
         <w:t>Awards</w:t>
+      </w:r>
+    </w:p>
+    <w:p>
+      <w:pPr>
+        <w:tabs>
+          <w:tab w:val="left" w:pos="7920"/>
+        </w:tabs>
+        <w:ind w:left="270"/>
+        <w:rPr>
+          <w:sz w:val="22"/>
+          <w:szCs w:val="22"/>
+        </w:rPr>
+      </w:pPr>
+      <w:r>
+        <w:rPr>
+          <w:sz w:val="22"/>
+          <w:szCs w:val="22"/>
+        </w:rPr>
+        <w:t>Inspire Medical Poster Award Minnesota Neuromodulation Symposium ($300)</w:t>
+      </w:r>
+      <w:r>
+        <w:rPr>
+          <w:sz w:val="22"/>
+          <w:szCs w:val="22"/>
+        </w:rPr>
+        <w:tab/>
+        <w:t xml:space="preserve">        April 2022</w:t>
       </w:r>
     </w:p>
     <w:p>
@@ -3610,9 +4102,9 @@
 <file path=word/numbering.xml><?xml version="1.0" encoding="utf-8"?>
 <w:numbering xmlns:wpc="http://schemas.microsoft.com/office/word/2010/wordprocessingCanvas" xmlns:cx="http://schemas.microsoft.com/office/drawing/2014/chartex" xmlns:cx1="http://schemas.microsoft.com/office/drawing/2015/9/8/chartex" xmlns:cx2="http://schemas.microsoft.com/office/drawing/2015/10/21/chartex" xmlns:cx3="http://schemas.microsoft.com/office/drawing/2016/5/9/chartex" xmlns:cx4="http://schemas.microsoft.com/office/drawing/2016/5/10/chartex" xmlns:cx5="http://schemas.microsoft.com/office/drawing/2016/5/11/chartex" xmlns:cx6="http://schemas.microsoft.com/office/drawing/2016/5/12/chartex" xmlns:cx7="http://schemas.microsoft.com/office/drawing/2016/5/13/chartex" xmlns:cx8="http://schemas.microsoft.com/office/drawing/2016/5/14/chartex" xmlns:mc="http://schemas.openxmlformats.org/markup-compatibility/2006" xmlns:aink="http://schemas.microsoft.com/office/drawing/2016/ink" xmlns:am3d="http://schemas.microsoft.com/office/drawing/2017/model3d" xmlns:o="urn:schemas-microsoft-com:office:office" xmlns:r="http://schemas.openxmlformats.org/officeDocument/2006/relationships" xmlns:m="http://schemas.openxmlformats.org/officeDocument/2006/math" xmlns:v="urn:schemas-microsoft-com:vml" xmlns:wp14="http://schemas.microsoft.com/office/word/2010/wordprocessingDrawing" xmlns:wp="http://schemas.openxmlformats.org/drawingml/2006/wordprocessingDrawing" xmlns:w10="urn:schemas-microsoft-com:office:word" xmlns:w="http://schemas.openxmlformats.org/wordprocessingml/2006/main" xmlns:w14="http://schemas.microsoft.com/office/word/2010/wordml" xmlns:w15="http://schemas.microsoft.com/office/word/2012/wordml" xmlns:w16cex="http://schemas.microsoft.com/office/word/2018/wordml/cex" xmlns:w16cid="http://schemas.microsoft.com/office/word/2016/wordml/cid" xmlns:w16="http://schemas.microsoft.com/office/word/2018/wordml" xmlns:w16sdtdh="http://schemas.microsoft.com/office/word/2020/wordml/sdtdatahash" xmlns:w16se="http://schemas.microsoft.com/office/word/2015/wordml/symex" xmlns:wpg="http://schemas.microsoft.com/office/word/2010/wordprocessingGroup" xmlns:wpi="http://schemas.microsoft.com/office/word/2010/wordprocessingInk" xmlns:wne="http://schemas.microsoft.com/office/word/2006/wordml" xmlns:wps="http://schemas.microsoft.com/office/word/2010/wordprocessingShape" mc:Ignorable="w14 w15 w16se w16cid w16 w16cex w16sdtdh wp14">
   <w:abstractNum w:abstractNumId="0" w15:restartNumberingAfterBreak="0">
-    <w:nsid w:val="68B53711"/>
+    <w:nsid w:val="5C810850"/>
     <w:multiLevelType w:val="hybridMultilevel"/>
-    <w:tmpl w:val="337813FA"/>
+    <w:tmpl w:val="0678810A"/>
     <w:lvl w:ilvl="0" w:tplc="04090001">
       <w:start w:val="1"/>
       <w:numFmt w:val="bullet"/>
@@ -3723,16 +4215,16 @@
     </w:lvl>
   </w:abstractNum>
   <w:abstractNum w:abstractNumId="1" w15:restartNumberingAfterBreak="0">
-    <w:nsid w:val="7789244E"/>
+    <w:nsid w:val="620B7AE3"/>
     <w:multiLevelType w:val="hybridMultilevel"/>
-    <w:tmpl w:val="10C254BA"/>
+    <w:tmpl w:val="5D82D226"/>
     <w:lvl w:ilvl="0" w:tplc="04090001">
       <w:start w:val="1"/>
       <w:numFmt w:val="bullet"/>
       <w:lvlText w:val=""/>
       <w:lvlJc w:val="left"/>
       <w:pPr>
-        <w:ind w:left="720" w:hanging="360"/>
+        <w:ind w:left="990" w:hanging="360"/>
       </w:pPr>
       <w:rPr>
         <w:rFonts w:ascii="Symbol" w:hAnsi="Symbol" w:hint="default"/>
@@ -3744,7 +4236,7 @@
       <w:lvlText w:val="o"/>
       <w:lvlJc w:val="left"/>
       <w:pPr>
-        <w:ind w:left="1440" w:hanging="360"/>
+        <w:ind w:left="1710" w:hanging="360"/>
       </w:pPr>
       <w:rPr>
         <w:rFonts w:ascii="Courier New" w:hAnsi="Courier New" w:cs="Courier New" w:hint="default"/>
@@ -3756,7 +4248,7 @@
       <w:lvlText w:val=""/>
       <w:lvlJc w:val="left"/>
       <w:pPr>
-        <w:ind w:left="2160" w:hanging="360"/>
+        <w:ind w:left="2430" w:hanging="360"/>
       </w:pPr>
       <w:rPr>
         <w:rFonts w:ascii="Wingdings" w:hAnsi="Wingdings" w:hint="default"/>
@@ -3768,7 +4260,7 @@
       <w:lvlText w:val=""/>
       <w:lvlJc w:val="left"/>
       <w:pPr>
-        <w:ind w:left="2880" w:hanging="360"/>
+        <w:ind w:left="3150" w:hanging="360"/>
       </w:pPr>
       <w:rPr>
         <w:rFonts w:ascii="Symbol" w:hAnsi="Symbol" w:hint="default"/>
@@ -3780,7 +4272,7 @@
       <w:lvlText w:val="o"/>
       <w:lvlJc w:val="left"/>
       <w:pPr>
-        <w:ind w:left="3600" w:hanging="360"/>
+        <w:ind w:left="3870" w:hanging="360"/>
       </w:pPr>
       <w:rPr>
         <w:rFonts w:ascii="Courier New" w:hAnsi="Courier New" w:cs="Courier New" w:hint="default"/>
@@ -3792,7 +4284,7 @@
       <w:lvlText w:val=""/>
       <w:lvlJc w:val="left"/>
       <w:pPr>
-        <w:ind w:left="4320" w:hanging="360"/>
+        <w:ind w:left="4590" w:hanging="360"/>
       </w:pPr>
       <w:rPr>
         <w:rFonts w:ascii="Wingdings" w:hAnsi="Wingdings" w:hint="default"/>
@@ -3804,7 +4296,7 @@
       <w:lvlText w:val=""/>
       <w:lvlJc w:val="left"/>
       <w:pPr>
-        <w:ind w:left="5040" w:hanging="360"/>
+        <w:ind w:left="5310" w:hanging="360"/>
       </w:pPr>
       <w:rPr>
         <w:rFonts w:ascii="Symbol" w:hAnsi="Symbol" w:hint="default"/>
@@ -3816,7 +4308,7 @@
       <w:lvlText w:val="o"/>
       <w:lvlJc w:val="left"/>
       <w:pPr>
-        <w:ind w:left="5760" w:hanging="360"/>
+        <w:ind w:left="6030" w:hanging="360"/>
       </w:pPr>
       <w:rPr>
         <w:rFonts w:ascii="Courier New" w:hAnsi="Courier New" w:cs="Courier New" w:hint="default"/>
@@ -3828,7 +4320,7 @@
       <w:lvlText w:val=""/>
       <w:lvlJc w:val="left"/>
       <w:pPr>
-        <w:ind w:left="6480" w:hanging="360"/>
+        <w:ind w:left="6750" w:hanging="360"/>
       </w:pPr>
       <w:rPr>
         <w:rFonts w:ascii="Wingdings" w:hAnsi="Wingdings" w:hint="default"/>
@@ -3836,9 +4328,9 @@
     </w:lvl>
   </w:abstractNum>
   <w:abstractNum w:abstractNumId="2" w15:restartNumberingAfterBreak="0">
-    <w:nsid w:val="7F443102"/>
+    <w:nsid w:val="68B53711"/>
     <w:multiLevelType w:val="hybridMultilevel"/>
-    <w:tmpl w:val="A00EB816"/>
+    <w:tmpl w:val="337813FA"/>
     <w:lvl w:ilvl="0" w:tplc="04090001">
       <w:start w:val="1"/>
       <w:numFmt w:val="bullet"/>
@@ -3948,14 +4440,246 @@
       </w:rPr>
     </w:lvl>
   </w:abstractNum>
+  <w:abstractNum w:abstractNumId="3" w15:restartNumberingAfterBreak="0">
+    <w:nsid w:val="7789244E"/>
+    <w:multiLevelType w:val="hybridMultilevel"/>
+    <w:tmpl w:val="10C254BA"/>
+    <w:lvl w:ilvl="0" w:tplc="04090001">
+      <w:start w:val="1"/>
+      <w:numFmt w:val="bullet"/>
+      <w:lvlText w:val=""/>
+      <w:lvlJc w:val="left"/>
+      <w:pPr>
+        <w:ind w:left="720" w:hanging="360"/>
+      </w:pPr>
+      <w:rPr>
+        <w:rFonts w:ascii="Symbol" w:hAnsi="Symbol" w:hint="default"/>
+      </w:rPr>
+    </w:lvl>
+    <w:lvl w:ilvl="1" w:tplc="04090003" w:tentative="1">
+      <w:start w:val="1"/>
+      <w:numFmt w:val="bullet"/>
+      <w:lvlText w:val="o"/>
+      <w:lvlJc w:val="left"/>
+      <w:pPr>
+        <w:ind w:left="1440" w:hanging="360"/>
+      </w:pPr>
+      <w:rPr>
+        <w:rFonts w:ascii="Courier New" w:hAnsi="Courier New" w:cs="Courier New" w:hint="default"/>
+      </w:rPr>
+    </w:lvl>
+    <w:lvl w:ilvl="2" w:tplc="04090005" w:tentative="1">
+      <w:start w:val="1"/>
+      <w:numFmt w:val="bullet"/>
+      <w:lvlText w:val=""/>
+      <w:lvlJc w:val="left"/>
+      <w:pPr>
+        <w:ind w:left="2160" w:hanging="360"/>
+      </w:pPr>
+      <w:rPr>
+        <w:rFonts w:ascii="Wingdings" w:hAnsi="Wingdings" w:hint="default"/>
+      </w:rPr>
+    </w:lvl>
+    <w:lvl w:ilvl="3" w:tplc="04090001" w:tentative="1">
+      <w:start w:val="1"/>
+      <w:numFmt w:val="bullet"/>
+      <w:lvlText w:val=""/>
+      <w:lvlJc w:val="left"/>
+      <w:pPr>
+        <w:ind w:left="2880" w:hanging="360"/>
+      </w:pPr>
+      <w:rPr>
+        <w:rFonts w:ascii="Symbol" w:hAnsi="Symbol" w:hint="default"/>
+      </w:rPr>
+    </w:lvl>
+    <w:lvl w:ilvl="4" w:tplc="04090003" w:tentative="1">
+      <w:start w:val="1"/>
+      <w:numFmt w:val="bullet"/>
+      <w:lvlText w:val="o"/>
+      <w:lvlJc w:val="left"/>
+      <w:pPr>
+        <w:ind w:left="3600" w:hanging="360"/>
+      </w:pPr>
+      <w:rPr>
+        <w:rFonts w:ascii="Courier New" w:hAnsi="Courier New" w:cs="Courier New" w:hint="default"/>
+      </w:rPr>
+    </w:lvl>
+    <w:lvl w:ilvl="5" w:tplc="04090005" w:tentative="1">
+      <w:start w:val="1"/>
+      <w:numFmt w:val="bullet"/>
+      <w:lvlText w:val=""/>
+      <w:lvlJc w:val="left"/>
+      <w:pPr>
+        <w:ind w:left="4320" w:hanging="360"/>
+      </w:pPr>
+      <w:rPr>
+        <w:rFonts w:ascii="Wingdings" w:hAnsi="Wingdings" w:hint="default"/>
+      </w:rPr>
+    </w:lvl>
+    <w:lvl w:ilvl="6" w:tplc="04090001" w:tentative="1">
+      <w:start w:val="1"/>
+      <w:numFmt w:val="bullet"/>
+      <w:lvlText w:val=""/>
+      <w:lvlJc w:val="left"/>
+      <w:pPr>
+        <w:ind w:left="5040" w:hanging="360"/>
+      </w:pPr>
+      <w:rPr>
+        <w:rFonts w:ascii="Symbol" w:hAnsi="Symbol" w:hint="default"/>
+      </w:rPr>
+    </w:lvl>
+    <w:lvl w:ilvl="7" w:tplc="04090003" w:tentative="1">
+      <w:start w:val="1"/>
+      <w:numFmt w:val="bullet"/>
+      <w:lvlText w:val="o"/>
+      <w:lvlJc w:val="left"/>
+      <w:pPr>
+        <w:ind w:left="5760" w:hanging="360"/>
+      </w:pPr>
+      <w:rPr>
+        <w:rFonts w:ascii="Courier New" w:hAnsi="Courier New" w:cs="Courier New" w:hint="default"/>
+      </w:rPr>
+    </w:lvl>
+    <w:lvl w:ilvl="8" w:tplc="04090005" w:tentative="1">
+      <w:start w:val="1"/>
+      <w:numFmt w:val="bullet"/>
+      <w:lvlText w:val=""/>
+      <w:lvlJc w:val="left"/>
+      <w:pPr>
+        <w:ind w:left="6480" w:hanging="360"/>
+      </w:pPr>
+      <w:rPr>
+        <w:rFonts w:ascii="Wingdings" w:hAnsi="Wingdings" w:hint="default"/>
+      </w:rPr>
+    </w:lvl>
+  </w:abstractNum>
+  <w:abstractNum w:abstractNumId="4" w15:restartNumberingAfterBreak="0">
+    <w:nsid w:val="7F443102"/>
+    <w:multiLevelType w:val="hybridMultilevel"/>
+    <w:tmpl w:val="A00EB816"/>
+    <w:lvl w:ilvl="0" w:tplc="04090001">
+      <w:start w:val="1"/>
+      <w:numFmt w:val="bullet"/>
+      <w:lvlText w:val=""/>
+      <w:lvlJc w:val="left"/>
+      <w:pPr>
+        <w:ind w:left="720" w:hanging="360"/>
+      </w:pPr>
+      <w:rPr>
+        <w:rFonts w:ascii="Symbol" w:hAnsi="Symbol" w:hint="default"/>
+      </w:rPr>
+    </w:lvl>
+    <w:lvl w:ilvl="1" w:tplc="04090003" w:tentative="1">
+      <w:start w:val="1"/>
+      <w:numFmt w:val="bullet"/>
+      <w:lvlText w:val="o"/>
+      <w:lvlJc w:val="left"/>
+      <w:pPr>
+        <w:ind w:left="1440" w:hanging="360"/>
+      </w:pPr>
+      <w:rPr>
+        <w:rFonts w:ascii="Courier New" w:hAnsi="Courier New" w:cs="Courier New" w:hint="default"/>
+      </w:rPr>
+    </w:lvl>
+    <w:lvl w:ilvl="2" w:tplc="04090005" w:tentative="1">
+      <w:start w:val="1"/>
+      <w:numFmt w:val="bullet"/>
+      <w:lvlText w:val=""/>
+      <w:lvlJc w:val="left"/>
+      <w:pPr>
+        <w:ind w:left="2160" w:hanging="360"/>
+      </w:pPr>
+      <w:rPr>
+        <w:rFonts w:ascii="Wingdings" w:hAnsi="Wingdings" w:hint="default"/>
+      </w:rPr>
+    </w:lvl>
+    <w:lvl w:ilvl="3" w:tplc="04090001" w:tentative="1">
+      <w:start w:val="1"/>
+      <w:numFmt w:val="bullet"/>
+      <w:lvlText w:val=""/>
+      <w:lvlJc w:val="left"/>
+      <w:pPr>
+        <w:ind w:left="2880" w:hanging="360"/>
+      </w:pPr>
+      <w:rPr>
+        <w:rFonts w:ascii="Symbol" w:hAnsi="Symbol" w:hint="default"/>
+      </w:rPr>
+    </w:lvl>
+    <w:lvl w:ilvl="4" w:tplc="04090003" w:tentative="1">
+      <w:start w:val="1"/>
+      <w:numFmt w:val="bullet"/>
+      <w:lvlText w:val="o"/>
+      <w:lvlJc w:val="left"/>
+      <w:pPr>
+        <w:ind w:left="3600" w:hanging="360"/>
+      </w:pPr>
+      <w:rPr>
+        <w:rFonts w:ascii="Courier New" w:hAnsi="Courier New" w:cs="Courier New" w:hint="default"/>
+      </w:rPr>
+    </w:lvl>
+    <w:lvl w:ilvl="5" w:tplc="04090005" w:tentative="1">
+      <w:start w:val="1"/>
+      <w:numFmt w:val="bullet"/>
+      <w:lvlText w:val=""/>
+      <w:lvlJc w:val="left"/>
+      <w:pPr>
+        <w:ind w:left="4320" w:hanging="360"/>
+      </w:pPr>
+      <w:rPr>
+        <w:rFonts w:ascii="Wingdings" w:hAnsi="Wingdings" w:hint="default"/>
+      </w:rPr>
+    </w:lvl>
+    <w:lvl w:ilvl="6" w:tplc="04090001" w:tentative="1">
+      <w:start w:val="1"/>
+      <w:numFmt w:val="bullet"/>
+      <w:lvlText w:val=""/>
+      <w:lvlJc w:val="left"/>
+      <w:pPr>
+        <w:ind w:left="5040" w:hanging="360"/>
+      </w:pPr>
+      <w:rPr>
+        <w:rFonts w:ascii="Symbol" w:hAnsi="Symbol" w:hint="default"/>
+      </w:rPr>
+    </w:lvl>
+    <w:lvl w:ilvl="7" w:tplc="04090003" w:tentative="1">
+      <w:start w:val="1"/>
+      <w:numFmt w:val="bullet"/>
+      <w:lvlText w:val="o"/>
+      <w:lvlJc w:val="left"/>
+      <w:pPr>
+        <w:ind w:left="5760" w:hanging="360"/>
+      </w:pPr>
+      <w:rPr>
+        <w:rFonts w:ascii="Courier New" w:hAnsi="Courier New" w:cs="Courier New" w:hint="default"/>
+      </w:rPr>
+    </w:lvl>
+    <w:lvl w:ilvl="8" w:tplc="04090005" w:tentative="1">
+      <w:start w:val="1"/>
+      <w:numFmt w:val="bullet"/>
+      <w:lvlText w:val=""/>
+      <w:lvlJc w:val="left"/>
+      <w:pPr>
+        <w:ind w:left="6480" w:hanging="360"/>
+      </w:pPr>
+      <w:rPr>
+        <w:rFonts w:ascii="Wingdings" w:hAnsi="Wingdings" w:hint="default"/>
+      </w:rPr>
+    </w:lvl>
+  </w:abstractNum>
   <w:num w:numId="1">
-    <w:abstractNumId w:val="0"/>
+    <w:abstractNumId w:val="2"/>
   </w:num>
   <w:num w:numId="2">
+    <w:abstractNumId w:val="3"/>
+  </w:num>
+  <w:num w:numId="3">
+    <w:abstractNumId w:val="4"/>
+  </w:num>
+  <w:num w:numId="4">
     <w:abstractNumId w:val="1"/>
   </w:num>
-  <w:num w:numId="3">
-    <w:abstractNumId w:val="2"/>
+  <w:num w:numId="5">
+    <w:abstractNumId w:val="0"/>
   </w:num>
 </w:numbering>
 </file>
@@ -4354,7 +5078,7 @@
   <w:style w:type="paragraph" w:default="1" w:styleId="Normal">
     <w:name w:val="Normal"/>
     <w:qFormat/>
-    <w:rsid w:val="008220A2"/>
+    <w:rsid w:val="002A7DB6"/>
     <w:rPr>
       <w:rFonts w:ascii="Times New Roman" w:eastAsia="Times New Roman" w:hAnsi="Times New Roman" w:cs="Times New Roman"/>
     </w:rPr>

</xml_diff>

<commit_message>
Updated publications and presentations
</commit_message>
<xml_diff>
--- a/assets/pdf/Evan_Dastin-van_Rijn_CV.docx
+++ b/assets/pdf/Evan_Dastin-van_Rijn_CV.docx
@@ -1,6 +1,6 @@
 
 <file path=word/document.xml><?xml version="1.0" encoding="utf-8"?>
-<w:document xmlns:wpc="http://schemas.microsoft.com/office/word/2010/wordprocessingCanvas" xmlns:cx="http://schemas.microsoft.com/office/drawing/2014/chartex" xmlns:cx1="http://schemas.microsoft.com/office/drawing/2015/9/8/chartex" xmlns:cx2="http://schemas.microsoft.com/office/drawing/2015/10/21/chartex" xmlns:cx3="http://schemas.microsoft.com/office/drawing/2016/5/9/chartex" xmlns:cx4="http://schemas.microsoft.com/office/drawing/2016/5/10/chartex" xmlns:cx5="http://schemas.microsoft.com/office/drawing/2016/5/11/chartex" xmlns:cx6="http://schemas.microsoft.com/office/drawing/2016/5/12/chartex" xmlns:cx7="http://schemas.microsoft.com/office/drawing/2016/5/13/chartex" xmlns:cx8="http://schemas.microsoft.com/office/drawing/2016/5/14/chartex" xmlns:mc="http://schemas.openxmlformats.org/markup-compatibility/2006" xmlns:aink="http://schemas.microsoft.com/office/drawing/2016/ink" xmlns:am3d="http://schemas.microsoft.com/office/drawing/2017/model3d" xmlns:o="urn:schemas-microsoft-com:office:office" xmlns:r="http://schemas.openxmlformats.org/officeDocument/2006/relationships" xmlns:m="http://schemas.openxmlformats.org/officeDocument/2006/math" xmlns:v="urn:schemas-microsoft-com:vml" xmlns:wp14="http://schemas.microsoft.com/office/word/2010/wordprocessingDrawing" xmlns:wp="http://schemas.openxmlformats.org/drawingml/2006/wordprocessingDrawing" xmlns:w10="urn:schemas-microsoft-com:office:word" xmlns:w="http://schemas.openxmlformats.org/wordprocessingml/2006/main" xmlns:w14="http://schemas.microsoft.com/office/word/2010/wordml" xmlns:w15="http://schemas.microsoft.com/office/word/2012/wordml" xmlns:w16cex="http://schemas.microsoft.com/office/word/2018/wordml/cex" xmlns:w16cid="http://schemas.microsoft.com/office/word/2016/wordml/cid" xmlns:w16="http://schemas.microsoft.com/office/word/2018/wordml" xmlns:w16sdtdh="http://schemas.microsoft.com/office/word/2020/wordml/sdtdatahash" xmlns:w16se="http://schemas.microsoft.com/office/word/2015/wordml/symex" xmlns:wpg="http://schemas.microsoft.com/office/word/2010/wordprocessingGroup" xmlns:wpi="http://schemas.microsoft.com/office/word/2010/wordprocessingInk" xmlns:wne="http://schemas.microsoft.com/office/word/2006/wordml" xmlns:wps="http://schemas.microsoft.com/office/word/2010/wordprocessingShape" mc:Ignorable="w14 w15 w16se w16cid w16 w16cex w16sdtdh wp14">
+<w:document xmlns:wpc="http://schemas.microsoft.com/office/word/2010/wordprocessingCanvas" xmlns:cx="http://schemas.microsoft.com/office/drawing/2014/chartex" xmlns:cx1="http://schemas.microsoft.com/office/drawing/2015/9/8/chartex" xmlns:cx2="http://schemas.microsoft.com/office/drawing/2015/10/21/chartex" xmlns:cx3="http://schemas.microsoft.com/office/drawing/2016/5/9/chartex" xmlns:cx4="http://schemas.microsoft.com/office/drawing/2016/5/10/chartex" xmlns:cx5="http://schemas.microsoft.com/office/drawing/2016/5/11/chartex" xmlns:cx6="http://schemas.microsoft.com/office/drawing/2016/5/12/chartex" xmlns:cx7="http://schemas.microsoft.com/office/drawing/2016/5/13/chartex" xmlns:cx8="http://schemas.microsoft.com/office/drawing/2016/5/14/chartex" xmlns:mc="http://schemas.openxmlformats.org/markup-compatibility/2006" xmlns:aink="http://schemas.microsoft.com/office/drawing/2016/ink" xmlns:am3d="http://schemas.microsoft.com/office/drawing/2017/model3d" xmlns:o="urn:schemas-microsoft-com:office:office" xmlns:oel="http://schemas.microsoft.com/office/2019/extlst" xmlns:r="http://schemas.openxmlformats.org/officeDocument/2006/relationships" xmlns:m="http://schemas.openxmlformats.org/officeDocument/2006/math" xmlns:v="urn:schemas-microsoft-com:vml" xmlns:wp14="http://schemas.microsoft.com/office/word/2010/wordprocessingDrawing" xmlns:wp="http://schemas.openxmlformats.org/drawingml/2006/wordprocessingDrawing" xmlns:w10="urn:schemas-microsoft-com:office:word" xmlns:w="http://schemas.openxmlformats.org/wordprocessingml/2006/main" xmlns:w14="http://schemas.microsoft.com/office/word/2010/wordml" xmlns:w15="http://schemas.microsoft.com/office/word/2012/wordml" xmlns:w16cex="http://schemas.microsoft.com/office/word/2018/wordml/cex" xmlns:w16cid="http://schemas.microsoft.com/office/word/2016/wordml/cid" xmlns:w16="http://schemas.microsoft.com/office/word/2018/wordml" xmlns:w16du="http://schemas.microsoft.com/office/word/2023/wordml/word16du" xmlns:w16sdtdh="http://schemas.microsoft.com/office/word/2020/wordml/sdtdatahash" xmlns:w16se="http://schemas.microsoft.com/office/word/2015/wordml/symex" xmlns:wpg="http://schemas.microsoft.com/office/word/2010/wordprocessingGroup" xmlns:wpi="http://schemas.microsoft.com/office/word/2010/wordprocessingInk" xmlns:wne="http://schemas.microsoft.com/office/word/2006/wordml" xmlns:wps="http://schemas.microsoft.com/office/word/2010/wordprocessingShape" mc:Ignorable="w14 w15 w16se w16cid w16 w16cex w16sdtdh wp14">
   <w:body>
     <w:p>
       <w:pPr>
@@ -163,7 +163,23 @@
           <w:sz w:val="22"/>
           <w:szCs w:val="22"/>
         </w:rPr>
-        <w:t>PhD in Biomedical Engineering, Translational Neuroengineering Lab</w:t>
+        <w:t xml:space="preserve">PhD in Biomedical Engineering, Translational </w:t>
+      </w:r>
+      <w:proofErr w:type="spellStart"/>
+      <w:r>
+        <w:rPr>
+          <w:sz w:val="22"/>
+          <w:szCs w:val="22"/>
+        </w:rPr>
+        <w:t>Neuroengineering</w:t>
+      </w:r>
+      <w:proofErr w:type="spellEnd"/>
+      <w:r>
+        <w:rPr>
+          <w:sz w:val="22"/>
+          <w:szCs w:val="22"/>
+        </w:rPr>
+        <w:t xml:space="preserve"> Lab</w:t>
       </w:r>
       <w:r>
         <w:rPr>
@@ -524,7 +540,27 @@
           <w:sz w:val="22"/>
           <w:szCs w:val="22"/>
         </w:rPr>
-        <w:t>Translational Neuroengineering Lab</w:t>
+        <w:t xml:space="preserve">Translational </w:t>
+      </w:r>
+      <w:proofErr w:type="spellStart"/>
+      <w:r>
+        <w:rPr>
+          <w:b/>
+          <w:bCs/>
+          <w:sz w:val="22"/>
+          <w:szCs w:val="22"/>
+        </w:rPr>
+        <w:t>Neuroengineering</w:t>
+      </w:r>
+      <w:proofErr w:type="spellEnd"/>
+      <w:r>
+        <w:rPr>
+          <w:b/>
+          <w:bCs/>
+          <w:sz w:val="22"/>
+          <w:szCs w:val="22"/>
+        </w:rPr>
+        <w:t xml:space="preserve"> Lab</w:t>
       </w:r>
       <w:r>
         <w:rPr>
@@ -556,8 +592,18 @@
           <w:sz w:val="22"/>
           <w:szCs w:val="22"/>
         </w:rPr>
-        <w:t>Developed computational models to better understand the effect of striatal stimulation in a behavioral task probing cognitive flexibility in rats</w:t>
-      </w:r>
+        <w:t xml:space="preserve">Developed a black-box optimization platform to determine ideal stimulation parameters for enhancing cognitive </w:t>
+      </w:r>
+      <w:proofErr w:type="gramStart"/>
+      <w:r>
+        <w:rPr>
+          <w:rFonts w:ascii="Times New Roman" w:hAnsi="Times New Roman" w:cs="Times New Roman"/>
+          <w:sz w:val="22"/>
+          <w:szCs w:val="22"/>
+        </w:rPr>
+        <w:t>variables</w:t>
+      </w:r>
+      <w:proofErr w:type="gramEnd"/>
     </w:p>
     <w:p>
       <w:pPr>
@@ -580,8 +626,18 @@
           <w:sz w:val="22"/>
           <w:szCs w:val="22"/>
         </w:rPr>
-        <w:t>Developed a streamlined software platform for integrating behavioral tasks in operant chambers, electrophysiological recordings, video, and stimulation</w:t>
-      </w:r>
+        <w:t xml:space="preserve">Developed computational models to better understand the effect of striatal stimulation in a behavioral task probing cognitive flexibility in </w:t>
+      </w:r>
+      <w:proofErr w:type="gramStart"/>
+      <w:r>
+        <w:rPr>
+          <w:rFonts w:ascii="Times New Roman" w:hAnsi="Times New Roman" w:cs="Times New Roman"/>
+          <w:sz w:val="22"/>
+          <w:szCs w:val="22"/>
+        </w:rPr>
+        <w:t>rats</w:t>
+      </w:r>
+      <w:proofErr w:type="gramEnd"/>
     </w:p>
     <w:p>
       <w:pPr>
@@ -604,6 +660,40 @@
           <w:sz w:val="22"/>
           <w:szCs w:val="22"/>
         </w:rPr>
+        <w:t xml:space="preserve">Developed a streamlined software platform for integrating behavioral tasks in operant chambers, electrophysiological recordings, video, and </w:t>
+      </w:r>
+      <w:proofErr w:type="gramStart"/>
+      <w:r>
+        <w:rPr>
+          <w:rFonts w:ascii="Times New Roman" w:hAnsi="Times New Roman" w:cs="Times New Roman"/>
+          <w:sz w:val="22"/>
+          <w:szCs w:val="22"/>
+        </w:rPr>
+        <w:t>stimulation</w:t>
+      </w:r>
+      <w:proofErr w:type="gramEnd"/>
+    </w:p>
+    <w:p>
+      <w:pPr>
+        <w:pStyle w:val="ListParagraph"/>
+        <w:numPr>
+          <w:ilvl w:val="0"/>
+          <w:numId w:val="5"/>
+        </w:numPr>
+        <w:tabs>
+          <w:tab w:val="left" w:pos="7830"/>
+        </w:tabs>
+        <w:rPr>
+          <w:sz w:val="22"/>
+          <w:szCs w:val="22"/>
+        </w:rPr>
+      </w:pPr>
+      <w:r>
+        <w:rPr>
+          <w:rFonts w:ascii="Times New Roman" w:hAnsi="Times New Roman" w:cs="Times New Roman"/>
+          <w:sz w:val="22"/>
+          <w:szCs w:val="22"/>
+        </w:rPr>
         <w:t>Developed new hardware for communicating between operant chambers and behavioral task software according to industry standards</w:t>
       </w:r>
       <w:r>
@@ -633,7 +723,27 @@
           <w:sz w:val="22"/>
           <w:szCs w:val="22"/>
         </w:rPr>
-        <w:t>Research Assistant, Borton Laboratory</w:t>
+        <w:t xml:space="preserve">Research Assistant, </w:t>
+      </w:r>
+      <w:proofErr w:type="spellStart"/>
+      <w:r>
+        <w:rPr>
+          <w:b/>
+          <w:bCs/>
+          <w:sz w:val="22"/>
+          <w:szCs w:val="22"/>
+        </w:rPr>
+        <w:t>Borton</w:t>
+      </w:r>
+      <w:proofErr w:type="spellEnd"/>
+      <w:r>
+        <w:rPr>
+          <w:b/>
+          <w:bCs/>
+          <w:sz w:val="22"/>
+          <w:szCs w:val="22"/>
+        </w:rPr>
+        <w:t xml:space="preserve"> Laboratory</w:t>
       </w:r>
       <w:r>
         <w:rPr>
@@ -700,8 +810,18 @@
           <w:sz w:val="22"/>
           <w:szCs w:val="22"/>
         </w:rPr>
-        <w:t>Developed Period-based Artifact Reconstruction and Removal Method (PARRM), a novel method for neurostimulation artifact removal showing improved performance over existing, state-of-the-art methods</w:t>
-      </w:r>
+        <w:t xml:space="preserve">Developed Period-based Artifact Reconstruction and Removal Method (PARRM), a novel method for neurostimulation artifact removal showing improved performance over existing, state-of-the-art </w:t>
+      </w:r>
+      <w:proofErr w:type="gramStart"/>
+      <w:r>
+        <w:rPr>
+          <w:rFonts w:ascii="Times New Roman" w:hAnsi="Times New Roman" w:cs="Times New Roman"/>
+          <w:sz w:val="22"/>
+          <w:szCs w:val="22"/>
+        </w:rPr>
+        <w:t>methods</w:t>
+      </w:r>
+      <w:proofErr w:type="gramEnd"/>
     </w:p>
     <w:p>
       <w:pPr>
@@ -750,8 +870,18 @@
           <w:sz w:val="22"/>
           <w:szCs w:val="22"/>
         </w:rPr>
-        <w:t>implanted bidirectional stimulators</w:t>
-      </w:r>
+        <w:t xml:space="preserve">implanted bidirectional </w:t>
+      </w:r>
+      <w:proofErr w:type="gramStart"/>
+      <w:r>
+        <w:rPr>
+          <w:rFonts w:ascii="Times New Roman" w:hAnsi="Times New Roman" w:cs="Times New Roman"/>
+          <w:sz w:val="22"/>
+          <w:szCs w:val="22"/>
+        </w:rPr>
+        <w:t>stimulators</w:t>
+      </w:r>
+      <w:proofErr w:type="gramEnd"/>
     </w:p>
     <w:p>
       <w:pPr>
@@ -776,8 +906,18 @@
           <w:sz w:val="22"/>
           <w:szCs w:val="22"/>
         </w:rPr>
-        <w:t>Analyzed and evaluated approaches to data imputation to enable interpretation of neural timeseries with missing samples</w:t>
-      </w:r>
+        <w:t xml:space="preserve">Analyzed and evaluated approaches to data imputation to enable interpretation of neural timeseries with missing </w:t>
+      </w:r>
+      <w:proofErr w:type="gramStart"/>
+      <w:r>
+        <w:rPr>
+          <w:rFonts w:ascii="Times New Roman" w:hAnsi="Times New Roman" w:cs="Times New Roman"/>
+          <w:sz w:val="22"/>
+          <w:szCs w:val="22"/>
+        </w:rPr>
+        <w:t>samples</w:t>
+      </w:r>
+      <w:proofErr w:type="gramEnd"/>
     </w:p>
     <w:p>
       <w:pPr>
@@ -802,8 +942,18 @@
           <w:sz w:val="22"/>
           <w:szCs w:val="22"/>
         </w:rPr>
-        <w:t>Performed neural data analysis that was used to meet NIH milestones</w:t>
-      </w:r>
+        <w:t xml:space="preserve">Performed neural data analysis that was used to meet NIH </w:t>
+      </w:r>
+      <w:proofErr w:type="gramStart"/>
+      <w:r>
+        <w:rPr>
+          <w:rFonts w:ascii="Times New Roman" w:hAnsi="Times New Roman" w:cs="Times New Roman"/>
+          <w:sz w:val="22"/>
+          <w:szCs w:val="22"/>
+        </w:rPr>
+        <w:t>milestones</w:t>
+      </w:r>
+      <w:proofErr w:type="gramEnd"/>
     </w:p>
     <w:p>
       <w:pPr>
@@ -828,14 +978,23 @@
           <w:sz w:val="22"/>
           <w:szCs w:val="22"/>
         </w:rPr>
-        <w:t>Programmed a cognitive control task using js</w:t>
-      </w:r>
+        <w:t xml:space="preserve">Programmed a cognitive control task using </w:t>
+      </w:r>
+      <w:proofErr w:type="spellStart"/>
       <w:r>
         <w:rPr>
           <w:rFonts w:ascii="Times New Roman" w:hAnsi="Times New Roman" w:cs="Times New Roman"/>
           <w:sz w:val="22"/>
           <w:szCs w:val="22"/>
         </w:rPr>
+        <w:t>js</w:t>
+      </w:r>
+      <w:r>
+        <w:rPr>
+          <w:rFonts w:ascii="Times New Roman" w:hAnsi="Times New Roman" w:cs="Times New Roman"/>
+          <w:sz w:val="22"/>
+          <w:szCs w:val="22"/>
+        </w:rPr>
         <w:t>P</w:t>
       </w:r>
       <w:r>
@@ -844,8 +1003,27 @@
           <w:sz w:val="22"/>
           <w:szCs w:val="22"/>
         </w:rPr>
-        <w:t>sych for use in the clinic and at home settings</w:t>
-      </w:r>
+        <w:t>sych</w:t>
+      </w:r>
+      <w:proofErr w:type="spellEnd"/>
+      <w:r>
+        <w:rPr>
+          <w:rFonts w:ascii="Times New Roman" w:hAnsi="Times New Roman" w:cs="Times New Roman"/>
+          <w:sz w:val="22"/>
+          <w:szCs w:val="22"/>
+        </w:rPr>
+        <w:t xml:space="preserve"> for use in the clinic and at home </w:t>
+      </w:r>
+      <w:proofErr w:type="gramStart"/>
+      <w:r>
+        <w:rPr>
+          <w:rFonts w:ascii="Times New Roman" w:hAnsi="Times New Roman" w:cs="Times New Roman"/>
+          <w:sz w:val="22"/>
+          <w:szCs w:val="22"/>
+        </w:rPr>
+        <w:t>settings</w:t>
+      </w:r>
+      <w:proofErr w:type="gramEnd"/>
     </w:p>
     <w:p>
       <w:pPr>
@@ -878,8 +1056,18 @@
           <w:sz w:val="22"/>
           <w:szCs w:val="22"/>
         </w:rPr>
-        <w:t>data streams</w:t>
-      </w:r>
+        <w:t xml:space="preserve">data </w:t>
+      </w:r>
+      <w:proofErr w:type="gramStart"/>
+      <w:r>
+        <w:rPr>
+          <w:rFonts w:ascii="Times New Roman" w:hAnsi="Times New Roman" w:cs="Times New Roman"/>
+          <w:sz w:val="22"/>
+          <w:szCs w:val="22"/>
+        </w:rPr>
+        <w:t>streams</w:t>
+      </w:r>
+      <w:proofErr w:type="gramEnd"/>
     </w:p>
     <w:p>
       <w:pPr>
@@ -904,8 +1092,18 @@
           <w:sz w:val="22"/>
           <w:szCs w:val="22"/>
         </w:rPr>
-        <w:t>Developed programs and workflows to aid in data validation and quality assurance</w:t>
-      </w:r>
+        <w:t xml:space="preserve">Developed programs and workflows to aid in data validation and quality </w:t>
+      </w:r>
+      <w:proofErr w:type="gramStart"/>
+      <w:r>
+        <w:rPr>
+          <w:rFonts w:ascii="Times New Roman" w:hAnsi="Times New Roman" w:cs="Times New Roman"/>
+          <w:sz w:val="22"/>
+          <w:szCs w:val="22"/>
+        </w:rPr>
+        <w:t>assurance</w:t>
+      </w:r>
+      <w:proofErr w:type="gramEnd"/>
     </w:p>
     <w:p>
       <w:pPr>
@@ -1008,8 +1206,17 @@
           <w:sz w:val="22"/>
           <w:szCs w:val="22"/>
         </w:rPr>
-        <w:t>measured using a computer-based behavioral task</w:t>
-      </w:r>
+        <w:t xml:space="preserve">measured using a computer-based behavioral </w:t>
+      </w:r>
+      <w:proofErr w:type="gramStart"/>
+      <w:r>
+        <w:rPr>
+          <w:sz w:val="22"/>
+          <w:szCs w:val="22"/>
+        </w:rPr>
+        <w:t>task</w:t>
+      </w:r>
+      <w:proofErr w:type="gramEnd"/>
     </w:p>
     <w:p>
       <w:pPr>
@@ -1076,6 +1283,7 @@
           <w:sz w:val="22"/>
           <w:szCs w:val="22"/>
         </w:rPr>
+        <w:lastRenderedPageBreak/>
         <w:t xml:space="preserve">Using Java, FileMaker, and R, </w:t>
       </w:r>
       <w:r>
@@ -1092,7 +1300,25 @@
           <w:sz w:val="22"/>
           <w:szCs w:val="22"/>
         </w:rPr>
-        <w:t xml:space="preserve"> the industry standard software package Maxquant </w:t>
+        <w:t xml:space="preserve"> the industry standard software package </w:t>
+      </w:r>
+      <w:proofErr w:type="spellStart"/>
+      <w:r>
+        <w:rPr>
+          <w:color w:val="000000" w:themeColor="text1"/>
+          <w:sz w:val="22"/>
+          <w:szCs w:val="22"/>
+        </w:rPr>
+        <w:t>Maxquant</w:t>
+      </w:r>
+      <w:proofErr w:type="spellEnd"/>
+      <w:r>
+        <w:rPr>
+          <w:color w:val="000000" w:themeColor="text1"/>
+          <w:sz w:val="22"/>
+          <w:szCs w:val="22"/>
+        </w:rPr>
+        <w:t xml:space="preserve"> </w:t>
       </w:r>
       <w:r>
         <w:rPr>
@@ -1109,25 +1335,6 @@
           <w:szCs w:val="22"/>
         </w:rPr>
         <w:t xml:space="preserve"> the laboratory’s software pipeline.</w:t>
-      </w:r>
-    </w:p>
-    <w:p>
-      <w:pPr>
-        <w:ind w:left="270"/>
-        <w:rPr>
-          <w:color w:val="000000" w:themeColor="text1"/>
-          <w:sz w:val="22"/>
-          <w:szCs w:val="22"/>
-        </w:rPr>
-      </w:pPr>
-      <w:r>
-        <w:rPr>
-          <w:color w:val="000000" w:themeColor="text1"/>
-          <w:sz w:val="22"/>
-          <w:szCs w:val="22"/>
-        </w:rPr>
-        <w:lastRenderedPageBreak/>
-        <w:br/>
       </w:r>
       <w:r>
         <w:rPr>
@@ -1200,7 +1407,25 @@
           <w:sz w:val="22"/>
           <w:szCs w:val="22"/>
         </w:rPr>
-        <w:t>Designed an algorithm to generate PCR primers particular to specific bacteriophage clusters to aid in identification prior to sequencing. Primers successfully clustered more than 1500 different bacteriophage both theoretically and in practice.</w:t>
+        <w:t xml:space="preserve">Designed an algorithm to generate PCR primers particular to specific bacteriophage clusters to aid in identification prior to sequencing. Primers successfully clustered more than 1500 different </w:t>
+      </w:r>
+      <w:proofErr w:type="gramStart"/>
+      <w:r>
+        <w:rPr>
+          <w:color w:val="000000" w:themeColor="text1"/>
+          <w:sz w:val="22"/>
+          <w:szCs w:val="22"/>
+        </w:rPr>
+        <w:t>bacteriophage</w:t>
+      </w:r>
+      <w:proofErr w:type="gramEnd"/>
+      <w:r>
+        <w:rPr>
+          <w:color w:val="000000" w:themeColor="text1"/>
+          <w:sz w:val="22"/>
+          <w:szCs w:val="22"/>
+        </w:rPr>
+        <w:t xml:space="preserve"> both theoretically and in practice.</w:t>
       </w:r>
     </w:p>
     <w:p>
@@ -1341,7 +1566,25 @@
           <w:sz w:val="22"/>
           <w:szCs w:val="22"/>
         </w:rPr>
-        <w:t>Software: Adobe Suite, Solidworks, Simulink, Microsoft Office</w:t>
+        <w:t xml:space="preserve">Software: Adobe Suite, </w:t>
+      </w:r>
+      <w:proofErr w:type="spellStart"/>
+      <w:r>
+        <w:rPr>
+          <w:color w:val="000000" w:themeColor="text1"/>
+          <w:sz w:val="22"/>
+          <w:szCs w:val="22"/>
+        </w:rPr>
+        <w:t>Solidworks</w:t>
+      </w:r>
+      <w:proofErr w:type="spellEnd"/>
+      <w:r>
+        <w:rPr>
+          <w:color w:val="000000" w:themeColor="text1"/>
+          <w:sz w:val="22"/>
+          <w:szCs w:val="22"/>
+        </w:rPr>
+        <w:t>, Simulink, Microsoft Office</w:t>
       </w:r>
     </w:p>
     <w:p>
@@ -1386,7 +1629,23 @@
           <w:sz w:val="22"/>
           <w:szCs w:val="22"/>
         </w:rPr>
-        <w:t>, circuit design</w:t>
+        <w:t>, circuit</w:t>
+      </w:r>
+      <w:r>
+        <w:rPr>
+          <w:color w:val="000000" w:themeColor="text1"/>
+          <w:sz w:val="22"/>
+          <w:szCs w:val="22"/>
+        </w:rPr>
+        <w:t>/PCB</w:t>
+      </w:r>
+      <w:r>
+        <w:rPr>
+          <w:color w:val="000000" w:themeColor="text1"/>
+          <w:sz w:val="22"/>
+          <w:szCs w:val="22"/>
+        </w:rPr>
+        <w:t xml:space="preserve"> design</w:t>
       </w:r>
       <w:r>
         <w:rPr>
@@ -1456,37 +1715,99 @@
       </w:pPr>
       <w:r>
         <w:rPr>
-          <w:b w:val="0"/>
-          <w:bCs w:val="0"/>
-          <w:sz w:val="22"/>
-          <w:szCs w:val="22"/>
-        </w:rPr>
-        <w:t xml:space="preserve">Paula Chen, Taewoo Kim, </w:t>
-      </w:r>
-      <w:r>
-        <w:rPr>
-          <w:sz w:val="22"/>
-          <w:szCs w:val="22"/>
-        </w:rPr>
-        <w:t>Evan Dastin-van Rijn</w:t>
-      </w:r>
-      <w:r>
-        <w:rPr>
-          <w:b w:val="0"/>
-          <w:bCs w:val="0"/>
-          <w:sz w:val="22"/>
-          <w:szCs w:val="22"/>
-        </w:rPr>
-        <w:t>, Nicole R. Provenza, Sameer A. Sheth, Wayne K. Goodman, David A. Borton, Matthew T. Harrison, Jerome Darbon., 2022</w:t>
-      </w:r>
-      <w:r>
-        <w:rPr>
-          <w:b w:val="0"/>
-          <w:bCs w:val="0"/>
-          <w:sz w:val="22"/>
-          <w:szCs w:val="22"/>
-        </w:rPr>
-        <w:t xml:space="preserve">. Periodic Artifact Removal with Applications to Deep Brain Stimulation. </w:t>
+          <w:sz w:val="22"/>
+          <w:szCs w:val="22"/>
+        </w:rPr>
+        <w:t>Evan M. Dastin-van Rijn</w:t>
+      </w:r>
+      <w:r>
+        <w:rPr>
+          <w:b w:val="0"/>
+          <w:bCs w:val="0"/>
+          <w:sz w:val="22"/>
+          <w:szCs w:val="22"/>
+        </w:rPr>
+        <w:t xml:space="preserve">, Elizabeth Sachse, Francesca </w:t>
+      </w:r>
+      <w:proofErr w:type="spellStart"/>
+      <w:r>
+        <w:rPr>
+          <w:b w:val="0"/>
+          <w:bCs w:val="0"/>
+          <w:sz w:val="22"/>
+          <w:szCs w:val="22"/>
+        </w:rPr>
+        <w:t>Iacobucci</w:t>
+      </w:r>
+      <w:proofErr w:type="spellEnd"/>
+      <w:r>
+        <w:rPr>
+          <w:b w:val="0"/>
+          <w:bCs w:val="0"/>
+          <w:sz w:val="22"/>
+          <w:szCs w:val="22"/>
+        </w:rPr>
+        <w:t xml:space="preserve">, Megan </w:t>
+      </w:r>
+      <w:proofErr w:type="spellStart"/>
+      <w:r>
+        <w:rPr>
+          <w:b w:val="0"/>
+          <w:bCs w:val="0"/>
+          <w:sz w:val="22"/>
+          <w:szCs w:val="22"/>
+        </w:rPr>
+        <w:t>Mensinger</w:t>
+      </w:r>
+      <w:proofErr w:type="spellEnd"/>
+      <w:r>
+        <w:rPr>
+          <w:b w:val="0"/>
+          <w:bCs w:val="0"/>
+          <w:sz w:val="22"/>
+          <w:szCs w:val="22"/>
+        </w:rPr>
+        <w:t xml:space="preserve">, </w:t>
+      </w:r>
+      <w:proofErr w:type="spellStart"/>
+      <w:r>
+        <w:rPr>
+          <w:b w:val="0"/>
+          <w:bCs w:val="0"/>
+          <w:sz w:val="22"/>
+          <w:szCs w:val="22"/>
+        </w:rPr>
+        <w:t>Alik</w:t>
+      </w:r>
+      <w:proofErr w:type="spellEnd"/>
+      <w:r>
+        <w:rPr>
+          <w:b w:val="0"/>
+          <w:bCs w:val="0"/>
+          <w:sz w:val="22"/>
+          <w:szCs w:val="22"/>
+        </w:rPr>
+        <w:t xml:space="preserve"> S. </w:t>
+      </w:r>
+      <w:proofErr w:type="spellStart"/>
+      <w:r>
+        <w:rPr>
+          <w:b w:val="0"/>
+          <w:bCs w:val="0"/>
+          <w:sz w:val="22"/>
+          <w:szCs w:val="22"/>
+        </w:rPr>
+        <w:t>Widge</w:t>
+      </w:r>
+      <w:proofErr w:type="spellEnd"/>
+      <w:r>
+        <w:rPr>
+          <w:b w:val="0"/>
+          <w:bCs w:val="0"/>
+          <w:sz w:val="22"/>
+          <w:szCs w:val="22"/>
+        </w:rPr>
+        <w:t xml:space="preserve">. 2023. OSCAR: an open-source controller for animal research. </w:t>
       </w:r>
       <w:r>
         <w:rPr>
@@ -1497,12 +1818,38 @@
           <w:sz w:val="22"/>
           <w:szCs w:val="22"/>
         </w:rPr>
-        <w:t>(Transactions on Neural Systems &amp; Rehabilitation Engineering)</w:t>
-      </w:r>
-      <w:r>
-        <w:rPr>
-          <w:b w:val="0"/>
-          <w:bCs w:val="0"/>
+        <w:t>(</w:t>
+      </w:r>
+      <w:proofErr w:type="spellStart"/>
+      <w:r>
+        <w:rPr>
+          <w:b w:val="0"/>
+          <w:bCs w:val="0"/>
+          <w:i/>
+          <w:iCs/>
+          <w:sz w:val="22"/>
+          <w:szCs w:val="22"/>
+        </w:rPr>
+        <w:t>bioRxiv</w:t>
+      </w:r>
+      <w:proofErr w:type="spellEnd"/>
+      <w:r>
+        <w:rPr>
+          <w:b w:val="0"/>
+          <w:bCs w:val="0"/>
+          <w:i/>
+          <w:iCs/>
+          <w:sz w:val="22"/>
+          <w:szCs w:val="22"/>
+        </w:rPr>
+        <w:t>)</w:t>
+      </w:r>
+      <w:r>
+        <w:rPr>
+          <w:b w:val="0"/>
+          <w:bCs w:val="0"/>
+          <w:i/>
+          <w:iCs/>
           <w:sz w:val="22"/>
           <w:szCs w:val="22"/>
         </w:rPr>
@@ -1526,82 +1873,117 @@
       </w:pPr>
       <w:r>
         <w:rPr>
-          <w:sz w:val="22"/>
-          <w:szCs w:val="22"/>
-        </w:rPr>
-        <w:t>Evan M. Dastin-van Rijn</w:t>
-      </w:r>
-      <w:r>
-        <w:rPr>
-          <w:b w:val="0"/>
-          <w:bCs w:val="0"/>
-          <w:sz w:val="22"/>
-          <w:szCs w:val="22"/>
-        </w:rPr>
-        <w:t>, Nicole R. Provenza, Wayne K. Goodman, Matthew T. Harrison, David. A. Borton</w:t>
-      </w:r>
-      <w:r>
-        <w:rPr>
-          <w:b w:val="0"/>
-          <w:bCs w:val="0"/>
-          <w:sz w:val="22"/>
-          <w:szCs w:val="22"/>
-        </w:rPr>
-        <w:t>., 202</w:t>
-      </w:r>
-      <w:r>
-        <w:rPr>
-          <w:b w:val="0"/>
-          <w:bCs w:val="0"/>
-          <w:sz w:val="22"/>
-          <w:szCs w:val="22"/>
-        </w:rPr>
-        <w:t>2</w:t>
-      </w:r>
-      <w:r>
-        <w:rPr>
-          <w:b w:val="0"/>
-          <w:bCs w:val="0"/>
-          <w:sz w:val="22"/>
-          <w:szCs w:val="22"/>
-        </w:rPr>
-        <w:t xml:space="preserve">. </w:t>
-      </w:r>
-      <w:r>
-        <w:rPr>
-          <w:b w:val="0"/>
-          <w:bCs w:val="0"/>
-          <w:sz w:val="22"/>
-          <w:szCs w:val="22"/>
-        </w:rPr>
-        <w:t>PELP: a</w:t>
-      </w:r>
-      <w:r>
-        <w:rPr>
-          <w:b w:val="0"/>
-          <w:bCs w:val="0"/>
-          <w:sz w:val="22"/>
-          <w:szCs w:val="22"/>
-        </w:rPr>
-        <w:t xml:space="preserve">ccounting for missing data in neural time series </w:t>
-      </w:r>
-      <w:r>
-        <w:rPr>
-          <w:b w:val="0"/>
-          <w:bCs w:val="0"/>
-          <w:sz w:val="22"/>
-          <w:szCs w:val="22"/>
-        </w:rPr>
-        <w:t>by</w:t>
-      </w:r>
-      <w:r>
-        <w:rPr>
-          <w:b w:val="0"/>
-          <w:bCs w:val="0"/>
-          <w:sz w:val="22"/>
-          <w:szCs w:val="22"/>
-        </w:rPr>
-        <w:t xml:space="preserve"> Periodic Estimation of Lost Packets. </w:t>
+          <w:b w:val="0"/>
+          <w:bCs w:val="0"/>
+          <w:sz w:val="22"/>
+          <w:szCs w:val="22"/>
+        </w:rPr>
+        <w:t xml:space="preserve">Paula Chen, </w:t>
+      </w:r>
+      <w:proofErr w:type="spellStart"/>
+      <w:r>
+        <w:rPr>
+          <w:b w:val="0"/>
+          <w:bCs w:val="0"/>
+          <w:sz w:val="22"/>
+          <w:szCs w:val="22"/>
+        </w:rPr>
+        <w:t>Taewoo</w:t>
+      </w:r>
+      <w:proofErr w:type="spellEnd"/>
+      <w:r>
+        <w:rPr>
+          <w:b w:val="0"/>
+          <w:bCs w:val="0"/>
+          <w:sz w:val="22"/>
+          <w:szCs w:val="22"/>
+        </w:rPr>
+        <w:t xml:space="preserve"> Kim, </w:t>
+      </w:r>
+      <w:r>
+        <w:rPr>
+          <w:sz w:val="22"/>
+          <w:szCs w:val="22"/>
+        </w:rPr>
+        <w:t>Evan Dastin-van Rijn</w:t>
+      </w:r>
+      <w:r>
+        <w:rPr>
+          <w:b w:val="0"/>
+          <w:bCs w:val="0"/>
+          <w:sz w:val="22"/>
+          <w:szCs w:val="22"/>
+        </w:rPr>
+        <w:t xml:space="preserve">, Nicole R. </w:t>
+      </w:r>
+      <w:proofErr w:type="spellStart"/>
+      <w:r>
+        <w:rPr>
+          <w:b w:val="0"/>
+          <w:bCs w:val="0"/>
+          <w:sz w:val="22"/>
+          <w:szCs w:val="22"/>
+        </w:rPr>
+        <w:t>Provenza</w:t>
+      </w:r>
+      <w:proofErr w:type="spellEnd"/>
+      <w:r>
+        <w:rPr>
+          <w:b w:val="0"/>
+          <w:bCs w:val="0"/>
+          <w:sz w:val="22"/>
+          <w:szCs w:val="22"/>
+        </w:rPr>
+        <w:t xml:space="preserve">, Sameer A. Sheth, Wayne K. Goodman, David A. </w:t>
+      </w:r>
+      <w:proofErr w:type="spellStart"/>
+      <w:r>
+        <w:rPr>
+          <w:b w:val="0"/>
+          <w:bCs w:val="0"/>
+          <w:sz w:val="22"/>
+          <w:szCs w:val="22"/>
+        </w:rPr>
+        <w:t>Borton</w:t>
+      </w:r>
+      <w:proofErr w:type="spellEnd"/>
+      <w:r>
+        <w:rPr>
+          <w:b w:val="0"/>
+          <w:bCs w:val="0"/>
+          <w:sz w:val="22"/>
+          <w:szCs w:val="22"/>
+        </w:rPr>
+        <w:t xml:space="preserve">, Matthew T. Harrison, Jerome </w:t>
+      </w:r>
+      <w:proofErr w:type="spellStart"/>
+      <w:r>
+        <w:rPr>
+          <w:b w:val="0"/>
+          <w:bCs w:val="0"/>
+          <w:sz w:val="22"/>
+          <w:szCs w:val="22"/>
+        </w:rPr>
+        <w:t>Darbon</w:t>
+      </w:r>
+      <w:proofErr w:type="spellEnd"/>
+      <w:r>
+        <w:rPr>
+          <w:b w:val="0"/>
+          <w:bCs w:val="0"/>
+          <w:sz w:val="22"/>
+          <w:szCs w:val="22"/>
+        </w:rPr>
+        <w:t>., 2022</w:t>
+      </w:r>
+      <w:r>
+        <w:rPr>
+          <w:b w:val="0"/>
+          <w:bCs w:val="0"/>
+          <w:sz w:val="22"/>
+          <w:szCs w:val="22"/>
+        </w:rPr>
+        <w:t xml:space="preserve">. Periodic Artifact Removal with Applications to Deep Brain Stimulation. </w:t>
       </w:r>
       <w:r>
         <w:rPr>
@@ -1612,36 +1994,12 @@
           <w:sz w:val="22"/>
           <w:szCs w:val="22"/>
         </w:rPr>
-        <w:t>(</w:t>
-      </w:r>
-      <w:r>
-        <w:rPr>
-          <w:b w:val="0"/>
-          <w:bCs w:val="0"/>
-          <w:i/>
-          <w:iCs/>
-          <w:sz w:val="22"/>
-          <w:szCs w:val="22"/>
-        </w:rPr>
-        <w:t>Frontiers in Human Neuroscience</w:t>
-      </w:r>
-      <w:r>
-        <w:rPr>
-          <w:b w:val="0"/>
-          <w:bCs w:val="0"/>
-          <w:i/>
-          <w:iCs/>
-          <w:sz w:val="22"/>
-          <w:szCs w:val="22"/>
-        </w:rPr>
-        <w:t>)</w:t>
-      </w:r>
-      <w:r>
-        <w:rPr>
-          <w:b w:val="0"/>
-          <w:bCs w:val="0"/>
-          <w:i/>
-          <w:iCs/>
+        <w:t>(Transactions on Neural Systems &amp; Rehabilitation Engineering)</w:t>
+      </w:r>
+      <w:r>
+        <w:rPr>
+          <w:b w:val="0"/>
+          <w:bCs w:val="0"/>
           <w:sz w:val="22"/>
           <w:szCs w:val="22"/>
         </w:rPr>
@@ -1668,183 +2026,110 @@
           <w:sz w:val="22"/>
           <w:szCs w:val="22"/>
         </w:rPr>
-        <w:t>Evan M</w:t>
-      </w:r>
-      <w:r>
-        <w:rPr>
-          <w:sz w:val="22"/>
-          <w:szCs w:val="22"/>
-        </w:rPr>
-        <w:t>.</w:t>
-      </w:r>
-      <w:r>
-        <w:rPr>
-          <w:sz w:val="22"/>
-          <w:szCs w:val="22"/>
-        </w:rPr>
-        <w:t xml:space="preserve"> Dastin-van Rijn</w:t>
-      </w:r>
-      <w:r>
-        <w:rPr>
-          <w:b w:val="0"/>
-          <w:bCs w:val="0"/>
-          <w:sz w:val="22"/>
-          <w:szCs w:val="22"/>
-        </w:rPr>
-        <w:t>, Seth D</w:t>
-      </w:r>
-      <w:r>
-        <w:rPr>
-          <w:b w:val="0"/>
-          <w:bCs w:val="0"/>
-          <w:sz w:val="22"/>
-          <w:szCs w:val="22"/>
-        </w:rPr>
-        <w:t>.</w:t>
-      </w:r>
-      <w:r>
-        <w:rPr>
-          <w:b w:val="0"/>
-          <w:bCs w:val="0"/>
-          <w:sz w:val="22"/>
-          <w:szCs w:val="22"/>
-        </w:rPr>
-        <w:t xml:space="preserve"> König, Danielle Carlson, Vasudha Goel, Andrew Grande, Donald R</w:t>
-      </w:r>
-      <w:r>
-        <w:rPr>
-          <w:b w:val="0"/>
-          <w:bCs w:val="0"/>
-          <w:sz w:val="22"/>
-          <w:szCs w:val="22"/>
-        </w:rPr>
-        <w:t>.</w:t>
-      </w:r>
-      <w:r>
-        <w:rPr>
-          <w:b w:val="0"/>
-          <w:bCs w:val="0"/>
-          <w:sz w:val="22"/>
-          <w:szCs w:val="22"/>
-        </w:rPr>
-        <w:t xml:space="preserve"> Nixdorf, Sarah Benish, Alik S</w:t>
-      </w:r>
-      <w:r>
-        <w:rPr>
-          <w:b w:val="0"/>
-          <w:bCs w:val="0"/>
-          <w:sz w:val="22"/>
-          <w:szCs w:val="22"/>
-        </w:rPr>
-        <w:t>.</w:t>
-      </w:r>
-      <w:r>
-        <w:rPr>
-          <w:b w:val="0"/>
-          <w:bCs w:val="0"/>
-          <w:sz w:val="22"/>
-          <w:szCs w:val="22"/>
-        </w:rPr>
-        <w:t xml:space="preserve"> Widge, Ziad Nahas, Michael C</w:t>
-      </w:r>
-      <w:r>
-        <w:rPr>
-          <w:b w:val="0"/>
-          <w:bCs w:val="0"/>
-          <w:sz w:val="22"/>
-          <w:szCs w:val="22"/>
-        </w:rPr>
-        <w:t>.</w:t>
-      </w:r>
-      <w:r>
-        <w:rPr>
-          <w:b w:val="0"/>
-          <w:bCs w:val="0"/>
-          <w:sz w:val="22"/>
-          <w:szCs w:val="22"/>
-        </w:rPr>
-        <w:t xml:space="preserve"> Park, Tay I</w:t>
-      </w:r>
-      <w:r>
-        <w:rPr>
-          <w:b w:val="0"/>
-          <w:bCs w:val="0"/>
-          <w:sz w:val="22"/>
-          <w:szCs w:val="22"/>
-        </w:rPr>
-        <w:t>.</w:t>
-      </w:r>
-      <w:r>
-        <w:rPr>
-          <w:b w:val="0"/>
-          <w:bCs w:val="0"/>
-          <w:sz w:val="22"/>
-          <w:szCs w:val="22"/>
-        </w:rPr>
-        <w:t xml:space="preserve"> Netoff, Alexander B</w:t>
-      </w:r>
-      <w:r>
-        <w:rPr>
-          <w:b w:val="0"/>
-          <w:bCs w:val="0"/>
-          <w:sz w:val="22"/>
-          <w:szCs w:val="22"/>
-        </w:rPr>
-        <w:t>.</w:t>
-      </w:r>
-      <w:r>
-        <w:rPr>
-          <w:b w:val="0"/>
-          <w:bCs w:val="0"/>
-          <w:sz w:val="22"/>
-          <w:szCs w:val="22"/>
-        </w:rPr>
-        <w:t xml:space="preserve"> Herman, David P</w:t>
-      </w:r>
-      <w:r>
-        <w:rPr>
-          <w:b w:val="0"/>
-          <w:bCs w:val="0"/>
-          <w:sz w:val="22"/>
-          <w:szCs w:val="22"/>
-        </w:rPr>
-        <w:t>.</w:t>
-      </w:r>
-      <w:r>
-        <w:rPr>
-          <w:b w:val="0"/>
-          <w:bCs w:val="0"/>
-          <w:sz w:val="22"/>
-          <w:szCs w:val="22"/>
-        </w:rPr>
-        <w:t xml:space="preserve"> Darrow</w:t>
-      </w:r>
-      <w:r>
-        <w:rPr>
-          <w:b w:val="0"/>
-          <w:bCs w:val="0"/>
-          <w:sz w:val="22"/>
-          <w:szCs w:val="22"/>
-        </w:rPr>
-        <w:t xml:space="preserve">, 2022. </w:t>
-      </w:r>
-      <w:r>
-        <w:rPr>
-          <w:b w:val="0"/>
-          <w:bCs w:val="0"/>
-          <w:sz w:val="22"/>
-          <w:szCs w:val="22"/>
-        </w:rPr>
-        <w:t>Personalizing Dual-Target Cortical Stimulation with Bayesian Parameter Optimization Successfully Treats Central Post-Stroke Pain: A Case Report</w:t>
-      </w:r>
-      <w:r>
-        <w:rPr>
-          <w:b w:val="0"/>
-          <w:bCs w:val="0"/>
-          <w:sz w:val="22"/>
-          <w:szCs w:val="22"/>
-        </w:rPr>
-        <w:t xml:space="preserve"> </w:t>
+        <w:t>Evan M. Dastin-van Rijn</w:t>
+      </w:r>
+      <w:r>
+        <w:rPr>
+          <w:b w:val="0"/>
+          <w:bCs w:val="0"/>
+          <w:sz w:val="22"/>
+          <w:szCs w:val="22"/>
+        </w:rPr>
+        <w:t xml:space="preserve">, Nicole R. </w:t>
+      </w:r>
+      <w:proofErr w:type="spellStart"/>
+      <w:r>
+        <w:rPr>
+          <w:b w:val="0"/>
+          <w:bCs w:val="0"/>
+          <w:sz w:val="22"/>
+          <w:szCs w:val="22"/>
+        </w:rPr>
+        <w:t>Provenza</w:t>
+      </w:r>
+      <w:proofErr w:type="spellEnd"/>
+      <w:r>
+        <w:rPr>
+          <w:b w:val="0"/>
+          <w:bCs w:val="0"/>
+          <w:sz w:val="22"/>
+          <w:szCs w:val="22"/>
+        </w:rPr>
+        <w:t xml:space="preserve">, Wayne K. Goodman, Matthew T. Harrison, David. A. </w:t>
+      </w:r>
+      <w:proofErr w:type="spellStart"/>
+      <w:r>
+        <w:rPr>
+          <w:b w:val="0"/>
+          <w:bCs w:val="0"/>
+          <w:sz w:val="22"/>
+          <w:szCs w:val="22"/>
+        </w:rPr>
+        <w:t>Borton</w:t>
+      </w:r>
+      <w:proofErr w:type="spellEnd"/>
+      <w:r>
+        <w:rPr>
+          <w:b w:val="0"/>
+          <w:bCs w:val="0"/>
+          <w:sz w:val="22"/>
+          <w:szCs w:val="22"/>
+        </w:rPr>
+        <w:t>., 202</w:t>
+      </w:r>
+      <w:r>
+        <w:rPr>
+          <w:b w:val="0"/>
+          <w:bCs w:val="0"/>
+          <w:sz w:val="22"/>
+          <w:szCs w:val="22"/>
+        </w:rPr>
+        <w:t>2</w:t>
+      </w:r>
+      <w:r>
+        <w:rPr>
+          <w:b w:val="0"/>
+          <w:bCs w:val="0"/>
+          <w:sz w:val="22"/>
+          <w:szCs w:val="22"/>
+        </w:rPr>
+        <w:t xml:space="preserve">. </w:t>
+      </w:r>
+      <w:r>
+        <w:rPr>
+          <w:b w:val="0"/>
+          <w:bCs w:val="0"/>
+          <w:sz w:val="22"/>
+          <w:szCs w:val="22"/>
+        </w:rPr>
+        <w:t>PELP: a</w:t>
+      </w:r>
+      <w:r>
+        <w:rPr>
+          <w:b w:val="0"/>
+          <w:bCs w:val="0"/>
+          <w:sz w:val="22"/>
+          <w:szCs w:val="22"/>
+        </w:rPr>
+        <w:t xml:space="preserve">ccounting for missing data in neural time series </w:t>
+      </w:r>
+      <w:r>
+        <w:rPr>
+          <w:b w:val="0"/>
+          <w:bCs w:val="0"/>
+          <w:sz w:val="22"/>
+          <w:szCs w:val="22"/>
+        </w:rPr>
+        <w:t>by</w:t>
+      </w:r>
+      <w:r>
+        <w:rPr>
+          <w:b w:val="0"/>
+          <w:bCs w:val="0"/>
+          <w:sz w:val="22"/>
+          <w:szCs w:val="22"/>
+        </w:rPr>
+        <w:t xml:space="preserve"> Periodic Estimation of Lost Packets. </w:t>
       </w:r>
       <w:r>
         <w:rPr>
@@ -1855,7 +2140,29 @@
           <w:sz w:val="22"/>
           <w:szCs w:val="22"/>
         </w:rPr>
-        <w:t>(Brain Sciences)</w:t>
+        <w:t>(</w:t>
+      </w:r>
+      <w:r>
+        <w:rPr>
+          <w:b w:val="0"/>
+          <w:bCs w:val="0"/>
+          <w:i/>
+          <w:iCs/>
+          <w:sz w:val="22"/>
+          <w:szCs w:val="22"/>
+        </w:rPr>
+        <w:t>Frontiers in Human Neuroscience</w:t>
+      </w:r>
+      <w:r>
+        <w:rPr>
+          <w:b w:val="0"/>
+          <w:bCs w:val="0"/>
+          <w:i/>
+          <w:iCs/>
+          <w:sz w:val="22"/>
+          <w:szCs w:val="22"/>
+        </w:rPr>
+        <w:t>)</w:t>
       </w:r>
       <w:r>
         <w:rPr>
@@ -1889,34 +2196,274 @@
           <w:sz w:val="22"/>
           <w:szCs w:val="22"/>
         </w:rPr>
-        <w:t>Evan M. Dastin-van Rijn</w:t>
-      </w:r>
-      <w:r>
-        <w:rPr>
-          <w:b w:val="0"/>
-          <w:bCs w:val="0"/>
-          <w:sz w:val="22"/>
-          <w:szCs w:val="22"/>
-        </w:rPr>
-        <w:t xml:space="preserve">, Nicole R. Provenza, Matthew T. Harrison, David A. Borton, 2021. </w:t>
-      </w:r>
-      <w:r>
-        <w:rPr>
-          <w:b w:val="0"/>
-          <w:bCs w:val="0"/>
-          <w:sz w:val="22"/>
-          <w:szCs w:val="22"/>
-        </w:rPr>
-        <w:t>How do packet losses affect measures of averaged neural signals</w:t>
-      </w:r>
-      <w:r>
-        <w:rPr>
-          <w:b w:val="0"/>
-          <w:bCs w:val="0"/>
-          <w:sz w:val="22"/>
-          <w:szCs w:val="22"/>
-        </w:rPr>
-        <w:t>?</w:t>
+        <w:t>Evan M</w:t>
+      </w:r>
+      <w:r>
+        <w:rPr>
+          <w:sz w:val="22"/>
+          <w:szCs w:val="22"/>
+        </w:rPr>
+        <w:t>.</w:t>
+      </w:r>
+      <w:r>
+        <w:rPr>
+          <w:sz w:val="22"/>
+          <w:szCs w:val="22"/>
+        </w:rPr>
+        <w:t xml:space="preserve"> Dastin-van Rijn</w:t>
+      </w:r>
+      <w:r>
+        <w:rPr>
+          <w:b w:val="0"/>
+          <w:bCs w:val="0"/>
+          <w:sz w:val="22"/>
+          <w:szCs w:val="22"/>
+        </w:rPr>
+        <w:t>, Seth D</w:t>
+      </w:r>
+      <w:r>
+        <w:rPr>
+          <w:b w:val="0"/>
+          <w:bCs w:val="0"/>
+          <w:sz w:val="22"/>
+          <w:szCs w:val="22"/>
+        </w:rPr>
+        <w:t>.</w:t>
+      </w:r>
+      <w:r>
+        <w:rPr>
+          <w:b w:val="0"/>
+          <w:bCs w:val="0"/>
+          <w:sz w:val="22"/>
+          <w:szCs w:val="22"/>
+        </w:rPr>
+        <w:t xml:space="preserve"> König, Danielle Carlson, Vasudha Goel, Andrew Grande, Donald R</w:t>
+      </w:r>
+      <w:r>
+        <w:rPr>
+          <w:b w:val="0"/>
+          <w:bCs w:val="0"/>
+          <w:sz w:val="22"/>
+          <w:szCs w:val="22"/>
+        </w:rPr>
+        <w:t>.</w:t>
+      </w:r>
+      <w:r>
+        <w:rPr>
+          <w:b w:val="0"/>
+          <w:bCs w:val="0"/>
+          <w:sz w:val="22"/>
+          <w:szCs w:val="22"/>
+        </w:rPr>
+        <w:t xml:space="preserve"> Nixdorf, Sarah </w:t>
+      </w:r>
+      <w:proofErr w:type="spellStart"/>
+      <w:r>
+        <w:rPr>
+          <w:b w:val="0"/>
+          <w:bCs w:val="0"/>
+          <w:sz w:val="22"/>
+          <w:szCs w:val="22"/>
+        </w:rPr>
+        <w:t>Benish</w:t>
+      </w:r>
+      <w:proofErr w:type="spellEnd"/>
+      <w:r>
+        <w:rPr>
+          <w:b w:val="0"/>
+          <w:bCs w:val="0"/>
+          <w:sz w:val="22"/>
+          <w:szCs w:val="22"/>
+        </w:rPr>
+        <w:t xml:space="preserve">, </w:t>
+      </w:r>
+      <w:proofErr w:type="spellStart"/>
+      <w:r>
+        <w:rPr>
+          <w:b w:val="0"/>
+          <w:bCs w:val="0"/>
+          <w:sz w:val="22"/>
+          <w:szCs w:val="22"/>
+        </w:rPr>
+        <w:t>Alik</w:t>
+      </w:r>
+      <w:proofErr w:type="spellEnd"/>
+      <w:r>
+        <w:rPr>
+          <w:b w:val="0"/>
+          <w:bCs w:val="0"/>
+          <w:sz w:val="22"/>
+          <w:szCs w:val="22"/>
+        </w:rPr>
+        <w:t xml:space="preserve"> S</w:t>
+      </w:r>
+      <w:r>
+        <w:rPr>
+          <w:b w:val="0"/>
+          <w:bCs w:val="0"/>
+          <w:sz w:val="22"/>
+          <w:szCs w:val="22"/>
+        </w:rPr>
+        <w:t>.</w:t>
+      </w:r>
+      <w:r>
+        <w:rPr>
+          <w:b w:val="0"/>
+          <w:bCs w:val="0"/>
+          <w:sz w:val="22"/>
+          <w:szCs w:val="22"/>
+        </w:rPr>
+        <w:t xml:space="preserve"> </w:t>
+      </w:r>
+      <w:proofErr w:type="spellStart"/>
+      <w:r>
+        <w:rPr>
+          <w:b w:val="0"/>
+          <w:bCs w:val="0"/>
+          <w:sz w:val="22"/>
+          <w:szCs w:val="22"/>
+        </w:rPr>
+        <w:t>Widge</w:t>
+      </w:r>
+      <w:proofErr w:type="spellEnd"/>
+      <w:r>
+        <w:rPr>
+          <w:b w:val="0"/>
+          <w:bCs w:val="0"/>
+          <w:sz w:val="22"/>
+          <w:szCs w:val="22"/>
+        </w:rPr>
+        <w:t xml:space="preserve">, Ziad </w:t>
+      </w:r>
+      <w:proofErr w:type="spellStart"/>
+      <w:r>
+        <w:rPr>
+          <w:b w:val="0"/>
+          <w:bCs w:val="0"/>
+          <w:sz w:val="22"/>
+          <w:szCs w:val="22"/>
+        </w:rPr>
+        <w:t>Nahas</w:t>
+      </w:r>
+      <w:proofErr w:type="spellEnd"/>
+      <w:r>
+        <w:rPr>
+          <w:b w:val="0"/>
+          <w:bCs w:val="0"/>
+          <w:sz w:val="22"/>
+          <w:szCs w:val="22"/>
+        </w:rPr>
+        <w:t>, Michael C</w:t>
+      </w:r>
+      <w:r>
+        <w:rPr>
+          <w:b w:val="0"/>
+          <w:bCs w:val="0"/>
+          <w:sz w:val="22"/>
+          <w:szCs w:val="22"/>
+        </w:rPr>
+        <w:t>.</w:t>
+      </w:r>
+      <w:r>
+        <w:rPr>
+          <w:b w:val="0"/>
+          <w:bCs w:val="0"/>
+          <w:sz w:val="22"/>
+          <w:szCs w:val="22"/>
+        </w:rPr>
+        <w:t xml:space="preserve"> Park, Tay I</w:t>
+      </w:r>
+      <w:r>
+        <w:rPr>
+          <w:b w:val="0"/>
+          <w:bCs w:val="0"/>
+          <w:sz w:val="22"/>
+          <w:szCs w:val="22"/>
+        </w:rPr>
+        <w:t>.</w:t>
+      </w:r>
+      <w:r>
+        <w:rPr>
+          <w:b w:val="0"/>
+          <w:bCs w:val="0"/>
+          <w:sz w:val="22"/>
+          <w:szCs w:val="22"/>
+        </w:rPr>
+        <w:t xml:space="preserve"> </w:t>
+      </w:r>
+      <w:proofErr w:type="spellStart"/>
+      <w:r>
+        <w:rPr>
+          <w:b w:val="0"/>
+          <w:bCs w:val="0"/>
+          <w:sz w:val="22"/>
+          <w:szCs w:val="22"/>
+        </w:rPr>
+        <w:t>Netoff</w:t>
+      </w:r>
+      <w:proofErr w:type="spellEnd"/>
+      <w:r>
+        <w:rPr>
+          <w:b w:val="0"/>
+          <w:bCs w:val="0"/>
+          <w:sz w:val="22"/>
+          <w:szCs w:val="22"/>
+        </w:rPr>
+        <w:t>, Alexander B</w:t>
+      </w:r>
+      <w:r>
+        <w:rPr>
+          <w:b w:val="0"/>
+          <w:bCs w:val="0"/>
+          <w:sz w:val="22"/>
+          <w:szCs w:val="22"/>
+        </w:rPr>
+        <w:t>.</w:t>
+      </w:r>
+      <w:r>
+        <w:rPr>
+          <w:b w:val="0"/>
+          <w:bCs w:val="0"/>
+          <w:sz w:val="22"/>
+          <w:szCs w:val="22"/>
+        </w:rPr>
+        <w:t xml:space="preserve"> Herman, David P</w:t>
+      </w:r>
+      <w:r>
+        <w:rPr>
+          <w:b w:val="0"/>
+          <w:bCs w:val="0"/>
+          <w:sz w:val="22"/>
+          <w:szCs w:val="22"/>
+        </w:rPr>
+        <w:t>.</w:t>
+      </w:r>
+      <w:r>
+        <w:rPr>
+          <w:b w:val="0"/>
+          <w:bCs w:val="0"/>
+          <w:sz w:val="22"/>
+          <w:szCs w:val="22"/>
+        </w:rPr>
+        <w:t xml:space="preserve"> Darrow</w:t>
+      </w:r>
+      <w:r>
+        <w:rPr>
+          <w:b w:val="0"/>
+          <w:bCs w:val="0"/>
+          <w:sz w:val="22"/>
+          <w:szCs w:val="22"/>
+        </w:rPr>
+        <w:t xml:space="preserve">, 2022. </w:t>
+      </w:r>
+      <w:r>
+        <w:rPr>
+          <w:b w:val="0"/>
+          <w:bCs w:val="0"/>
+          <w:sz w:val="22"/>
+          <w:szCs w:val="22"/>
+        </w:rPr>
+        <w:t>Personalizing Dual-Target Cortical Stimulation with Bayesian Parameter Optimization Successfully Treats Central Post-Stroke Pain: A Case Report</w:t>
       </w:r>
       <w:r>
         <w:rPr>
@@ -1936,7 +2483,7 @@
           <w:sz w:val="22"/>
           <w:szCs w:val="22"/>
         </w:rPr>
-        <w:t>(EMBC 2021)</w:t>
+        <w:t>(Brain Sciences)</w:t>
       </w:r>
       <w:r>
         <w:rPr>
@@ -1967,17 +2514,6 @@
       </w:pPr>
       <w:r>
         <w:rPr>
-          <w:b w:val="0"/>
-          <w:bCs w:val="0"/>
-          <w:color w:val="000000" w:themeColor="text1"/>
-          <w:sz w:val="22"/>
-          <w:szCs w:val="22"/>
-        </w:rPr>
-        <w:t xml:space="preserve">Nicole R. Provenza, Sameer A. Sheth, </w:t>
-      </w:r>
-      <w:r>
-        <w:rPr>
-          <w:color w:val="000000" w:themeColor="text1"/>
           <w:sz w:val="22"/>
           <w:szCs w:val="22"/>
         </w:rPr>
@@ -1987,51 +2523,77 @@
         <w:rPr>
           <w:b w:val="0"/>
           <w:bCs w:val="0"/>
-          <w:color w:val="000000" w:themeColor="text1"/>
-          <w:sz w:val="22"/>
-          <w:szCs w:val="22"/>
-        </w:rPr>
-        <w:t>, Raissa K. Mathura, Yaohan Ding, Gregory S. Vogt, Michelle Avendano-Ortega, Nithya Ramakrishnan, Noam Peled, Luiz Fernando Fracassi Gelin, David Xing, Laszlo A. Jeni, Itir Onal Ertugrul, Adriel Barrios-Anderson, Evan Matteson, Andrew D. Wiese, Junqian Xu, Ashwin Viswanathan, Kelly R. Bijanki, Eric A. Storch, Jeffrey F. Cohn, Wayne K. Goodman, David A. Borton</w:t>
-      </w:r>
-      <w:r>
-        <w:rPr>
-          <w:b w:val="0"/>
-          <w:bCs w:val="0"/>
-          <w:color w:val="000000"/>
-          <w:sz w:val="22"/>
-          <w:szCs w:val="22"/>
-        </w:rPr>
-        <w:t>.</w:t>
-      </w:r>
-      <w:r>
-        <w:rPr>
-          <w:b w:val="0"/>
-          <w:bCs w:val="0"/>
-          <w:color w:val="000000"/>
-          <w:sz w:val="22"/>
-          <w:szCs w:val="22"/>
-        </w:rPr>
-        <w:t>, 2021.</w:t>
-      </w:r>
-      <w:r>
-        <w:rPr>
-          <w:b w:val="0"/>
-          <w:bCs w:val="0"/>
-          <w:color w:val="000000"/>
+          <w:sz w:val="22"/>
+          <w:szCs w:val="22"/>
+        </w:rPr>
+        <w:t xml:space="preserve">, Nicole R. </w:t>
+      </w:r>
+      <w:proofErr w:type="spellStart"/>
+      <w:r>
+        <w:rPr>
+          <w:b w:val="0"/>
+          <w:bCs w:val="0"/>
+          <w:sz w:val="22"/>
+          <w:szCs w:val="22"/>
+        </w:rPr>
+        <w:t>Provenza</w:t>
+      </w:r>
+      <w:proofErr w:type="spellEnd"/>
+      <w:r>
+        <w:rPr>
+          <w:b w:val="0"/>
+          <w:bCs w:val="0"/>
+          <w:sz w:val="22"/>
+          <w:szCs w:val="22"/>
+        </w:rPr>
+        <w:t xml:space="preserve">, Matthew T. Harrison, David A. </w:t>
+      </w:r>
+      <w:proofErr w:type="spellStart"/>
+      <w:r>
+        <w:rPr>
+          <w:b w:val="0"/>
+          <w:bCs w:val="0"/>
+          <w:sz w:val="22"/>
+          <w:szCs w:val="22"/>
+        </w:rPr>
+        <w:t>Borton</w:t>
+      </w:r>
+      <w:proofErr w:type="spellEnd"/>
+      <w:r>
+        <w:rPr>
+          <w:b w:val="0"/>
+          <w:bCs w:val="0"/>
+          <w:sz w:val="22"/>
+          <w:szCs w:val="22"/>
+        </w:rPr>
+        <w:t xml:space="preserve">, 2021. </w:t>
+      </w:r>
+      <w:r>
+        <w:rPr>
+          <w:b w:val="0"/>
+          <w:bCs w:val="0"/>
+          <w:sz w:val="22"/>
+          <w:szCs w:val="22"/>
+        </w:rPr>
+        <w:t>How do packet losses affect measures of averaged neural signals</w:t>
+      </w:r>
+      <w:r>
+        <w:rPr>
+          <w:b w:val="0"/>
+          <w:bCs w:val="0"/>
+          <w:sz w:val="22"/>
+          <w:szCs w:val="22"/>
+        </w:rPr>
+        <w:t>?</w:t>
+      </w:r>
+      <w:r>
+        <w:rPr>
+          <w:b w:val="0"/>
+          <w:bCs w:val="0"/>
           <w:sz w:val="22"/>
           <w:szCs w:val="22"/>
         </w:rPr>
         <w:t xml:space="preserve"> </w:t>
-      </w:r>
-      <w:r>
-        <w:rPr>
-          <w:b w:val="0"/>
-          <w:bCs w:val="0"/>
-          <w:color w:val="000000" w:themeColor="text1"/>
-          <w:sz w:val="22"/>
-          <w:szCs w:val="22"/>
-        </w:rPr>
-        <w:t xml:space="preserve">Long-term ecological assessment of intracranial electrophysiology synchronized to behavioral markers in obsessive-compulsive disorder </w:t>
       </w:r>
       <w:r>
         <w:rPr>
@@ -2039,11 +2601,10 @@
           <w:bCs w:val="0"/>
           <w:i/>
           <w:iCs/>
-          <w:color w:val="000000"/>
-          <w:sz w:val="22"/>
-          <w:szCs w:val="22"/>
-        </w:rPr>
-        <w:t>(Nature Medicine)</w:t>
+          <w:sz w:val="22"/>
+          <w:szCs w:val="22"/>
+        </w:rPr>
+        <w:t>(EMBC 2021)</w:t>
       </w:r>
       <w:r>
         <w:rPr>
@@ -2066,10 +2627,44 @@
         </w:numPr>
         <w:ind w:left="360" w:hanging="270"/>
         <w:rPr>
-          <w:sz w:val="22"/>
-          <w:szCs w:val="22"/>
-        </w:rPr>
-      </w:pPr>
+          <w:b w:val="0"/>
+          <w:bCs w:val="0"/>
+          <w:sz w:val="22"/>
+          <w:szCs w:val="22"/>
+        </w:rPr>
+      </w:pPr>
+      <w:r>
+        <w:rPr>
+          <w:b w:val="0"/>
+          <w:bCs w:val="0"/>
+          <w:color w:val="000000" w:themeColor="text1"/>
+          <w:sz w:val="22"/>
+          <w:szCs w:val="22"/>
+        </w:rPr>
+        <w:t xml:space="preserve">Nicole R. </w:t>
+      </w:r>
+      <w:proofErr w:type="spellStart"/>
+      <w:r>
+        <w:rPr>
+          <w:b w:val="0"/>
+          <w:bCs w:val="0"/>
+          <w:color w:val="000000" w:themeColor="text1"/>
+          <w:sz w:val="22"/>
+          <w:szCs w:val="22"/>
+        </w:rPr>
+        <w:t>Provenza</w:t>
+      </w:r>
+      <w:proofErr w:type="spellEnd"/>
+      <w:r>
+        <w:rPr>
+          <w:b w:val="0"/>
+          <w:bCs w:val="0"/>
+          <w:color w:val="000000" w:themeColor="text1"/>
+          <w:sz w:val="22"/>
+          <w:szCs w:val="22"/>
+        </w:rPr>
+        <w:t xml:space="preserve">, Sameer A. Sheth, </w:t>
+      </w:r>
       <w:r>
         <w:rPr>
           <w:color w:val="000000" w:themeColor="text1"/>
@@ -2085,46 +2680,202 @@
           <w:color w:val="000000" w:themeColor="text1"/>
           <w:sz w:val="22"/>
           <w:szCs w:val="22"/>
-          <w:vertAlign w:val="superscript"/>
-        </w:rPr>
-        <w:t>†</w:t>
-      </w:r>
-      <w:r>
-        <w:rPr>
-          <w:b w:val="0"/>
-          <w:bCs w:val="0"/>
-          <w:color w:val="000000" w:themeColor="text1"/>
-          <w:sz w:val="22"/>
-          <w:szCs w:val="22"/>
-        </w:rPr>
-        <w:t>, Nicole R. Provenza</w:t>
-      </w:r>
-      <w:r>
-        <w:rPr>
-          <w:b w:val="0"/>
-          <w:bCs w:val="0"/>
-          <w:color w:val="000000" w:themeColor="text1"/>
-          <w:sz w:val="22"/>
-          <w:szCs w:val="22"/>
-          <w:vertAlign w:val="superscript"/>
-        </w:rPr>
-        <w:t>†</w:t>
-      </w:r>
-      <w:r>
-        <w:rPr>
-          <w:b w:val="0"/>
-          <w:bCs w:val="0"/>
-          <w:color w:val="000000" w:themeColor="text1"/>
-          <w:sz w:val="22"/>
-          <w:szCs w:val="22"/>
-        </w:rPr>
-        <w:t>, Jonathan S. Calvert, Ro’ee Gilron, Anusha B. Allawala, Radu Darie, Sohail Syed, Evan Matteson, Gregory S. Vogt, Michelle Avendano-Ortega, Ana C. Vasquez, Nithya Ramakrishnan, Denise N. Oswalt, Kelly R. Bijanki, Robert Wilt, Philip A. Starr, Sameer A. Sheth, Wayne K. Goodman, Matthew T. Harrison, David A. Borton</w:t>
-      </w:r>
-      <w:r>
-        <w:rPr>
-          <w:b w:val="0"/>
-          <w:bCs w:val="0"/>
-          <w:color w:val="000000" w:themeColor="text1"/>
+        </w:rPr>
+        <w:t xml:space="preserve">, </w:t>
+      </w:r>
+      <w:proofErr w:type="spellStart"/>
+      <w:r>
+        <w:rPr>
+          <w:b w:val="0"/>
+          <w:bCs w:val="0"/>
+          <w:color w:val="000000" w:themeColor="text1"/>
+          <w:sz w:val="22"/>
+          <w:szCs w:val="22"/>
+        </w:rPr>
+        <w:t>Raissa</w:t>
+      </w:r>
+      <w:proofErr w:type="spellEnd"/>
+      <w:r>
+        <w:rPr>
+          <w:b w:val="0"/>
+          <w:bCs w:val="0"/>
+          <w:color w:val="000000" w:themeColor="text1"/>
+          <w:sz w:val="22"/>
+          <w:szCs w:val="22"/>
+        </w:rPr>
+        <w:t xml:space="preserve"> K. Mathura, Yaohan Ding, Gregory S. Vogt, Michelle </w:t>
+      </w:r>
+      <w:proofErr w:type="spellStart"/>
+      <w:r>
+        <w:rPr>
+          <w:b w:val="0"/>
+          <w:bCs w:val="0"/>
+          <w:color w:val="000000" w:themeColor="text1"/>
+          <w:sz w:val="22"/>
+          <w:szCs w:val="22"/>
+        </w:rPr>
+        <w:t>Avendano</w:t>
+      </w:r>
+      <w:proofErr w:type="spellEnd"/>
+      <w:r>
+        <w:rPr>
+          <w:b w:val="0"/>
+          <w:bCs w:val="0"/>
+          <w:color w:val="000000" w:themeColor="text1"/>
+          <w:sz w:val="22"/>
+          <w:szCs w:val="22"/>
+        </w:rPr>
+        <w:t xml:space="preserve">-Ortega, Nithya Ramakrishnan, Noam Peled, Luiz Fernando Fracassi </w:t>
+      </w:r>
+      <w:proofErr w:type="spellStart"/>
+      <w:r>
+        <w:rPr>
+          <w:b w:val="0"/>
+          <w:bCs w:val="0"/>
+          <w:color w:val="000000" w:themeColor="text1"/>
+          <w:sz w:val="22"/>
+          <w:szCs w:val="22"/>
+        </w:rPr>
+        <w:t>Gelin</w:t>
+      </w:r>
+      <w:proofErr w:type="spellEnd"/>
+      <w:r>
+        <w:rPr>
+          <w:b w:val="0"/>
+          <w:bCs w:val="0"/>
+          <w:color w:val="000000" w:themeColor="text1"/>
+          <w:sz w:val="22"/>
+          <w:szCs w:val="22"/>
+        </w:rPr>
+        <w:t xml:space="preserve">, David Xing, Laszlo A. Jeni, </w:t>
+      </w:r>
+      <w:proofErr w:type="spellStart"/>
+      <w:r>
+        <w:rPr>
+          <w:b w:val="0"/>
+          <w:bCs w:val="0"/>
+          <w:color w:val="000000" w:themeColor="text1"/>
+          <w:sz w:val="22"/>
+          <w:szCs w:val="22"/>
+        </w:rPr>
+        <w:t>Itir</w:t>
+      </w:r>
+      <w:proofErr w:type="spellEnd"/>
+      <w:r>
+        <w:rPr>
+          <w:b w:val="0"/>
+          <w:bCs w:val="0"/>
+          <w:color w:val="000000" w:themeColor="text1"/>
+          <w:sz w:val="22"/>
+          <w:szCs w:val="22"/>
+        </w:rPr>
+        <w:t xml:space="preserve"> </w:t>
+      </w:r>
+      <w:proofErr w:type="spellStart"/>
+      <w:r>
+        <w:rPr>
+          <w:b w:val="0"/>
+          <w:bCs w:val="0"/>
+          <w:color w:val="000000" w:themeColor="text1"/>
+          <w:sz w:val="22"/>
+          <w:szCs w:val="22"/>
+        </w:rPr>
+        <w:t>Onal</w:t>
+      </w:r>
+      <w:proofErr w:type="spellEnd"/>
+      <w:r>
+        <w:rPr>
+          <w:b w:val="0"/>
+          <w:bCs w:val="0"/>
+          <w:color w:val="000000" w:themeColor="text1"/>
+          <w:sz w:val="22"/>
+          <w:szCs w:val="22"/>
+        </w:rPr>
+        <w:t xml:space="preserve"> </w:t>
+      </w:r>
+      <w:proofErr w:type="spellStart"/>
+      <w:r>
+        <w:rPr>
+          <w:b w:val="0"/>
+          <w:bCs w:val="0"/>
+          <w:color w:val="000000" w:themeColor="text1"/>
+          <w:sz w:val="22"/>
+          <w:szCs w:val="22"/>
+        </w:rPr>
+        <w:t>Ertugrul</w:t>
+      </w:r>
+      <w:proofErr w:type="spellEnd"/>
+      <w:r>
+        <w:rPr>
+          <w:b w:val="0"/>
+          <w:bCs w:val="0"/>
+          <w:color w:val="000000" w:themeColor="text1"/>
+          <w:sz w:val="22"/>
+          <w:szCs w:val="22"/>
+        </w:rPr>
+        <w:t xml:space="preserve">, Adriel Barrios-Anderson, Evan Matteson, Andrew D. Wiese, </w:t>
+      </w:r>
+      <w:proofErr w:type="spellStart"/>
+      <w:r>
+        <w:rPr>
+          <w:b w:val="0"/>
+          <w:bCs w:val="0"/>
+          <w:color w:val="000000" w:themeColor="text1"/>
+          <w:sz w:val="22"/>
+          <w:szCs w:val="22"/>
+        </w:rPr>
+        <w:t>Junqian</w:t>
+      </w:r>
+      <w:proofErr w:type="spellEnd"/>
+      <w:r>
+        <w:rPr>
+          <w:b w:val="0"/>
+          <w:bCs w:val="0"/>
+          <w:color w:val="000000" w:themeColor="text1"/>
+          <w:sz w:val="22"/>
+          <w:szCs w:val="22"/>
+        </w:rPr>
+        <w:t xml:space="preserve"> Xu, Ashwin Viswanathan, Kelly R. </w:t>
+      </w:r>
+      <w:proofErr w:type="spellStart"/>
+      <w:r>
+        <w:rPr>
+          <w:b w:val="0"/>
+          <w:bCs w:val="0"/>
+          <w:color w:val="000000" w:themeColor="text1"/>
+          <w:sz w:val="22"/>
+          <w:szCs w:val="22"/>
+        </w:rPr>
+        <w:t>Bijanki</w:t>
+      </w:r>
+      <w:proofErr w:type="spellEnd"/>
+      <w:r>
+        <w:rPr>
+          <w:b w:val="0"/>
+          <w:bCs w:val="0"/>
+          <w:color w:val="000000" w:themeColor="text1"/>
+          <w:sz w:val="22"/>
+          <w:szCs w:val="22"/>
+        </w:rPr>
+        <w:t xml:space="preserve">, Eric A. Storch, Jeffrey F. Cohn, Wayne K. Goodman, David A. </w:t>
+      </w:r>
+      <w:proofErr w:type="spellStart"/>
+      <w:r>
+        <w:rPr>
+          <w:b w:val="0"/>
+          <w:bCs w:val="0"/>
+          <w:color w:val="000000" w:themeColor="text1"/>
+          <w:sz w:val="22"/>
+          <w:szCs w:val="22"/>
+        </w:rPr>
+        <w:t>Borton</w:t>
+      </w:r>
+      <w:proofErr w:type="spellEnd"/>
+      <w:r>
+        <w:rPr>
+          <w:b w:val="0"/>
+          <w:bCs w:val="0"/>
+          <w:color w:val="000000"/>
           <w:sz w:val="22"/>
           <w:szCs w:val="22"/>
         </w:rPr>
@@ -2132,7 +2883,19 @@
       </w:r>
       <w:r>
         <w:rPr>
-          <w:color w:val="000000" w:themeColor="text1"/>
+          <w:b w:val="0"/>
+          <w:bCs w:val="0"/>
+          <w:color w:val="000000"/>
+          <w:sz w:val="22"/>
+          <w:szCs w:val="22"/>
+        </w:rPr>
+        <w:t>, 2021.</w:t>
+      </w:r>
+      <w:r>
+        <w:rPr>
+          <w:b w:val="0"/>
+          <w:bCs w:val="0"/>
+          <w:color w:val="000000"/>
           <w:sz w:val="22"/>
           <w:szCs w:val="22"/>
         </w:rPr>
@@ -2142,17 +2905,11 @@
         <w:rPr>
           <w:b w:val="0"/>
           <w:bCs w:val="0"/>
-          <w:sz w:val="22"/>
-          <w:szCs w:val="22"/>
-        </w:rPr>
-        <w:t>Uncovering biomarkers during therapeutic neuromodulation with PARRM: Period-based Artifact Reconstruction and Removal Method</w:t>
-      </w:r>
-      <w:r>
-        <w:rPr>
-          <w:sz w:val="22"/>
-          <w:szCs w:val="22"/>
-        </w:rPr>
-        <w:t xml:space="preserve"> </w:t>
+          <w:color w:val="000000" w:themeColor="text1"/>
+          <w:sz w:val="22"/>
+          <w:szCs w:val="22"/>
+        </w:rPr>
+        <w:t xml:space="preserve">Long-term ecological assessment of intracranial electrophysiology synchronized to behavioral markers in obsessive-compulsive disorder </w:t>
       </w:r>
       <w:r>
         <w:rPr>
@@ -2160,11 +2917,11 @@
           <w:bCs w:val="0"/>
           <w:i/>
           <w:iCs/>
-          <w:color w:val="000000" w:themeColor="text1"/>
-          <w:sz w:val="22"/>
-          <w:szCs w:val="22"/>
-        </w:rPr>
-        <w:t>(</w:t>
+          <w:color w:val="000000"/>
+          <w:sz w:val="22"/>
+          <w:szCs w:val="22"/>
+        </w:rPr>
+        <w:t>(Nature Medicine)</w:t>
       </w:r>
       <w:r>
         <w:rPr>
@@ -2172,31 +2929,6 @@
           <w:bCs w:val="0"/>
           <w:i/>
           <w:iCs/>
-          <w:color w:val="000000" w:themeColor="text1"/>
-          <w:sz w:val="22"/>
-          <w:szCs w:val="22"/>
-        </w:rPr>
-        <w:t>Cell Reports Methods</w:t>
-      </w:r>
-      <w:r>
-        <w:rPr>
-          <w:b w:val="0"/>
-          <w:bCs w:val="0"/>
-          <w:i/>
-          <w:iCs/>
-          <w:color w:val="000000" w:themeColor="text1"/>
-          <w:sz w:val="22"/>
-          <w:szCs w:val="22"/>
-        </w:rPr>
-        <w:t>)</w:t>
-      </w:r>
-      <w:r>
-        <w:rPr>
-          <w:b w:val="0"/>
-          <w:bCs w:val="0"/>
-          <w:i/>
-          <w:iCs/>
-          <w:color w:val="000000" w:themeColor="text1"/>
           <w:sz w:val="22"/>
           <w:szCs w:val="22"/>
         </w:rPr>
@@ -2212,12 +2944,243 @@
         </w:numPr>
         <w:ind w:left="360" w:hanging="270"/>
         <w:rPr>
-          <w:b w:val="0"/>
-          <w:bCs w:val="0"/>
-          <w:sz w:val="22"/>
-          <w:szCs w:val="22"/>
-        </w:rPr>
-      </w:pPr>
+          <w:sz w:val="22"/>
+          <w:szCs w:val="22"/>
+        </w:rPr>
+      </w:pPr>
+      <w:r>
+        <w:rPr>
+          <w:color w:val="000000" w:themeColor="text1"/>
+          <w:sz w:val="22"/>
+          <w:szCs w:val="22"/>
+        </w:rPr>
+        <w:t>Evan M. Dastin-van Rijn</w:t>
+      </w:r>
+      <w:r>
+        <w:rPr>
+          <w:b w:val="0"/>
+          <w:bCs w:val="0"/>
+          <w:color w:val="000000" w:themeColor="text1"/>
+          <w:sz w:val="22"/>
+          <w:szCs w:val="22"/>
+          <w:vertAlign w:val="superscript"/>
+        </w:rPr>
+        <w:t>†</w:t>
+      </w:r>
+      <w:r>
+        <w:rPr>
+          <w:b w:val="0"/>
+          <w:bCs w:val="0"/>
+          <w:color w:val="000000" w:themeColor="text1"/>
+          <w:sz w:val="22"/>
+          <w:szCs w:val="22"/>
+        </w:rPr>
+        <w:t xml:space="preserve">, Nicole R. </w:t>
+      </w:r>
+      <w:proofErr w:type="spellStart"/>
+      <w:r>
+        <w:rPr>
+          <w:b w:val="0"/>
+          <w:bCs w:val="0"/>
+          <w:color w:val="000000" w:themeColor="text1"/>
+          <w:sz w:val="22"/>
+          <w:szCs w:val="22"/>
+        </w:rPr>
+        <w:t>Provenza</w:t>
+      </w:r>
+      <w:proofErr w:type="spellEnd"/>
+      <w:r>
+        <w:rPr>
+          <w:b w:val="0"/>
+          <w:bCs w:val="0"/>
+          <w:color w:val="000000" w:themeColor="text1"/>
+          <w:sz w:val="22"/>
+          <w:szCs w:val="22"/>
+          <w:vertAlign w:val="superscript"/>
+        </w:rPr>
+        <w:t>†</w:t>
+      </w:r>
+      <w:r>
+        <w:rPr>
+          <w:b w:val="0"/>
+          <w:bCs w:val="0"/>
+          <w:color w:val="000000" w:themeColor="text1"/>
+          <w:sz w:val="22"/>
+          <w:szCs w:val="22"/>
+        </w:rPr>
+        <w:t xml:space="preserve">, Jonathan S. Calvert, </w:t>
+      </w:r>
+      <w:proofErr w:type="spellStart"/>
+      <w:r>
+        <w:rPr>
+          <w:b w:val="0"/>
+          <w:bCs w:val="0"/>
+          <w:color w:val="000000" w:themeColor="text1"/>
+          <w:sz w:val="22"/>
+          <w:szCs w:val="22"/>
+        </w:rPr>
+        <w:t>Ro’ee</w:t>
+      </w:r>
+      <w:proofErr w:type="spellEnd"/>
+      <w:r>
+        <w:rPr>
+          <w:b w:val="0"/>
+          <w:bCs w:val="0"/>
+          <w:color w:val="000000" w:themeColor="text1"/>
+          <w:sz w:val="22"/>
+          <w:szCs w:val="22"/>
+        </w:rPr>
+        <w:t xml:space="preserve"> </w:t>
+      </w:r>
+      <w:proofErr w:type="spellStart"/>
+      <w:r>
+        <w:rPr>
+          <w:b w:val="0"/>
+          <w:bCs w:val="0"/>
+          <w:color w:val="000000" w:themeColor="text1"/>
+          <w:sz w:val="22"/>
+          <w:szCs w:val="22"/>
+        </w:rPr>
+        <w:t>Gilron</w:t>
+      </w:r>
+      <w:proofErr w:type="spellEnd"/>
+      <w:r>
+        <w:rPr>
+          <w:b w:val="0"/>
+          <w:bCs w:val="0"/>
+          <w:color w:val="000000" w:themeColor="text1"/>
+          <w:sz w:val="22"/>
+          <w:szCs w:val="22"/>
+        </w:rPr>
+        <w:t xml:space="preserve">, Anusha B. </w:t>
+      </w:r>
+      <w:proofErr w:type="spellStart"/>
+      <w:r>
+        <w:rPr>
+          <w:b w:val="0"/>
+          <w:bCs w:val="0"/>
+          <w:color w:val="000000" w:themeColor="text1"/>
+          <w:sz w:val="22"/>
+          <w:szCs w:val="22"/>
+        </w:rPr>
+        <w:t>Allawala</w:t>
+      </w:r>
+      <w:proofErr w:type="spellEnd"/>
+      <w:r>
+        <w:rPr>
+          <w:b w:val="0"/>
+          <w:bCs w:val="0"/>
+          <w:color w:val="000000" w:themeColor="text1"/>
+          <w:sz w:val="22"/>
+          <w:szCs w:val="22"/>
+        </w:rPr>
+        <w:t xml:space="preserve">, Radu </w:t>
+      </w:r>
+      <w:proofErr w:type="spellStart"/>
+      <w:r>
+        <w:rPr>
+          <w:b w:val="0"/>
+          <w:bCs w:val="0"/>
+          <w:color w:val="000000" w:themeColor="text1"/>
+          <w:sz w:val="22"/>
+          <w:szCs w:val="22"/>
+        </w:rPr>
+        <w:t>Darie</w:t>
+      </w:r>
+      <w:proofErr w:type="spellEnd"/>
+      <w:r>
+        <w:rPr>
+          <w:b w:val="0"/>
+          <w:bCs w:val="0"/>
+          <w:color w:val="000000" w:themeColor="text1"/>
+          <w:sz w:val="22"/>
+          <w:szCs w:val="22"/>
+        </w:rPr>
+        <w:t xml:space="preserve">, Sohail Syed, Evan Matteson, Gregory S. Vogt, Michelle </w:t>
+      </w:r>
+      <w:proofErr w:type="spellStart"/>
+      <w:r>
+        <w:rPr>
+          <w:b w:val="0"/>
+          <w:bCs w:val="0"/>
+          <w:color w:val="000000" w:themeColor="text1"/>
+          <w:sz w:val="22"/>
+          <w:szCs w:val="22"/>
+        </w:rPr>
+        <w:t>Avendano</w:t>
+      </w:r>
+      <w:proofErr w:type="spellEnd"/>
+      <w:r>
+        <w:rPr>
+          <w:b w:val="0"/>
+          <w:bCs w:val="0"/>
+          <w:color w:val="000000" w:themeColor="text1"/>
+          <w:sz w:val="22"/>
+          <w:szCs w:val="22"/>
+        </w:rPr>
+        <w:t xml:space="preserve">-Ortega, Ana C. Vasquez, Nithya Ramakrishnan, Denise N. Oswalt, Kelly R. </w:t>
+      </w:r>
+      <w:proofErr w:type="spellStart"/>
+      <w:r>
+        <w:rPr>
+          <w:b w:val="0"/>
+          <w:bCs w:val="0"/>
+          <w:color w:val="000000" w:themeColor="text1"/>
+          <w:sz w:val="22"/>
+          <w:szCs w:val="22"/>
+        </w:rPr>
+        <w:t>Bijanki</w:t>
+      </w:r>
+      <w:proofErr w:type="spellEnd"/>
+      <w:r>
+        <w:rPr>
+          <w:b w:val="0"/>
+          <w:bCs w:val="0"/>
+          <w:color w:val="000000" w:themeColor="text1"/>
+          <w:sz w:val="22"/>
+          <w:szCs w:val="22"/>
+        </w:rPr>
+        <w:t xml:space="preserve">, Robert Wilt, Philip A. Starr, Sameer A. Sheth, Wayne K. Goodman, Matthew T. Harrison, David A. </w:t>
+      </w:r>
+      <w:proofErr w:type="spellStart"/>
+      <w:r>
+        <w:rPr>
+          <w:b w:val="0"/>
+          <w:bCs w:val="0"/>
+          <w:color w:val="000000" w:themeColor="text1"/>
+          <w:sz w:val="22"/>
+          <w:szCs w:val="22"/>
+        </w:rPr>
+        <w:t>Borton</w:t>
+      </w:r>
+      <w:proofErr w:type="spellEnd"/>
+      <w:r>
+        <w:rPr>
+          <w:b w:val="0"/>
+          <w:bCs w:val="0"/>
+          <w:color w:val="000000" w:themeColor="text1"/>
+          <w:sz w:val="22"/>
+          <w:szCs w:val="22"/>
+        </w:rPr>
+        <w:t>.</w:t>
+      </w:r>
+      <w:r>
+        <w:rPr>
+          <w:color w:val="000000" w:themeColor="text1"/>
+          <w:sz w:val="22"/>
+          <w:szCs w:val="22"/>
+        </w:rPr>
+        <w:t xml:space="preserve"> </w:t>
+      </w:r>
+      <w:r>
+        <w:rPr>
+          <w:b w:val="0"/>
+          <w:bCs w:val="0"/>
+          <w:sz w:val="22"/>
+          <w:szCs w:val="22"/>
+        </w:rPr>
+        <w:t xml:space="preserve">Uncovering biomarkers during therapeutic neuromodulation with PARRM: Period-based Artifact Reconstruction </w:t>
+      </w:r>
       <w:r>
         <w:rPr>
           <w:b w:val="0"/>
@@ -2226,7 +3189,167 @@
           <w:szCs w:val="22"/>
         </w:rPr>
         <w:lastRenderedPageBreak/>
-        <w:t xml:space="preserve">Nicole R. Provenza, Luiz Fernando Fracassi Gelin, Wasita Mahaphanit, Mary C. McGrath, </w:t>
+        <w:t>and Removal Method</w:t>
+      </w:r>
+      <w:r>
+        <w:rPr>
+          <w:sz w:val="22"/>
+          <w:szCs w:val="22"/>
+        </w:rPr>
+        <w:t xml:space="preserve"> </w:t>
+      </w:r>
+      <w:r>
+        <w:rPr>
+          <w:b w:val="0"/>
+          <w:bCs w:val="0"/>
+          <w:i/>
+          <w:iCs/>
+          <w:color w:val="000000" w:themeColor="text1"/>
+          <w:sz w:val="22"/>
+          <w:szCs w:val="22"/>
+        </w:rPr>
+        <w:t>(</w:t>
+      </w:r>
+      <w:r>
+        <w:rPr>
+          <w:b w:val="0"/>
+          <w:bCs w:val="0"/>
+          <w:i/>
+          <w:iCs/>
+          <w:color w:val="000000" w:themeColor="text1"/>
+          <w:sz w:val="22"/>
+          <w:szCs w:val="22"/>
+        </w:rPr>
+        <w:t>Cell Reports Methods</w:t>
+      </w:r>
+      <w:r>
+        <w:rPr>
+          <w:b w:val="0"/>
+          <w:bCs w:val="0"/>
+          <w:i/>
+          <w:iCs/>
+          <w:color w:val="000000" w:themeColor="text1"/>
+          <w:sz w:val="22"/>
+          <w:szCs w:val="22"/>
+        </w:rPr>
+        <w:t>)</w:t>
+      </w:r>
+      <w:r>
+        <w:rPr>
+          <w:b w:val="0"/>
+          <w:bCs w:val="0"/>
+          <w:i/>
+          <w:iCs/>
+          <w:color w:val="000000" w:themeColor="text1"/>
+          <w:sz w:val="22"/>
+          <w:szCs w:val="22"/>
+        </w:rPr>
+        <w:br/>
+      </w:r>
+    </w:p>
+    <w:p>
+      <w:pPr>
+        <w:pStyle w:val="Heading1"/>
+        <w:numPr>
+          <w:ilvl w:val="0"/>
+          <w:numId w:val="3"/>
+        </w:numPr>
+        <w:ind w:left="360" w:hanging="270"/>
+        <w:rPr>
+          <w:b w:val="0"/>
+          <w:bCs w:val="0"/>
+          <w:sz w:val="22"/>
+          <w:szCs w:val="22"/>
+        </w:rPr>
+      </w:pPr>
+      <w:r>
+        <w:rPr>
+          <w:b w:val="0"/>
+          <w:bCs w:val="0"/>
+          <w:sz w:val="22"/>
+          <w:szCs w:val="22"/>
+        </w:rPr>
+        <w:t xml:space="preserve">Nicole R. </w:t>
+      </w:r>
+      <w:proofErr w:type="spellStart"/>
+      <w:r>
+        <w:rPr>
+          <w:b w:val="0"/>
+          <w:bCs w:val="0"/>
+          <w:sz w:val="22"/>
+          <w:szCs w:val="22"/>
+        </w:rPr>
+        <w:t>Provenza</w:t>
+      </w:r>
+      <w:proofErr w:type="spellEnd"/>
+      <w:r>
+        <w:rPr>
+          <w:b w:val="0"/>
+          <w:bCs w:val="0"/>
+          <w:sz w:val="22"/>
+          <w:szCs w:val="22"/>
+        </w:rPr>
+        <w:t xml:space="preserve">, Luiz Fernando Fracassi </w:t>
+      </w:r>
+      <w:proofErr w:type="spellStart"/>
+      <w:r>
+        <w:rPr>
+          <w:b w:val="0"/>
+          <w:bCs w:val="0"/>
+          <w:sz w:val="22"/>
+          <w:szCs w:val="22"/>
+        </w:rPr>
+        <w:t>Gelin</w:t>
+      </w:r>
+      <w:proofErr w:type="spellEnd"/>
+      <w:r>
+        <w:rPr>
+          <w:b w:val="0"/>
+          <w:bCs w:val="0"/>
+          <w:sz w:val="22"/>
+          <w:szCs w:val="22"/>
+        </w:rPr>
+        <w:t xml:space="preserve">, </w:t>
+      </w:r>
+      <w:proofErr w:type="spellStart"/>
+      <w:r>
+        <w:rPr>
+          <w:b w:val="0"/>
+          <w:bCs w:val="0"/>
+          <w:sz w:val="22"/>
+          <w:szCs w:val="22"/>
+        </w:rPr>
+        <w:t>Wasita</w:t>
+      </w:r>
+      <w:proofErr w:type="spellEnd"/>
+      <w:r>
+        <w:rPr>
+          <w:b w:val="0"/>
+          <w:bCs w:val="0"/>
+          <w:sz w:val="22"/>
+          <w:szCs w:val="22"/>
+        </w:rPr>
+        <w:t xml:space="preserve"> </w:t>
+      </w:r>
+      <w:proofErr w:type="spellStart"/>
+      <w:r>
+        <w:rPr>
+          <w:b w:val="0"/>
+          <w:bCs w:val="0"/>
+          <w:sz w:val="22"/>
+          <w:szCs w:val="22"/>
+        </w:rPr>
+        <w:t>Mahaphanit</w:t>
+      </w:r>
+      <w:proofErr w:type="spellEnd"/>
+      <w:r>
+        <w:rPr>
+          <w:b w:val="0"/>
+          <w:bCs w:val="0"/>
+          <w:sz w:val="22"/>
+          <w:szCs w:val="22"/>
+        </w:rPr>
+        <w:t xml:space="preserve">, Mary C. McGrath, </w:t>
       </w:r>
       <w:r>
         <w:rPr>
@@ -2242,8 +3365,39 @@
           <w:sz w:val="22"/>
           <w:szCs w:val="22"/>
         </w:rPr>
-        <w:t>, Yunshu Fan, Rashi Dhar, Michael J. Frank, Maria I. Restrepo, Wayne K. Goodman, David A. Borton</w:t>
-      </w:r>
+        <w:t xml:space="preserve">, </w:t>
+      </w:r>
+      <w:proofErr w:type="spellStart"/>
+      <w:r>
+        <w:rPr>
+          <w:b w:val="0"/>
+          <w:bCs w:val="0"/>
+          <w:sz w:val="22"/>
+          <w:szCs w:val="22"/>
+        </w:rPr>
+        <w:t>Yunshu</w:t>
+      </w:r>
+      <w:proofErr w:type="spellEnd"/>
+      <w:r>
+        <w:rPr>
+          <w:b w:val="0"/>
+          <w:bCs w:val="0"/>
+          <w:sz w:val="22"/>
+          <w:szCs w:val="22"/>
+        </w:rPr>
+        <w:t xml:space="preserve"> Fan, Rashi Dhar, Michael J. Frank, Maria I. Restrepo, Wayne K. Goodman, David A. </w:t>
+      </w:r>
+      <w:proofErr w:type="spellStart"/>
+      <w:r>
+        <w:rPr>
+          <w:b w:val="0"/>
+          <w:bCs w:val="0"/>
+          <w:sz w:val="22"/>
+          <w:szCs w:val="22"/>
+        </w:rPr>
+        <w:t>Borton</w:t>
+      </w:r>
+      <w:proofErr w:type="spellEnd"/>
       <w:r>
         <w:rPr>
           <w:b w:val="0"/>
@@ -2369,6 +3523,902 @@
           <w:sz w:val="22"/>
           <w:szCs w:val="22"/>
         </w:rPr>
+        <w:t>Society of Biological Psychiatry Annual Meeting 2023</w:t>
+      </w:r>
+      <w:r>
+        <w:rPr>
+          <w:sz w:val="22"/>
+          <w:szCs w:val="22"/>
+        </w:rPr>
+        <w:t xml:space="preserve">                                                        April 2023</w:t>
+      </w:r>
+    </w:p>
+    <w:p>
+      <w:pPr>
+        <w:tabs>
+          <w:tab w:val="left" w:pos="8370"/>
+        </w:tabs>
+        <w:ind w:left="270"/>
+        <w:rPr>
+          <w:sz w:val="22"/>
+          <w:szCs w:val="22"/>
+        </w:rPr>
+      </w:pPr>
+      <w:r>
+        <w:rPr>
+          <w:sz w:val="22"/>
+          <w:szCs w:val="22"/>
+        </w:rPr>
+        <w:t>“Deep Brain Stimulation in Rats Performing a Multi-Armed Bandit” (Co-author)</w:t>
+      </w:r>
+    </w:p>
+    <w:p>
+      <w:pPr>
+        <w:tabs>
+          <w:tab w:val="left" w:pos="8370"/>
+        </w:tabs>
+        <w:ind w:left="270"/>
+        <w:rPr>
+          <w:sz w:val="22"/>
+          <w:szCs w:val="22"/>
+        </w:rPr>
+      </w:pPr>
+      <w:r>
+        <w:rPr>
+          <w:b/>
+          <w:bCs/>
+          <w:sz w:val="22"/>
+          <w:szCs w:val="22"/>
+        </w:rPr>
+        <w:t>Society of Biological Psychiatry Annual Meeting 2023</w:t>
+      </w:r>
+      <w:r>
+        <w:rPr>
+          <w:sz w:val="22"/>
+          <w:szCs w:val="22"/>
+        </w:rPr>
+        <w:t xml:space="preserve">                                                        April 2023</w:t>
+      </w:r>
+    </w:p>
+    <w:p>
+      <w:pPr>
+        <w:tabs>
+          <w:tab w:val="left" w:pos="8370"/>
+        </w:tabs>
+        <w:ind w:left="270"/>
+        <w:rPr>
+          <w:sz w:val="22"/>
+          <w:szCs w:val="22"/>
+        </w:rPr>
+      </w:pPr>
+      <w:r>
+        <w:rPr>
+          <w:sz w:val="22"/>
+          <w:szCs w:val="22"/>
+        </w:rPr>
+        <w:t>“</w:t>
+      </w:r>
+      <w:r>
+        <w:rPr>
+          <w:sz w:val="22"/>
+          <w:szCs w:val="22"/>
+        </w:rPr>
+        <w:t>Deep Brain Stimulation Does Not Affect Impulsivity in a Rodent 5-Choice Serial Reaction Time Task</w:t>
+      </w:r>
+      <w:r>
+        <w:rPr>
+          <w:sz w:val="22"/>
+          <w:szCs w:val="22"/>
+        </w:rPr>
+        <w:t>” (Co-author)</w:t>
+      </w:r>
+    </w:p>
+    <w:p>
+      <w:pPr>
+        <w:tabs>
+          <w:tab w:val="left" w:pos="8370"/>
+        </w:tabs>
+        <w:ind w:left="270"/>
+        <w:rPr>
+          <w:sz w:val="22"/>
+          <w:szCs w:val="22"/>
+        </w:rPr>
+      </w:pPr>
+      <w:r>
+        <w:rPr>
+          <w:b/>
+          <w:bCs/>
+          <w:sz w:val="22"/>
+          <w:szCs w:val="22"/>
+        </w:rPr>
+        <w:t>Society of Biological Psychiatry Annual Meeting 2023</w:t>
+      </w:r>
+      <w:r>
+        <w:rPr>
+          <w:sz w:val="22"/>
+          <w:szCs w:val="22"/>
+        </w:rPr>
+        <w:t xml:space="preserve">                                                        April 2023</w:t>
+      </w:r>
+    </w:p>
+    <w:p>
+      <w:pPr>
+        <w:tabs>
+          <w:tab w:val="left" w:pos="8370"/>
+        </w:tabs>
+        <w:ind w:left="270"/>
+        <w:rPr>
+          <w:sz w:val="22"/>
+          <w:szCs w:val="22"/>
+        </w:rPr>
+      </w:pPr>
+      <w:r>
+        <w:rPr>
+          <w:sz w:val="22"/>
+          <w:szCs w:val="22"/>
+        </w:rPr>
+        <w:t>“</w:t>
+      </w:r>
+      <w:r>
+        <w:rPr>
+          <w:sz w:val="22"/>
+          <w:szCs w:val="22"/>
+        </w:rPr>
+        <w:t xml:space="preserve">Optogenetic Deep Brain Stimulation of </w:t>
+      </w:r>
+      <w:proofErr w:type="spellStart"/>
+      <w:r>
+        <w:rPr>
+          <w:sz w:val="22"/>
+          <w:szCs w:val="22"/>
+        </w:rPr>
+        <w:t>mPFC</w:t>
+      </w:r>
+      <w:proofErr w:type="spellEnd"/>
+      <w:r>
+        <w:rPr>
+          <w:sz w:val="22"/>
+          <w:szCs w:val="22"/>
+        </w:rPr>
+        <w:t xml:space="preserve"> Axons in Mid-Striatum Improves Cognitive Flexibility</w:t>
+      </w:r>
+      <w:r>
+        <w:rPr>
+          <w:sz w:val="22"/>
+          <w:szCs w:val="22"/>
+        </w:rPr>
+        <w:t>” (</w:t>
+      </w:r>
+      <w:r>
+        <w:rPr>
+          <w:sz w:val="22"/>
+          <w:szCs w:val="22"/>
+        </w:rPr>
+        <w:t>Co-author</w:t>
+      </w:r>
+      <w:r>
+        <w:rPr>
+          <w:sz w:val="22"/>
+          <w:szCs w:val="22"/>
+        </w:rPr>
+        <w:t>)</w:t>
+      </w:r>
+    </w:p>
+    <w:p>
+      <w:pPr>
+        <w:tabs>
+          <w:tab w:val="left" w:pos="8370"/>
+        </w:tabs>
+        <w:ind w:left="270"/>
+        <w:rPr>
+          <w:sz w:val="22"/>
+          <w:szCs w:val="22"/>
+        </w:rPr>
+      </w:pPr>
+      <w:r>
+        <w:rPr>
+          <w:b/>
+          <w:bCs/>
+          <w:sz w:val="22"/>
+          <w:szCs w:val="22"/>
+        </w:rPr>
+        <w:t>Society of Biological Psychiatry Annual Meeting 2023</w:t>
+      </w:r>
+      <w:r>
+        <w:rPr>
+          <w:sz w:val="22"/>
+          <w:szCs w:val="22"/>
+        </w:rPr>
+        <w:t xml:space="preserve">                                                        April 2023</w:t>
+      </w:r>
+    </w:p>
+    <w:p>
+      <w:pPr>
+        <w:tabs>
+          <w:tab w:val="left" w:pos="8370"/>
+        </w:tabs>
+        <w:ind w:left="270"/>
+        <w:rPr>
+          <w:sz w:val="22"/>
+          <w:szCs w:val="22"/>
+        </w:rPr>
+      </w:pPr>
+      <w:r>
+        <w:rPr>
+          <w:sz w:val="22"/>
+          <w:szCs w:val="22"/>
+        </w:rPr>
+        <w:t>“</w:t>
+      </w:r>
+      <w:r>
+        <w:rPr>
+          <w:sz w:val="22"/>
+          <w:szCs w:val="22"/>
+        </w:rPr>
+        <w:t>Deep Brain Stimulation Improves Reaction Times in an Assay of Cognitive Flexibility Through a Confluence of Features</w:t>
+      </w:r>
+      <w:r>
+        <w:rPr>
+          <w:sz w:val="22"/>
+          <w:szCs w:val="22"/>
+        </w:rPr>
+        <w:t>” (</w:t>
+      </w:r>
+      <w:r>
+        <w:rPr>
+          <w:sz w:val="22"/>
+          <w:szCs w:val="22"/>
+        </w:rPr>
+        <w:t>Presenter</w:t>
+      </w:r>
+      <w:r>
+        <w:rPr>
+          <w:sz w:val="22"/>
+          <w:szCs w:val="22"/>
+        </w:rPr>
+        <w:t>)</w:t>
+      </w:r>
+    </w:p>
+    <w:p>
+      <w:pPr>
+        <w:tabs>
+          <w:tab w:val="left" w:pos="8370"/>
+        </w:tabs>
+        <w:ind w:left="270"/>
+        <w:rPr>
+          <w:sz w:val="22"/>
+          <w:szCs w:val="22"/>
+        </w:rPr>
+      </w:pPr>
+      <w:r>
+        <w:rPr>
+          <w:b/>
+          <w:bCs/>
+          <w:sz w:val="22"/>
+          <w:szCs w:val="22"/>
+        </w:rPr>
+        <w:t>Society of Biological Psychiatry Annual Meeting 2023</w:t>
+      </w:r>
+      <w:r>
+        <w:rPr>
+          <w:sz w:val="22"/>
+          <w:szCs w:val="22"/>
+        </w:rPr>
+        <w:t xml:space="preserve">                                                        April 2023</w:t>
+      </w:r>
+    </w:p>
+    <w:p>
+      <w:pPr>
+        <w:tabs>
+          <w:tab w:val="left" w:pos="8370"/>
+        </w:tabs>
+        <w:ind w:left="270"/>
+        <w:rPr>
+          <w:sz w:val="22"/>
+          <w:szCs w:val="22"/>
+        </w:rPr>
+      </w:pPr>
+      <w:r>
+        <w:rPr>
+          <w:sz w:val="22"/>
+          <w:szCs w:val="22"/>
+        </w:rPr>
+        <w:t>“</w:t>
+      </w:r>
+      <w:r>
+        <w:rPr>
+          <w:sz w:val="22"/>
+          <w:szCs w:val="22"/>
+        </w:rPr>
+        <w:t>Chronic Ecological Assessment of Intracranial Neural Activity Synchronized to Disease-Relevant Behaviors in Obsessive-Compulsive Disorder</w:t>
+      </w:r>
+      <w:r>
+        <w:rPr>
+          <w:sz w:val="22"/>
+          <w:szCs w:val="22"/>
+        </w:rPr>
+        <w:t>” (Co-author)</w:t>
+      </w:r>
+    </w:p>
+    <w:p>
+      <w:pPr>
+        <w:tabs>
+          <w:tab w:val="left" w:pos="8370"/>
+        </w:tabs>
+        <w:ind w:left="270"/>
+        <w:rPr>
+          <w:sz w:val="22"/>
+          <w:szCs w:val="22"/>
+        </w:rPr>
+      </w:pPr>
+      <w:r>
+        <w:rPr>
+          <w:b/>
+          <w:bCs/>
+          <w:sz w:val="22"/>
+          <w:szCs w:val="22"/>
+        </w:rPr>
+        <w:t>Society of Biological Psychiatry Annual Meeting 202</w:t>
+      </w:r>
+      <w:r>
+        <w:rPr>
+          <w:b/>
+          <w:bCs/>
+          <w:sz w:val="22"/>
+          <w:szCs w:val="22"/>
+        </w:rPr>
+        <w:t>3</w:t>
+      </w:r>
+      <w:r>
+        <w:rPr>
+          <w:sz w:val="22"/>
+          <w:szCs w:val="22"/>
+        </w:rPr>
+        <w:t xml:space="preserve">                                                        April 202</w:t>
+      </w:r>
+      <w:r>
+        <w:rPr>
+          <w:sz w:val="22"/>
+          <w:szCs w:val="22"/>
+        </w:rPr>
+        <w:t>3</w:t>
+      </w:r>
+    </w:p>
+    <w:p>
+      <w:pPr>
+        <w:tabs>
+          <w:tab w:val="left" w:pos="8370"/>
+        </w:tabs>
+        <w:ind w:left="270"/>
+        <w:rPr>
+          <w:sz w:val="22"/>
+          <w:szCs w:val="22"/>
+        </w:rPr>
+      </w:pPr>
+      <w:r>
+        <w:rPr>
+          <w:sz w:val="22"/>
+          <w:szCs w:val="22"/>
+        </w:rPr>
+        <w:t>“</w:t>
+      </w:r>
+      <w:r>
+        <w:rPr>
+          <w:sz w:val="22"/>
+          <w:szCs w:val="22"/>
+        </w:rPr>
+        <w:t>Identification of candidate neural biomarkers of obsessive-compulsive symptom intensity and response to deep brain stimulation</w:t>
+      </w:r>
+      <w:r>
+        <w:rPr>
+          <w:sz w:val="22"/>
+          <w:szCs w:val="22"/>
+        </w:rPr>
+        <w:t>” (Co-author)</w:t>
+      </w:r>
+    </w:p>
+    <w:p>
+      <w:pPr>
+        <w:tabs>
+          <w:tab w:val="left" w:pos="8370"/>
+        </w:tabs>
+        <w:ind w:left="270"/>
+        <w:rPr>
+          <w:sz w:val="22"/>
+          <w:szCs w:val="22"/>
+        </w:rPr>
+      </w:pPr>
+      <w:r>
+        <w:rPr>
+          <w:b/>
+          <w:bCs/>
+          <w:sz w:val="22"/>
+          <w:szCs w:val="22"/>
+        </w:rPr>
+        <w:t>Minnesota Neuromodulation Symposium 2023</w:t>
+      </w:r>
+      <w:r>
+        <w:rPr>
+          <w:sz w:val="22"/>
+          <w:szCs w:val="22"/>
+        </w:rPr>
+        <w:t xml:space="preserve">                                                           </w:t>
+      </w:r>
+      <w:r>
+        <w:rPr>
+          <w:sz w:val="22"/>
+          <w:szCs w:val="22"/>
+        </w:rPr>
+        <w:tab/>
+        <w:t>April 2023</w:t>
+      </w:r>
+    </w:p>
+    <w:p>
+      <w:pPr>
+        <w:tabs>
+          <w:tab w:val="left" w:pos="8370"/>
+        </w:tabs>
+        <w:ind w:left="270"/>
+        <w:rPr>
+          <w:b/>
+          <w:bCs/>
+          <w:sz w:val="22"/>
+          <w:szCs w:val="22"/>
+        </w:rPr>
+      </w:pPr>
+      <w:r>
+        <w:rPr>
+          <w:sz w:val="22"/>
+          <w:szCs w:val="22"/>
+        </w:rPr>
+        <w:t>“</w:t>
+      </w:r>
+      <w:r>
+        <w:rPr>
+          <w:sz w:val="22"/>
+          <w:szCs w:val="22"/>
+        </w:rPr>
+        <w:t>An optogenetic model of mid-striatal electrical deep brain stimulation to improve cognitive flexibility</w:t>
+      </w:r>
+      <w:r>
+        <w:rPr>
+          <w:sz w:val="22"/>
+          <w:szCs w:val="22"/>
+        </w:rPr>
+        <w:t>” (Co-author)</w:t>
+      </w:r>
+    </w:p>
+    <w:p>
+      <w:pPr>
+        <w:tabs>
+          <w:tab w:val="left" w:pos="8370"/>
+        </w:tabs>
+        <w:ind w:left="270"/>
+        <w:rPr>
+          <w:sz w:val="22"/>
+          <w:szCs w:val="22"/>
+        </w:rPr>
+      </w:pPr>
+      <w:r>
+        <w:rPr>
+          <w:b/>
+          <w:bCs/>
+          <w:sz w:val="22"/>
+          <w:szCs w:val="22"/>
+        </w:rPr>
+        <w:t>Minnesota Neuromodulation Symposium 2023</w:t>
+      </w:r>
+      <w:r>
+        <w:rPr>
+          <w:sz w:val="22"/>
+          <w:szCs w:val="22"/>
+        </w:rPr>
+        <w:t xml:space="preserve">                                                           </w:t>
+      </w:r>
+      <w:r>
+        <w:rPr>
+          <w:sz w:val="22"/>
+          <w:szCs w:val="22"/>
+        </w:rPr>
+        <w:tab/>
+        <w:t>April 2023</w:t>
+      </w:r>
+    </w:p>
+    <w:p>
+      <w:pPr>
+        <w:tabs>
+          <w:tab w:val="left" w:pos="8370"/>
+        </w:tabs>
+        <w:ind w:left="270"/>
+        <w:rPr>
+          <w:b/>
+          <w:bCs/>
+          <w:sz w:val="22"/>
+          <w:szCs w:val="22"/>
+        </w:rPr>
+      </w:pPr>
+      <w:r>
+        <w:rPr>
+          <w:sz w:val="22"/>
+          <w:szCs w:val="22"/>
+        </w:rPr>
+        <w:t>“</w:t>
+      </w:r>
+      <w:r>
+        <w:rPr>
+          <w:sz w:val="22"/>
+          <w:szCs w:val="22"/>
+        </w:rPr>
+        <w:t>Prefrontal Cortex and Amygdala Interactions during Platform Mediated Avoidance: Insights from Neural Synchrony</w:t>
+      </w:r>
+      <w:r>
+        <w:rPr>
+          <w:sz w:val="22"/>
+          <w:szCs w:val="22"/>
+        </w:rPr>
+        <w:t>” (Co-author)</w:t>
+      </w:r>
+    </w:p>
+    <w:p>
+      <w:pPr>
+        <w:tabs>
+          <w:tab w:val="left" w:pos="8370"/>
+        </w:tabs>
+        <w:ind w:left="270"/>
+        <w:rPr>
+          <w:sz w:val="22"/>
+          <w:szCs w:val="22"/>
+        </w:rPr>
+      </w:pPr>
+      <w:r>
+        <w:rPr>
+          <w:b/>
+          <w:bCs/>
+          <w:sz w:val="22"/>
+          <w:szCs w:val="22"/>
+        </w:rPr>
+        <w:t>Minnesota Neuromodulation Symposium 2023</w:t>
+      </w:r>
+      <w:r>
+        <w:rPr>
+          <w:sz w:val="22"/>
+          <w:szCs w:val="22"/>
+        </w:rPr>
+        <w:t xml:space="preserve">                                                           </w:t>
+      </w:r>
+      <w:r>
+        <w:rPr>
+          <w:sz w:val="22"/>
+          <w:szCs w:val="22"/>
+        </w:rPr>
+        <w:tab/>
+        <w:t>April 2023</w:t>
+      </w:r>
+    </w:p>
+    <w:p>
+      <w:pPr>
+        <w:tabs>
+          <w:tab w:val="left" w:pos="8370"/>
+        </w:tabs>
+        <w:ind w:left="270"/>
+        <w:rPr>
+          <w:b/>
+          <w:bCs/>
+          <w:sz w:val="22"/>
+          <w:szCs w:val="22"/>
+        </w:rPr>
+      </w:pPr>
+      <w:r>
+        <w:rPr>
+          <w:sz w:val="22"/>
+          <w:szCs w:val="22"/>
+        </w:rPr>
+        <w:t>“</w:t>
+      </w:r>
+      <w:r>
+        <w:rPr>
+          <w:sz w:val="22"/>
+          <w:szCs w:val="22"/>
+        </w:rPr>
+        <w:t>Investigating Effects of Repetitive Mild Traumatic Brain Injury (</w:t>
+      </w:r>
+      <w:proofErr w:type="spellStart"/>
+      <w:r>
+        <w:rPr>
+          <w:sz w:val="22"/>
+          <w:szCs w:val="22"/>
+        </w:rPr>
+        <w:t>rmTBI</w:t>
+      </w:r>
+      <w:proofErr w:type="spellEnd"/>
+      <w:r>
+        <w:rPr>
+          <w:sz w:val="22"/>
+          <w:szCs w:val="22"/>
+        </w:rPr>
+        <w:t>) on Maladaptive Avoidance Behavior</w:t>
+      </w:r>
+      <w:r>
+        <w:rPr>
+          <w:sz w:val="22"/>
+          <w:szCs w:val="22"/>
+        </w:rPr>
+        <w:t>” (Co-author)</w:t>
+      </w:r>
+    </w:p>
+    <w:p>
+      <w:pPr>
+        <w:tabs>
+          <w:tab w:val="left" w:pos="8370"/>
+        </w:tabs>
+        <w:ind w:left="270"/>
+        <w:rPr>
+          <w:sz w:val="22"/>
+          <w:szCs w:val="22"/>
+        </w:rPr>
+      </w:pPr>
+      <w:r>
+        <w:rPr>
+          <w:b/>
+          <w:bCs/>
+          <w:sz w:val="22"/>
+          <w:szCs w:val="22"/>
+        </w:rPr>
+        <w:t>Minnesota Neuromodulation Symposium 2023</w:t>
+      </w:r>
+      <w:r>
+        <w:rPr>
+          <w:sz w:val="22"/>
+          <w:szCs w:val="22"/>
+        </w:rPr>
+        <w:t xml:space="preserve">                                                           </w:t>
+      </w:r>
+      <w:r>
+        <w:rPr>
+          <w:sz w:val="22"/>
+          <w:szCs w:val="22"/>
+        </w:rPr>
+        <w:tab/>
+        <w:t>April 2023</w:t>
+      </w:r>
+    </w:p>
+    <w:p>
+      <w:pPr>
+        <w:tabs>
+          <w:tab w:val="left" w:pos="8370"/>
+        </w:tabs>
+        <w:ind w:left="270"/>
+        <w:rPr>
+          <w:b/>
+          <w:bCs/>
+          <w:sz w:val="22"/>
+          <w:szCs w:val="22"/>
+        </w:rPr>
+      </w:pPr>
+      <w:r>
+        <w:rPr>
+          <w:sz w:val="22"/>
+          <w:szCs w:val="22"/>
+        </w:rPr>
+        <w:t xml:space="preserve">“Deep </w:t>
+      </w:r>
+      <w:r>
+        <w:rPr>
+          <w:sz w:val="22"/>
+          <w:szCs w:val="22"/>
+        </w:rPr>
+        <w:t>brain stimulation does not affect impulsivity in a rodent 5-choice serial reaction time task</w:t>
+      </w:r>
+      <w:r>
+        <w:rPr>
+          <w:sz w:val="22"/>
+          <w:szCs w:val="22"/>
+        </w:rPr>
+        <w:t>” (Co-author)</w:t>
+      </w:r>
+    </w:p>
+    <w:p>
+      <w:pPr>
+        <w:tabs>
+          <w:tab w:val="left" w:pos="8370"/>
+        </w:tabs>
+        <w:ind w:left="270"/>
+        <w:rPr>
+          <w:sz w:val="22"/>
+          <w:szCs w:val="22"/>
+        </w:rPr>
+      </w:pPr>
+      <w:r>
+        <w:rPr>
+          <w:b/>
+          <w:bCs/>
+          <w:sz w:val="22"/>
+          <w:szCs w:val="22"/>
+        </w:rPr>
+        <w:t>Minnesota Neuromodulation Symposium 2023</w:t>
+      </w:r>
+      <w:r>
+        <w:rPr>
+          <w:sz w:val="22"/>
+          <w:szCs w:val="22"/>
+        </w:rPr>
+        <w:t xml:space="preserve">                                                           </w:t>
+      </w:r>
+      <w:r>
+        <w:rPr>
+          <w:sz w:val="22"/>
+          <w:szCs w:val="22"/>
+        </w:rPr>
+        <w:tab/>
+        <w:t>April 2023</w:t>
+      </w:r>
+    </w:p>
+    <w:p>
+      <w:pPr>
+        <w:tabs>
+          <w:tab w:val="left" w:pos="8370"/>
+        </w:tabs>
+        <w:ind w:left="270"/>
+        <w:rPr>
+          <w:b/>
+          <w:bCs/>
+          <w:sz w:val="22"/>
+          <w:szCs w:val="22"/>
+        </w:rPr>
+      </w:pPr>
+      <w:r>
+        <w:rPr>
+          <w:sz w:val="22"/>
+          <w:szCs w:val="22"/>
+        </w:rPr>
+        <w:t>“</w:t>
+      </w:r>
+      <w:r>
+        <w:rPr>
+          <w:sz w:val="22"/>
+          <w:szCs w:val="22"/>
+        </w:rPr>
+        <w:t>Deep Brain Stimulation in Rats Performing a Multi-Armed Bandit</w:t>
+      </w:r>
+      <w:r>
+        <w:rPr>
+          <w:sz w:val="22"/>
+          <w:szCs w:val="22"/>
+        </w:rPr>
+        <w:t>” (</w:t>
+      </w:r>
+      <w:r>
+        <w:rPr>
+          <w:sz w:val="22"/>
+          <w:szCs w:val="22"/>
+        </w:rPr>
+        <w:t>Co-author</w:t>
+      </w:r>
+      <w:r>
+        <w:rPr>
+          <w:sz w:val="22"/>
+          <w:szCs w:val="22"/>
+        </w:rPr>
+        <w:t>)</w:t>
+      </w:r>
+    </w:p>
+    <w:p>
+      <w:pPr>
+        <w:tabs>
+          <w:tab w:val="left" w:pos="8370"/>
+        </w:tabs>
+        <w:ind w:left="270"/>
+        <w:rPr>
+          <w:sz w:val="22"/>
+          <w:szCs w:val="22"/>
+        </w:rPr>
+      </w:pPr>
+      <w:r>
+        <w:rPr>
+          <w:b/>
+          <w:bCs/>
+          <w:sz w:val="22"/>
+          <w:szCs w:val="22"/>
+        </w:rPr>
+        <w:t>Minnesota Neuromodulation Symposium 202</w:t>
+      </w:r>
+      <w:r>
+        <w:rPr>
+          <w:b/>
+          <w:bCs/>
+          <w:sz w:val="22"/>
+          <w:szCs w:val="22"/>
+        </w:rPr>
+        <w:t>3</w:t>
+      </w:r>
+      <w:r>
+        <w:rPr>
+          <w:sz w:val="22"/>
+          <w:szCs w:val="22"/>
+        </w:rPr>
+        <w:t xml:space="preserve">                                                           </w:t>
+      </w:r>
+      <w:r>
+        <w:rPr>
+          <w:sz w:val="22"/>
+          <w:szCs w:val="22"/>
+        </w:rPr>
+        <w:tab/>
+        <w:t>April 202</w:t>
+      </w:r>
+      <w:r>
+        <w:rPr>
+          <w:sz w:val="22"/>
+          <w:szCs w:val="22"/>
+        </w:rPr>
+        <w:t>3</w:t>
+      </w:r>
+    </w:p>
+    <w:p>
+      <w:pPr>
+        <w:tabs>
+          <w:tab w:val="left" w:pos="8370"/>
+        </w:tabs>
+        <w:ind w:left="270"/>
+        <w:rPr>
+          <w:sz w:val="22"/>
+          <w:szCs w:val="22"/>
+        </w:rPr>
+      </w:pPr>
+      <w:r>
+        <w:rPr>
+          <w:sz w:val="22"/>
+          <w:szCs w:val="22"/>
+        </w:rPr>
+        <w:t>“</w:t>
+      </w:r>
+      <w:r>
+        <w:rPr>
+          <w:sz w:val="22"/>
+          <w:szCs w:val="22"/>
+        </w:rPr>
+        <w:t>Electrical stimulation of mid-striatum enhances cognitive control</w:t>
+      </w:r>
+      <w:r>
+        <w:rPr>
+          <w:sz w:val="22"/>
+          <w:szCs w:val="22"/>
+        </w:rPr>
+        <w:t>” (</w:t>
+      </w:r>
+      <w:r>
+        <w:rPr>
+          <w:sz w:val="22"/>
+          <w:szCs w:val="22"/>
+        </w:rPr>
+        <w:t>Presenter</w:t>
+      </w:r>
+      <w:r>
+        <w:rPr>
+          <w:sz w:val="22"/>
+          <w:szCs w:val="22"/>
+        </w:rPr>
+        <w:t>)</w:t>
+      </w:r>
+    </w:p>
+    <w:p>
+      <w:pPr>
+        <w:tabs>
+          <w:tab w:val="left" w:pos="8370"/>
+        </w:tabs>
+        <w:ind w:left="270"/>
+        <w:rPr>
+          <w:sz w:val="22"/>
+          <w:szCs w:val="22"/>
+        </w:rPr>
+      </w:pPr>
+      <w:r>
+        <w:rPr>
+          <w:b/>
+          <w:bCs/>
+          <w:sz w:val="22"/>
+          <w:szCs w:val="22"/>
+        </w:rPr>
         <w:t xml:space="preserve">Society for Neuroscience Annual Meeting 2022                                                           </w:t>
       </w:r>
       <w:r>
@@ -2510,6 +4560,7 @@
           <w:sz w:val="22"/>
           <w:szCs w:val="22"/>
         </w:rPr>
+        <w:lastRenderedPageBreak/>
         <w:t xml:space="preserve">Society for Neuroscience Annual Meeting 2022                                                           </w:t>
       </w:r>
       <w:r>
@@ -3252,7 +5303,6 @@
           <w:sz w:val="22"/>
           <w:szCs w:val="22"/>
         </w:rPr>
-        <w:lastRenderedPageBreak/>
         <w:t>7</w:t>
       </w:r>
       <w:r>
@@ -3315,14 +5365,30 @@
           <w:sz w:val="22"/>
           <w:szCs w:val="22"/>
         </w:rPr>
-        <w:t>Long-term ecological assessment of intracranial electrophysiology synchronized to behavioral markers in Obsessive-Compulsive Disorde</w:t>
-      </w:r>
-      <w:r>
-        <w:rPr>
-          <w:sz w:val="22"/>
-          <w:szCs w:val="22"/>
-        </w:rPr>
-        <w:t>r” (Co-author)</w:t>
+        <w:t xml:space="preserve">Long-term ecological assessment of intracranial electrophysiology synchronized to behavioral markers in </w:t>
+      </w:r>
+      <w:proofErr w:type="gramStart"/>
+      <w:r>
+        <w:rPr>
+          <w:sz w:val="22"/>
+          <w:szCs w:val="22"/>
+        </w:rPr>
+        <w:t>Obsessive-Compulsive Disorde</w:t>
+      </w:r>
+      <w:r>
+        <w:rPr>
+          <w:sz w:val="22"/>
+          <w:szCs w:val="22"/>
+        </w:rPr>
+        <w:t>r</w:t>
+      </w:r>
+      <w:proofErr w:type="gramEnd"/>
+      <w:r>
+        <w:rPr>
+          <w:sz w:val="22"/>
+          <w:szCs w:val="22"/>
+        </w:rPr>
+        <w:t>” (Co-author)</w:t>
       </w:r>
     </w:p>
     <w:p>
@@ -3809,6 +5875,7 @@
           <w:sz w:val="22"/>
           <w:szCs w:val="22"/>
         </w:rPr>
+        <w:lastRenderedPageBreak/>
         <w:t>“Preliminary experience with developing adaptive Deep Brain Stimulation for Obsessive Compulsive Disorder” (Co</w:t>
       </w:r>
       <w:r>
@@ -4055,7 +6122,23 @@
           <w:sz w:val="22"/>
           <w:szCs w:val="22"/>
         </w:rPr>
-        <w:t xml:space="preserve"> responsible for managing homework, lab assignments, exams, office hours, and review sessions for Transport and Biotransport Processes</w:t>
+        <w:t xml:space="preserve"> responsible for managing homework, lab assignments, exams, office hours, and review sessions for Transport and </w:t>
+      </w:r>
+      <w:proofErr w:type="spellStart"/>
+      <w:r>
+        <w:rPr>
+          <w:sz w:val="22"/>
+          <w:szCs w:val="22"/>
+        </w:rPr>
+        <w:t>Biotransport</w:t>
+      </w:r>
+      <w:proofErr w:type="spellEnd"/>
+      <w:r>
+        <w:rPr>
+          <w:sz w:val="22"/>
+          <w:szCs w:val="22"/>
+        </w:rPr>
+        <w:t xml:space="preserve"> Processes</w:t>
       </w:r>
     </w:p>
     <w:p>
@@ -4132,8 +6215,17 @@
           <w:sz w:val="22"/>
           <w:szCs w:val="22"/>
         </w:rPr>
-        <w:t>project code and writing reports</w:t>
-      </w:r>
+        <w:t xml:space="preserve">project code and writing </w:t>
+      </w:r>
+      <w:proofErr w:type="gramStart"/>
+      <w:r>
+        <w:rPr>
+          <w:sz w:val="22"/>
+          <w:szCs w:val="22"/>
+        </w:rPr>
+        <w:t>reports</w:t>
+      </w:r>
+      <w:proofErr w:type="gramEnd"/>
     </w:p>
     <w:p>
       <w:pPr>
@@ -4197,8 +6289,17 @@
           <w:sz w:val="22"/>
           <w:szCs w:val="22"/>
         </w:rPr>
-        <w:t>Advised a cohort of nine first-year, engineering students on adjusting to classes and lifestyle in a university setting</w:t>
-      </w:r>
+        <w:t xml:space="preserve">Advised a cohort of nine first-year, engineering students on adjusting to classes and lifestyle in a university </w:t>
+      </w:r>
+      <w:proofErr w:type="gramStart"/>
+      <w:r>
+        <w:rPr>
+          <w:sz w:val="22"/>
+          <w:szCs w:val="22"/>
+        </w:rPr>
+        <w:t>setting</w:t>
+      </w:r>
+      <w:proofErr w:type="gramEnd"/>
     </w:p>
     <w:p>
       <w:pPr>
@@ -4345,7 +6446,23 @@
           <w:sz w:val="22"/>
           <w:szCs w:val="22"/>
         </w:rPr>
-        <w:t xml:space="preserve">Mentored two adults with learning disabilities (Stephie and Anthony) on topics of their choosing ranging from Jewish culture to </w:t>
+        <w:t>Mentored two adults with learning disabilities (</w:t>
+      </w:r>
+      <w:proofErr w:type="spellStart"/>
+      <w:r>
+        <w:rPr>
+          <w:sz w:val="22"/>
+          <w:szCs w:val="22"/>
+        </w:rPr>
+        <w:t>Stephie</w:t>
+      </w:r>
+      <w:proofErr w:type="spellEnd"/>
+      <w:r>
+        <w:rPr>
+          <w:sz w:val="22"/>
+          <w:szCs w:val="22"/>
+        </w:rPr>
+        <w:t xml:space="preserve"> and Anthony) on topics of their choosing ranging from Jewish culture to </w:t>
       </w:r>
       <w:r>
         <w:rPr>
@@ -4359,8 +6476,17 @@
           <w:sz w:val="22"/>
           <w:szCs w:val="22"/>
         </w:rPr>
-        <w:t xml:space="preserve"> education</w:t>
-      </w:r>
+        <w:t xml:space="preserve"> </w:t>
+      </w:r>
+      <w:proofErr w:type="gramStart"/>
+      <w:r>
+        <w:rPr>
+          <w:sz w:val="22"/>
+          <w:szCs w:val="22"/>
+        </w:rPr>
+        <w:t>education</w:t>
+      </w:r>
+      <w:proofErr w:type="gramEnd"/>
     </w:p>
     <w:p>
       <w:pPr>
@@ -4414,6 +6540,33 @@
           <w:sz w:val="22"/>
           <w:szCs w:val="22"/>
         </w:rPr>
+        <w:t>Trainee Highlight Award Honorable Mention (BRAIN)</w:t>
+      </w:r>
+      <w:r>
+        <w:rPr>
+          <w:sz w:val="22"/>
+          <w:szCs w:val="22"/>
+        </w:rPr>
+        <w:tab/>
+        <w:t xml:space="preserve">         June 2023</w:t>
+      </w:r>
+    </w:p>
+    <w:p>
+      <w:pPr>
+        <w:tabs>
+          <w:tab w:val="left" w:pos="7920"/>
+        </w:tabs>
+        <w:ind w:left="270"/>
+        <w:rPr>
+          <w:sz w:val="22"/>
+          <w:szCs w:val="22"/>
+        </w:rPr>
+      </w:pPr>
+      <w:r>
+        <w:rPr>
+          <w:sz w:val="22"/>
+          <w:szCs w:val="22"/>
+        </w:rPr>
         <w:t xml:space="preserve">Trainee Professional Development </w:t>
       </w:r>
       <w:r>
@@ -4421,7 +6574,23 @@
           <w:sz w:val="22"/>
           <w:szCs w:val="22"/>
         </w:rPr>
-        <w:t>Award (SFN)                                                            September 2022</w:t>
+        <w:t>Award (</w:t>
+      </w:r>
+      <w:proofErr w:type="gramStart"/>
+      <w:r>
+        <w:rPr>
+          <w:sz w:val="22"/>
+          <w:szCs w:val="22"/>
+        </w:rPr>
+        <w:t xml:space="preserve">SFN)   </w:t>
+      </w:r>
+      <w:proofErr w:type="gramEnd"/>
+      <w:r>
+        <w:rPr>
+          <w:sz w:val="22"/>
+          <w:szCs w:val="22"/>
+        </w:rPr>
+        <w:t xml:space="preserve">                                                         September 2022</w:t>
       </w:r>
     </w:p>
     <w:p>
@@ -4435,6 +6604,7 @@
           <w:szCs w:val="22"/>
         </w:rPr>
       </w:pPr>
+      <w:proofErr w:type="spellStart"/>
       <w:r>
         <w:rPr>
           <w:sz w:val="22"/>
@@ -4442,6 +6612,7 @@
         </w:rPr>
         <w:t>Cirtec</w:t>
       </w:r>
+      <w:proofErr w:type="spellEnd"/>
       <w:r>
         <w:rPr>
           <w:sz w:val="22"/>
@@ -4651,7 +6822,6 @@
           <w:sz w:val="22"/>
           <w:szCs w:val="22"/>
         </w:rPr>
-        <w:lastRenderedPageBreak/>
         <w:t>Undergraduate Teaching and Research Award</w:t>
       </w:r>
       <w:r>
@@ -4681,13 +6851,22 @@
         </w:rPr>
         <w:t>American Foreign Service Association Academic Merit Award</w:t>
       </w:r>
+      <w:proofErr w:type="gramStart"/>
       <w:r>
         <w:rPr>
           <w:sz w:val="22"/>
           <w:szCs w:val="22"/>
         </w:rPr>
         <w:tab/>
-        <w:t xml:space="preserve">  August 2017</w:t>
+        <w:t xml:space="preserve">  August</w:t>
+      </w:r>
+      <w:proofErr w:type="gramEnd"/>
+      <w:r>
+        <w:rPr>
+          <w:sz w:val="22"/>
+          <w:szCs w:val="22"/>
+        </w:rPr>
+        <w:t xml:space="preserve"> 2017</w:t>
       </w:r>
     </w:p>
     <w:sectPr>
@@ -4707,7 +6886,7 @@
 </file>
 
 <file path=word/endnotes.xml><?xml version="1.0" encoding="utf-8"?>
-<w:endnotes xmlns:wpc="http://schemas.microsoft.com/office/word/2010/wordprocessingCanvas" xmlns:cx="http://schemas.microsoft.com/office/drawing/2014/chartex" xmlns:cx1="http://schemas.microsoft.com/office/drawing/2015/9/8/chartex" xmlns:cx2="http://schemas.microsoft.com/office/drawing/2015/10/21/chartex" xmlns:cx3="http://schemas.microsoft.com/office/drawing/2016/5/9/chartex" xmlns:cx4="http://schemas.microsoft.com/office/drawing/2016/5/10/chartex" xmlns:cx5="http://schemas.microsoft.com/office/drawing/2016/5/11/chartex" xmlns:cx6="http://schemas.microsoft.com/office/drawing/2016/5/12/chartex" xmlns:cx7="http://schemas.microsoft.com/office/drawing/2016/5/13/chartex" xmlns:cx8="http://schemas.microsoft.com/office/drawing/2016/5/14/chartex" xmlns:mc="http://schemas.openxmlformats.org/markup-compatibility/2006" xmlns:aink="http://schemas.microsoft.com/office/drawing/2016/ink" xmlns:am3d="http://schemas.microsoft.com/office/drawing/2017/model3d" xmlns:o="urn:schemas-microsoft-com:office:office" xmlns:r="http://schemas.openxmlformats.org/officeDocument/2006/relationships" xmlns:m="http://schemas.openxmlformats.org/officeDocument/2006/math" xmlns:v="urn:schemas-microsoft-com:vml" xmlns:wp14="http://schemas.microsoft.com/office/word/2010/wordprocessingDrawing" xmlns:wp="http://schemas.openxmlformats.org/drawingml/2006/wordprocessingDrawing" xmlns:w10="urn:schemas-microsoft-com:office:word" xmlns:w="http://schemas.openxmlformats.org/wordprocessingml/2006/main" xmlns:w14="http://schemas.microsoft.com/office/word/2010/wordml" xmlns:w15="http://schemas.microsoft.com/office/word/2012/wordml" xmlns:w16cex="http://schemas.microsoft.com/office/word/2018/wordml/cex" xmlns:w16cid="http://schemas.microsoft.com/office/word/2016/wordml/cid" xmlns:w16="http://schemas.microsoft.com/office/word/2018/wordml" xmlns:w16sdtdh="http://schemas.microsoft.com/office/word/2020/wordml/sdtdatahash" xmlns:w16se="http://schemas.microsoft.com/office/word/2015/wordml/symex" xmlns:wpg="http://schemas.microsoft.com/office/word/2010/wordprocessingGroup" xmlns:wpi="http://schemas.microsoft.com/office/word/2010/wordprocessingInk" xmlns:wne="http://schemas.microsoft.com/office/word/2006/wordml" xmlns:wps="http://schemas.microsoft.com/office/word/2010/wordprocessingShape" mc:Ignorable="w14 w15 w16se w16cid w16 w16cex w16sdtdh wp14">
+<w:endnotes xmlns:wpc="http://schemas.microsoft.com/office/word/2010/wordprocessingCanvas" xmlns:cx="http://schemas.microsoft.com/office/drawing/2014/chartex" xmlns:cx1="http://schemas.microsoft.com/office/drawing/2015/9/8/chartex" xmlns:cx2="http://schemas.microsoft.com/office/drawing/2015/10/21/chartex" xmlns:cx3="http://schemas.microsoft.com/office/drawing/2016/5/9/chartex" xmlns:cx4="http://schemas.microsoft.com/office/drawing/2016/5/10/chartex" xmlns:cx5="http://schemas.microsoft.com/office/drawing/2016/5/11/chartex" xmlns:cx6="http://schemas.microsoft.com/office/drawing/2016/5/12/chartex" xmlns:cx7="http://schemas.microsoft.com/office/drawing/2016/5/13/chartex" xmlns:cx8="http://schemas.microsoft.com/office/drawing/2016/5/14/chartex" xmlns:mc="http://schemas.openxmlformats.org/markup-compatibility/2006" xmlns:aink="http://schemas.microsoft.com/office/drawing/2016/ink" xmlns:am3d="http://schemas.microsoft.com/office/drawing/2017/model3d" xmlns:o="urn:schemas-microsoft-com:office:office" xmlns:oel="http://schemas.microsoft.com/office/2019/extlst" xmlns:r="http://schemas.openxmlformats.org/officeDocument/2006/relationships" xmlns:m="http://schemas.openxmlformats.org/officeDocument/2006/math" xmlns:v="urn:schemas-microsoft-com:vml" xmlns:wp14="http://schemas.microsoft.com/office/word/2010/wordprocessingDrawing" xmlns:wp="http://schemas.openxmlformats.org/drawingml/2006/wordprocessingDrawing" xmlns:w10="urn:schemas-microsoft-com:office:word" xmlns:w="http://schemas.openxmlformats.org/wordprocessingml/2006/main" xmlns:w14="http://schemas.microsoft.com/office/word/2010/wordml" xmlns:w15="http://schemas.microsoft.com/office/word/2012/wordml" xmlns:w16cex="http://schemas.microsoft.com/office/word/2018/wordml/cex" xmlns:w16cid="http://schemas.microsoft.com/office/word/2016/wordml/cid" xmlns:w16="http://schemas.microsoft.com/office/word/2018/wordml" xmlns:w16du="http://schemas.microsoft.com/office/word/2023/wordml/word16du" xmlns:w16sdtdh="http://schemas.microsoft.com/office/word/2020/wordml/sdtdatahash" xmlns:w16se="http://schemas.microsoft.com/office/word/2015/wordml/symex" xmlns:wpg="http://schemas.microsoft.com/office/word/2010/wordprocessingGroup" xmlns:wpi="http://schemas.microsoft.com/office/word/2010/wordprocessingInk" xmlns:wne="http://schemas.microsoft.com/office/word/2006/wordml" xmlns:wps="http://schemas.microsoft.com/office/word/2010/wordprocessingShape" mc:Ignorable="w14 w15 w16se w16cid w16 w16cex w16sdtdh wp14">
   <w:endnote w:type="separator" w:id="-1">
     <w:p>
       <w:r>
@@ -4726,7 +6905,7 @@
 </file>
 
 <file path=word/footer1.xml><?xml version="1.0" encoding="utf-8"?>
-<w:ftr xmlns:wpc="http://schemas.microsoft.com/office/word/2010/wordprocessingCanvas" xmlns:cx="http://schemas.microsoft.com/office/drawing/2014/chartex" xmlns:cx1="http://schemas.microsoft.com/office/drawing/2015/9/8/chartex" xmlns:cx2="http://schemas.microsoft.com/office/drawing/2015/10/21/chartex" xmlns:cx3="http://schemas.microsoft.com/office/drawing/2016/5/9/chartex" xmlns:cx4="http://schemas.microsoft.com/office/drawing/2016/5/10/chartex" xmlns:cx5="http://schemas.microsoft.com/office/drawing/2016/5/11/chartex" xmlns:cx6="http://schemas.microsoft.com/office/drawing/2016/5/12/chartex" xmlns:cx7="http://schemas.microsoft.com/office/drawing/2016/5/13/chartex" xmlns:cx8="http://schemas.microsoft.com/office/drawing/2016/5/14/chartex" xmlns:mc="http://schemas.openxmlformats.org/markup-compatibility/2006" xmlns:aink="http://schemas.microsoft.com/office/drawing/2016/ink" xmlns:am3d="http://schemas.microsoft.com/office/drawing/2017/model3d" xmlns:o="urn:schemas-microsoft-com:office:office" xmlns:r="http://schemas.openxmlformats.org/officeDocument/2006/relationships" xmlns:m="http://schemas.openxmlformats.org/officeDocument/2006/math" xmlns:v="urn:schemas-microsoft-com:vml" xmlns:wp14="http://schemas.microsoft.com/office/word/2010/wordprocessingDrawing" xmlns:wp="http://schemas.openxmlformats.org/drawingml/2006/wordprocessingDrawing" xmlns:w10="urn:schemas-microsoft-com:office:word" xmlns:w="http://schemas.openxmlformats.org/wordprocessingml/2006/main" xmlns:w14="http://schemas.microsoft.com/office/word/2010/wordml" xmlns:w15="http://schemas.microsoft.com/office/word/2012/wordml" xmlns:w16cex="http://schemas.microsoft.com/office/word/2018/wordml/cex" xmlns:w16cid="http://schemas.microsoft.com/office/word/2016/wordml/cid" xmlns:w16="http://schemas.microsoft.com/office/word/2018/wordml" xmlns:w16sdtdh="http://schemas.microsoft.com/office/word/2020/wordml/sdtdatahash" xmlns:w16se="http://schemas.microsoft.com/office/word/2015/wordml/symex" xmlns:wpg="http://schemas.microsoft.com/office/word/2010/wordprocessingGroup" xmlns:wpi="http://schemas.microsoft.com/office/word/2010/wordprocessingInk" xmlns:wne="http://schemas.microsoft.com/office/word/2006/wordml" xmlns:wps="http://schemas.microsoft.com/office/word/2010/wordprocessingShape" mc:Ignorable="w14 w15 w16se w16cid w16 w16cex w16sdtdh wp14">
+<w:ftr xmlns:wpc="http://schemas.microsoft.com/office/word/2010/wordprocessingCanvas" xmlns:cx="http://schemas.microsoft.com/office/drawing/2014/chartex" xmlns:cx1="http://schemas.microsoft.com/office/drawing/2015/9/8/chartex" xmlns:cx2="http://schemas.microsoft.com/office/drawing/2015/10/21/chartex" xmlns:cx3="http://schemas.microsoft.com/office/drawing/2016/5/9/chartex" xmlns:cx4="http://schemas.microsoft.com/office/drawing/2016/5/10/chartex" xmlns:cx5="http://schemas.microsoft.com/office/drawing/2016/5/11/chartex" xmlns:cx6="http://schemas.microsoft.com/office/drawing/2016/5/12/chartex" xmlns:cx7="http://schemas.microsoft.com/office/drawing/2016/5/13/chartex" xmlns:cx8="http://schemas.microsoft.com/office/drawing/2016/5/14/chartex" xmlns:mc="http://schemas.openxmlformats.org/markup-compatibility/2006" xmlns:aink="http://schemas.microsoft.com/office/drawing/2016/ink" xmlns:am3d="http://schemas.microsoft.com/office/drawing/2017/model3d" xmlns:o="urn:schemas-microsoft-com:office:office" xmlns:oel="http://schemas.microsoft.com/office/2019/extlst" xmlns:r="http://schemas.openxmlformats.org/officeDocument/2006/relationships" xmlns:m="http://schemas.openxmlformats.org/officeDocument/2006/math" xmlns:v="urn:schemas-microsoft-com:vml" xmlns:wp14="http://schemas.microsoft.com/office/word/2010/wordprocessingDrawing" xmlns:wp="http://schemas.openxmlformats.org/drawingml/2006/wordprocessingDrawing" xmlns:w10="urn:schemas-microsoft-com:office:word" xmlns:w="http://schemas.openxmlformats.org/wordprocessingml/2006/main" xmlns:w14="http://schemas.microsoft.com/office/word/2010/wordml" xmlns:w15="http://schemas.microsoft.com/office/word/2012/wordml" xmlns:w16cex="http://schemas.microsoft.com/office/word/2018/wordml/cex" xmlns:w16cid="http://schemas.microsoft.com/office/word/2016/wordml/cid" xmlns:w16="http://schemas.microsoft.com/office/word/2018/wordml" xmlns:w16du="http://schemas.microsoft.com/office/word/2023/wordml/word16du" xmlns:w16sdtdh="http://schemas.microsoft.com/office/word/2020/wordml/sdtdatahash" xmlns:w16se="http://schemas.microsoft.com/office/word/2015/wordml/symex" xmlns:wpg="http://schemas.microsoft.com/office/word/2010/wordprocessingGroup" xmlns:wpi="http://schemas.microsoft.com/office/word/2010/wordprocessingInk" xmlns:wne="http://schemas.microsoft.com/office/word/2006/wordml" xmlns:wps="http://schemas.microsoft.com/office/word/2010/wordprocessingShape" mc:Ignorable="w14 w15 w16se w16cid w16 w16cex w16sdtdh wp14">
   <w:p>
     <w:pPr>
       <w:pStyle w:val="Footer"/>
@@ -4736,7 +6915,7 @@
 </file>
 
 <file path=word/footer2.xml><?xml version="1.0" encoding="utf-8"?>
-<w:ftr xmlns:wpc="http://schemas.microsoft.com/office/word/2010/wordprocessingCanvas" xmlns:cx="http://schemas.microsoft.com/office/drawing/2014/chartex" xmlns:cx1="http://schemas.microsoft.com/office/drawing/2015/9/8/chartex" xmlns:cx2="http://schemas.microsoft.com/office/drawing/2015/10/21/chartex" xmlns:cx3="http://schemas.microsoft.com/office/drawing/2016/5/9/chartex" xmlns:cx4="http://schemas.microsoft.com/office/drawing/2016/5/10/chartex" xmlns:cx5="http://schemas.microsoft.com/office/drawing/2016/5/11/chartex" xmlns:cx6="http://schemas.microsoft.com/office/drawing/2016/5/12/chartex" xmlns:cx7="http://schemas.microsoft.com/office/drawing/2016/5/13/chartex" xmlns:cx8="http://schemas.microsoft.com/office/drawing/2016/5/14/chartex" xmlns:mc="http://schemas.openxmlformats.org/markup-compatibility/2006" xmlns:aink="http://schemas.microsoft.com/office/drawing/2016/ink" xmlns:am3d="http://schemas.microsoft.com/office/drawing/2017/model3d" xmlns:o="urn:schemas-microsoft-com:office:office" xmlns:r="http://schemas.openxmlformats.org/officeDocument/2006/relationships" xmlns:m="http://schemas.openxmlformats.org/officeDocument/2006/math" xmlns:v="urn:schemas-microsoft-com:vml" xmlns:wp14="http://schemas.microsoft.com/office/word/2010/wordprocessingDrawing" xmlns:wp="http://schemas.openxmlformats.org/drawingml/2006/wordprocessingDrawing" xmlns:w10="urn:schemas-microsoft-com:office:word" xmlns:w="http://schemas.openxmlformats.org/wordprocessingml/2006/main" xmlns:w14="http://schemas.microsoft.com/office/word/2010/wordml" xmlns:w15="http://schemas.microsoft.com/office/word/2012/wordml" xmlns:w16cex="http://schemas.microsoft.com/office/word/2018/wordml/cex" xmlns:w16cid="http://schemas.microsoft.com/office/word/2016/wordml/cid" xmlns:w16="http://schemas.microsoft.com/office/word/2018/wordml" xmlns:w16sdtdh="http://schemas.microsoft.com/office/word/2020/wordml/sdtdatahash" xmlns:w16se="http://schemas.microsoft.com/office/word/2015/wordml/symex" xmlns:wpg="http://schemas.microsoft.com/office/word/2010/wordprocessingGroup" xmlns:wpi="http://schemas.microsoft.com/office/word/2010/wordprocessingInk" xmlns:wne="http://schemas.microsoft.com/office/word/2006/wordml" xmlns:wps="http://schemas.microsoft.com/office/word/2010/wordprocessingShape" mc:Ignorable="w14 w15 w16se w16cid w16 w16cex w16sdtdh wp14">
+<w:ftr xmlns:wpc="http://schemas.microsoft.com/office/word/2010/wordprocessingCanvas" xmlns:cx="http://schemas.microsoft.com/office/drawing/2014/chartex" xmlns:cx1="http://schemas.microsoft.com/office/drawing/2015/9/8/chartex" xmlns:cx2="http://schemas.microsoft.com/office/drawing/2015/10/21/chartex" xmlns:cx3="http://schemas.microsoft.com/office/drawing/2016/5/9/chartex" xmlns:cx4="http://schemas.microsoft.com/office/drawing/2016/5/10/chartex" xmlns:cx5="http://schemas.microsoft.com/office/drawing/2016/5/11/chartex" xmlns:cx6="http://schemas.microsoft.com/office/drawing/2016/5/12/chartex" xmlns:cx7="http://schemas.microsoft.com/office/drawing/2016/5/13/chartex" xmlns:cx8="http://schemas.microsoft.com/office/drawing/2016/5/14/chartex" xmlns:mc="http://schemas.openxmlformats.org/markup-compatibility/2006" xmlns:aink="http://schemas.microsoft.com/office/drawing/2016/ink" xmlns:am3d="http://schemas.microsoft.com/office/drawing/2017/model3d" xmlns:o="urn:schemas-microsoft-com:office:office" xmlns:oel="http://schemas.microsoft.com/office/2019/extlst" xmlns:r="http://schemas.openxmlformats.org/officeDocument/2006/relationships" xmlns:m="http://schemas.openxmlformats.org/officeDocument/2006/math" xmlns:v="urn:schemas-microsoft-com:vml" xmlns:wp14="http://schemas.microsoft.com/office/word/2010/wordprocessingDrawing" xmlns:wp="http://schemas.openxmlformats.org/drawingml/2006/wordprocessingDrawing" xmlns:w10="urn:schemas-microsoft-com:office:word" xmlns:w="http://schemas.openxmlformats.org/wordprocessingml/2006/main" xmlns:w14="http://schemas.microsoft.com/office/word/2010/wordml" xmlns:w15="http://schemas.microsoft.com/office/word/2012/wordml" xmlns:w16cex="http://schemas.microsoft.com/office/word/2018/wordml/cex" xmlns:w16cid="http://schemas.microsoft.com/office/word/2016/wordml/cid" xmlns:w16="http://schemas.microsoft.com/office/word/2018/wordml" xmlns:w16du="http://schemas.microsoft.com/office/word/2023/wordml/word16du" xmlns:w16sdtdh="http://schemas.microsoft.com/office/word/2020/wordml/sdtdatahash" xmlns:w16se="http://schemas.microsoft.com/office/word/2015/wordml/symex" xmlns:wpg="http://schemas.microsoft.com/office/word/2010/wordprocessingGroup" xmlns:wpi="http://schemas.microsoft.com/office/word/2010/wordprocessingInk" xmlns:wne="http://schemas.microsoft.com/office/word/2006/wordml" xmlns:wps="http://schemas.microsoft.com/office/word/2010/wordprocessingShape" mc:Ignorable="w14 w15 w16se w16cid w16 w16cex w16sdtdh wp14">
   <w:p>
     <w:pPr>
       <w:pStyle w:val="Footer"/>
@@ -4746,7 +6925,7 @@
 </file>
 
 <file path=word/footer3.xml><?xml version="1.0" encoding="utf-8"?>
-<w:ftr xmlns:wpc="http://schemas.microsoft.com/office/word/2010/wordprocessingCanvas" xmlns:cx="http://schemas.microsoft.com/office/drawing/2014/chartex" xmlns:cx1="http://schemas.microsoft.com/office/drawing/2015/9/8/chartex" xmlns:cx2="http://schemas.microsoft.com/office/drawing/2015/10/21/chartex" xmlns:cx3="http://schemas.microsoft.com/office/drawing/2016/5/9/chartex" xmlns:cx4="http://schemas.microsoft.com/office/drawing/2016/5/10/chartex" xmlns:cx5="http://schemas.microsoft.com/office/drawing/2016/5/11/chartex" xmlns:cx6="http://schemas.microsoft.com/office/drawing/2016/5/12/chartex" xmlns:cx7="http://schemas.microsoft.com/office/drawing/2016/5/13/chartex" xmlns:cx8="http://schemas.microsoft.com/office/drawing/2016/5/14/chartex" xmlns:mc="http://schemas.openxmlformats.org/markup-compatibility/2006" xmlns:aink="http://schemas.microsoft.com/office/drawing/2016/ink" xmlns:am3d="http://schemas.microsoft.com/office/drawing/2017/model3d" xmlns:o="urn:schemas-microsoft-com:office:office" xmlns:r="http://schemas.openxmlformats.org/officeDocument/2006/relationships" xmlns:m="http://schemas.openxmlformats.org/officeDocument/2006/math" xmlns:v="urn:schemas-microsoft-com:vml" xmlns:wp14="http://schemas.microsoft.com/office/word/2010/wordprocessingDrawing" xmlns:wp="http://schemas.openxmlformats.org/drawingml/2006/wordprocessingDrawing" xmlns:w10="urn:schemas-microsoft-com:office:word" xmlns:w="http://schemas.openxmlformats.org/wordprocessingml/2006/main" xmlns:w14="http://schemas.microsoft.com/office/word/2010/wordml" xmlns:w15="http://schemas.microsoft.com/office/word/2012/wordml" xmlns:w16cex="http://schemas.microsoft.com/office/word/2018/wordml/cex" xmlns:w16cid="http://schemas.microsoft.com/office/word/2016/wordml/cid" xmlns:w16="http://schemas.microsoft.com/office/word/2018/wordml" xmlns:w16sdtdh="http://schemas.microsoft.com/office/word/2020/wordml/sdtdatahash" xmlns:w16se="http://schemas.microsoft.com/office/word/2015/wordml/symex" xmlns:wpg="http://schemas.microsoft.com/office/word/2010/wordprocessingGroup" xmlns:wpi="http://schemas.microsoft.com/office/word/2010/wordprocessingInk" xmlns:wne="http://schemas.microsoft.com/office/word/2006/wordml" xmlns:wps="http://schemas.microsoft.com/office/word/2010/wordprocessingShape" mc:Ignorable="w14 w15 w16se w16cid w16 w16cex w16sdtdh wp14">
+<w:ftr xmlns:wpc="http://schemas.microsoft.com/office/word/2010/wordprocessingCanvas" xmlns:cx="http://schemas.microsoft.com/office/drawing/2014/chartex" xmlns:cx1="http://schemas.microsoft.com/office/drawing/2015/9/8/chartex" xmlns:cx2="http://schemas.microsoft.com/office/drawing/2015/10/21/chartex" xmlns:cx3="http://schemas.microsoft.com/office/drawing/2016/5/9/chartex" xmlns:cx4="http://schemas.microsoft.com/office/drawing/2016/5/10/chartex" xmlns:cx5="http://schemas.microsoft.com/office/drawing/2016/5/11/chartex" xmlns:cx6="http://schemas.microsoft.com/office/drawing/2016/5/12/chartex" xmlns:cx7="http://schemas.microsoft.com/office/drawing/2016/5/13/chartex" xmlns:cx8="http://schemas.microsoft.com/office/drawing/2016/5/14/chartex" xmlns:mc="http://schemas.openxmlformats.org/markup-compatibility/2006" xmlns:aink="http://schemas.microsoft.com/office/drawing/2016/ink" xmlns:am3d="http://schemas.microsoft.com/office/drawing/2017/model3d" xmlns:o="urn:schemas-microsoft-com:office:office" xmlns:oel="http://schemas.microsoft.com/office/2019/extlst" xmlns:r="http://schemas.openxmlformats.org/officeDocument/2006/relationships" xmlns:m="http://schemas.openxmlformats.org/officeDocument/2006/math" xmlns:v="urn:schemas-microsoft-com:vml" xmlns:wp14="http://schemas.microsoft.com/office/word/2010/wordprocessingDrawing" xmlns:wp="http://schemas.openxmlformats.org/drawingml/2006/wordprocessingDrawing" xmlns:w10="urn:schemas-microsoft-com:office:word" xmlns:w="http://schemas.openxmlformats.org/wordprocessingml/2006/main" xmlns:w14="http://schemas.microsoft.com/office/word/2010/wordml" xmlns:w15="http://schemas.microsoft.com/office/word/2012/wordml" xmlns:w16cex="http://schemas.microsoft.com/office/word/2018/wordml/cex" xmlns:w16cid="http://schemas.microsoft.com/office/word/2016/wordml/cid" xmlns:w16="http://schemas.microsoft.com/office/word/2018/wordml" xmlns:w16du="http://schemas.microsoft.com/office/word/2023/wordml/word16du" xmlns:w16sdtdh="http://schemas.microsoft.com/office/word/2020/wordml/sdtdatahash" xmlns:w16se="http://schemas.microsoft.com/office/word/2015/wordml/symex" xmlns:wpg="http://schemas.microsoft.com/office/word/2010/wordprocessingGroup" xmlns:wpi="http://schemas.microsoft.com/office/word/2010/wordprocessingInk" xmlns:wne="http://schemas.microsoft.com/office/word/2006/wordml" xmlns:wps="http://schemas.microsoft.com/office/word/2010/wordprocessingShape" mc:Ignorable="w14 w15 w16se w16cid w16 w16cex w16sdtdh wp14">
   <w:p>
     <w:pPr>
       <w:pStyle w:val="Footer"/>
@@ -4756,7 +6935,7 @@
 </file>
 
 <file path=word/footnotes.xml><?xml version="1.0" encoding="utf-8"?>
-<w:footnotes xmlns:wpc="http://schemas.microsoft.com/office/word/2010/wordprocessingCanvas" xmlns:cx="http://schemas.microsoft.com/office/drawing/2014/chartex" xmlns:cx1="http://schemas.microsoft.com/office/drawing/2015/9/8/chartex" xmlns:cx2="http://schemas.microsoft.com/office/drawing/2015/10/21/chartex" xmlns:cx3="http://schemas.microsoft.com/office/drawing/2016/5/9/chartex" xmlns:cx4="http://schemas.microsoft.com/office/drawing/2016/5/10/chartex" xmlns:cx5="http://schemas.microsoft.com/office/drawing/2016/5/11/chartex" xmlns:cx6="http://schemas.microsoft.com/office/drawing/2016/5/12/chartex" xmlns:cx7="http://schemas.microsoft.com/office/drawing/2016/5/13/chartex" xmlns:cx8="http://schemas.microsoft.com/office/drawing/2016/5/14/chartex" xmlns:mc="http://schemas.openxmlformats.org/markup-compatibility/2006" xmlns:aink="http://schemas.microsoft.com/office/drawing/2016/ink" xmlns:am3d="http://schemas.microsoft.com/office/drawing/2017/model3d" xmlns:o="urn:schemas-microsoft-com:office:office" xmlns:r="http://schemas.openxmlformats.org/officeDocument/2006/relationships" xmlns:m="http://schemas.openxmlformats.org/officeDocument/2006/math" xmlns:v="urn:schemas-microsoft-com:vml" xmlns:wp14="http://schemas.microsoft.com/office/word/2010/wordprocessingDrawing" xmlns:wp="http://schemas.openxmlformats.org/drawingml/2006/wordprocessingDrawing" xmlns:w10="urn:schemas-microsoft-com:office:word" xmlns:w="http://schemas.openxmlformats.org/wordprocessingml/2006/main" xmlns:w14="http://schemas.microsoft.com/office/word/2010/wordml" xmlns:w15="http://schemas.microsoft.com/office/word/2012/wordml" xmlns:w16cex="http://schemas.microsoft.com/office/word/2018/wordml/cex" xmlns:w16cid="http://schemas.microsoft.com/office/word/2016/wordml/cid" xmlns:w16="http://schemas.microsoft.com/office/word/2018/wordml" xmlns:w16sdtdh="http://schemas.microsoft.com/office/word/2020/wordml/sdtdatahash" xmlns:w16se="http://schemas.microsoft.com/office/word/2015/wordml/symex" xmlns:wpg="http://schemas.microsoft.com/office/word/2010/wordprocessingGroup" xmlns:wpi="http://schemas.microsoft.com/office/word/2010/wordprocessingInk" xmlns:wne="http://schemas.microsoft.com/office/word/2006/wordml" xmlns:wps="http://schemas.microsoft.com/office/word/2010/wordprocessingShape" mc:Ignorable="w14 w15 w16se w16cid w16 w16cex w16sdtdh wp14">
+<w:footnotes xmlns:wpc="http://schemas.microsoft.com/office/word/2010/wordprocessingCanvas" xmlns:cx="http://schemas.microsoft.com/office/drawing/2014/chartex" xmlns:cx1="http://schemas.microsoft.com/office/drawing/2015/9/8/chartex" xmlns:cx2="http://schemas.microsoft.com/office/drawing/2015/10/21/chartex" xmlns:cx3="http://schemas.microsoft.com/office/drawing/2016/5/9/chartex" xmlns:cx4="http://schemas.microsoft.com/office/drawing/2016/5/10/chartex" xmlns:cx5="http://schemas.microsoft.com/office/drawing/2016/5/11/chartex" xmlns:cx6="http://schemas.microsoft.com/office/drawing/2016/5/12/chartex" xmlns:cx7="http://schemas.microsoft.com/office/drawing/2016/5/13/chartex" xmlns:cx8="http://schemas.microsoft.com/office/drawing/2016/5/14/chartex" xmlns:mc="http://schemas.openxmlformats.org/markup-compatibility/2006" xmlns:aink="http://schemas.microsoft.com/office/drawing/2016/ink" xmlns:am3d="http://schemas.microsoft.com/office/drawing/2017/model3d" xmlns:o="urn:schemas-microsoft-com:office:office" xmlns:oel="http://schemas.microsoft.com/office/2019/extlst" xmlns:r="http://schemas.openxmlformats.org/officeDocument/2006/relationships" xmlns:m="http://schemas.openxmlformats.org/officeDocument/2006/math" xmlns:v="urn:schemas-microsoft-com:vml" xmlns:wp14="http://schemas.microsoft.com/office/word/2010/wordprocessingDrawing" xmlns:wp="http://schemas.openxmlformats.org/drawingml/2006/wordprocessingDrawing" xmlns:w10="urn:schemas-microsoft-com:office:word" xmlns:w="http://schemas.openxmlformats.org/wordprocessingml/2006/main" xmlns:w14="http://schemas.microsoft.com/office/word/2010/wordml" xmlns:w15="http://schemas.microsoft.com/office/word/2012/wordml" xmlns:w16cex="http://schemas.microsoft.com/office/word/2018/wordml/cex" xmlns:w16cid="http://schemas.microsoft.com/office/word/2016/wordml/cid" xmlns:w16="http://schemas.microsoft.com/office/word/2018/wordml" xmlns:w16du="http://schemas.microsoft.com/office/word/2023/wordml/word16du" xmlns:w16sdtdh="http://schemas.microsoft.com/office/word/2020/wordml/sdtdatahash" xmlns:w16se="http://schemas.microsoft.com/office/word/2015/wordml/symex" xmlns:wpg="http://schemas.microsoft.com/office/word/2010/wordprocessingGroup" xmlns:wpi="http://schemas.microsoft.com/office/word/2010/wordprocessingInk" xmlns:wne="http://schemas.microsoft.com/office/word/2006/wordml" xmlns:wps="http://schemas.microsoft.com/office/word/2010/wordprocessingShape" mc:Ignorable="w14 w15 w16se w16cid w16 w16cex w16sdtdh wp14">
   <w:footnote w:type="separator" w:id="-1">
     <w:p>
       <w:r>
@@ -4775,7 +6954,7 @@
 </file>
 
 <file path=word/header1.xml><?xml version="1.0" encoding="utf-8"?>
-<w:hdr xmlns:wpc="http://schemas.microsoft.com/office/word/2010/wordprocessingCanvas" xmlns:cx="http://schemas.microsoft.com/office/drawing/2014/chartex" xmlns:cx1="http://schemas.microsoft.com/office/drawing/2015/9/8/chartex" xmlns:cx2="http://schemas.microsoft.com/office/drawing/2015/10/21/chartex" xmlns:cx3="http://schemas.microsoft.com/office/drawing/2016/5/9/chartex" xmlns:cx4="http://schemas.microsoft.com/office/drawing/2016/5/10/chartex" xmlns:cx5="http://schemas.microsoft.com/office/drawing/2016/5/11/chartex" xmlns:cx6="http://schemas.microsoft.com/office/drawing/2016/5/12/chartex" xmlns:cx7="http://schemas.microsoft.com/office/drawing/2016/5/13/chartex" xmlns:cx8="http://schemas.microsoft.com/office/drawing/2016/5/14/chartex" xmlns:mc="http://schemas.openxmlformats.org/markup-compatibility/2006" xmlns:aink="http://schemas.microsoft.com/office/drawing/2016/ink" xmlns:am3d="http://schemas.microsoft.com/office/drawing/2017/model3d" xmlns:o="urn:schemas-microsoft-com:office:office" xmlns:r="http://schemas.openxmlformats.org/officeDocument/2006/relationships" xmlns:m="http://schemas.openxmlformats.org/officeDocument/2006/math" xmlns:v="urn:schemas-microsoft-com:vml" xmlns:wp14="http://schemas.microsoft.com/office/word/2010/wordprocessingDrawing" xmlns:wp="http://schemas.openxmlformats.org/drawingml/2006/wordprocessingDrawing" xmlns:w10="urn:schemas-microsoft-com:office:word" xmlns:w="http://schemas.openxmlformats.org/wordprocessingml/2006/main" xmlns:w14="http://schemas.microsoft.com/office/word/2010/wordml" xmlns:w15="http://schemas.microsoft.com/office/word/2012/wordml" xmlns:w16cex="http://schemas.microsoft.com/office/word/2018/wordml/cex" xmlns:w16cid="http://schemas.microsoft.com/office/word/2016/wordml/cid" xmlns:w16="http://schemas.microsoft.com/office/word/2018/wordml" xmlns:w16sdtdh="http://schemas.microsoft.com/office/word/2020/wordml/sdtdatahash" xmlns:w16se="http://schemas.microsoft.com/office/word/2015/wordml/symex" xmlns:wpg="http://schemas.microsoft.com/office/word/2010/wordprocessingGroup" xmlns:wpi="http://schemas.microsoft.com/office/word/2010/wordprocessingInk" xmlns:wne="http://schemas.microsoft.com/office/word/2006/wordml" xmlns:wps="http://schemas.microsoft.com/office/word/2010/wordprocessingShape" mc:Ignorable="w14 w15 w16se w16cid w16 w16cex w16sdtdh wp14">
+<w:hdr xmlns:wpc="http://schemas.microsoft.com/office/word/2010/wordprocessingCanvas" xmlns:cx="http://schemas.microsoft.com/office/drawing/2014/chartex" xmlns:cx1="http://schemas.microsoft.com/office/drawing/2015/9/8/chartex" xmlns:cx2="http://schemas.microsoft.com/office/drawing/2015/10/21/chartex" xmlns:cx3="http://schemas.microsoft.com/office/drawing/2016/5/9/chartex" xmlns:cx4="http://schemas.microsoft.com/office/drawing/2016/5/10/chartex" xmlns:cx5="http://schemas.microsoft.com/office/drawing/2016/5/11/chartex" xmlns:cx6="http://schemas.microsoft.com/office/drawing/2016/5/12/chartex" xmlns:cx7="http://schemas.microsoft.com/office/drawing/2016/5/13/chartex" xmlns:cx8="http://schemas.microsoft.com/office/drawing/2016/5/14/chartex" xmlns:mc="http://schemas.openxmlformats.org/markup-compatibility/2006" xmlns:aink="http://schemas.microsoft.com/office/drawing/2016/ink" xmlns:am3d="http://schemas.microsoft.com/office/drawing/2017/model3d" xmlns:o="urn:schemas-microsoft-com:office:office" xmlns:oel="http://schemas.microsoft.com/office/2019/extlst" xmlns:r="http://schemas.openxmlformats.org/officeDocument/2006/relationships" xmlns:m="http://schemas.openxmlformats.org/officeDocument/2006/math" xmlns:v="urn:schemas-microsoft-com:vml" xmlns:wp14="http://schemas.microsoft.com/office/word/2010/wordprocessingDrawing" xmlns:wp="http://schemas.openxmlformats.org/drawingml/2006/wordprocessingDrawing" xmlns:w10="urn:schemas-microsoft-com:office:word" xmlns:w="http://schemas.openxmlformats.org/wordprocessingml/2006/main" xmlns:w14="http://schemas.microsoft.com/office/word/2010/wordml" xmlns:w15="http://schemas.microsoft.com/office/word/2012/wordml" xmlns:w16cex="http://schemas.microsoft.com/office/word/2018/wordml/cex" xmlns:w16cid="http://schemas.microsoft.com/office/word/2016/wordml/cid" xmlns:w16="http://schemas.microsoft.com/office/word/2018/wordml" xmlns:w16du="http://schemas.microsoft.com/office/word/2023/wordml/word16du" xmlns:w16sdtdh="http://schemas.microsoft.com/office/word/2020/wordml/sdtdatahash" xmlns:w16se="http://schemas.microsoft.com/office/word/2015/wordml/symex" xmlns:wpg="http://schemas.microsoft.com/office/word/2010/wordprocessingGroup" xmlns:wpi="http://schemas.microsoft.com/office/word/2010/wordprocessingInk" xmlns:wne="http://schemas.microsoft.com/office/word/2006/wordml" xmlns:wps="http://schemas.microsoft.com/office/word/2010/wordprocessingShape" mc:Ignorable="w14 w15 w16se w16cid w16 w16cex w16sdtdh wp14">
   <w:p>
     <w:pPr>
       <w:pStyle w:val="Header"/>
@@ -4785,7 +6964,7 @@
 </file>
 
 <file path=word/header2.xml><?xml version="1.0" encoding="utf-8"?>
-<w:hdr xmlns:wpc="http://schemas.microsoft.com/office/word/2010/wordprocessingCanvas" xmlns:cx="http://schemas.microsoft.com/office/drawing/2014/chartex" xmlns:cx1="http://schemas.microsoft.com/office/drawing/2015/9/8/chartex" xmlns:cx2="http://schemas.microsoft.com/office/drawing/2015/10/21/chartex" xmlns:cx3="http://schemas.microsoft.com/office/drawing/2016/5/9/chartex" xmlns:cx4="http://schemas.microsoft.com/office/drawing/2016/5/10/chartex" xmlns:cx5="http://schemas.microsoft.com/office/drawing/2016/5/11/chartex" xmlns:cx6="http://schemas.microsoft.com/office/drawing/2016/5/12/chartex" xmlns:cx7="http://schemas.microsoft.com/office/drawing/2016/5/13/chartex" xmlns:cx8="http://schemas.microsoft.com/office/drawing/2016/5/14/chartex" xmlns:mc="http://schemas.openxmlformats.org/markup-compatibility/2006" xmlns:aink="http://schemas.microsoft.com/office/drawing/2016/ink" xmlns:am3d="http://schemas.microsoft.com/office/drawing/2017/model3d" xmlns:o="urn:schemas-microsoft-com:office:office" xmlns:r="http://schemas.openxmlformats.org/officeDocument/2006/relationships" xmlns:m="http://schemas.openxmlformats.org/officeDocument/2006/math" xmlns:v="urn:schemas-microsoft-com:vml" xmlns:wp14="http://schemas.microsoft.com/office/word/2010/wordprocessingDrawing" xmlns:wp="http://schemas.openxmlformats.org/drawingml/2006/wordprocessingDrawing" xmlns:w10="urn:schemas-microsoft-com:office:word" xmlns:w="http://schemas.openxmlformats.org/wordprocessingml/2006/main" xmlns:w14="http://schemas.microsoft.com/office/word/2010/wordml" xmlns:w15="http://schemas.microsoft.com/office/word/2012/wordml" xmlns:w16cex="http://schemas.microsoft.com/office/word/2018/wordml/cex" xmlns:w16cid="http://schemas.microsoft.com/office/word/2016/wordml/cid" xmlns:w16="http://schemas.microsoft.com/office/word/2018/wordml" xmlns:w16sdtdh="http://schemas.microsoft.com/office/word/2020/wordml/sdtdatahash" xmlns:w16se="http://schemas.microsoft.com/office/word/2015/wordml/symex" xmlns:wpg="http://schemas.microsoft.com/office/word/2010/wordprocessingGroup" xmlns:wpi="http://schemas.microsoft.com/office/word/2010/wordprocessingInk" xmlns:wne="http://schemas.microsoft.com/office/word/2006/wordml" xmlns:wps="http://schemas.microsoft.com/office/word/2010/wordprocessingShape" mc:Ignorable="w14 w15 w16se w16cid w16 w16cex w16sdtdh wp14">
+<w:hdr xmlns:wpc="http://schemas.microsoft.com/office/word/2010/wordprocessingCanvas" xmlns:cx="http://schemas.microsoft.com/office/drawing/2014/chartex" xmlns:cx1="http://schemas.microsoft.com/office/drawing/2015/9/8/chartex" xmlns:cx2="http://schemas.microsoft.com/office/drawing/2015/10/21/chartex" xmlns:cx3="http://schemas.microsoft.com/office/drawing/2016/5/9/chartex" xmlns:cx4="http://schemas.microsoft.com/office/drawing/2016/5/10/chartex" xmlns:cx5="http://schemas.microsoft.com/office/drawing/2016/5/11/chartex" xmlns:cx6="http://schemas.microsoft.com/office/drawing/2016/5/12/chartex" xmlns:cx7="http://schemas.microsoft.com/office/drawing/2016/5/13/chartex" xmlns:cx8="http://schemas.microsoft.com/office/drawing/2016/5/14/chartex" xmlns:mc="http://schemas.openxmlformats.org/markup-compatibility/2006" xmlns:aink="http://schemas.microsoft.com/office/drawing/2016/ink" xmlns:am3d="http://schemas.microsoft.com/office/drawing/2017/model3d" xmlns:o="urn:schemas-microsoft-com:office:office" xmlns:oel="http://schemas.microsoft.com/office/2019/extlst" xmlns:r="http://schemas.openxmlformats.org/officeDocument/2006/relationships" xmlns:m="http://schemas.openxmlformats.org/officeDocument/2006/math" xmlns:v="urn:schemas-microsoft-com:vml" xmlns:wp14="http://schemas.microsoft.com/office/word/2010/wordprocessingDrawing" xmlns:wp="http://schemas.openxmlformats.org/drawingml/2006/wordprocessingDrawing" xmlns:w10="urn:schemas-microsoft-com:office:word" xmlns:w="http://schemas.openxmlformats.org/wordprocessingml/2006/main" xmlns:w14="http://schemas.microsoft.com/office/word/2010/wordml" xmlns:w15="http://schemas.microsoft.com/office/word/2012/wordml" xmlns:w16cex="http://schemas.microsoft.com/office/word/2018/wordml/cex" xmlns:w16cid="http://schemas.microsoft.com/office/word/2016/wordml/cid" xmlns:w16="http://schemas.microsoft.com/office/word/2018/wordml" xmlns:w16du="http://schemas.microsoft.com/office/word/2023/wordml/word16du" xmlns:w16sdtdh="http://schemas.microsoft.com/office/word/2020/wordml/sdtdatahash" xmlns:w16se="http://schemas.microsoft.com/office/word/2015/wordml/symex" xmlns:wpg="http://schemas.microsoft.com/office/word/2010/wordprocessingGroup" xmlns:wpi="http://schemas.microsoft.com/office/word/2010/wordprocessingInk" xmlns:wne="http://schemas.microsoft.com/office/word/2006/wordml" xmlns:wps="http://schemas.microsoft.com/office/word/2010/wordprocessingShape" mc:Ignorable="w14 w15 w16se w16cid w16 w16cex w16sdtdh wp14">
   <w:p>
     <w:pPr>
       <w:pStyle w:val="Header"/>
@@ -4829,7 +7008,7 @@
 </file>
 
 <file path=word/header3.xml><?xml version="1.0" encoding="utf-8"?>
-<w:hdr xmlns:wpc="http://schemas.microsoft.com/office/word/2010/wordprocessingCanvas" xmlns:cx="http://schemas.microsoft.com/office/drawing/2014/chartex" xmlns:cx1="http://schemas.microsoft.com/office/drawing/2015/9/8/chartex" xmlns:cx2="http://schemas.microsoft.com/office/drawing/2015/10/21/chartex" xmlns:cx3="http://schemas.microsoft.com/office/drawing/2016/5/9/chartex" xmlns:cx4="http://schemas.microsoft.com/office/drawing/2016/5/10/chartex" xmlns:cx5="http://schemas.microsoft.com/office/drawing/2016/5/11/chartex" xmlns:cx6="http://schemas.microsoft.com/office/drawing/2016/5/12/chartex" xmlns:cx7="http://schemas.microsoft.com/office/drawing/2016/5/13/chartex" xmlns:cx8="http://schemas.microsoft.com/office/drawing/2016/5/14/chartex" xmlns:mc="http://schemas.openxmlformats.org/markup-compatibility/2006" xmlns:aink="http://schemas.microsoft.com/office/drawing/2016/ink" xmlns:am3d="http://schemas.microsoft.com/office/drawing/2017/model3d" xmlns:o="urn:schemas-microsoft-com:office:office" xmlns:r="http://schemas.openxmlformats.org/officeDocument/2006/relationships" xmlns:m="http://schemas.openxmlformats.org/officeDocument/2006/math" xmlns:v="urn:schemas-microsoft-com:vml" xmlns:wp14="http://schemas.microsoft.com/office/word/2010/wordprocessingDrawing" xmlns:wp="http://schemas.openxmlformats.org/drawingml/2006/wordprocessingDrawing" xmlns:w10="urn:schemas-microsoft-com:office:word" xmlns:w="http://schemas.openxmlformats.org/wordprocessingml/2006/main" xmlns:w14="http://schemas.microsoft.com/office/word/2010/wordml" xmlns:w15="http://schemas.microsoft.com/office/word/2012/wordml" xmlns:w16cex="http://schemas.microsoft.com/office/word/2018/wordml/cex" xmlns:w16cid="http://schemas.microsoft.com/office/word/2016/wordml/cid" xmlns:w16="http://schemas.microsoft.com/office/word/2018/wordml" xmlns:w16sdtdh="http://schemas.microsoft.com/office/word/2020/wordml/sdtdatahash" xmlns:w16se="http://schemas.microsoft.com/office/word/2015/wordml/symex" xmlns:wpg="http://schemas.microsoft.com/office/word/2010/wordprocessingGroup" xmlns:wpi="http://schemas.microsoft.com/office/word/2010/wordprocessingInk" xmlns:wne="http://schemas.microsoft.com/office/word/2006/wordml" xmlns:wps="http://schemas.microsoft.com/office/word/2010/wordprocessingShape" mc:Ignorable="w14 w15 w16se w16cid w16 w16cex w16sdtdh wp14">
+<w:hdr xmlns:wpc="http://schemas.microsoft.com/office/word/2010/wordprocessingCanvas" xmlns:cx="http://schemas.microsoft.com/office/drawing/2014/chartex" xmlns:cx1="http://schemas.microsoft.com/office/drawing/2015/9/8/chartex" xmlns:cx2="http://schemas.microsoft.com/office/drawing/2015/10/21/chartex" xmlns:cx3="http://schemas.microsoft.com/office/drawing/2016/5/9/chartex" xmlns:cx4="http://schemas.microsoft.com/office/drawing/2016/5/10/chartex" xmlns:cx5="http://schemas.microsoft.com/office/drawing/2016/5/11/chartex" xmlns:cx6="http://schemas.microsoft.com/office/drawing/2016/5/12/chartex" xmlns:cx7="http://schemas.microsoft.com/office/drawing/2016/5/13/chartex" xmlns:cx8="http://schemas.microsoft.com/office/drawing/2016/5/14/chartex" xmlns:mc="http://schemas.openxmlformats.org/markup-compatibility/2006" xmlns:aink="http://schemas.microsoft.com/office/drawing/2016/ink" xmlns:am3d="http://schemas.microsoft.com/office/drawing/2017/model3d" xmlns:o="urn:schemas-microsoft-com:office:office" xmlns:oel="http://schemas.microsoft.com/office/2019/extlst" xmlns:r="http://schemas.openxmlformats.org/officeDocument/2006/relationships" xmlns:m="http://schemas.openxmlformats.org/officeDocument/2006/math" xmlns:v="urn:schemas-microsoft-com:vml" xmlns:wp14="http://schemas.microsoft.com/office/word/2010/wordprocessingDrawing" xmlns:wp="http://schemas.openxmlformats.org/drawingml/2006/wordprocessingDrawing" xmlns:w10="urn:schemas-microsoft-com:office:word" xmlns:w="http://schemas.openxmlformats.org/wordprocessingml/2006/main" xmlns:w14="http://schemas.microsoft.com/office/word/2010/wordml" xmlns:w15="http://schemas.microsoft.com/office/word/2012/wordml" xmlns:w16cex="http://schemas.microsoft.com/office/word/2018/wordml/cex" xmlns:w16cid="http://schemas.microsoft.com/office/word/2016/wordml/cid" xmlns:w16="http://schemas.microsoft.com/office/word/2018/wordml" xmlns:w16du="http://schemas.microsoft.com/office/word/2023/wordml/word16du" xmlns:w16sdtdh="http://schemas.microsoft.com/office/word/2020/wordml/sdtdatahash" xmlns:w16se="http://schemas.microsoft.com/office/word/2015/wordml/symex" xmlns:wpg="http://schemas.microsoft.com/office/word/2010/wordprocessingGroup" xmlns:wpi="http://schemas.microsoft.com/office/word/2010/wordprocessingInk" xmlns:wne="http://schemas.microsoft.com/office/word/2006/wordml" xmlns:wps="http://schemas.microsoft.com/office/word/2010/wordprocessingShape" mc:Ignorable="w14 w15 w16se w16cid w16 w16cex w16sdtdh wp14">
   <w:p>
     <w:pPr>
       <w:pStyle w:val="Header"/>
@@ -4839,7 +7018,7 @@
 </file>
 
 <file path=word/numbering.xml><?xml version="1.0" encoding="utf-8"?>
-<w:numbering xmlns:wpc="http://schemas.microsoft.com/office/word/2010/wordprocessingCanvas" xmlns:cx="http://schemas.microsoft.com/office/drawing/2014/chartex" xmlns:cx1="http://schemas.microsoft.com/office/drawing/2015/9/8/chartex" xmlns:cx2="http://schemas.microsoft.com/office/drawing/2015/10/21/chartex" xmlns:cx3="http://schemas.microsoft.com/office/drawing/2016/5/9/chartex" xmlns:cx4="http://schemas.microsoft.com/office/drawing/2016/5/10/chartex" xmlns:cx5="http://schemas.microsoft.com/office/drawing/2016/5/11/chartex" xmlns:cx6="http://schemas.microsoft.com/office/drawing/2016/5/12/chartex" xmlns:cx7="http://schemas.microsoft.com/office/drawing/2016/5/13/chartex" xmlns:cx8="http://schemas.microsoft.com/office/drawing/2016/5/14/chartex" xmlns:mc="http://schemas.openxmlformats.org/markup-compatibility/2006" xmlns:aink="http://schemas.microsoft.com/office/drawing/2016/ink" xmlns:am3d="http://schemas.microsoft.com/office/drawing/2017/model3d" xmlns:o="urn:schemas-microsoft-com:office:office" xmlns:r="http://schemas.openxmlformats.org/officeDocument/2006/relationships" xmlns:m="http://schemas.openxmlformats.org/officeDocument/2006/math" xmlns:v="urn:schemas-microsoft-com:vml" xmlns:wp14="http://schemas.microsoft.com/office/word/2010/wordprocessingDrawing" xmlns:wp="http://schemas.openxmlformats.org/drawingml/2006/wordprocessingDrawing" xmlns:w10="urn:schemas-microsoft-com:office:word" xmlns:w="http://schemas.openxmlformats.org/wordprocessingml/2006/main" xmlns:w14="http://schemas.microsoft.com/office/word/2010/wordml" xmlns:w15="http://schemas.microsoft.com/office/word/2012/wordml" xmlns:w16cex="http://schemas.microsoft.com/office/word/2018/wordml/cex" xmlns:w16cid="http://schemas.microsoft.com/office/word/2016/wordml/cid" xmlns:w16="http://schemas.microsoft.com/office/word/2018/wordml" xmlns:w16sdtdh="http://schemas.microsoft.com/office/word/2020/wordml/sdtdatahash" xmlns:w16se="http://schemas.microsoft.com/office/word/2015/wordml/symex" xmlns:wpg="http://schemas.microsoft.com/office/word/2010/wordprocessingGroup" xmlns:wpi="http://schemas.microsoft.com/office/word/2010/wordprocessingInk" xmlns:wne="http://schemas.microsoft.com/office/word/2006/wordml" xmlns:wps="http://schemas.microsoft.com/office/word/2010/wordprocessingShape" mc:Ignorable="w14 w15 w16se w16cid w16 w16cex w16sdtdh wp14">
+<w:numbering xmlns:wpc="http://schemas.microsoft.com/office/word/2010/wordprocessingCanvas" xmlns:cx="http://schemas.microsoft.com/office/drawing/2014/chartex" xmlns:cx1="http://schemas.microsoft.com/office/drawing/2015/9/8/chartex" xmlns:cx2="http://schemas.microsoft.com/office/drawing/2015/10/21/chartex" xmlns:cx3="http://schemas.microsoft.com/office/drawing/2016/5/9/chartex" xmlns:cx4="http://schemas.microsoft.com/office/drawing/2016/5/10/chartex" xmlns:cx5="http://schemas.microsoft.com/office/drawing/2016/5/11/chartex" xmlns:cx6="http://schemas.microsoft.com/office/drawing/2016/5/12/chartex" xmlns:cx7="http://schemas.microsoft.com/office/drawing/2016/5/13/chartex" xmlns:cx8="http://schemas.microsoft.com/office/drawing/2016/5/14/chartex" xmlns:mc="http://schemas.openxmlformats.org/markup-compatibility/2006" xmlns:aink="http://schemas.microsoft.com/office/drawing/2016/ink" xmlns:am3d="http://schemas.microsoft.com/office/drawing/2017/model3d" xmlns:o="urn:schemas-microsoft-com:office:office" xmlns:oel="http://schemas.microsoft.com/office/2019/extlst" xmlns:r="http://schemas.openxmlformats.org/officeDocument/2006/relationships" xmlns:m="http://schemas.openxmlformats.org/officeDocument/2006/math" xmlns:v="urn:schemas-microsoft-com:vml" xmlns:wp14="http://schemas.microsoft.com/office/word/2010/wordprocessingDrawing" xmlns:wp="http://schemas.openxmlformats.org/drawingml/2006/wordprocessingDrawing" xmlns:w10="urn:schemas-microsoft-com:office:word" xmlns:w="http://schemas.openxmlformats.org/wordprocessingml/2006/main" xmlns:w14="http://schemas.microsoft.com/office/word/2010/wordml" xmlns:w15="http://schemas.microsoft.com/office/word/2012/wordml" xmlns:w16cex="http://schemas.microsoft.com/office/word/2018/wordml/cex" xmlns:w16cid="http://schemas.microsoft.com/office/word/2016/wordml/cid" xmlns:w16="http://schemas.microsoft.com/office/word/2018/wordml" xmlns:w16du="http://schemas.microsoft.com/office/word/2023/wordml/word16du" xmlns:w16sdtdh="http://schemas.microsoft.com/office/word/2020/wordml/sdtdatahash" xmlns:w16se="http://schemas.microsoft.com/office/word/2015/wordml/symex" xmlns:wpg="http://schemas.microsoft.com/office/word/2010/wordprocessingGroup" xmlns:wpi="http://schemas.microsoft.com/office/word/2010/wordprocessingInk" xmlns:wne="http://schemas.microsoft.com/office/word/2006/wordml" xmlns:wps="http://schemas.microsoft.com/office/word/2010/wordprocessingShape" mc:Ignorable="w14 w15 w16se w16cid w16 w16cex w16sdtdh wp14">
   <w:abstractNum w:abstractNumId="0" w15:restartNumberingAfterBreak="0">
     <w:nsid w:val="5C810850"/>
     <w:multiLevelType w:val="hybridMultilevel"/>
@@ -5405,19 +7584,19 @@
       </w:rPr>
     </w:lvl>
   </w:abstractNum>
-  <w:num w:numId="1">
+  <w:num w:numId="1" w16cid:durableId="1418676792">
     <w:abstractNumId w:val="2"/>
   </w:num>
-  <w:num w:numId="2">
+  <w:num w:numId="2" w16cid:durableId="2128113233">
     <w:abstractNumId w:val="3"/>
   </w:num>
-  <w:num w:numId="3">
+  <w:num w:numId="3" w16cid:durableId="840970130">
     <w:abstractNumId w:val="4"/>
   </w:num>
-  <w:num w:numId="4">
+  <w:num w:numId="4" w16cid:durableId="1226572301">
     <w:abstractNumId w:val="1"/>
   </w:num>
-  <w:num w:numId="5">
+  <w:num w:numId="5" w16cid:durableId="255794275">
     <w:abstractNumId w:val="0"/>
   </w:num>
 </w:numbering>
@@ -5817,7 +7996,7 @@
   <w:style w:type="paragraph" w:default="1" w:styleId="Normal">
     <w:name w:val="Normal"/>
     <w:qFormat/>
-    <w:rsid w:val="002A7DB6"/>
+    <w:rsid w:val="00A52E92"/>
     <w:rPr>
       <w:rFonts w:ascii="Times New Roman" w:eastAsia="Times New Roman" w:hAnsi="Times New Roman" w:cs="Times New Roman"/>
     </w:rPr>

</xml_diff>

<commit_message>
Updated resume and presentations
</commit_message>
<xml_diff>
--- a/assets/pdf/Evan_Dastin-van_Rijn_CV.docx
+++ b/assets/pdf/Evan_Dastin-van_Rijn_CV.docx
@@ -1,6 +1,6 @@
 
 <file path=word/document.xml><?xml version="1.0" encoding="utf-8"?>
-<w:document xmlns:wpc="http://schemas.microsoft.com/office/word/2010/wordprocessingCanvas" xmlns:cx="http://schemas.microsoft.com/office/drawing/2014/chartex" xmlns:cx1="http://schemas.microsoft.com/office/drawing/2015/9/8/chartex" xmlns:cx2="http://schemas.microsoft.com/office/drawing/2015/10/21/chartex" xmlns:cx3="http://schemas.microsoft.com/office/drawing/2016/5/9/chartex" xmlns:cx4="http://schemas.microsoft.com/office/drawing/2016/5/10/chartex" xmlns:cx5="http://schemas.microsoft.com/office/drawing/2016/5/11/chartex" xmlns:cx6="http://schemas.microsoft.com/office/drawing/2016/5/12/chartex" xmlns:cx7="http://schemas.microsoft.com/office/drawing/2016/5/13/chartex" xmlns:cx8="http://schemas.microsoft.com/office/drawing/2016/5/14/chartex" xmlns:mc="http://schemas.openxmlformats.org/markup-compatibility/2006" xmlns:aink="http://schemas.microsoft.com/office/drawing/2016/ink" xmlns:am3d="http://schemas.microsoft.com/office/drawing/2017/model3d" xmlns:o="urn:schemas-microsoft-com:office:office" xmlns:oel="http://schemas.microsoft.com/office/2019/extlst" xmlns:r="http://schemas.openxmlformats.org/officeDocument/2006/relationships" xmlns:m="http://schemas.openxmlformats.org/officeDocument/2006/math" xmlns:v="urn:schemas-microsoft-com:vml" xmlns:wp14="http://schemas.microsoft.com/office/word/2010/wordprocessingDrawing" xmlns:wp="http://schemas.openxmlformats.org/drawingml/2006/wordprocessingDrawing" xmlns:w10="urn:schemas-microsoft-com:office:word" xmlns:w="http://schemas.openxmlformats.org/wordprocessingml/2006/main" xmlns:w14="http://schemas.microsoft.com/office/word/2010/wordml" xmlns:w15="http://schemas.microsoft.com/office/word/2012/wordml" xmlns:w16cex="http://schemas.microsoft.com/office/word/2018/wordml/cex" xmlns:w16cid="http://schemas.microsoft.com/office/word/2016/wordml/cid" xmlns:w16="http://schemas.microsoft.com/office/word/2018/wordml" xmlns:w16du="http://schemas.microsoft.com/office/word/2023/wordml/word16du" xmlns:w16sdtdh="http://schemas.microsoft.com/office/word/2020/wordml/sdtdatahash" xmlns:w16se="http://schemas.microsoft.com/office/word/2015/wordml/symex" xmlns:wpg="http://schemas.microsoft.com/office/word/2010/wordprocessingGroup" xmlns:wpi="http://schemas.microsoft.com/office/word/2010/wordprocessingInk" xmlns:wne="http://schemas.microsoft.com/office/word/2006/wordml" xmlns:wps="http://schemas.microsoft.com/office/word/2010/wordprocessingShape" mc:Ignorable="w14 w15 w16se w16cid w16 w16cex w16sdtdh w16du wp14">
+<w:document xmlns:wpc="http://schemas.microsoft.com/office/word/2010/wordprocessingCanvas" xmlns:cx="http://schemas.microsoft.com/office/drawing/2014/chartex" xmlns:cx1="http://schemas.microsoft.com/office/drawing/2015/9/8/chartex" xmlns:cx2="http://schemas.microsoft.com/office/drawing/2015/10/21/chartex" xmlns:cx3="http://schemas.microsoft.com/office/drawing/2016/5/9/chartex" xmlns:cx4="http://schemas.microsoft.com/office/drawing/2016/5/10/chartex" xmlns:cx5="http://schemas.microsoft.com/office/drawing/2016/5/11/chartex" xmlns:cx6="http://schemas.microsoft.com/office/drawing/2016/5/12/chartex" xmlns:cx7="http://schemas.microsoft.com/office/drawing/2016/5/13/chartex" xmlns:cx8="http://schemas.microsoft.com/office/drawing/2016/5/14/chartex" xmlns:mc="http://schemas.openxmlformats.org/markup-compatibility/2006" xmlns:aink="http://schemas.microsoft.com/office/drawing/2016/ink" xmlns:am3d="http://schemas.microsoft.com/office/drawing/2017/model3d" xmlns:o="urn:schemas-microsoft-com:office:office" xmlns:oel="http://schemas.microsoft.com/office/2019/extlst" xmlns:r="http://schemas.openxmlformats.org/officeDocument/2006/relationships" xmlns:m="http://schemas.openxmlformats.org/officeDocument/2006/math" xmlns:v="urn:schemas-microsoft-com:vml" xmlns:wp14="http://schemas.microsoft.com/office/word/2010/wordprocessingDrawing" xmlns:wp="http://schemas.openxmlformats.org/drawingml/2006/wordprocessingDrawing" xmlns:w10="urn:schemas-microsoft-com:office:word" xmlns:w="http://schemas.openxmlformats.org/wordprocessingml/2006/main" xmlns:w14="http://schemas.microsoft.com/office/word/2010/wordml" xmlns:w15="http://schemas.microsoft.com/office/word/2012/wordml" xmlns:w16cex="http://schemas.microsoft.com/office/word/2018/wordml/cex" xmlns:w16cid="http://schemas.microsoft.com/office/word/2016/wordml/cid" xmlns:w16="http://schemas.microsoft.com/office/word/2018/wordml" xmlns:w16sdtdh="http://schemas.microsoft.com/office/word/2020/wordml/sdtdatahash" xmlns:w16se="http://schemas.microsoft.com/office/word/2015/wordml/symex" xmlns:wpg="http://schemas.microsoft.com/office/word/2010/wordprocessingGroup" xmlns:wpi="http://schemas.microsoft.com/office/word/2010/wordprocessingInk" xmlns:wne="http://schemas.microsoft.com/office/word/2006/wordml" xmlns:wps="http://schemas.microsoft.com/office/word/2010/wordprocessingShape" mc:Ignorable="w14 w15 w16se w16cid w16 w16cex w16sdtdh wp14">
   <w:body>
     <w:p>
       <w:pPr>
@@ -1840,7 +1840,51 @@
           <w:sz w:val="22"/>
           <w:szCs w:val="22"/>
         </w:rPr>
-        <w:t>(submitted to Science Translational Medicine)</w:t>
+        <w:t>(</w:t>
+      </w:r>
+      <w:r>
+        <w:rPr>
+          <w:b w:val="0"/>
+          <w:bCs w:val="0"/>
+          <w:i/>
+          <w:iCs/>
+          <w:sz w:val="22"/>
+          <w:szCs w:val="22"/>
+        </w:rPr>
+        <w:t>under review</w:t>
+      </w:r>
+      <w:r>
+        <w:rPr>
+          <w:b w:val="0"/>
+          <w:bCs w:val="0"/>
+          <w:i/>
+          <w:iCs/>
+          <w:sz w:val="22"/>
+          <w:szCs w:val="22"/>
+        </w:rPr>
+        <w:t xml:space="preserve"> </w:t>
+      </w:r>
+      <w:r>
+        <w:rPr>
+          <w:b w:val="0"/>
+          <w:bCs w:val="0"/>
+          <w:i/>
+          <w:iCs/>
+          <w:sz w:val="22"/>
+          <w:szCs w:val="22"/>
+        </w:rPr>
+        <w:t>at</w:t>
+      </w:r>
+      <w:r>
+        <w:rPr>
+          <w:b w:val="0"/>
+          <w:bCs w:val="0"/>
+          <w:i/>
+          <w:iCs/>
+          <w:sz w:val="22"/>
+          <w:szCs w:val="22"/>
+        </w:rPr>
+        <w:t xml:space="preserve"> Science Translational Medicine)</w:t>
       </w:r>
       <w:r>
         <w:rPr>
@@ -1934,7 +1978,29 @@
           <w:sz w:val="22"/>
           <w:szCs w:val="22"/>
         </w:rPr>
-        <w:t xml:space="preserve">(submitted to the Journal of </w:t>
+        <w:t>(</w:t>
+      </w:r>
+      <w:r>
+        <w:rPr>
+          <w:b w:val="0"/>
+          <w:bCs w:val="0"/>
+          <w:i/>
+          <w:iCs/>
+          <w:sz w:val="22"/>
+          <w:szCs w:val="22"/>
+        </w:rPr>
+        <w:t>under review at</w:t>
+      </w:r>
+      <w:r>
+        <w:rPr>
+          <w:b w:val="0"/>
+          <w:bCs w:val="0"/>
+          <w:i/>
+          <w:iCs/>
+          <w:sz w:val="22"/>
+          <w:szCs w:val="22"/>
+        </w:rPr>
+        <w:t xml:space="preserve"> the Journal of </w:t>
       </w:r>
       <w:r>
         <w:rPr>
@@ -1987,30 +2053,19 @@
       </w:pPr>
       <w:r>
         <w:rPr>
-          <w:b w:val="0"/>
-          <w:bCs w:val="0"/>
-          <w:sz w:val="22"/>
-          <w:szCs w:val="22"/>
-        </w:rPr>
-        <w:t>Heath</w:t>
-      </w:r>
-      <w:r>
-        <w:rPr>
-          <w:b w:val="0"/>
-          <w:bCs w:val="0"/>
-          <w:sz w:val="22"/>
-          <w:szCs w:val="22"/>
-        </w:rPr>
-        <w:t>er</w:t>
-      </w:r>
-      <w:r>
-        <w:rPr>
-          <w:b w:val="0"/>
-          <w:bCs w:val="0"/>
-          <w:sz w:val="22"/>
-          <w:szCs w:val="22"/>
-        </w:rPr>
-        <w:t xml:space="preserve"> J. Breidenbach, Virginia Woods, </w:t>
+          <w:sz w:val="22"/>
+          <w:szCs w:val="22"/>
+        </w:rPr>
+        <w:t>Evan M. Dastin-van Rijn</w:t>
+      </w:r>
+      <w:r>
+        <w:rPr>
+          <w:b w:val="0"/>
+          <w:bCs w:val="0"/>
+          <w:sz w:val="22"/>
+          <w:szCs w:val="22"/>
+        </w:rPr>
+        <w:t xml:space="preserve">, Megan E. Mensinger, Alik S. </w:t>
       </w:r>
       <w:proofErr w:type="spellStart"/>
       <w:r>
@@ -2020,7 +2075,7 @@
           <w:sz w:val="22"/>
           <w:szCs w:val="22"/>
         </w:rPr>
-        <w:t>Uisub</w:t>
+        <w:t>Widge</w:t>
       </w:r>
       <w:proofErr w:type="spellEnd"/>
       <w:r>
@@ -2030,43 +2085,25 @@
           <w:sz w:val="22"/>
           <w:szCs w:val="22"/>
         </w:rPr>
-        <w:t xml:space="preserve"> Shin, </w:t>
-      </w:r>
-      <w:r>
-        <w:rPr>
-          <w:sz w:val="22"/>
-          <w:szCs w:val="22"/>
-        </w:rPr>
-        <w:t>Evan Dastin-van Rijn</w:t>
-      </w:r>
-      <w:r>
-        <w:rPr>
-          <w:b w:val="0"/>
-          <w:bCs w:val="0"/>
-          <w:sz w:val="22"/>
-          <w:szCs w:val="22"/>
-        </w:rPr>
-        <w:t xml:space="preserve">, Mahsa </w:t>
-      </w:r>
-      <w:proofErr w:type="spellStart"/>
-      <w:r>
-        <w:rPr>
-          <w:b w:val="0"/>
-          <w:bCs w:val="0"/>
-          <w:sz w:val="22"/>
-          <w:szCs w:val="22"/>
-        </w:rPr>
-        <w:t>Shoaran</w:t>
-      </w:r>
-      <w:proofErr w:type="spellEnd"/>
-      <w:r>
-        <w:rPr>
-          <w:b w:val="0"/>
-          <w:bCs w:val="0"/>
-          <w:sz w:val="22"/>
-          <w:szCs w:val="22"/>
-        </w:rPr>
-        <w:t xml:space="preserve">, Alik. S. Wide. 2024. Method for Synthetic Generation of LFP Data for Testing of Feature Extraction Algorithms. </w:t>
+        <w:t>. 202</w:t>
+      </w:r>
+      <w:r>
+        <w:rPr>
+          <w:b w:val="0"/>
+          <w:bCs w:val="0"/>
+          <w:sz w:val="22"/>
+          <w:szCs w:val="22"/>
+        </w:rPr>
+        <w:t>5</w:t>
+      </w:r>
+      <w:r>
+        <w:rPr>
+          <w:b w:val="0"/>
+          <w:bCs w:val="0"/>
+          <w:sz w:val="22"/>
+          <w:szCs w:val="22"/>
+        </w:rPr>
+        <w:t xml:space="preserve">. DBS in Psychiatric Disorders. </w:t>
       </w:r>
       <w:r>
         <w:rPr>
@@ -2077,7 +2114,7 @@
           <w:sz w:val="22"/>
           <w:szCs w:val="22"/>
         </w:rPr>
-        <w:t>(submitted to EMBC 2024)</w:t>
+        <w:t>(submitted book chapter for the Neuroscience of Deep Brain Stimulation)</w:t>
       </w:r>
       <w:r>
         <w:rPr>
@@ -2108,19 +2145,30 @@
       </w:pPr>
       <w:r>
         <w:rPr>
-          <w:sz w:val="22"/>
-          <w:szCs w:val="22"/>
-        </w:rPr>
-        <w:t>Evan M. Dastin-van Rijn</w:t>
-      </w:r>
-      <w:r>
-        <w:rPr>
-          <w:b w:val="0"/>
-          <w:bCs w:val="0"/>
-          <w:sz w:val="22"/>
-          <w:szCs w:val="22"/>
-        </w:rPr>
-        <w:t xml:space="preserve">, Elizabeth Sachse, Francesca Iacobucci, Megan Mensinger, Alik S. </w:t>
+          <w:b w:val="0"/>
+          <w:bCs w:val="0"/>
+          <w:sz w:val="22"/>
+          <w:szCs w:val="22"/>
+        </w:rPr>
+        <w:t>Heath</w:t>
+      </w:r>
+      <w:r>
+        <w:rPr>
+          <w:b w:val="0"/>
+          <w:bCs w:val="0"/>
+          <w:sz w:val="22"/>
+          <w:szCs w:val="22"/>
+        </w:rPr>
+        <w:t>er</w:t>
+      </w:r>
+      <w:r>
+        <w:rPr>
+          <w:b w:val="0"/>
+          <w:bCs w:val="0"/>
+          <w:sz w:val="22"/>
+          <w:szCs w:val="22"/>
+        </w:rPr>
+        <w:t xml:space="preserve"> J. Breidenbach, Virginia Woods, </w:t>
       </w:r>
       <w:proofErr w:type="spellStart"/>
       <w:r>
@@ -2130,7 +2178,7 @@
           <w:sz w:val="22"/>
           <w:szCs w:val="22"/>
         </w:rPr>
-        <w:t>Widge</w:t>
+        <w:t>Uisub</w:t>
       </w:r>
       <w:proofErr w:type="spellEnd"/>
       <w:r>
@@ -2140,7 +2188,43 @@
           <w:sz w:val="22"/>
           <w:szCs w:val="22"/>
         </w:rPr>
-        <w:t xml:space="preserve">. 2023. OSCAR: an open-source controller for animal research. </w:t>
+        <w:t xml:space="preserve"> Shin, </w:t>
+      </w:r>
+      <w:r>
+        <w:rPr>
+          <w:sz w:val="22"/>
+          <w:szCs w:val="22"/>
+        </w:rPr>
+        <w:t>Evan Dastin-van Rijn</w:t>
+      </w:r>
+      <w:r>
+        <w:rPr>
+          <w:b w:val="0"/>
+          <w:bCs w:val="0"/>
+          <w:sz w:val="22"/>
+          <w:szCs w:val="22"/>
+        </w:rPr>
+        <w:t xml:space="preserve">, Mahsa </w:t>
+      </w:r>
+      <w:proofErr w:type="spellStart"/>
+      <w:r>
+        <w:rPr>
+          <w:b w:val="0"/>
+          <w:bCs w:val="0"/>
+          <w:sz w:val="22"/>
+          <w:szCs w:val="22"/>
+        </w:rPr>
+        <w:t>Shoaran</w:t>
+      </w:r>
+      <w:proofErr w:type="spellEnd"/>
+      <w:r>
+        <w:rPr>
+          <w:b w:val="0"/>
+          <w:bCs w:val="0"/>
+          <w:sz w:val="22"/>
+          <w:szCs w:val="22"/>
+        </w:rPr>
+        <w:t xml:space="preserve">, Alik. S. Wide. 2024. Method for Synthetic Generation of LFP Data for Testing of Feature Extraction Algorithms. </w:t>
       </w:r>
       <w:r>
         <w:rPr>
@@ -2151,31 +2235,7 @@
           <w:sz w:val="22"/>
           <w:szCs w:val="22"/>
         </w:rPr>
-        <w:t>(</w:t>
-      </w:r>
-      <w:proofErr w:type="spellStart"/>
-      <w:r>
-        <w:rPr>
-          <w:b w:val="0"/>
-          <w:bCs w:val="0"/>
-          <w:i/>
-          <w:iCs/>
-          <w:sz w:val="22"/>
-          <w:szCs w:val="22"/>
-        </w:rPr>
-        <w:t>bioRxiv</w:t>
-      </w:r>
-      <w:proofErr w:type="spellEnd"/>
-      <w:r>
-        <w:rPr>
-          <w:b w:val="0"/>
-          <w:bCs w:val="0"/>
-          <w:i/>
-          <w:iCs/>
-          <w:sz w:val="22"/>
-          <w:szCs w:val="22"/>
-        </w:rPr>
-        <w:t>)</w:t>
+        <w:t>(EMBC 2024)</w:t>
       </w:r>
       <w:r>
         <w:rPr>
@@ -2206,12 +2266,19 @@
       </w:pPr>
       <w:r>
         <w:rPr>
-          <w:b w:val="0"/>
-          <w:bCs w:val="0"/>
-          <w:sz w:val="22"/>
-          <w:szCs w:val="22"/>
-        </w:rPr>
-        <w:t xml:space="preserve">Paula Chen, </w:t>
+          <w:sz w:val="22"/>
+          <w:szCs w:val="22"/>
+        </w:rPr>
+        <w:t>Evan M. Dastin-van Rijn</w:t>
+      </w:r>
+      <w:r>
+        <w:rPr>
+          <w:b w:val="0"/>
+          <w:bCs w:val="0"/>
+          <w:sz w:val="22"/>
+          <w:szCs w:val="22"/>
+        </w:rPr>
+        <w:t xml:space="preserve">, Elizabeth Sachse, Francesca Iacobucci, Megan Mensinger, Alik S. </w:t>
       </w:r>
       <w:proofErr w:type="spellStart"/>
       <w:r>
@@ -2221,7 +2288,7 @@
           <w:sz w:val="22"/>
           <w:szCs w:val="22"/>
         </w:rPr>
-        <w:t>Taewoo</w:t>
+        <w:t>Widge</w:t>
       </w:r>
       <w:proofErr w:type="spellEnd"/>
       <w:r>
@@ -2231,52 +2298,7 @@
           <w:sz w:val="22"/>
           <w:szCs w:val="22"/>
         </w:rPr>
-        <w:t xml:space="preserve"> Kim, </w:t>
-      </w:r>
-      <w:r>
-        <w:rPr>
-          <w:sz w:val="22"/>
-          <w:szCs w:val="22"/>
-        </w:rPr>
-        <w:t>Evan Dastin-van Rijn</w:t>
-      </w:r>
-      <w:r>
-        <w:rPr>
-          <w:b w:val="0"/>
-          <w:bCs w:val="0"/>
-          <w:sz w:val="22"/>
-          <w:szCs w:val="22"/>
-        </w:rPr>
-        <w:t xml:space="preserve">, Nicole R. Provenza, Sameer A. Sheth, Wayne K. Goodman, David A. Borton, Matthew T. Harrison, Jerome </w:t>
-      </w:r>
-      <w:proofErr w:type="spellStart"/>
-      <w:r>
-        <w:rPr>
-          <w:b w:val="0"/>
-          <w:bCs w:val="0"/>
-          <w:sz w:val="22"/>
-          <w:szCs w:val="22"/>
-        </w:rPr>
-        <w:t>Darbon</w:t>
-      </w:r>
-      <w:proofErr w:type="spellEnd"/>
-      <w:r>
-        <w:rPr>
-          <w:b w:val="0"/>
-          <w:bCs w:val="0"/>
-          <w:sz w:val="22"/>
-          <w:szCs w:val="22"/>
-        </w:rPr>
-        <w:t>. 2022</w:t>
-      </w:r>
-      <w:r>
-        <w:rPr>
-          <w:b w:val="0"/>
-          <w:bCs w:val="0"/>
-          <w:sz w:val="22"/>
-          <w:szCs w:val="22"/>
-        </w:rPr>
-        <w:t xml:space="preserve">. Periodic Artifact Removal with Applications to Deep Brain Stimulation. </w:t>
+        <w:t xml:space="preserve">. 2023. OSCAR: an open-source controller for animal research. </w:t>
       </w:r>
       <w:r>
         <w:rPr>
@@ -2287,12 +2309,38 @@
           <w:sz w:val="22"/>
           <w:szCs w:val="22"/>
         </w:rPr>
-        <w:t>(Transactions on Neural Systems &amp; Rehabilitation Engineering)</w:t>
-      </w:r>
-      <w:r>
-        <w:rPr>
-          <w:b w:val="0"/>
-          <w:bCs w:val="0"/>
+        <w:t>(</w:t>
+      </w:r>
+      <w:proofErr w:type="spellStart"/>
+      <w:r>
+        <w:rPr>
+          <w:b w:val="0"/>
+          <w:bCs w:val="0"/>
+          <w:i/>
+          <w:iCs/>
+          <w:sz w:val="22"/>
+          <w:szCs w:val="22"/>
+        </w:rPr>
+        <w:t>bioRxiv</w:t>
+      </w:r>
+      <w:proofErr w:type="spellEnd"/>
+      <w:r>
+        <w:rPr>
+          <w:b w:val="0"/>
+          <w:bCs w:val="0"/>
+          <w:i/>
+          <w:iCs/>
+          <w:sz w:val="22"/>
+          <w:szCs w:val="22"/>
+        </w:rPr>
+        <w:t>)</w:t>
+      </w:r>
+      <w:r>
+        <w:rPr>
+          <w:b w:val="0"/>
+          <w:bCs w:val="0"/>
+          <w:i/>
+          <w:iCs/>
           <w:sz w:val="22"/>
           <w:szCs w:val="22"/>
         </w:rPr>
@@ -2316,91 +2364,77 @@
       </w:pPr>
       <w:r>
         <w:rPr>
-          <w:sz w:val="22"/>
-          <w:szCs w:val="22"/>
-        </w:rPr>
-        <w:t>Evan M. Dastin-van Rijn</w:t>
-      </w:r>
-      <w:r>
-        <w:rPr>
-          <w:b w:val="0"/>
-          <w:bCs w:val="0"/>
-          <w:sz w:val="22"/>
-          <w:szCs w:val="22"/>
-        </w:rPr>
-        <w:t>, Nicole R. Provenza, Wayne K. Goodman, Matthew T. Harrison, David. A. Borton</w:t>
-      </w:r>
-      <w:r>
-        <w:rPr>
-          <w:b w:val="0"/>
-          <w:bCs w:val="0"/>
-          <w:sz w:val="22"/>
-          <w:szCs w:val="22"/>
-        </w:rPr>
-        <w:t>.</w:t>
-      </w:r>
-      <w:r>
-        <w:rPr>
-          <w:b w:val="0"/>
-          <w:bCs w:val="0"/>
-          <w:sz w:val="22"/>
-          <w:szCs w:val="22"/>
-        </w:rPr>
-        <w:t xml:space="preserve"> 202</w:t>
-      </w:r>
-      <w:r>
-        <w:rPr>
-          <w:b w:val="0"/>
-          <w:bCs w:val="0"/>
-          <w:sz w:val="22"/>
-          <w:szCs w:val="22"/>
-        </w:rPr>
-        <w:t>2</w:t>
-      </w:r>
-      <w:r>
-        <w:rPr>
-          <w:b w:val="0"/>
-          <w:bCs w:val="0"/>
-          <w:sz w:val="22"/>
-          <w:szCs w:val="22"/>
-        </w:rPr>
-        <w:t xml:space="preserve">. </w:t>
-      </w:r>
-      <w:r>
-        <w:rPr>
-          <w:b w:val="0"/>
-          <w:bCs w:val="0"/>
-          <w:sz w:val="22"/>
-          <w:szCs w:val="22"/>
-        </w:rPr>
-        <w:t>PELP: a</w:t>
-      </w:r>
-      <w:r>
-        <w:rPr>
-          <w:b w:val="0"/>
-          <w:bCs w:val="0"/>
-          <w:sz w:val="22"/>
-          <w:szCs w:val="22"/>
-        </w:rPr>
-        <w:t xml:space="preserve">ccounting for missing data in neural time series </w:t>
-      </w:r>
-      <w:r>
-        <w:rPr>
-          <w:b w:val="0"/>
-          <w:bCs w:val="0"/>
-          <w:sz w:val="22"/>
-          <w:szCs w:val="22"/>
-        </w:rPr>
-        <w:t>by</w:t>
-      </w:r>
-      <w:r>
-        <w:rPr>
-          <w:b w:val="0"/>
-          <w:bCs w:val="0"/>
-          <w:sz w:val="22"/>
-          <w:szCs w:val="22"/>
-        </w:rPr>
-        <w:t xml:space="preserve"> Periodic Estimation of Lost Packets. </w:t>
+          <w:b w:val="0"/>
+          <w:bCs w:val="0"/>
+          <w:sz w:val="22"/>
+          <w:szCs w:val="22"/>
+        </w:rPr>
+        <w:t xml:space="preserve">Paula Chen, </w:t>
+      </w:r>
+      <w:proofErr w:type="spellStart"/>
+      <w:r>
+        <w:rPr>
+          <w:b w:val="0"/>
+          <w:bCs w:val="0"/>
+          <w:sz w:val="22"/>
+          <w:szCs w:val="22"/>
+        </w:rPr>
+        <w:t>Taewoo</w:t>
+      </w:r>
+      <w:proofErr w:type="spellEnd"/>
+      <w:r>
+        <w:rPr>
+          <w:b w:val="0"/>
+          <w:bCs w:val="0"/>
+          <w:sz w:val="22"/>
+          <w:szCs w:val="22"/>
+        </w:rPr>
+        <w:t xml:space="preserve"> Kim, </w:t>
+      </w:r>
+      <w:r>
+        <w:rPr>
+          <w:sz w:val="22"/>
+          <w:szCs w:val="22"/>
+        </w:rPr>
+        <w:t>Evan Dastin-van Rijn</w:t>
+      </w:r>
+      <w:r>
+        <w:rPr>
+          <w:b w:val="0"/>
+          <w:bCs w:val="0"/>
+          <w:sz w:val="22"/>
+          <w:szCs w:val="22"/>
+        </w:rPr>
+        <w:t xml:space="preserve">, Nicole R. Provenza, Sameer A. Sheth, Wayne K. Goodman, David A. Borton, Matthew T. Harrison, Jerome </w:t>
+      </w:r>
+      <w:proofErr w:type="spellStart"/>
+      <w:r>
+        <w:rPr>
+          <w:b w:val="0"/>
+          <w:bCs w:val="0"/>
+          <w:sz w:val="22"/>
+          <w:szCs w:val="22"/>
+        </w:rPr>
+        <w:t>Darbon</w:t>
+      </w:r>
+      <w:proofErr w:type="spellEnd"/>
+      <w:r>
+        <w:rPr>
+          <w:b w:val="0"/>
+          <w:bCs w:val="0"/>
+          <w:sz w:val="22"/>
+          <w:szCs w:val="22"/>
+        </w:rPr>
+        <w:t>. 2022</w:t>
+      </w:r>
+      <w:r>
+        <w:rPr>
+          <w:b w:val="0"/>
+          <w:bCs w:val="0"/>
+          <w:sz w:val="22"/>
+          <w:szCs w:val="22"/>
+        </w:rPr>
+        <w:t xml:space="preserve">. Periodic Artifact Removal with Applications to Deep Brain Stimulation. </w:t>
       </w:r>
       <w:r>
         <w:rPr>
@@ -2411,36 +2445,12 @@
           <w:sz w:val="22"/>
           <w:szCs w:val="22"/>
         </w:rPr>
-        <w:t>(</w:t>
-      </w:r>
-      <w:r>
-        <w:rPr>
-          <w:b w:val="0"/>
-          <w:bCs w:val="0"/>
-          <w:i/>
-          <w:iCs/>
-          <w:sz w:val="22"/>
-          <w:szCs w:val="22"/>
-        </w:rPr>
-        <w:t>Frontiers in Human Neuroscience</w:t>
-      </w:r>
-      <w:r>
-        <w:rPr>
-          <w:b w:val="0"/>
-          <w:bCs w:val="0"/>
-          <w:i/>
-          <w:iCs/>
-          <w:sz w:val="22"/>
-          <w:szCs w:val="22"/>
-        </w:rPr>
-        <w:t>)</w:t>
-      </w:r>
-      <w:r>
-        <w:rPr>
-          <w:b w:val="0"/>
-          <w:bCs w:val="0"/>
-          <w:i/>
-          <w:iCs/>
+        <w:t>(Transactions on Neural Systems &amp; Rehabilitation Engineering)</w:t>
+      </w:r>
+      <w:r>
+        <w:rPr>
+          <w:b w:val="0"/>
+          <w:bCs w:val="0"/>
           <w:sz w:val="22"/>
           <w:szCs w:val="22"/>
         </w:rPr>
@@ -2467,10 +2477,21 @@
           <w:sz w:val="22"/>
           <w:szCs w:val="22"/>
         </w:rPr>
-        <w:t>Evan M</w:t>
-      </w:r>
-      <w:r>
-        <w:rPr>
+        <w:t>Evan M. Dastin-van Rijn</w:t>
+      </w:r>
+      <w:r>
+        <w:rPr>
+          <w:b w:val="0"/>
+          <w:bCs w:val="0"/>
+          <w:sz w:val="22"/>
+          <w:szCs w:val="22"/>
+        </w:rPr>
+        <w:t>, Nicole R. Provenza, Wayne K. Goodman, Matthew T. Harrison, David. A. Borton</w:t>
+      </w:r>
+      <w:r>
+        <w:rPr>
+          <w:b w:val="0"/>
+          <w:bCs w:val="0"/>
           <w:sz w:val="22"/>
           <w:szCs w:val="22"/>
         </w:rPr>
@@ -2478,221 +2499,66 @@
       </w:r>
       <w:r>
         <w:rPr>
-          <w:sz w:val="22"/>
-          <w:szCs w:val="22"/>
-        </w:rPr>
-        <w:t xml:space="preserve"> Dastin-van Rijn</w:t>
-      </w:r>
-      <w:r>
-        <w:rPr>
-          <w:b w:val="0"/>
-          <w:bCs w:val="0"/>
-          <w:sz w:val="22"/>
-          <w:szCs w:val="22"/>
-        </w:rPr>
-        <w:t>, Seth D</w:t>
-      </w:r>
-      <w:r>
-        <w:rPr>
-          <w:b w:val="0"/>
-          <w:bCs w:val="0"/>
-          <w:sz w:val="22"/>
-          <w:szCs w:val="22"/>
-        </w:rPr>
-        <w:t>.</w:t>
-      </w:r>
-      <w:r>
-        <w:rPr>
-          <w:b w:val="0"/>
-          <w:bCs w:val="0"/>
-          <w:sz w:val="22"/>
-          <w:szCs w:val="22"/>
-        </w:rPr>
-        <w:t xml:space="preserve"> König, Danielle Carlson, Vasudha Goel, Andrew Grande, Donald R</w:t>
-      </w:r>
-      <w:r>
-        <w:rPr>
-          <w:b w:val="0"/>
-          <w:bCs w:val="0"/>
-          <w:sz w:val="22"/>
-          <w:szCs w:val="22"/>
-        </w:rPr>
-        <w:t>.</w:t>
-      </w:r>
-      <w:r>
-        <w:rPr>
-          <w:b w:val="0"/>
-          <w:bCs w:val="0"/>
-          <w:sz w:val="22"/>
-          <w:szCs w:val="22"/>
-        </w:rPr>
-        <w:t xml:space="preserve"> Nixdorf, Sarah Benish, Alik S</w:t>
-      </w:r>
-      <w:r>
-        <w:rPr>
-          <w:b w:val="0"/>
-          <w:bCs w:val="0"/>
-          <w:sz w:val="22"/>
-          <w:szCs w:val="22"/>
-        </w:rPr>
-        <w:t>.</w:t>
-      </w:r>
-      <w:r>
-        <w:rPr>
-          <w:b w:val="0"/>
-          <w:bCs w:val="0"/>
-          <w:sz w:val="22"/>
-          <w:szCs w:val="22"/>
-        </w:rPr>
-        <w:t xml:space="preserve"> </w:t>
-      </w:r>
-      <w:proofErr w:type="spellStart"/>
-      <w:r>
-        <w:rPr>
-          <w:b w:val="0"/>
-          <w:bCs w:val="0"/>
-          <w:sz w:val="22"/>
-          <w:szCs w:val="22"/>
-        </w:rPr>
-        <w:t>Widge</w:t>
-      </w:r>
-      <w:proofErr w:type="spellEnd"/>
-      <w:r>
-        <w:rPr>
-          <w:b w:val="0"/>
-          <w:bCs w:val="0"/>
-          <w:sz w:val="22"/>
-          <w:szCs w:val="22"/>
-        </w:rPr>
-        <w:t>, Ziad Nahas, Michael C</w:t>
-      </w:r>
-      <w:r>
-        <w:rPr>
-          <w:b w:val="0"/>
-          <w:bCs w:val="0"/>
-          <w:sz w:val="22"/>
-          <w:szCs w:val="22"/>
-        </w:rPr>
-        <w:t>.</w:t>
-      </w:r>
-      <w:r>
-        <w:rPr>
-          <w:b w:val="0"/>
-          <w:bCs w:val="0"/>
-          <w:sz w:val="22"/>
-          <w:szCs w:val="22"/>
-        </w:rPr>
-        <w:t xml:space="preserve"> Park, Tay I</w:t>
-      </w:r>
-      <w:r>
-        <w:rPr>
-          <w:b w:val="0"/>
-          <w:bCs w:val="0"/>
-          <w:sz w:val="22"/>
-          <w:szCs w:val="22"/>
-        </w:rPr>
-        <w:t>.</w:t>
-      </w:r>
-      <w:r>
-        <w:rPr>
-          <w:b w:val="0"/>
-          <w:bCs w:val="0"/>
-          <w:sz w:val="22"/>
-          <w:szCs w:val="22"/>
-        </w:rPr>
-        <w:t xml:space="preserve"> </w:t>
-      </w:r>
-      <w:proofErr w:type="spellStart"/>
-      <w:r>
-        <w:rPr>
-          <w:b w:val="0"/>
-          <w:bCs w:val="0"/>
-          <w:sz w:val="22"/>
-          <w:szCs w:val="22"/>
-        </w:rPr>
-        <w:t>Netoff</w:t>
-      </w:r>
-      <w:proofErr w:type="spellEnd"/>
-      <w:r>
-        <w:rPr>
-          <w:b w:val="0"/>
-          <w:bCs w:val="0"/>
-          <w:sz w:val="22"/>
-          <w:szCs w:val="22"/>
-        </w:rPr>
-        <w:t>, Alexander B</w:t>
-      </w:r>
-      <w:r>
-        <w:rPr>
-          <w:b w:val="0"/>
-          <w:bCs w:val="0"/>
-          <w:sz w:val="22"/>
-          <w:szCs w:val="22"/>
-        </w:rPr>
-        <w:t>.</w:t>
-      </w:r>
-      <w:r>
-        <w:rPr>
-          <w:b w:val="0"/>
-          <w:bCs w:val="0"/>
-          <w:sz w:val="22"/>
-          <w:szCs w:val="22"/>
-        </w:rPr>
-        <w:t xml:space="preserve"> Herman, David P</w:t>
-      </w:r>
-      <w:r>
-        <w:rPr>
-          <w:b w:val="0"/>
-          <w:bCs w:val="0"/>
-          <w:sz w:val="22"/>
-          <w:szCs w:val="22"/>
-        </w:rPr>
-        <w:t>.</w:t>
-      </w:r>
-      <w:r>
-        <w:rPr>
-          <w:b w:val="0"/>
-          <w:bCs w:val="0"/>
-          <w:sz w:val="22"/>
-          <w:szCs w:val="22"/>
-        </w:rPr>
-        <w:t xml:space="preserve"> Darrow</w:t>
-      </w:r>
-      <w:r>
-        <w:rPr>
-          <w:b w:val="0"/>
-          <w:bCs w:val="0"/>
-          <w:sz w:val="22"/>
-          <w:szCs w:val="22"/>
-        </w:rPr>
-        <w:t>.</w:t>
-      </w:r>
-      <w:r>
-        <w:rPr>
-          <w:b w:val="0"/>
-          <w:bCs w:val="0"/>
-          <w:sz w:val="22"/>
-          <w:szCs w:val="22"/>
-        </w:rPr>
-        <w:t xml:space="preserve"> 2022. </w:t>
-      </w:r>
-      <w:r>
-        <w:rPr>
-          <w:b w:val="0"/>
-          <w:bCs w:val="0"/>
-          <w:sz w:val="22"/>
-          <w:szCs w:val="22"/>
-        </w:rPr>
-        <w:t>Personalizing Dual-Target Cortical Stimulation with Bayesian Parameter Optimization Successfully Treats Central Post-Stroke Pain: A Case Report</w:t>
-      </w:r>
-      <w:r>
-        <w:rPr>
-          <w:b w:val="0"/>
-          <w:bCs w:val="0"/>
-          <w:sz w:val="22"/>
-          <w:szCs w:val="22"/>
-        </w:rPr>
-        <w:t xml:space="preserve"> </w:t>
+          <w:b w:val="0"/>
+          <w:bCs w:val="0"/>
+          <w:sz w:val="22"/>
+          <w:szCs w:val="22"/>
+        </w:rPr>
+        <w:t xml:space="preserve"> 202</w:t>
+      </w:r>
+      <w:r>
+        <w:rPr>
+          <w:b w:val="0"/>
+          <w:bCs w:val="0"/>
+          <w:sz w:val="22"/>
+          <w:szCs w:val="22"/>
+        </w:rPr>
+        <w:t>2</w:t>
+      </w:r>
+      <w:r>
+        <w:rPr>
+          <w:b w:val="0"/>
+          <w:bCs w:val="0"/>
+          <w:sz w:val="22"/>
+          <w:szCs w:val="22"/>
+        </w:rPr>
+        <w:t xml:space="preserve">. </w:t>
+      </w:r>
+      <w:r>
+        <w:rPr>
+          <w:b w:val="0"/>
+          <w:bCs w:val="0"/>
+          <w:sz w:val="22"/>
+          <w:szCs w:val="22"/>
+        </w:rPr>
+        <w:t>PELP: a</w:t>
+      </w:r>
+      <w:r>
+        <w:rPr>
+          <w:b w:val="0"/>
+          <w:bCs w:val="0"/>
+          <w:sz w:val="22"/>
+          <w:szCs w:val="22"/>
+        </w:rPr>
+        <w:t xml:space="preserve">ccounting for missing data in neural time series </w:t>
+      </w:r>
+      <w:r>
+        <w:rPr>
+          <w:b w:val="0"/>
+          <w:bCs w:val="0"/>
+          <w:sz w:val="22"/>
+          <w:szCs w:val="22"/>
+        </w:rPr>
+        <w:t>by</w:t>
+      </w:r>
+      <w:r>
+        <w:rPr>
+          <w:b w:val="0"/>
+          <w:bCs w:val="0"/>
+          <w:sz w:val="22"/>
+          <w:szCs w:val="22"/>
+        </w:rPr>
+        <w:t xml:space="preserve"> Periodic Estimation of Lost Packets. </w:t>
       </w:r>
       <w:r>
         <w:rPr>
@@ -2703,7 +2569,7 @@
           <w:sz w:val="22"/>
           <w:szCs w:val="22"/>
         </w:rPr>
-        <w:t xml:space="preserve">(Brain </w:t>
+        <w:t>(</w:t>
       </w:r>
       <w:r>
         <w:rPr>
@@ -2714,8 +2580,18 @@
           <w:sz w:val="22"/>
           <w:szCs w:val="22"/>
         </w:rPr>
-        <w:lastRenderedPageBreak/>
-        <w:t>Sciences)</w:t>
+        <w:t>Frontiers in Human Neuroscience</w:t>
+      </w:r>
+      <w:r>
+        <w:rPr>
+          <w:b w:val="0"/>
+          <w:bCs w:val="0"/>
+          <w:i/>
+          <w:iCs/>
+          <w:sz w:val="22"/>
+          <w:szCs w:val="22"/>
+        </w:rPr>
+        <w:t>)</w:t>
       </w:r>
       <w:r>
         <w:rPr>
@@ -2749,21 +2625,10 @@
           <w:sz w:val="22"/>
           <w:szCs w:val="22"/>
         </w:rPr>
-        <w:t>Evan M. Dastin-van Rijn</w:t>
-      </w:r>
-      <w:r>
-        <w:rPr>
-          <w:b w:val="0"/>
-          <w:bCs w:val="0"/>
-          <w:sz w:val="22"/>
-          <w:szCs w:val="22"/>
-        </w:rPr>
-        <w:t>, Nicole R. Provenza, Matthew T. Harrison, David A. Borton</w:t>
-      </w:r>
-      <w:r>
-        <w:rPr>
-          <w:b w:val="0"/>
-          <w:bCs w:val="0"/>
+        <w:t>Evan M</w:t>
+      </w:r>
+      <w:r>
+        <w:rPr>
           <w:sz w:val="22"/>
           <w:szCs w:val="22"/>
         </w:rPr>
@@ -2771,30 +2636,222 @@
       </w:r>
       <w:r>
         <w:rPr>
-          <w:b w:val="0"/>
-          <w:bCs w:val="0"/>
-          <w:sz w:val="22"/>
-          <w:szCs w:val="22"/>
-        </w:rPr>
-        <w:t xml:space="preserve"> 2021. </w:t>
-      </w:r>
-      <w:r>
-        <w:rPr>
-          <w:b w:val="0"/>
-          <w:bCs w:val="0"/>
-          <w:sz w:val="22"/>
-          <w:szCs w:val="22"/>
-        </w:rPr>
-        <w:t>How do packet losses affect measures of averaged neural signals</w:t>
-      </w:r>
-      <w:r>
-        <w:rPr>
-          <w:b w:val="0"/>
-          <w:bCs w:val="0"/>
-          <w:sz w:val="22"/>
-          <w:szCs w:val="22"/>
-        </w:rPr>
-        <w:t>?</w:t>
+          <w:sz w:val="22"/>
+          <w:szCs w:val="22"/>
+        </w:rPr>
+        <w:t xml:space="preserve"> Dastin-van Rijn</w:t>
+      </w:r>
+      <w:r>
+        <w:rPr>
+          <w:b w:val="0"/>
+          <w:bCs w:val="0"/>
+          <w:sz w:val="22"/>
+          <w:szCs w:val="22"/>
+        </w:rPr>
+        <w:t>, Seth D</w:t>
+      </w:r>
+      <w:r>
+        <w:rPr>
+          <w:b w:val="0"/>
+          <w:bCs w:val="0"/>
+          <w:sz w:val="22"/>
+          <w:szCs w:val="22"/>
+        </w:rPr>
+        <w:t>.</w:t>
+      </w:r>
+      <w:r>
+        <w:rPr>
+          <w:b w:val="0"/>
+          <w:bCs w:val="0"/>
+          <w:sz w:val="22"/>
+          <w:szCs w:val="22"/>
+        </w:rPr>
+        <w:t xml:space="preserve"> König, Danielle Carlson, Vasudha Goel, Andrew Grande, Donald R</w:t>
+      </w:r>
+      <w:r>
+        <w:rPr>
+          <w:b w:val="0"/>
+          <w:bCs w:val="0"/>
+          <w:sz w:val="22"/>
+          <w:szCs w:val="22"/>
+        </w:rPr>
+        <w:t>.</w:t>
+      </w:r>
+      <w:r>
+        <w:rPr>
+          <w:b w:val="0"/>
+          <w:bCs w:val="0"/>
+          <w:sz w:val="22"/>
+          <w:szCs w:val="22"/>
+        </w:rPr>
+        <w:t xml:space="preserve"> Nixdorf, Sarah Benish, Alik S</w:t>
+      </w:r>
+      <w:r>
+        <w:rPr>
+          <w:b w:val="0"/>
+          <w:bCs w:val="0"/>
+          <w:sz w:val="22"/>
+          <w:szCs w:val="22"/>
+        </w:rPr>
+        <w:t>.</w:t>
+      </w:r>
+      <w:r>
+        <w:rPr>
+          <w:b w:val="0"/>
+          <w:bCs w:val="0"/>
+          <w:sz w:val="22"/>
+          <w:szCs w:val="22"/>
+        </w:rPr>
+        <w:t xml:space="preserve"> </w:t>
+      </w:r>
+      <w:proofErr w:type="spellStart"/>
+      <w:r>
+        <w:rPr>
+          <w:b w:val="0"/>
+          <w:bCs w:val="0"/>
+          <w:sz w:val="22"/>
+          <w:szCs w:val="22"/>
+        </w:rPr>
+        <w:t>Widge</w:t>
+      </w:r>
+      <w:proofErr w:type="spellEnd"/>
+      <w:r>
+        <w:rPr>
+          <w:b w:val="0"/>
+          <w:bCs w:val="0"/>
+          <w:sz w:val="22"/>
+          <w:szCs w:val="22"/>
+        </w:rPr>
+        <w:t>, Ziad Nahas, Michael C</w:t>
+      </w:r>
+      <w:r>
+        <w:rPr>
+          <w:b w:val="0"/>
+          <w:bCs w:val="0"/>
+          <w:sz w:val="22"/>
+          <w:szCs w:val="22"/>
+        </w:rPr>
+        <w:t>.</w:t>
+      </w:r>
+      <w:r>
+        <w:rPr>
+          <w:b w:val="0"/>
+          <w:bCs w:val="0"/>
+          <w:sz w:val="22"/>
+          <w:szCs w:val="22"/>
+        </w:rPr>
+        <w:t xml:space="preserve"> Park, Tay I</w:t>
+      </w:r>
+      <w:r>
+        <w:rPr>
+          <w:b w:val="0"/>
+          <w:bCs w:val="0"/>
+          <w:sz w:val="22"/>
+          <w:szCs w:val="22"/>
+        </w:rPr>
+        <w:t>.</w:t>
+      </w:r>
+      <w:r>
+        <w:rPr>
+          <w:b w:val="0"/>
+          <w:bCs w:val="0"/>
+          <w:sz w:val="22"/>
+          <w:szCs w:val="22"/>
+        </w:rPr>
+        <w:t xml:space="preserve"> </w:t>
+      </w:r>
+      <w:proofErr w:type="spellStart"/>
+      <w:r>
+        <w:rPr>
+          <w:b w:val="0"/>
+          <w:bCs w:val="0"/>
+          <w:sz w:val="22"/>
+          <w:szCs w:val="22"/>
+        </w:rPr>
+        <w:t>Netoff</w:t>
+      </w:r>
+      <w:proofErr w:type="spellEnd"/>
+      <w:r>
+        <w:rPr>
+          <w:b w:val="0"/>
+          <w:bCs w:val="0"/>
+          <w:sz w:val="22"/>
+          <w:szCs w:val="22"/>
+        </w:rPr>
+        <w:t>, Alexander B</w:t>
+      </w:r>
+      <w:r>
+        <w:rPr>
+          <w:b w:val="0"/>
+          <w:bCs w:val="0"/>
+          <w:sz w:val="22"/>
+          <w:szCs w:val="22"/>
+        </w:rPr>
+        <w:t>.</w:t>
+      </w:r>
+      <w:r>
+        <w:rPr>
+          <w:b w:val="0"/>
+          <w:bCs w:val="0"/>
+          <w:sz w:val="22"/>
+          <w:szCs w:val="22"/>
+        </w:rPr>
+        <w:t xml:space="preserve"> </w:t>
+      </w:r>
+      <w:r>
+        <w:rPr>
+          <w:b w:val="0"/>
+          <w:bCs w:val="0"/>
+          <w:sz w:val="22"/>
+          <w:szCs w:val="22"/>
+        </w:rPr>
+        <w:lastRenderedPageBreak/>
+        <w:t>Herman, David P</w:t>
+      </w:r>
+      <w:r>
+        <w:rPr>
+          <w:b w:val="0"/>
+          <w:bCs w:val="0"/>
+          <w:sz w:val="22"/>
+          <w:szCs w:val="22"/>
+        </w:rPr>
+        <w:t>.</w:t>
+      </w:r>
+      <w:r>
+        <w:rPr>
+          <w:b w:val="0"/>
+          <w:bCs w:val="0"/>
+          <w:sz w:val="22"/>
+          <w:szCs w:val="22"/>
+        </w:rPr>
+        <w:t xml:space="preserve"> Darrow</w:t>
+      </w:r>
+      <w:r>
+        <w:rPr>
+          <w:b w:val="0"/>
+          <w:bCs w:val="0"/>
+          <w:sz w:val="22"/>
+          <w:szCs w:val="22"/>
+        </w:rPr>
+        <w:t>.</w:t>
+      </w:r>
+      <w:r>
+        <w:rPr>
+          <w:b w:val="0"/>
+          <w:bCs w:val="0"/>
+          <w:sz w:val="22"/>
+          <w:szCs w:val="22"/>
+        </w:rPr>
+        <w:t xml:space="preserve"> 2022. </w:t>
+      </w:r>
+      <w:r>
+        <w:rPr>
+          <w:b w:val="0"/>
+          <w:bCs w:val="0"/>
+          <w:sz w:val="22"/>
+          <w:szCs w:val="22"/>
+        </w:rPr>
+        <w:t>Personalizing Dual-Target Cortical Stimulation with Bayesian Parameter Optimization Successfully Treats Central Post-Stroke Pain: A Case Report</w:t>
       </w:r>
       <w:r>
         <w:rPr>
@@ -2814,7 +2871,7 @@
           <w:sz w:val="22"/>
           <w:szCs w:val="22"/>
         </w:rPr>
-        <w:t>(EMBC 2021)</w:t>
+        <w:t>(Brain Sciences)</w:t>
       </w:r>
       <w:r>
         <w:rPr>
@@ -2845,17 +2902,6 @@
       </w:pPr>
       <w:r>
         <w:rPr>
-          <w:b w:val="0"/>
-          <w:bCs w:val="0"/>
-          <w:color w:val="000000" w:themeColor="text1"/>
-          <w:sz w:val="22"/>
-          <w:szCs w:val="22"/>
-        </w:rPr>
-        <w:t xml:space="preserve">Nicole R. Provenza, Sameer A. Sheth, </w:t>
-      </w:r>
-      <w:r>
-        <w:rPr>
-          <w:color w:val="000000" w:themeColor="text1"/>
           <w:sz w:val="22"/>
           <w:szCs w:val="22"/>
         </w:rPr>
@@ -2865,83 +2911,15 @@
         <w:rPr>
           <w:b w:val="0"/>
           <w:bCs w:val="0"/>
-          <w:color w:val="000000" w:themeColor="text1"/>
-          <w:sz w:val="22"/>
-          <w:szCs w:val="22"/>
-        </w:rPr>
-        <w:t xml:space="preserve">, Raissa K. Mathura, Yaohan Ding, Gregory S. Vogt, Michelle Avendano-Ortega, Nithya Ramakrishnan, Noam Peled, Luiz Fernando Fracassi Gelin, David Xing, Laszlo A. Jeni, </w:t>
-      </w:r>
-      <w:proofErr w:type="spellStart"/>
-      <w:r>
-        <w:rPr>
-          <w:b w:val="0"/>
-          <w:bCs w:val="0"/>
-          <w:color w:val="000000" w:themeColor="text1"/>
-          <w:sz w:val="22"/>
-          <w:szCs w:val="22"/>
-        </w:rPr>
-        <w:t>Itir</w:t>
-      </w:r>
-      <w:proofErr w:type="spellEnd"/>
-      <w:r>
-        <w:rPr>
-          <w:b w:val="0"/>
-          <w:bCs w:val="0"/>
-          <w:color w:val="000000" w:themeColor="text1"/>
-          <w:sz w:val="22"/>
-          <w:szCs w:val="22"/>
-        </w:rPr>
-        <w:t xml:space="preserve"> Onal Ertugrul, Adriel Barrios-Anderson, Evan Matteson, Andrew D. Wiese, </w:t>
-      </w:r>
-      <w:proofErr w:type="spellStart"/>
-      <w:r>
-        <w:rPr>
-          <w:b w:val="0"/>
-          <w:bCs w:val="0"/>
-          <w:color w:val="000000" w:themeColor="text1"/>
-          <w:sz w:val="22"/>
-          <w:szCs w:val="22"/>
-        </w:rPr>
-        <w:t>Junqian</w:t>
-      </w:r>
-      <w:proofErr w:type="spellEnd"/>
-      <w:r>
-        <w:rPr>
-          <w:b w:val="0"/>
-          <w:bCs w:val="0"/>
-          <w:color w:val="000000" w:themeColor="text1"/>
-          <w:sz w:val="22"/>
-          <w:szCs w:val="22"/>
-        </w:rPr>
-        <w:t xml:space="preserve"> Xu, Ashwin Viswanathan, Kelly R. </w:t>
-      </w:r>
-      <w:proofErr w:type="spellStart"/>
-      <w:r>
-        <w:rPr>
-          <w:b w:val="0"/>
-          <w:bCs w:val="0"/>
-          <w:color w:val="000000" w:themeColor="text1"/>
-          <w:sz w:val="22"/>
-          <w:szCs w:val="22"/>
-        </w:rPr>
-        <w:t>Bijanki</w:t>
-      </w:r>
-      <w:proofErr w:type="spellEnd"/>
-      <w:r>
-        <w:rPr>
-          <w:b w:val="0"/>
-          <w:bCs w:val="0"/>
-          <w:color w:val="000000" w:themeColor="text1"/>
-          <w:sz w:val="22"/>
-          <w:szCs w:val="22"/>
-        </w:rPr>
-        <w:t>, Eric A. Storch, Jeffrey F. Cohn, Wayne K. Goodman, David A. Borton</w:t>
-      </w:r>
-      <w:r>
-        <w:rPr>
-          <w:b w:val="0"/>
-          <w:bCs w:val="0"/>
-          <w:color w:val="000000"/>
+          <w:sz w:val="22"/>
+          <w:szCs w:val="22"/>
+        </w:rPr>
+        <w:t>, Nicole R. Provenza, Matthew T. Harrison, David A. Borton</w:t>
+      </w:r>
+      <w:r>
+        <w:rPr>
+          <w:b w:val="0"/>
+          <w:bCs w:val="0"/>
           <w:sz w:val="22"/>
           <w:szCs w:val="22"/>
         </w:rPr>
@@ -2951,31 +2929,37 @@
         <w:rPr>
           <w:b w:val="0"/>
           <w:bCs w:val="0"/>
-          <w:color w:val="000000"/>
-          <w:sz w:val="22"/>
-          <w:szCs w:val="22"/>
-        </w:rPr>
-        <w:t xml:space="preserve"> 2021.</w:t>
-      </w:r>
-      <w:r>
-        <w:rPr>
-          <w:b w:val="0"/>
-          <w:bCs w:val="0"/>
-          <w:color w:val="000000"/>
+          <w:sz w:val="22"/>
+          <w:szCs w:val="22"/>
+        </w:rPr>
+        <w:t xml:space="preserve"> 2021. </w:t>
+      </w:r>
+      <w:r>
+        <w:rPr>
+          <w:b w:val="0"/>
+          <w:bCs w:val="0"/>
+          <w:sz w:val="22"/>
+          <w:szCs w:val="22"/>
+        </w:rPr>
+        <w:t>How do packet losses affect measures of averaged neural signals</w:t>
+      </w:r>
+      <w:r>
+        <w:rPr>
+          <w:b w:val="0"/>
+          <w:bCs w:val="0"/>
+          <w:sz w:val="22"/>
+          <w:szCs w:val="22"/>
+        </w:rPr>
+        <w:t>?</w:t>
+      </w:r>
+      <w:r>
+        <w:rPr>
+          <w:b w:val="0"/>
+          <w:bCs w:val="0"/>
           <w:sz w:val="22"/>
           <w:szCs w:val="22"/>
         </w:rPr>
         <w:t xml:space="preserve"> </w:t>
-      </w:r>
-      <w:r>
-        <w:rPr>
-          <w:b w:val="0"/>
-          <w:bCs w:val="0"/>
-          <w:color w:val="000000" w:themeColor="text1"/>
-          <w:sz w:val="22"/>
-          <w:szCs w:val="22"/>
-        </w:rPr>
-        <w:t xml:space="preserve">Long-term ecological assessment of intracranial electrophysiology synchronized to behavioral markers in obsessive-compulsive disorder </w:t>
       </w:r>
       <w:r>
         <w:rPr>
@@ -2983,11 +2967,10 @@
           <w:bCs w:val="0"/>
           <w:i/>
           <w:iCs/>
-          <w:color w:val="000000"/>
-          <w:sz w:val="22"/>
-          <w:szCs w:val="22"/>
-        </w:rPr>
-        <w:t>(Nature Medicine)</w:t>
+          <w:sz w:val="22"/>
+          <w:szCs w:val="22"/>
+        </w:rPr>
+        <w:t>(EMBC 2021)</w:t>
       </w:r>
       <w:r>
         <w:rPr>
@@ -3010,16 +2993,28 @@
         </w:numPr>
         <w:ind w:left="360" w:hanging="270"/>
         <w:rPr>
-          <w:sz w:val="22"/>
-          <w:szCs w:val="22"/>
-        </w:rPr>
-      </w:pPr>
-      <w:r>
-        <w:rPr>
+          <w:b w:val="0"/>
+          <w:bCs w:val="0"/>
+          <w:sz w:val="22"/>
+          <w:szCs w:val="22"/>
+        </w:rPr>
+      </w:pPr>
+      <w:r>
+        <w:rPr>
+          <w:b w:val="0"/>
+          <w:bCs w:val="0"/>
           <w:color w:val="000000" w:themeColor="text1"/>
           <w:sz w:val="22"/>
           <w:szCs w:val="22"/>
         </w:rPr>
+        <w:t xml:space="preserve">Nicole R. Provenza, Sameer A. Sheth, </w:t>
+      </w:r>
+      <w:r>
+        <w:rPr>
+          <w:color w:val="000000" w:themeColor="text1"/>
+          <w:sz w:val="22"/>
+          <w:szCs w:val="22"/>
+        </w:rPr>
         <w:t>Evan M. Dastin-van Rijn</w:t>
       </w:r>
       <w:r>
@@ -3029,10 +3024,10 @@
           <w:color w:val="000000" w:themeColor="text1"/>
           <w:sz w:val="22"/>
           <w:szCs w:val="22"/>
-          <w:vertAlign w:val="superscript"/>
-        </w:rPr>
-        <w:t>†</w:t>
-      </w:r>
+        </w:rPr>
+        <w:t xml:space="preserve">, Raissa K. Mathura, Yaohan Ding, Gregory S. Vogt, Michelle Avendano-Ortega, Nithya Ramakrishnan, Noam Peled, Luiz Fernando Fracassi Gelin, David Xing, Laszlo A. Jeni, </w:t>
+      </w:r>
+      <w:proofErr w:type="spellStart"/>
       <w:r>
         <w:rPr>
           <w:b w:val="0"/>
@@ -3041,8 +3036,9 @@
           <w:sz w:val="22"/>
           <w:szCs w:val="22"/>
         </w:rPr>
-        <w:t>, Nicole R. Provenza</w:t>
-      </w:r>
+        <w:t>Itir</w:t>
+      </w:r>
+      <w:proofErr w:type="spellEnd"/>
       <w:r>
         <w:rPr>
           <w:b w:val="0"/>
@@ -3050,10 +3046,10 @@
           <w:color w:val="000000" w:themeColor="text1"/>
           <w:sz w:val="22"/>
           <w:szCs w:val="22"/>
-          <w:vertAlign w:val="superscript"/>
-        </w:rPr>
-        <w:t>†</w:t>
-      </w:r>
+        </w:rPr>
+        <w:t xml:space="preserve"> Onal Ertugrul, Adriel Barrios-Anderson, Evan Matteson, Andrew D. Wiese, </w:t>
+      </w:r>
+      <w:proofErr w:type="spellStart"/>
       <w:r>
         <w:rPr>
           <w:b w:val="0"/>
@@ -3062,7 +3058,18 @@
           <w:sz w:val="22"/>
           <w:szCs w:val="22"/>
         </w:rPr>
-        <w:t xml:space="preserve">, Jonathan S. Calvert, </w:t>
+        <w:t>Junqian</w:t>
+      </w:r>
+      <w:proofErr w:type="spellEnd"/>
+      <w:r>
+        <w:rPr>
+          <w:b w:val="0"/>
+          <w:bCs w:val="0"/>
+          <w:color w:val="000000" w:themeColor="text1"/>
+          <w:sz w:val="22"/>
+          <w:szCs w:val="22"/>
+        </w:rPr>
+        <w:t xml:space="preserve"> Xu, Ashwin Viswanathan, Kelly R. </w:t>
       </w:r>
       <w:proofErr w:type="spellStart"/>
       <w:r>
@@ -3073,7 +3080,7 @@
           <w:sz w:val="22"/>
           <w:szCs w:val="22"/>
         </w:rPr>
-        <w:t>Ro’ee</w:t>
+        <w:t>Bijanki</w:t>
       </w:r>
       <w:proofErr w:type="spellEnd"/>
       <w:r>
@@ -3084,9 +3091,38 @@
           <w:sz w:val="22"/>
           <w:szCs w:val="22"/>
         </w:rPr>
+        <w:t>, Eric A. Storch, Jeffrey F. Cohn, Wayne K. Goodman, David A. Borton</w:t>
+      </w:r>
+      <w:r>
+        <w:rPr>
+          <w:b w:val="0"/>
+          <w:bCs w:val="0"/>
+          <w:color w:val="000000"/>
+          <w:sz w:val="22"/>
+          <w:szCs w:val="22"/>
+        </w:rPr>
+        <w:t>.</w:t>
+      </w:r>
+      <w:r>
+        <w:rPr>
+          <w:b w:val="0"/>
+          <w:bCs w:val="0"/>
+          <w:color w:val="000000"/>
+          <w:sz w:val="22"/>
+          <w:szCs w:val="22"/>
+        </w:rPr>
+        <w:t xml:space="preserve"> 2021.</w:t>
+      </w:r>
+      <w:r>
+        <w:rPr>
+          <w:b w:val="0"/>
+          <w:bCs w:val="0"/>
+          <w:color w:val="000000"/>
+          <w:sz w:val="22"/>
+          <w:szCs w:val="22"/>
+        </w:rPr>
         <w:t xml:space="preserve"> </w:t>
       </w:r>
-      <w:proofErr w:type="spellStart"/>
       <w:r>
         <w:rPr>
           <w:b w:val="0"/>
@@ -3095,114 +3131,7 @@
           <w:sz w:val="22"/>
           <w:szCs w:val="22"/>
         </w:rPr>
-        <w:t>Gilron</w:t>
-      </w:r>
-      <w:proofErr w:type="spellEnd"/>
-      <w:r>
-        <w:rPr>
-          <w:b w:val="0"/>
-          <w:bCs w:val="0"/>
-          <w:color w:val="000000" w:themeColor="text1"/>
-          <w:sz w:val="22"/>
-          <w:szCs w:val="22"/>
-        </w:rPr>
-        <w:t xml:space="preserve">, Anusha B. </w:t>
-      </w:r>
-      <w:proofErr w:type="spellStart"/>
-      <w:r>
-        <w:rPr>
-          <w:b w:val="0"/>
-          <w:bCs w:val="0"/>
-          <w:color w:val="000000" w:themeColor="text1"/>
-          <w:sz w:val="22"/>
-          <w:szCs w:val="22"/>
-        </w:rPr>
-        <w:t>Allawala</w:t>
-      </w:r>
-      <w:proofErr w:type="spellEnd"/>
-      <w:r>
-        <w:rPr>
-          <w:b w:val="0"/>
-          <w:bCs w:val="0"/>
-          <w:color w:val="000000" w:themeColor="text1"/>
-          <w:sz w:val="22"/>
-          <w:szCs w:val="22"/>
-        </w:rPr>
-        <w:t xml:space="preserve">, Radu Darie, Sohail Syed, Evan Matteson, Gregory S. Vogt, Michelle Avendano-Ortega, Ana C. Vasquez, Nithya Ramakrishnan, Denise N. Oswalt, Kelly R. </w:t>
-      </w:r>
-      <w:proofErr w:type="spellStart"/>
-      <w:r>
-        <w:rPr>
-          <w:b w:val="0"/>
-          <w:bCs w:val="0"/>
-          <w:color w:val="000000" w:themeColor="text1"/>
-          <w:sz w:val="22"/>
-          <w:szCs w:val="22"/>
-        </w:rPr>
-        <w:t>Bijanki</w:t>
-      </w:r>
-      <w:proofErr w:type="spellEnd"/>
-      <w:r>
-        <w:rPr>
-          <w:b w:val="0"/>
-          <w:bCs w:val="0"/>
-          <w:color w:val="000000" w:themeColor="text1"/>
-          <w:sz w:val="22"/>
-          <w:szCs w:val="22"/>
-        </w:rPr>
-        <w:t>, Robert Wilt, Philip A. Starr, Sameer A. Sheth, Wayne K. Goodman, Matthew T. Harrison, David A. Borton</w:t>
-      </w:r>
-      <w:r>
-        <w:rPr>
-          <w:b w:val="0"/>
-          <w:bCs w:val="0"/>
-          <w:color w:val="000000" w:themeColor="text1"/>
-          <w:sz w:val="22"/>
-          <w:szCs w:val="22"/>
-        </w:rPr>
-        <w:t>.</w:t>
-      </w:r>
-      <w:r>
-        <w:rPr>
-          <w:color w:val="000000" w:themeColor="text1"/>
-          <w:sz w:val="22"/>
-          <w:szCs w:val="22"/>
-        </w:rPr>
-        <w:t xml:space="preserve"> </w:t>
-      </w:r>
-      <w:r>
-        <w:rPr>
-          <w:b w:val="0"/>
-          <w:bCs w:val="0"/>
-          <w:color w:val="000000" w:themeColor="text1"/>
-          <w:sz w:val="22"/>
-          <w:szCs w:val="22"/>
-        </w:rPr>
-        <w:t>2021.</w:t>
-      </w:r>
-      <w:r>
-        <w:rPr>
-          <w:color w:val="000000" w:themeColor="text1"/>
-          <w:sz w:val="22"/>
-          <w:szCs w:val="22"/>
-        </w:rPr>
-        <w:t xml:space="preserve"> </w:t>
-      </w:r>
-      <w:r>
-        <w:rPr>
-          <w:b w:val="0"/>
-          <w:bCs w:val="0"/>
-          <w:sz w:val="22"/>
-          <w:szCs w:val="22"/>
-        </w:rPr>
-        <w:t>Uncovering biomarkers during therapeutic neuromodulation with PARRM: Period-based Artifact Reconstruction and Removal Method</w:t>
-      </w:r>
-      <w:r>
-        <w:rPr>
-          <w:sz w:val="22"/>
-          <w:szCs w:val="22"/>
-        </w:rPr>
-        <w:t xml:space="preserve"> </w:t>
+        <w:t xml:space="preserve">Long-term ecological assessment of intracranial electrophysiology synchronized to behavioral markers in obsessive-compulsive disorder </w:t>
       </w:r>
       <w:r>
         <w:rPr>
@@ -3210,11 +3139,11 @@
           <w:bCs w:val="0"/>
           <w:i/>
           <w:iCs/>
-          <w:color w:val="000000" w:themeColor="text1"/>
-          <w:sz w:val="22"/>
-          <w:szCs w:val="22"/>
-        </w:rPr>
-        <w:t>(</w:t>
+          <w:color w:val="000000"/>
+          <w:sz w:val="22"/>
+          <w:szCs w:val="22"/>
+        </w:rPr>
+        <w:t>(Nature Medicine)</w:t>
       </w:r>
       <w:r>
         <w:rPr>
@@ -3222,31 +3151,6 @@
           <w:bCs w:val="0"/>
           <w:i/>
           <w:iCs/>
-          <w:color w:val="000000" w:themeColor="text1"/>
-          <w:sz w:val="22"/>
-          <w:szCs w:val="22"/>
-        </w:rPr>
-        <w:t>Cell Reports Methods</w:t>
-      </w:r>
-      <w:r>
-        <w:rPr>
-          <w:b w:val="0"/>
-          <w:bCs w:val="0"/>
-          <w:i/>
-          <w:iCs/>
-          <w:color w:val="000000" w:themeColor="text1"/>
-          <w:sz w:val="22"/>
-          <w:szCs w:val="22"/>
-        </w:rPr>
-        <w:t>)</w:t>
-      </w:r>
-      <w:r>
-        <w:rPr>
-          <w:b w:val="0"/>
-          <w:bCs w:val="0"/>
-          <w:i/>
-          <w:iCs/>
-          <w:color w:val="000000" w:themeColor="text1"/>
           <w:sz w:val="22"/>
           <w:szCs w:val="22"/>
         </w:rPr>
@@ -3262,6 +3166,258 @@
         </w:numPr>
         <w:ind w:left="360" w:hanging="270"/>
         <w:rPr>
+          <w:sz w:val="22"/>
+          <w:szCs w:val="22"/>
+        </w:rPr>
+      </w:pPr>
+      <w:r>
+        <w:rPr>
+          <w:color w:val="000000" w:themeColor="text1"/>
+          <w:sz w:val="22"/>
+          <w:szCs w:val="22"/>
+        </w:rPr>
+        <w:t>Evan M. Dastin-van Rijn</w:t>
+      </w:r>
+      <w:r>
+        <w:rPr>
+          <w:b w:val="0"/>
+          <w:bCs w:val="0"/>
+          <w:color w:val="000000" w:themeColor="text1"/>
+          <w:sz w:val="22"/>
+          <w:szCs w:val="22"/>
+          <w:vertAlign w:val="superscript"/>
+        </w:rPr>
+        <w:t>†</w:t>
+      </w:r>
+      <w:r>
+        <w:rPr>
+          <w:b w:val="0"/>
+          <w:bCs w:val="0"/>
+          <w:color w:val="000000" w:themeColor="text1"/>
+          <w:sz w:val="22"/>
+          <w:szCs w:val="22"/>
+        </w:rPr>
+        <w:t>, Nicole R. Provenza</w:t>
+      </w:r>
+      <w:r>
+        <w:rPr>
+          <w:b w:val="0"/>
+          <w:bCs w:val="0"/>
+          <w:color w:val="000000" w:themeColor="text1"/>
+          <w:sz w:val="22"/>
+          <w:szCs w:val="22"/>
+          <w:vertAlign w:val="superscript"/>
+        </w:rPr>
+        <w:t>†</w:t>
+      </w:r>
+      <w:r>
+        <w:rPr>
+          <w:b w:val="0"/>
+          <w:bCs w:val="0"/>
+          <w:color w:val="000000" w:themeColor="text1"/>
+          <w:sz w:val="22"/>
+          <w:szCs w:val="22"/>
+        </w:rPr>
+        <w:t xml:space="preserve">, Jonathan S. Calvert, </w:t>
+      </w:r>
+      <w:proofErr w:type="spellStart"/>
+      <w:r>
+        <w:rPr>
+          <w:b w:val="0"/>
+          <w:bCs w:val="0"/>
+          <w:color w:val="000000" w:themeColor="text1"/>
+          <w:sz w:val="22"/>
+          <w:szCs w:val="22"/>
+        </w:rPr>
+        <w:t>Ro’ee</w:t>
+      </w:r>
+      <w:proofErr w:type="spellEnd"/>
+      <w:r>
+        <w:rPr>
+          <w:b w:val="0"/>
+          <w:bCs w:val="0"/>
+          <w:color w:val="000000" w:themeColor="text1"/>
+          <w:sz w:val="22"/>
+          <w:szCs w:val="22"/>
+        </w:rPr>
+        <w:t xml:space="preserve"> </w:t>
+      </w:r>
+      <w:proofErr w:type="spellStart"/>
+      <w:r>
+        <w:rPr>
+          <w:b w:val="0"/>
+          <w:bCs w:val="0"/>
+          <w:color w:val="000000" w:themeColor="text1"/>
+          <w:sz w:val="22"/>
+          <w:szCs w:val="22"/>
+        </w:rPr>
+        <w:t>Gilron</w:t>
+      </w:r>
+      <w:proofErr w:type="spellEnd"/>
+      <w:r>
+        <w:rPr>
+          <w:b w:val="0"/>
+          <w:bCs w:val="0"/>
+          <w:color w:val="000000" w:themeColor="text1"/>
+          <w:sz w:val="22"/>
+          <w:szCs w:val="22"/>
+        </w:rPr>
+        <w:t xml:space="preserve">, Anusha B. </w:t>
+      </w:r>
+      <w:proofErr w:type="spellStart"/>
+      <w:r>
+        <w:rPr>
+          <w:b w:val="0"/>
+          <w:bCs w:val="0"/>
+          <w:color w:val="000000" w:themeColor="text1"/>
+          <w:sz w:val="22"/>
+          <w:szCs w:val="22"/>
+        </w:rPr>
+        <w:t>Allawala</w:t>
+      </w:r>
+      <w:proofErr w:type="spellEnd"/>
+      <w:r>
+        <w:rPr>
+          <w:b w:val="0"/>
+          <w:bCs w:val="0"/>
+          <w:color w:val="000000" w:themeColor="text1"/>
+          <w:sz w:val="22"/>
+          <w:szCs w:val="22"/>
+        </w:rPr>
+        <w:t xml:space="preserve">, Radu Darie, Sohail Syed, Evan Matteson, Gregory S. Vogt, Michelle Avendano-Ortega, Ana C. Vasquez, Nithya Ramakrishnan, Denise N. Oswalt, Kelly R. </w:t>
+      </w:r>
+      <w:proofErr w:type="spellStart"/>
+      <w:r>
+        <w:rPr>
+          <w:b w:val="0"/>
+          <w:bCs w:val="0"/>
+          <w:color w:val="000000" w:themeColor="text1"/>
+          <w:sz w:val="22"/>
+          <w:szCs w:val="22"/>
+        </w:rPr>
+        <w:t>Bijanki</w:t>
+      </w:r>
+      <w:proofErr w:type="spellEnd"/>
+      <w:r>
+        <w:rPr>
+          <w:b w:val="0"/>
+          <w:bCs w:val="0"/>
+          <w:color w:val="000000" w:themeColor="text1"/>
+          <w:sz w:val="22"/>
+          <w:szCs w:val="22"/>
+        </w:rPr>
+        <w:t>, Robert Wilt, Philip A. Starr, Sameer A. Sheth, Wayne K. Goodman, Matthew T. Harrison, David A. Borton</w:t>
+      </w:r>
+      <w:r>
+        <w:rPr>
+          <w:b w:val="0"/>
+          <w:bCs w:val="0"/>
+          <w:color w:val="000000" w:themeColor="text1"/>
+          <w:sz w:val="22"/>
+          <w:szCs w:val="22"/>
+        </w:rPr>
+        <w:t>.</w:t>
+      </w:r>
+      <w:r>
+        <w:rPr>
+          <w:color w:val="000000" w:themeColor="text1"/>
+          <w:sz w:val="22"/>
+          <w:szCs w:val="22"/>
+        </w:rPr>
+        <w:t xml:space="preserve"> </w:t>
+      </w:r>
+      <w:r>
+        <w:rPr>
+          <w:b w:val="0"/>
+          <w:bCs w:val="0"/>
+          <w:color w:val="000000" w:themeColor="text1"/>
+          <w:sz w:val="22"/>
+          <w:szCs w:val="22"/>
+        </w:rPr>
+        <w:t>2021.</w:t>
+      </w:r>
+      <w:r>
+        <w:rPr>
+          <w:color w:val="000000" w:themeColor="text1"/>
+          <w:sz w:val="22"/>
+          <w:szCs w:val="22"/>
+        </w:rPr>
+        <w:t xml:space="preserve"> </w:t>
+      </w:r>
+      <w:r>
+        <w:rPr>
+          <w:b w:val="0"/>
+          <w:bCs w:val="0"/>
+          <w:sz w:val="22"/>
+          <w:szCs w:val="22"/>
+        </w:rPr>
+        <w:t>Uncovering biomarkers during therapeutic neuromodulation with PARRM: Period-based Artifact Reconstruction and Removal Method</w:t>
+      </w:r>
+      <w:r>
+        <w:rPr>
+          <w:sz w:val="22"/>
+          <w:szCs w:val="22"/>
+        </w:rPr>
+        <w:t xml:space="preserve"> </w:t>
+      </w:r>
+      <w:r>
+        <w:rPr>
+          <w:b w:val="0"/>
+          <w:bCs w:val="0"/>
+          <w:i/>
+          <w:iCs/>
+          <w:color w:val="000000" w:themeColor="text1"/>
+          <w:sz w:val="22"/>
+          <w:szCs w:val="22"/>
+        </w:rPr>
+        <w:t>(</w:t>
+      </w:r>
+      <w:r>
+        <w:rPr>
+          <w:b w:val="0"/>
+          <w:bCs w:val="0"/>
+          <w:i/>
+          <w:iCs/>
+          <w:color w:val="000000" w:themeColor="text1"/>
+          <w:sz w:val="22"/>
+          <w:szCs w:val="22"/>
+        </w:rPr>
+        <w:t>Cell Reports Methods</w:t>
+      </w:r>
+      <w:r>
+        <w:rPr>
+          <w:b w:val="0"/>
+          <w:bCs w:val="0"/>
+          <w:i/>
+          <w:iCs/>
+          <w:color w:val="000000" w:themeColor="text1"/>
+          <w:sz w:val="22"/>
+          <w:szCs w:val="22"/>
+        </w:rPr>
+        <w:t>)</w:t>
+      </w:r>
+      <w:r>
+        <w:rPr>
+          <w:b w:val="0"/>
+          <w:bCs w:val="0"/>
+          <w:i/>
+          <w:iCs/>
+          <w:color w:val="000000" w:themeColor="text1"/>
+          <w:sz w:val="22"/>
+          <w:szCs w:val="22"/>
+        </w:rPr>
+        <w:br/>
+      </w:r>
+    </w:p>
+    <w:p>
+      <w:pPr>
+        <w:pStyle w:val="Heading1"/>
+        <w:numPr>
+          <w:ilvl w:val="0"/>
+          <w:numId w:val="3"/>
+        </w:numPr>
+        <w:ind w:left="360" w:hanging="270"/>
+        <w:rPr>
           <w:b w:val="0"/>
           <w:bCs w:val="0"/>
           <w:sz w:val="22"/>
@@ -3492,6 +3648,710 @@
           <w:sz w:val="22"/>
           <w:szCs w:val="22"/>
         </w:rPr>
+        <w:t>Computational Psychiatry Conference 2024</w:t>
+      </w:r>
+      <w:r>
+        <w:rPr>
+          <w:b/>
+          <w:bCs/>
+          <w:sz w:val="22"/>
+          <w:szCs w:val="22"/>
+        </w:rPr>
+        <w:tab/>
+        <w:t xml:space="preserve"> </w:t>
+      </w:r>
+      <w:r>
+        <w:rPr>
+          <w:sz w:val="22"/>
+          <w:szCs w:val="22"/>
+        </w:rPr>
+        <w:t>July 2024</w:t>
+      </w:r>
+    </w:p>
+    <w:p>
+      <w:pPr>
+        <w:tabs>
+          <w:tab w:val="left" w:pos="8370"/>
+        </w:tabs>
+        <w:ind w:left="270"/>
+        <w:rPr>
+          <w:sz w:val="22"/>
+          <w:szCs w:val="22"/>
+        </w:rPr>
+      </w:pPr>
+      <w:r>
+        <w:rPr>
+          <w:sz w:val="22"/>
+          <w:szCs w:val="22"/>
+        </w:rPr>
+        <w:t>“Sex differences in mouse cognitive flexibility and decision making” (Co-author)</w:t>
+      </w:r>
+    </w:p>
+    <w:p>
+      <w:pPr>
+        <w:tabs>
+          <w:tab w:val="left" w:pos="8370"/>
+        </w:tabs>
+        <w:ind w:left="270"/>
+        <w:rPr>
+          <w:sz w:val="22"/>
+          <w:szCs w:val="22"/>
+        </w:rPr>
+      </w:pPr>
+      <w:r>
+        <w:rPr>
+          <w:b/>
+          <w:bCs/>
+          <w:sz w:val="22"/>
+          <w:szCs w:val="22"/>
+        </w:rPr>
+        <w:t>2024 American Society for Stereotactic and Functional Neurosurgery</w:t>
+      </w:r>
+      <w:r>
+        <w:rPr>
+          <w:b/>
+          <w:bCs/>
+          <w:sz w:val="22"/>
+          <w:szCs w:val="22"/>
+        </w:rPr>
+        <w:tab/>
+        <w:t xml:space="preserve"> </w:t>
+      </w:r>
+      <w:r>
+        <w:rPr>
+          <w:sz w:val="22"/>
+          <w:szCs w:val="22"/>
+        </w:rPr>
+        <w:t>June 2024</w:t>
+      </w:r>
+    </w:p>
+    <w:p>
+      <w:pPr>
+        <w:tabs>
+          <w:tab w:val="left" w:pos="8370"/>
+        </w:tabs>
+        <w:ind w:left="270"/>
+        <w:rPr>
+          <w:sz w:val="22"/>
+          <w:szCs w:val="22"/>
+        </w:rPr>
+      </w:pPr>
+      <w:r>
+        <w:rPr>
+          <w:sz w:val="22"/>
+          <w:szCs w:val="22"/>
+        </w:rPr>
+        <w:t>“The effect of adaptive deep brain stimulation for obsessive-compulsive disorder in cognitive self-control under uncertainty” (Co-author)</w:t>
+      </w:r>
+    </w:p>
+    <w:p>
+      <w:pPr>
+        <w:tabs>
+          <w:tab w:val="left" w:pos="8370"/>
+        </w:tabs>
+        <w:ind w:left="270"/>
+        <w:rPr>
+          <w:sz w:val="22"/>
+          <w:szCs w:val="22"/>
+        </w:rPr>
+      </w:pPr>
+      <w:r>
+        <w:rPr>
+          <w:b/>
+          <w:bCs/>
+          <w:sz w:val="22"/>
+          <w:szCs w:val="22"/>
+        </w:rPr>
+        <w:t>Minnesota Neuromodulation Symposium 2024</w:t>
+      </w:r>
+      <w:r>
+        <w:rPr>
+          <w:sz w:val="22"/>
+          <w:szCs w:val="22"/>
+        </w:rPr>
+        <w:t xml:space="preserve">                                                           </w:t>
+      </w:r>
+      <w:r>
+        <w:rPr>
+          <w:sz w:val="22"/>
+          <w:szCs w:val="22"/>
+        </w:rPr>
+        <w:tab/>
+        <w:t>April 2024</w:t>
+      </w:r>
+    </w:p>
+    <w:p>
+      <w:pPr>
+        <w:tabs>
+          <w:tab w:val="left" w:pos="8370"/>
+        </w:tabs>
+        <w:ind w:left="270"/>
+        <w:rPr>
+          <w:b/>
+          <w:bCs/>
+          <w:sz w:val="22"/>
+          <w:szCs w:val="22"/>
+        </w:rPr>
+      </w:pPr>
+      <w:r>
+        <w:rPr>
+          <w:sz w:val="22"/>
+          <w:szCs w:val="22"/>
+        </w:rPr>
+        <w:t>“</w:t>
+      </w:r>
+      <w:r>
+        <w:rPr>
+          <w:sz w:val="22"/>
+          <w:szCs w:val="22"/>
+        </w:rPr>
+        <w:t>Deep brain stimulation and inter-trial behaviors in a rodent 5-choice serial reaction time task</w:t>
+      </w:r>
+      <w:r>
+        <w:rPr>
+          <w:sz w:val="22"/>
+          <w:szCs w:val="22"/>
+        </w:rPr>
+        <w:t xml:space="preserve"> (Co-author)</w:t>
+      </w:r>
+    </w:p>
+    <w:p>
+      <w:pPr>
+        <w:tabs>
+          <w:tab w:val="left" w:pos="8370"/>
+        </w:tabs>
+        <w:ind w:left="270"/>
+        <w:rPr>
+          <w:sz w:val="22"/>
+          <w:szCs w:val="22"/>
+        </w:rPr>
+      </w:pPr>
+      <w:r>
+        <w:rPr>
+          <w:b/>
+          <w:bCs/>
+          <w:sz w:val="22"/>
+          <w:szCs w:val="22"/>
+        </w:rPr>
+        <w:t>Minnesota Neuromodulation Symposium 2024</w:t>
+      </w:r>
+      <w:r>
+        <w:rPr>
+          <w:sz w:val="22"/>
+          <w:szCs w:val="22"/>
+        </w:rPr>
+        <w:t xml:space="preserve">                                                           </w:t>
+      </w:r>
+      <w:r>
+        <w:rPr>
+          <w:sz w:val="22"/>
+          <w:szCs w:val="22"/>
+        </w:rPr>
+        <w:tab/>
+        <w:t>April 2024</w:t>
+      </w:r>
+    </w:p>
+    <w:p>
+      <w:pPr>
+        <w:tabs>
+          <w:tab w:val="left" w:pos="8370"/>
+        </w:tabs>
+        <w:ind w:left="270"/>
+        <w:rPr>
+          <w:b/>
+          <w:bCs/>
+          <w:sz w:val="22"/>
+          <w:szCs w:val="22"/>
+        </w:rPr>
+      </w:pPr>
+      <w:r>
+        <w:rPr>
+          <w:sz w:val="22"/>
+          <w:szCs w:val="22"/>
+        </w:rPr>
+        <w:t>“</w:t>
+      </w:r>
+      <w:r>
+        <w:rPr>
+          <w:sz w:val="22"/>
+          <w:szCs w:val="22"/>
+        </w:rPr>
+        <w:t>Dual-site neurostimulation in cortico-striatal circuitry in treatment-resistant obsessive compulsive disorder</w:t>
+      </w:r>
+      <w:r>
+        <w:rPr>
+          <w:sz w:val="22"/>
+          <w:szCs w:val="22"/>
+        </w:rPr>
+        <w:t>” (Co-author)</w:t>
+      </w:r>
+    </w:p>
+    <w:p>
+      <w:pPr>
+        <w:tabs>
+          <w:tab w:val="left" w:pos="8370"/>
+        </w:tabs>
+        <w:ind w:left="270"/>
+        <w:rPr>
+          <w:sz w:val="22"/>
+          <w:szCs w:val="22"/>
+        </w:rPr>
+      </w:pPr>
+      <w:r>
+        <w:rPr>
+          <w:b/>
+          <w:bCs/>
+          <w:sz w:val="22"/>
+          <w:szCs w:val="22"/>
+        </w:rPr>
+        <w:t>Minnesota Neuromodulation Symposium 2024</w:t>
+      </w:r>
+      <w:r>
+        <w:rPr>
+          <w:sz w:val="22"/>
+          <w:szCs w:val="22"/>
+        </w:rPr>
+        <w:t xml:space="preserve">                                                           </w:t>
+      </w:r>
+      <w:r>
+        <w:rPr>
+          <w:sz w:val="22"/>
+          <w:szCs w:val="22"/>
+        </w:rPr>
+        <w:tab/>
+        <w:t>April 2024</w:t>
+      </w:r>
+    </w:p>
+    <w:p>
+      <w:pPr>
+        <w:tabs>
+          <w:tab w:val="left" w:pos="8370"/>
+        </w:tabs>
+        <w:ind w:left="270"/>
+        <w:rPr>
+          <w:b/>
+          <w:bCs/>
+          <w:sz w:val="22"/>
+          <w:szCs w:val="22"/>
+        </w:rPr>
+      </w:pPr>
+      <w:r>
+        <w:rPr>
+          <w:sz w:val="22"/>
+          <w:szCs w:val="22"/>
+        </w:rPr>
+        <w:t>“</w:t>
+      </w:r>
+      <w:r>
+        <w:rPr>
+          <w:sz w:val="22"/>
+          <w:szCs w:val="22"/>
+        </w:rPr>
+        <w:t xml:space="preserve">Optogenetic deep brain stimulation of </w:t>
+      </w:r>
+      <w:proofErr w:type="spellStart"/>
+      <w:r>
+        <w:rPr>
+          <w:sz w:val="22"/>
+          <w:szCs w:val="22"/>
+        </w:rPr>
+        <w:t>mPFC</w:t>
+      </w:r>
+      <w:proofErr w:type="spellEnd"/>
+      <w:r>
+        <w:rPr>
+          <w:sz w:val="22"/>
+          <w:szCs w:val="22"/>
+        </w:rPr>
+        <w:t xml:space="preserve"> projections in mid-striatum improves cognitive flexibility”</w:t>
+      </w:r>
+      <w:r>
+        <w:rPr>
+          <w:sz w:val="22"/>
+          <w:szCs w:val="22"/>
+        </w:rPr>
+        <w:t xml:space="preserve"> (Co-author)</w:t>
+      </w:r>
+    </w:p>
+    <w:p>
+      <w:pPr>
+        <w:tabs>
+          <w:tab w:val="left" w:pos="8370"/>
+        </w:tabs>
+        <w:ind w:left="270"/>
+        <w:rPr>
+          <w:sz w:val="22"/>
+          <w:szCs w:val="22"/>
+        </w:rPr>
+      </w:pPr>
+      <w:r>
+        <w:rPr>
+          <w:b/>
+          <w:bCs/>
+          <w:sz w:val="22"/>
+          <w:szCs w:val="22"/>
+        </w:rPr>
+        <w:t>Minnesota Neuromodulation Symposium 2024</w:t>
+      </w:r>
+      <w:r>
+        <w:rPr>
+          <w:sz w:val="22"/>
+          <w:szCs w:val="22"/>
+        </w:rPr>
+        <w:t xml:space="preserve">                                                           </w:t>
+      </w:r>
+      <w:r>
+        <w:rPr>
+          <w:sz w:val="22"/>
+          <w:szCs w:val="22"/>
+        </w:rPr>
+        <w:tab/>
+        <w:t>April 2024</w:t>
+      </w:r>
+    </w:p>
+    <w:p>
+      <w:pPr>
+        <w:tabs>
+          <w:tab w:val="left" w:pos="8370"/>
+        </w:tabs>
+        <w:ind w:left="270"/>
+        <w:rPr>
+          <w:b/>
+          <w:bCs/>
+          <w:sz w:val="22"/>
+          <w:szCs w:val="22"/>
+        </w:rPr>
+      </w:pPr>
+      <w:r>
+        <w:rPr>
+          <w:sz w:val="22"/>
+          <w:szCs w:val="22"/>
+        </w:rPr>
+        <w:t>“</w:t>
+      </w:r>
+      <w:r>
+        <w:rPr>
+          <w:sz w:val="22"/>
+          <w:szCs w:val="22"/>
+        </w:rPr>
+        <w:t>Sex differences and similarities in mouse cognitive flexibility</w:t>
+      </w:r>
+      <w:r>
+        <w:rPr>
+          <w:sz w:val="22"/>
+          <w:szCs w:val="22"/>
+        </w:rPr>
+        <w:t>” (Co-author)</w:t>
+      </w:r>
+    </w:p>
+    <w:p>
+      <w:pPr>
+        <w:tabs>
+          <w:tab w:val="left" w:pos="8370"/>
+        </w:tabs>
+        <w:ind w:left="270"/>
+        <w:rPr>
+          <w:sz w:val="22"/>
+          <w:szCs w:val="22"/>
+        </w:rPr>
+      </w:pPr>
+      <w:r>
+        <w:rPr>
+          <w:b/>
+          <w:bCs/>
+          <w:sz w:val="22"/>
+          <w:szCs w:val="22"/>
+        </w:rPr>
+        <w:t>Minnesota Neuromodulation Symposium 202</w:t>
+      </w:r>
+      <w:r>
+        <w:rPr>
+          <w:b/>
+          <w:bCs/>
+          <w:sz w:val="22"/>
+          <w:szCs w:val="22"/>
+        </w:rPr>
+        <w:t>4</w:t>
+      </w:r>
+      <w:r>
+        <w:rPr>
+          <w:sz w:val="22"/>
+          <w:szCs w:val="22"/>
+        </w:rPr>
+        <w:t xml:space="preserve">                                                           </w:t>
+      </w:r>
+      <w:r>
+        <w:rPr>
+          <w:sz w:val="22"/>
+          <w:szCs w:val="22"/>
+        </w:rPr>
+        <w:tab/>
+        <w:t>April 2024</w:t>
+      </w:r>
+    </w:p>
+    <w:p>
+      <w:pPr>
+        <w:tabs>
+          <w:tab w:val="left" w:pos="8370"/>
+        </w:tabs>
+        <w:ind w:left="270"/>
+        <w:rPr>
+          <w:b/>
+          <w:bCs/>
+          <w:sz w:val="22"/>
+          <w:szCs w:val="22"/>
+        </w:rPr>
+      </w:pPr>
+      <w:r>
+        <w:rPr>
+          <w:sz w:val="22"/>
+          <w:szCs w:val="22"/>
+        </w:rPr>
+        <w:t>“</w:t>
+      </w:r>
+      <w:r>
+        <w:rPr>
+          <w:sz w:val="22"/>
+          <w:szCs w:val="22"/>
+        </w:rPr>
+        <w:t>Effect of Mid-Striatal Stimulation and Number of Trials Since Change in Stimulation on the Reaction Times of Rats Performing Set-Shifting Task</w:t>
+      </w:r>
+      <w:r>
+        <w:rPr>
+          <w:sz w:val="22"/>
+          <w:szCs w:val="22"/>
+        </w:rPr>
+        <w:t>” (</w:t>
+      </w:r>
+      <w:r>
+        <w:rPr>
+          <w:sz w:val="22"/>
+          <w:szCs w:val="22"/>
+        </w:rPr>
+        <w:t>Co-author</w:t>
+      </w:r>
+      <w:r>
+        <w:rPr>
+          <w:sz w:val="22"/>
+          <w:szCs w:val="22"/>
+        </w:rPr>
+        <w:t>)</w:t>
+      </w:r>
+    </w:p>
+    <w:p>
+      <w:pPr>
+        <w:tabs>
+          <w:tab w:val="left" w:pos="8370"/>
+        </w:tabs>
+        <w:ind w:left="270"/>
+        <w:rPr>
+          <w:sz w:val="22"/>
+          <w:szCs w:val="22"/>
+        </w:rPr>
+      </w:pPr>
+      <w:r>
+        <w:rPr>
+          <w:b/>
+          <w:bCs/>
+          <w:sz w:val="22"/>
+          <w:szCs w:val="22"/>
+        </w:rPr>
+        <w:t>Minnesota Neuromodulation Symposium 202</w:t>
+      </w:r>
+      <w:r>
+        <w:rPr>
+          <w:b/>
+          <w:bCs/>
+          <w:sz w:val="22"/>
+          <w:szCs w:val="22"/>
+        </w:rPr>
+        <w:t>4</w:t>
+      </w:r>
+      <w:r>
+        <w:rPr>
+          <w:sz w:val="22"/>
+          <w:szCs w:val="22"/>
+        </w:rPr>
+        <w:t xml:space="preserve">                                                           </w:t>
+      </w:r>
+      <w:r>
+        <w:rPr>
+          <w:sz w:val="22"/>
+          <w:szCs w:val="22"/>
+        </w:rPr>
+        <w:tab/>
+        <w:t>April 2024</w:t>
+      </w:r>
+    </w:p>
+    <w:p>
+      <w:pPr>
+        <w:tabs>
+          <w:tab w:val="left" w:pos="8370"/>
+        </w:tabs>
+        <w:ind w:left="270"/>
+        <w:rPr>
+          <w:b/>
+          <w:bCs/>
+          <w:sz w:val="22"/>
+          <w:szCs w:val="22"/>
+        </w:rPr>
+      </w:pPr>
+      <w:r>
+        <w:rPr>
+          <w:sz w:val="22"/>
+          <w:szCs w:val="22"/>
+        </w:rPr>
+        <w:lastRenderedPageBreak/>
+        <w:t>“</w:t>
+      </w:r>
+      <w:r>
+        <w:rPr>
+          <w:sz w:val="22"/>
+          <w:szCs w:val="22"/>
+        </w:rPr>
+        <w:t>Method for Synthetic Generation of LFP Data for Testing of Feature Extraction Algorithms</w:t>
+      </w:r>
+      <w:r>
+        <w:rPr>
+          <w:sz w:val="22"/>
+          <w:szCs w:val="22"/>
+        </w:rPr>
+        <w:t>” (</w:t>
+      </w:r>
+      <w:r>
+        <w:rPr>
+          <w:sz w:val="22"/>
+          <w:szCs w:val="22"/>
+        </w:rPr>
+        <w:t>Co-author</w:t>
+      </w:r>
+      <w:r>
+        <w:rPr>
+          <w:sz w:val="22"/>
+          <w:szCs w:val="22"/>
+        </w:rPr>
+        <w:t>)</w:t>
+      </w:r>
+    </w:p>
+    <w:p>
+      <w:pPr>
+        <w:tabs>
+          <w:tab w:val="left" w:pos="8370"/>
+        </w:tabs>
+        <w:ind w:left="270"/>
+        <w:rPr>
+          <w:sz w:val="22"/>
+          <w:szCs w:val="22"/>
+        </w:rPr>
+      </w:pPr>
+      <w:r>
+        <w:rPr>
+          <w:b/>
+          <w:bCs/>
+          <w:sz w:val="22"/>
+          <w:szCs w:val="22"/>
+        </w:rPr>
+        <w:t>Minnesota Neuromodulation Symposium 202</w:t>
+      </w:r>
+      <w:r>
+        <w:rPr>
+          <w:b/>
+          <w:bCs/>
+          <w:sz w:val="22"/>
+          <w:szCs w:val="22"/>
+        </w:rPr>
+        <w:t>4</w:t>
+      </w:r>
+      <w:r>
+        <w:rPr>
+          <w:sz w:val="22"/>
+          <w:szCs w:val="22"/>
+        </w:rPr>
+        <w:t xml:space="preserve">                                                         </w:t>
+      </w:r>
+      <w:r>
+        <w:rPr>
+          <w:sz w:val="22"/>
+          <w:szCs w:val="22"/>
+        </w:rPr>
+        <w:tab/>
+        <w:t>April 202</w:t>
+      </w:r>
+      <w:r>
+        <w:rPr>
+          <w:sz w:val="22"/>
+          <w:szCs w:val="22"/>
+        </w:rPr>
+        <w:t>4</w:t>
+      </w:r>
+    </w:p>
+    <w:p>
+      <w:pPr>
+        <w:tabs>
+          <w:tab w:val="left" w:pos="8370"/>
+        </w:tabs>
+        <w:ind w:left="270"/>
+        <w:rPr>
+          <w:b/>
+          <w:bCs/>
+          <w:sz w:val="22"/>
+          <w:szCs w:val="22"/>
+        </w:rPr>
+      </w:pPr>
+      <w:r>
+        <w:rPr>
+          <w:sz w:val="22"/>
+          <w:szCs w:val="22"/>
+        </w:rPr>
+        <w:t>“</w:t>
+      </w:r>
+      <w:r>
+        <w:rPr>
+          <w:sz w:val="22"/>
+          <w:szCs w:val="22"/>
+        </w:rPr>
+        <w:t>Optimizing cognitive control with electrical stimulation”</w:t>
+      </w:r>
+      <w:r>
+        <w:rPr>
+          <w:sz w:val="22"/>
+          <w:szCs w:val="22"/>
+        </w:rPr>
+        <w:t xml:space="preserve"> (</w:t>
+      </w:r>
+      <w:r>
+        <w:rPr>
+          <w:sz w:val="22"/>
+          <w:szCs w:val="22"/>
+        </w:rPr>
+        <w:t>Presenter</w:t>
+      </w:r>
+      <w:r>
+        <w:rPr>
+          <w:sz w:val="22"/>
+          <w:szCs w:val="22"/>
+        </w:rPr>
+        <w:t>)</w:t>
+      </w:r>
+    </w:p>
+    <w:p>
+      <w:pPr>
+        <w:tabs>
+          <w:tab w:val="left" w:pos="8370"/>
+        </w:tabs>
+        <w:ind w:left="270"/>
+        <w:rPr>
+          <w:sz w:val="22"/>
+          <w:szCs w:val="22"/>
+        </w:rPr>
+      </w:pPr>
+      <w:r>
+        <w:rPr>
+          <w:b/>
+          <w:bCs/>
+          <w:sz w:val="22"/>
+          <w:szCs w:val="22"/>
+        </w:rPr>
         <w:t xml:space="preserve">Society for Neuroscience Annual Meeting 2023                                                           </w:t>
       </w:r>
       <w:r>
@@ -3680,39 +4540,14 @@
           <w:sz w:val="22"/>
           <w:szCs w:val="22"/>
         </w:rPr>
-        <w:t>Society for Neuroscience Annual Meeting 202</w:t>
-      </w:r>
-      <w:r>
-        <w:rPr>
-          <w:b/>
-          <w:bCs/>
-          <w:sz w:val="22"/>
-          <w:szCs w:val="22"/>
-        </w:rPr>
-        <w:t>3</w:t>
-      </w:r>
-      <w:r>
-        <w:rPr>
-          <w:b/>
-          <w:bCs/>
-          <w:sz w:val="22"/>
-          <w:szCs w:val="22"/>
-        </w:rPr>
-        <w:t xml:space="preserve">                                                           </w:t>
-      </w:r>
-      <w:r>
-        <w:rPr>
-          <w:sz w:val="22"/>
-          <w:szCs w:val="22"/>
-        </w:rPr>
-        <w:t>November 202</w:t>
-      </w:r>
-      <w:r>
-        <w:rPr>
-          <w:sz w:val="22"/>
-          <w:szCs w:val="22"/>
-        </w:rPr>
-        <w:t>3</w:t>
+        <w:t xml:space="preserve">Society for Neuroscience Annual Meeting 2023                                                           </w:t>
+      </w:r>
+      <w:r>
+        <w:rPr>
+          <w:sz w:val="22"/>
+          <w:szCs w:val="22"/>
+        </w:rPr>
+        <w:t>November 2023</w:t>
       </w:r>
     </w:p>
     <w:p>
@@ -4103,7 +4938,6 @@
           <w:sz w:val="22"/>
           <w:szCs w:val="22"/>
         </w:rPr>
-        <w:lastRenderedPageBreak/>
         <w:t>Society of Biological Psychiatry Annual Meeting 2023</w:t>
       </w:r>
       <w:r>
@@ -4612,6 +5446,7 @@
           <w:sz w:val="22"/>
           <w:szCs w:val="22"/>
         </w:rPr>
+        <w:lastRenderedPageBreak/>
         <w:t>Minnesota Neuromodulation Symposium 2023</w:t>
       </w:r>
       <w:r>
@@ -5146,7 +5981,6 @@
           <w:sz w:val="22"/>
           <w:szCs w:val="22"/>
         </w:rPr>
-        <w:lastRenderedPageBreak/>
         <w:t>Society of Biological Psychiatry Annual Meeting 2022</w:t>
       </w:r>
       <w:r>
@@ -5665,6 +6499,7 @@
           <w:sz w:val="22"/>
           <w:szCs w:val="22"/>
         </w:rPr>
+        <w:lastRenderedPageBreak/>
         <w:t>7</w:t>
       </w:r>
       <w:r>
@@ -6434,7 +7269,6 @@
           <w:sz w:val="22"/>
           <w:szCs w:val="22"/>
         </w:rPr>
-        <w:lastRenderedPageBreak/>
         <w:t>Teaching Assistant, Brown University</w:t>
       </w:r>
       <w:r>
@@ -6868,6 +7702,83 @@
           <w:u w:val="single"/>
         </w:rPr>
         <w:t>Awards</w:t>
+      </w:r>
+    </w:p>
+    <w:p>
+      <w:pPr>
+        <w:tabs>
+          <w:tab w:val="left" w:pos="7920"/>
+        </w:tabs>
+        <w:ind w:left="270"/>
+        <w:rPr>
+          <w:sz w:val="22"/>
+          <w:szCs w:val="22"/>
+        </w:rPr>
+      </w:pPr>
+      <w:r>
+        <w:rPr>
+          <w:sz w:val="22"/>
+          <w:szCs w:val="22"/>
+        </w:rPr>
+        <w:t>GWBME Service Award</w:t>
+      </w:r>
+      <w:r>
+        <w:rPr>
+          <w:sz w:val="22"/>
+          <w:szCs w:val="22"/>
+        </w:rPr>
+        <w:tab/>
+        <w:t xml:space="preserve">      March 2024</w:t>
+      </w:r>
+    </w:p>
+    <w:p>
+      <w:pPr>
+        <w:tabs>
+          <w:tab w:val="left" w:pos="7920"/>
+        </w:tabs>
+        <w:ind w:left="270"/>
+        <w:rPr>
+          <w:sz w:val="22"/>
+          <w:szCs w:val="22"/>
+        </w:rPr>
+      </w:pPr>
+      <w:proofErr w:type="spellStart"/>
+      <w:r>
+        <w:rPr>
+          <w:sz w:val="22"/>
+          <w:szCs w:val="22"/>
+        </w:rPr>
+        <w:t>MnDRIVE</w:t>
+      </w:r>
+      <w:proofErr w:type="spellEnd"/>
+      <w:r>
+        <w:rPr>
+          <w:sz w:val="22"/>
+          <w:szCs w:val="22"/>
+        </w:rPr>
+        <w:t xml:space="preserve"> Data Science Initiative Fellowship</w:t>
+      </w:r>
+      <w:r>
+        <w:rPr>
+          <w:sz w:val="22"/>
+          <w:szCs w:val="22"/>
+        </w:rPr>
+        <w:t xml:space="preserve"> </w:t>
+      </w:r>
+      <w:r>
+        <w:rPr>
+          <w:sz w:val="22"/>
+          <w:szCs w:val="22"/>
+        </w:rPr>
+        <w:tab/>
+        <w:t>December</w:t>
+      </w:r>
+      <w:r>
+        <w:rPr>
+          <w:sz w:val="22"/>
+          <w:szCs w:val="22"/>
+        </w:rPr>
+        <w:t xml:space="preserve"> 2023</w:t>
       </w:r>
     </w:p>
     <w:p>
@@ -7080,6 +7991,7 @@
           <w:sz w:val="22"/>
           <w:szCs w:val="22"/>
         </w:rPr>
+        <w:lastRenderedPageBreak/>
         <w:t xml:space="preserve">Biomedical Engineering </w:t>
       </w:r>
       <w:r>
@@ -7228,7 +8140,7 @@
 </file>
 
 <file path=word/endnotes.xml><?xml version="1.0" encoding="utf-8"?>
-<w:endnotes xmlns:wpc="http://schemas.microsoft.com/office/word/2010/wordprocessingCanvas" xmlns:cx="http://schemas.microsoft.com/office/drawing/2014/chartex" xmlns:cx1="http://schemas.microsoft.com/office/drawing/2015/9/8/chartex" xmlns:cx2="http://schemas.microsoft.com/office/drawing/2015/10/21/chartex" xmlns:cx3="http://schemas.microsoft.com/office/drawing/2016/5/9/chartex" xmlns:cx4="http://schemas.microsoft.com/office/drawing/2016/5/10/chartex" xmlns:cx5="http://schemas.microsoft.com/office/drawing/2016/5/11/chartex" xmlns:cx6="http://schemas.microsoft.com/office/drawing/2016/5/12/chartex" xmlns:cx7="http://schemas.microsoft.com/office/drawing/2016/5/13/chartex" xmlns:cx8="http://schemas.microsoft.com/office/drawing/2016/5/14/chartex" xmlns:mc="http://schemas.openxmlformats.org/markup-compatibility/2006" xmlns:aink="http://schemas.microsoft.com/office/drawing/2016/ink" xmlns:am3d="http://schemas.microsoft.com/office/drawing/2017/model3d" xmlns:o="urn:schemas-microsoft-com:office:office" xmlns:oel="http://schemas.microsoft.com/office/2019/extlst" xmlns:r="http://schemas.openxmlformats.org/officeDocument/2006/relationships" xmlns:m="http://schemas.openxmlformats.org/officeDocument/2006/math" xmlns:v="urn:schemas-microsoft-com:vml" xmlns:wp14="http://schemas.microsoft.com/office/word/2010/wordprocessingDrawing" xmlns:wp="http://schemas.openxmlformats.org/drawingml/2006/wordprocessingDrawing" xmlns:w10="urn:schemas-microsoft-com:office:word" xmlns:w="http://schemas.openxmlformats.org/wordprocessingml/2006/main" xmlns:w14="http://schemas.microsoft.com/office/word/2010/wordml" xmlns:w15="http://schemas.microsoft.com/office/word/2012/wordml" xmlns:w16cex="http://schemas.microsoft.com/office/word/2018/wordml/cex" xmlns:w16cid="http://schemas.microsoft.com/office/word/2016/wordml/cid" xmlns:w16="http://schemas.microsoft.com/office/word/2018/wordml" xmlns:w16du="http://schemas.microsoft.com/office/word/2023/wordml/word16du" xmlns:w16sdtdh="http://schemas.microsoft.com/office/word/2020/wordml/sdtdatahash" xmlns:w16se="http://schemas.microsoft.com/office/word/2015/wordml/symex" xmlns:wpg="http://schemas.microsoft.com/office/word/2010/wordprocessingGroup" xmlns:wpi="http://schemas.microsoft.com/office/word/2010/wordprocessingInk" xmlns:wne="http://schemas.microsoft.com/office/word/2006/wordml" xmlns:wps="http://schemas.microsoft.com/office/word/2010/wordprocessingShape" mc:Ignorable="w14 w15 w16se w16cid w16 w16cex w16sdtdh w16du wp14">
+<w:endnotes xmlns:wpc="http://schemas.microsoft.com/office/word/2010/wordprocessingCanvas" xmlns:cx="http://schemas.microsoft.com/office/drawing/2014/chartex" xmlns:cx1="http://schemas.microsoft.com/office/drawing/2015/9/8/chartex" xmlns:cx2="http://schemas.microsoft.com/office/drawing/2015/10/21/chartex" xmlns:cx3="http://schemas.microsoft.com/office/drawing/2016/5/9/chartex" xmlns:cx4="http://schemas.microsoft.com/office/drawing/2016/5/10/chartex" xmlns:cx5="http://schemas.microsoft.com/office/drawing/2016/5/11/chartex" xmlns:cx6="http://schemas.microsoft.com/office/drawing/2016/5/12/chartex" xmlns:cx7="http://schemas.microsoft.com/office/drawing/2016/5/13/chartex" xmlns:cx8="http://schemas.microsoft.com/office/drawing/2016/5/14/chartex" xmlns:mc="http://schemas.openxmlformats.org/markup-compatibility/2006" xmlns:aink="http://schemas.microsoft.com/office/drawing/2016/ink" xmlns:am3d="http://schemas.microsoft.com/office/drawing/2017/model3d" xmlns:o="urn:schemas-microsoft-com:office:office" xmlns:oel="http://schemas.microsoft.com/office/2019/extlst" xmlns:r="http://schemas.openxmlformats.org/officeDocument/2006/relationships" xmlns:m="http://schemas.openxmlformats.org/officeDocument/2006/math" xmlns:v="urn:schemas-microsoft-com:vml" xmlns:wp14="http://schemas.microsoft.com/office/word/2010/wordprocessingDrawing" xmlns:wp="http://schemas.openxmlformats.org/drawingml/2006/wordprocessingDrawing" xmlns:w10="urn:schemas-microsoft-com:office:word" xmlns:w="http://schemas.openxmlformats.org/wordprocessingml/2006/main" xmlns:w14="http://schemas.microsoft.com/office/word/2010/wordml" xmlns:w15="http://schemas.microsoft.com/office/word/2012/wordml" xmlns:w16cex="http://schemas.microsoft.com/office/word/2018/wordml/cex" xmlns:w16cid="http://schemas.microsoft.com/office/word/2016/wordml/cid" xmlns:w16="http://schemas.microsoft.com/office/word/2018/wordml" xmlns:w16sdtdh="http://schemas.microsoft.com/office/word/2020/wordml/sdtdatahash" xmlns:w16se="http://schemas.microsoft.com/office/word/2015/wordml/symex" xmlns:wpg="http://schemas.microsoft.com/office/word/2010/wordprocessingGroup" xmlns:wpi="http://schemas.microsoft.com/office/word/2010/wordprocessingInk" xmlns:wne="http://schemas.microsoft.com/office/word/2006/wordml" xmlns:wps="http://schemas.microsoft.com/office/word/2010/wordprocessingShape" mc:Ignorable="w14 w15 w16se w16cid w16 w16cex w16sdtdh wp14">
   <w:endnote w:type="separator" w:id="-1">
     <w:p>
       <w:r>
@@ -7247,7 +8159,7 @@
 </file>
 
 <file path=word/footer1.xml><?xml version="1.0" encoding="utf-8"?>
-<w:ftr xmlns:wpc="http://schemas.microsoft.com/office/word/2010/wordprocessingCanvas" xmlns:cx="http://schemas.microsoft.com/office/drawing/2014/chartex" xmlns:cx1="http://schemas.microsoft.com/office/drawing/2015/9/8/chartex" xmlns:cx2="http://schemas.microsoft.com/office/drawing/2015/10/21/chartex" xmlns:cx3="http://schemas.microsoft.com/office/drawing/2016/5/9/chartex" xmlns:cx4="http://schemas.microsoft.com/office/drawing/2016/5/10/chartex" xmlns:cx5="http://schemas.microsoft.com/office/drawing/2016/5/11/chartex" xmlns:cx6="http://schemas.microsoft.com/office/drawing/2016/5/12/chartex" xmlns:cx7="http://schemas.microsoft.com/office/drawing/2016/5/13/chartex" xmlns:cx8="http://schemas.microsoft.com/office/drawing/2016/5/14/chartex" xmlns:mc="http://schemas.openxmlformats.org/markup-compatibility/2006" xmlns:aink="http://schemas.microsoft.com/office/drawing/2016/ink" xmlns:am3d="http://schemas.microsoft.com/office/drawing/2017/model3d" xmlns:o="urn:schemas-microsoft-com:office:office" xmlns:oel="http://schemas.microsoft.com/office/2019/extlst" xmlns:r="http://schemas.openxmlformats.org/officeDocument/2006/relationships" xmlns:m="http://schemas.openxmlformats.org/officeDocument/2006/math" xmlns:v="urn:schemas-microsoft-com:vml" xmlns:wp14="http://schemas.microsoft.com/office/word/2010/wordprocessingDrawing" xmlns:wp="http://schemas.openxmlformats.org/drawingml/2006/wordprocessingDrawing" xmlns:w10="urn:schemas-microsoft-com:office:word" xmlns:w="http://schemas.openxmlformats.org/wordprocessingml/2006/main" xmlns:w14="http://schemas.microsoft.com/office/word/2010/wordml" xmlns:w15="http://schemas.microsoft.com/office/word/2012/wordml" xmlns:w16cex="http://schemas.microsoft.com/office/word/2018/wordml/cex" xmlns:w16cid="http://schemas.microsoft.com/office/word/2016/wordml/cid" xmlns:w16="http://schemas.microsoft.com/office/word/2018/wordml" xmlns:w16du="http://schemas.microsoft.com/office/word/2023/wordml/word16du" xmlns:w16sdtdh="http://schemas.microsoft.com/office/word/2020/wordml/sdtdatahash" xmlns:w16se="http://schemas.microsoft.com/office/word/2015/wordml/symex" xmlns:wpg="http://schemas.microsoft.com/office/word/2010/wordprocessingGroup" xmlns:wpi="http://schemas.microsoft.com/office/word/2010/wordprocessingInk" xmlns:wne="http://schemas.microsoft.com/office/word/2006/wordml" xmlns:wps="http://schemas.microsoft.com/office/word/2010/wordprocessingShape" mc:Ignorable="w14 w15 w16se w16cid w16 w16cex w16sdtdh w16du wp14">
+<w:ftr xmlns:wpc="http://schemas.microsoft.com/office/word/2010/wordprocessingCanvas" xmlns:cx="http://schemas.microsoft.com/office/drawing/2014/chartex" xmlns:cx1="http://schemas.microsoft.com/office/drawing/2015/9/8/chartex" xmlns:cx2="http://schemas.microsoft.com/office/drawing/2015/10/21/chartex" xmlns:cx3="http://schemas.microsoft.com/office/drawing/2016/5/9/chartex" xmlns:cx4="http://schemas.microsoft.com/office/drawing/2016/5/10/chartex" xmlns:cx5="http://schemas.microsoft.com/office/drawing/2016/5/11/chartex" xmlns:cx6="http://schemas.microsoft.com/office/drawing/2016/5/12/chartex" xmlns:cx7="http://schemas.microsoft.com/office/drawing/2016/5/13/chartex" xmlns:cx8="http://schemas.microsoft.com/office/drawing/2016/5/14/chartex" xmlns:mc="http://schemas.openxmlformats.org/markup-compatibility/2006" xmlns:aink="http://schemas.microsoft.com/office/drawing/2016/ink" xmlns:am3d="http://schemas.microsoft.com/office/drawing/2017/model3d" xmlns:o="urn:schemas-microsoft-com:office:office" xmlns:oel="http://schemas.microsoft.com/office/2019/extlst" xmlns:r="http://schemas.openxmlformats.org/officeDocument/2006/relationships" xmlns:m="http://schemas.openxmlformats.org/officeDocument/2006/math" xmlns:v="urn:schemas-microsoft-com:vml" xmlns:wp14="http://schemas.microsoft.com/office/word/2010/wordprocessingDrawing" xmlns:wp="http://schemas.openxmlformats.org/drawingml/2006/wordprocessingDrawing" xmlns:w10="urn:schemas-microsoft-com:office:word" xmlns:w="http://schemas.openxmlformats.org/wordprocessingml/2006/main" xmlns:w14="http://schemas.microsoft.com/office/word/2010/wordml" xmlns:w15="http://schemas.microsoft.com/office/word/2012/wordml" xmlns:w16cex="http://schemas.microsoft.com/office/word/2018/wordml/cex" xmlns:w16cid="http://schemas.microsoft.com/office/word/2016/wordml/cid" xmlns:w16="http://schemas.microsoft.com/office/word/2018/wordml" xmlns:w16sdtdh="http://schemas.microsoft.com/office/word/2020/wordml/sdtdatahash" xmlns:w16se="http://schemas.microsoft.com/office/word/2015/wordml/symex" xmlns:wpg="http://schemas.microsoft.com/office/word/2010/wordprocessingGroup" xmlns:wpi="http://schemas.microsoft.com/office/word/2010/wordprocessingInk" xmlns:wne="http://schemas.microsoft.com/office/word/2006/wordml" xmlns:wps="http://schemas.microsoft.com/office/word/2010/wordprocessingShape" mc:Ignorable="w14 w15 w16se w16cid w16 w16cex w16sdtdh wp14">
   <w:sdt>
     <w:sdtPr>
       <w:id w:val="1429928368"/>
@@ -7299,7 +8211,7 @@
 </file>
 
 <file path=word/footnotes.xml><?xml version="1.0" encoding="utf-8"?>
-<w:footnotes xmlns:wpc="http://schemas.microsoft.com/office/word/2010/wordprocessingCanvas" xmlns:cx="http://schemas.microsoft.com/office/drawing/2014/chartex" xmlns:cx1="http://schemas.microsoft.com/office/drawing/2015/9/8/chartex" xmlns:cx2="http://schemas.microsoft.com/office/drawing/2015/10/21/chartex" xmlns:cx3="http://schemas.microsoft.com/office/drawing/2016/5/9/chartex" xmlns:cx4="http://schemas.microsoft.com/office/drawing/2016/5/10/chartex" xmlns:cx5="http://schemas.microsoft.com/office/drawing/2016/5/11/chartex" xmlns:cx6="http://schemas.microsoft.com/office/drawing/2016/5/12/chartex" xmlns:cx7="http://schemas.microsoft.com/office/drawing/2016/5/13/chartex" xmlns:cx8="http://schemas.microsoft.com/office/drawing/2016/5/14/chartex" xmlns:mc="http://schemas.openxmlformats.org/markup-compatibility/2006" xmlns:aink="http://schemas.microsoft.com/office/drawing/2016/ink" xmlns:am3d="http://schemas.microsoft.com/office/drawing/2017/model3d" xmlns:o="urn:schemas-microsoft-com:office:office" xmlns:oel="http://schemas.microsoft.com/office/2019/extlst" xmlns:r="http://schemas.openxmlformats.org/officeDocument/2006/relationships" xmlns:m="http://schemas.openxmlformats.org/officeDocument/2006/math" xmlns:v="urn:schemas-microsoft-com:vml" xmlns:wp14="http://schemas.microsoft.com/office/word/2010/wordprocessingDrawing" xmlns:wp="http://schemas.openxmlformats.org/drawingml/2006/wordprocessingDrawing" xmlns:w10="urn:schemas-microsoft-com:office:word" xmlns:w="http://schemas.openxmlformats.org/wordprocessingml/2006/main" xmlns:w14="http://schemas.microsoft.com/office/word/2010/wordml" xmlns:w15="http://schemas.microsoft.com/office/word/2012/wordml" xmlns:w16cex="http://schemas.microsoft.com/office/word/2018/wordml/cex" xmlns:w16cid="http://schemas.microsoft.com/office/word/2016/wordml/cid" xmlns:w16="http://schemas.microsoft.com/office/word/2018/wordml" xmlns:w16du="http://schemas.microsoft.com/office/word/2023/wordml/word16du" xmlns:w16sdtdh="http://schemas.microsoft.com/office/word/2020/wordml/sdtdatahash" xmlns:w16se="http://schemas.microsoft.com/office/word/2015/wordml/symex" xmlns:wpg="http://schemas.microsoft.com/office/word/2010/wordprocessingGroup" xmlns:wpi="http://schemas.microsoft.com/office/word/2010/wordprocessingInk" xmlns:wne="http://schemas.microsoft.com/office/word/2006/wordml" xmlns:wps="http://schemas.microsoft.com/office/word/2010/wordprocessingShape" mc:Ignorable="w14 w15 w16se w16cid w16 w16cex w16sdtdh w16du wp14">
+<w:footnotes xmlns:wpc="http://schemas.microsoft.com/office/word/2010/wordprocessingCanvas" xmlns:cx="http://schemas.microsoft.com/office/drawing/2014/chartex" xmlns:cx1="http://schemas.microsoft.com/office/drawing/2015/9/8/chartex" xmlns:cx2="http://schemas.microsoft.com/office/drawing/2015/10/21/chartex" xmlns:cx3="http://schemas.microsoft.com/office/drawing/2016/5/9/chartex" xmlns:cx4="http://schemas.microsoft.com/office/drawing/2016/5/10/chartex" xmlns:cx5="http://schemas.microsoft.com/office/drawing/2016/5/11/chartex" xmlns:cx6="http://schemas.microsoft.com/office/drawing/2016/5/12/chartex" xmlns:cx7="http://schemas.microsoft.com/office/drawing/2016/5/13/chartex" xmlns:cx8="http://schemas.microsoft.com/office/drawing/2016/5/14/chartex" xmlns:mc="http://schemas.openxmlformats.org/markup-compatibility/2006" xmlns:aink="http://schemas.microsoft.com/office/drawing/2016/ink" xmlns:am3d="http://schemas.microsoft.com/office/drawing/2017/model3d" xmlns:o="urn:schemas-microsoft-com:office:office" xmlns:oel="http://schemas.microsoft.com/office/2019/extlst" xmlns:r="http://schemas.openxmlformats.org/officeDocument/2006/relationships" xmlns:m="http://schemas.openxmlformats.org/officeDocument/2006/math" xmlns:v="urn:schemas-microsoft-com:vml" xmlns:wp14="http://schemas.microsoft.com/office/word/2010/wordprocessingDrawing" xmlns:wp="http://schemas.openxmlformats.org/drawingml/2006/wordprocessingDrawing" xmlns:w10="urn:schemas-microsoft-com:office:word" xmlns:w="http://schemas.openxmlformats.org/wordprocessingml/2006/main" xmlns:w14="http://schemas.microsoft.com/office/word/2010/wordml" xmlns:w15="http://schemas.microsoft.com/office/word/2012/wordml" xmlns:w16cex="http://schemas.microsoft.com/office/word/2018/wordml/cex" xmlns:w16cid="http://schemas.microsoft.com/office/word/2016/wordml/cid" xmlns:w16="http://schemas.microsoft.com/office/word/2018/wordml" xmlns:w16sdtdh="http://schemas.microsoft.com/office/word/2020/wordml/sdtdatahash" xmlns:w16se="http://schemas.microsoft.com/office/word/2015/wordml/symex" xmlns:wpg="http://schemas.microsoft.com/office/word/2010/wordprocessingGroup" xmlns:wpi="http://schemas.microsoft.com/office/word/2010/wordprocessingInk" xmlns:wne="http://schemas.microsoft.com/office/word/2006/wordml" xmlns:wps="http://schemas.microsoft.com/office/word/2010/wordprocessingShape" mc:Ignorable="w14 w15 w16se w16cid w16 w16cex w16sdtdh wp14">
   <w:footnote w:type="separator" w:id="-1">
     <w:p>
       <w:r>
@@ -7318,7 +8230,7 @@
 </file>
 
 <file path=word/header1.xml><?xml version="1.0" encoding="utf-8"?>
-<w:hdr xmlns:wpc="http://schemas.microsoft.com/office/word/2010/wordprocessingCanvas" xmlns:cx="http://schemas.microsoft.com/office/drawing/2014/chartex" xmlns:cx1="http://schemas.microsoft.com/office/drawing/2015/9/8/chartex" xmlns:cx2="http://schemas.microsoft.com/office/drawing/2015/10/21/chartex" xmlns:cx3="http://schemas.microsoft.com/office/drawing/2016/5/9/chartex" xmlns:cx4="http://schemas.microsoft.com/office/drawing/2016/5/10/chartex" xmlns:cx5="http://schemas.microsoft.com/office/drawing/2016/5/11/chartex" xmlns:cx6="http://schemas.microsoft.com/office/drawing/2016/5/12/chartex" xmlns:cx7="http://schemas.microsoft.com/office/drawing/2016/5/13/chartex" xmlns:cx8="http://schemas.microsoft.com/office/drawing/2016/5/14/chartex" xmlns:mc="http://schemas.openxmlformats.org/markup-compatibility/2006" xmlns:aink="http://schemas.microsoft.com/office/drawing/2016/ink" xmlns:am3d="http://schemas.microsoft.com/office/drawing/2017/model3d" xmlns:o="urn:schemas-microsoft-com:office:office" xmlns:oel="http://schemas.microsoft.com/office/2019/extlst" xmlns:r="http://schemas.openxmlformats.org/officeDocument/2006/relationships" xmlns:m="http://schemas.openxmlformats.org/officeDocument/2006/math" xmlns:v="urn:schemas-microsoft-com:vml" xmlns:wp14="http://schemas.microsoft.com/office/word/2010/wordprocessingDrawing" xmlns:wp="http://schemas.openxmlformats.org/drawingml/2006/wordprocessingDrawing" xmlns:w10="urn:schemas-microsoft-com:office:word" xmlns:w="http://schemas.openxmlformats.org/wordprocessingml/2006/main" xmlns:w14="http://schemas.microsoft.com/office/word/2010/wordml" xmlns:w15="http://schemas.microsoft.com/office/word/2012/wordml" xmlns:w16cex="http://schemas.microsoft.com/office/word/2018/wordml/cex" xmlns:w16cid="http://schemas.microsoft.com/office/word/2016/wordml/cid" xmlns:w16="http://schemas.microsoft.com/office/word/2018/wordml" xmlns:w16du="http://schemas.microsoft.com/office/word/2023/wordml/word16du" xmlns:w16sdtdh="http://schemas.microsoft.com/office/word/2020/wordml/sdtdatahash" xmlns:w16se="http://schemas.microsoft.com/office/word/2015/wordml/symex" xmlns:wpg="http://schemas.microsoft.com/office/word/2010/wordprocessingGroup" xmlns:wpi="http://schemas.microsoft.com/office/word/2010/wordprocessingInk" xmlns:wne="http://schemas.microsoft.com/office/word/2006/wordml" xmlns:wps="http://schemas.microsoft.com/office/word/2010/wordprocessingShape" mc:Ignorable="w14 w15 w16se w16cid w16 w16cex w16sdtdh w16du wp14">
+<w:hdr xmlns:wpc="http://schemas.microsoft.com/office/word/2010/wordprocessingCanvas" xmlns:cx="http://schemas.microsoft.com/office/drawing/2014/chartex" xmlns:cx1="http://schemas.microsoft.com/office/drawing/2015/9/8/chartex" xmlns:cx2="http://schemas.microsoft.com/office/drawing/2015/10/21/chartex" xmlns:cx3="http://schemas.microsoft.com/office/drawing/2016/5/9/chartex" xmlns:cx4="http://schemas.microsoft.com/office/drawing/2016/5/10/chartex" xmlns:cx5="http://schemas.microsoft.com/office/drawing/2016/5/11/chartex" xmlns:cx6="http://schemas.microsoft.com/office/drawing/2016/5/12/chartex" xmlns:cx7="http://schemas.microsoft.com/office/drawing/2016/5/13/chartex" xmlns:cx8="http://schemas.microsoft.com/office/drawing/2016/5/14/chartex" xmlns:mc="http://schemas.openxmlformats.org/markup-compatibility/2006" xmlns:aink="http://schemas.microsoft.com/office/drawing/2016/ink" xmlns:am3d="http://schemas.microsoft.com/office/drawing/2017/model3d" xmlns:o="urn:schemas-microsoft-com:office:office" xmlns:oel="http://schemas.microsoft.com/office/2019/extlst" xmlns:r="http://schemas.openxmlformats.org/officeDocument/2006/relationships" xmlns:m="http://schemas.openxmlformats.org/officeDocument/2006/math" xmlns:v="urn:schemas-microsoft-com:vml" xmlns:wp14="http://schemas.microsoft.com/office/word/2010/wordprocessingDrawing" xmlns:wp="http://schemas.openxmlformats.org/drawingml/2006/wordprocessingDrawing" xmlns:w10="urn:schemas-microsoft-com:office:word" xmlns:w="http://schemas.openxmlformats.org/wordprocessingml/2006/main" xmlns:w14="http://schemas.microsoft.com/office/word/2010/wordml" xmlns:w15="http://schemas.microsoft.com/office/word/2012/wordml" xmlns:w16cex="http://schemas.microsoft.com/office/word/2018/wordml/cex" xmlns:w16cid="http://schemas.microsoft.com/office/word/2016/wordml/cid" xmlns:w16="http://schemas.microsoft.com/office/word/2018/wordml" xmlns:w16sdtdh="http://schemas.microsoft.com/office/word/2020/wordml/sdtdatahash" xmlns:w16se="http://schemas.microsoft.com/office/word/2015/wordml/symex" xmlns:wpg="http://schemas.microsoft.com/office/word/2010/wordprocessingGroup" xmlns:wpi="http://schemas.microsoft.com/office/word/2010/wordprocessingInk" xmlns:wne="http://schemas.microsoft.com/office/word/2006/wordml" xmlns:wps="http://schemas.microsoft.com/office/word/2010/wordprocessingShape" mc:Ignorable="w14 w15 w16se w16cid w16 w16cex w16sdtdh wp14">
   <w:p>
     <w:pPr>
       <w:pStyle w:val="Header"/>
@@ -7334,14 +8246,35 @@
         <w:sz w:val="22"/>
         <w:szCs w:val="22"/>
       </w:rPr>
-      <w:t>3/25/2024</w:t>
+      <w:t>4</w:t>
+    </w:r>
+    <w:r>
+      <w:rPr>
+        <w:sz w:val="22"/>
+        <w:szCs w:val="22"/>
+      </w:rPr>
+      <w:t>/</w:t>
+    </w:r>
+    <w:r>
+      <w:rPr>
+        <w:sz w:val="22"/>
+        <w:szCs w:val="22"/>
+      </w:rPr>
+      <w:t>17</w:t>
+    </w:r>
+    <w:r>
+      <w:rPr>
+        <w:sz w:val="22"/>
+        <w:szCs w:val="22"/>
+      </w:rPr>
+      <w:t>/2024</w:t>
     </w:r>
   </w:p>
 </w:hdr>
 </file>
 
 <file path=word/numbering.xml><?xml version="1.0" encoding="utf-8"?>
-<w:numbering xmlns:wpc="http://schemas.microsoft.com/office/word/2010/wordprocessingCanvas" xmlns:cx="http://schemas.microsoft.com/office/drawing/2014/chartex" xmlns:cx1="http://schemas.microsoft.com/office/drawing/2015/9/8/chartex" xmlns:cx2="http://schemas.microsoft.com/office/drawing/2015/10/21/chartex" xmlns:cx3="http://schemas.microsoft.com/office/drawing/2016/5/9/chartex" xmlns:cx4="http://schemas.microsoft.com/office/drawing/2016/5/10/chartex" xmlns:cx5="http://schemas.microsoft.com/office/drawing/2016/5/11/chartex" xmlns:cx6="http://schemas.microsoft.com/office/drawing/2016/5/12/chartex" xmlns:cx7="http://schemas.microsoft.com/office/drawing/2016/5/13/chartex" xmlns:cx8="http://schemas.microsoft.com/office/drawing/2016/5/14/chartex" xmlns:mc="http://schemas.openxmlformats.org/markup-compatibility/2006" xmlns:aink="http://schemas.microsoft.com/office/drawing/2016/ink" xmlns:am3d="http://schemas.microsoft.com/office/drawing/2017/model3d" xmlns:o="urn:schemas-microsoft-com:office:office" xmlns:oel="http://schemas.microsoft.com/office/2019/extlst" xmlns:r="http://schemas.openxmlformats.org/officeDocument/2006/relationships" xmlns:m="http://schemas.openxmlformats.org/officeDocument/2006/math" xmlns:v="urn:schemas-microsoft-com:vml" xmlns:wp14="http://schemas.microsoft.com/office/word/2010/wordprocessingDrawing" xmlns:wp="http://schemas.openxmlformats.org/drawingml/2006/wordprocessingDrawing" xmlns:w10="urn:schemas-microsoft-com:office:word" xmlns:w="http://schemas.openxmlformats.org/wordprocessingml/2006/main" xmlns:w14="http://schemas.microsoft.com/office/word/2010/wordml" xmlns:w15="http://schemas.microsoft.com/office/word/2012/wordml" xmlns:w16cex="http://schemas.microsoft.com/office/word/2018/wordml/cex" xmlns:w16cid="http://schemas.microsoft.com/office/word/2016/wordml/cid" xmlns:w16="http://schemas.microsoft.com/office/word/2018/wordml" xmlns:w16du="http://schemas.microsoft.com/office/word/2023/wordml/word16du" xmlns:w16sdtdh="http://schemas.microsoft.com/office/word/2020/wordml/sdtdatahash" xmlns:w16se="http://schemas.microsoft.com/office/word/2015/wordml/symex" xmlns:wpg="http://schemas.microsoft.com/office/word/2010/wordprocessingGroup" xmlns:wpi="http://schemas.microsoft.com/office/word/2010/wordprocessingInk" xmlns:wne="http://schemas.microsoft.com/office/word/2006/wordml" xmlns:wps="http://schemas.microsoft.com/office/word/2010/wordprocessingShape" mc:Ignorable="w14 w15 w16se w16cid w16 w16cex w16sdtdh w16du wp14">
+<w:numbering xmlns:wpc="http://schemas.microsoft.com/office/word/2010/wordprocessingCanvas" xmlns:cx="http://schemas.microsoft.com/office/drawing/2014/chartex" xmlns:cx1="http://schemas.microsoft.com/office/drawing/2015/9/8/chartex" xmlns:cx2="http://schemas.microsoft.com/office/drawing/2015/10/21/chartex" xmlns:cx3="http://schemas.microsoft.com/office/drawing/2016/5/9/chartex" xmlns:cx4="http://schemas.microsoft.com/office/drawing/2016/5/10/chartex" xmlns:cx5="http://schemas.microsoft.com/office/drawing/2016/5/11/chartex" xmlns:cx6="http://schemas.microsoft.com/office/drawing/2016/5/12/chartex" xmlns:cx7="http://schemas.microsoft.com/office/drawing/2016/5/13/chartex" xmlns:cx8="http://schemas.microsoft.com/office/drawing/2016/5/14/chartex" xmlns:mc="http://schemas.openxmlformats.org/markup-compatibility/2006" xmlns:aink="http://schemas.microsoft.com/office/drawing/2016/ink" xmlns:am3d="http://schemas.microsoft.com/office/drawing/2017/model3d" xmlns:o="urn:schemas-microsoft-com:office:office" xmlns:oel="http://schemas.microsoft.com/office/2019/extlst" xmlns:r="http://schemas.openxmlformats.org/officeDocument/2006/relationships" xmlns:m="http://schemas.openxmlformats.org/officeDocument/2006/math" xmlns:v="urn:schemas-microsoft-com:vml" xmlns:wp14="http://schemas.microsoft.com/office/word/2010/wordprocessingDrawing" xmlns:wp="http://schemas.openxmlformats.org/drawingml/2006/wordprocessingDrawing" xmlns:w10="urn:schemas-microsoft-com:office:word" xmlns:w="http://schemas.openxmlformats.org/wordprocessingml/2006/main" xmlns:w14="http://schemas.microsoft.com/office/word/2010/wordml" xmlns:w15="http://schemas.microsoft.com/office/word/2012/wordml" xmlns:w16cex="http://schemas.microsoft.com/office/word/2018/wordml/cex" xmlns:w16cid="http://schemas.microsoft.com/office/word/2016/wordml/cid" xmlns:w16="http://schemas.microsoft.com/office/word/2018/wordml" xmlns:w16sdtdh="http://schemas.microsoft.com/office/word/2020/wordml/sdtdatahash" xmlns:w16se="http://schemas.microsoft.com/office/word/2015/wordml/symex" xmlns:wpg="http://schemas.microsoft.com/office/word/2010/wordprocessingGroup" xmlns:wpi="http://schemas.microsoft.com/office/word/2010/wordprocessingInk" xmlns:wne="http://schemas.microsoft.com/office/word/2006/wordml" xmlns:wps="http://schemas.microsoft.com/office/word/2010/wordprocessingShape" mc:Ignorable="w14 w15 w16se w16cid w16 w16cex w16sdtdh wp14">
   <w:abstractNum w:abstractNumId="0" w15:restartNumberingAfterBreak="0">
     <w:nsid w:val="5C810850"/>
     <w:multiLevelType w:val="hybridMultilevel"/>
@@ -7926,7 +8859,7 @@
 </file>
 
 <file path=word/styles.xml><?xml version="1.0" encoding="utf-8"?>
-<w:styles xmlns:mc="http://schemas.openxmlformats.org/markup-compatibility/2006" xmlns:r="http://schemas.openxmlformats.org/officeDocument/2006/relationships" xmlns:w="http://schemas.openxmlformats.org/wordprocessingml/2006/main" xmlns:w14="http://schemas.microsoft.com/office/word/2010/wordml" xmlns:w15="http://schemas.microsoft.com/office/word/2012/wordml" xmlns:w16cex="http://schemas.microsoft.com/office/word/2018/wordml/cex" xmlns:w16cid="http://schemas.microsoft.com/office/word/2016/wordml/cid" xmlns:w16="http://schemas.microsoft.com/office/word/2018/wordml" xmlns:w16du="http://schemas.microsoft.com/office/word/2023/wordml/word16du" xmlns:w16sdtdh="http://schemas.microsoft.com/office/word/2020/wordml/sdtdatahash" xmlns:w16se="http://schemas.microsoft.com/office/word/2015/wordml/symex" mc:Ignorable="w14 w15 w16se w16cid w16 w16cex w16sdtdh w16du">
+<w:styles xmlns:mc="http://schemas.openxmlformats.org/markup-compatibility/2006" xmlns:r="http://schemas.openxmlformats.org/officeDocument/2006/relationships" xmlns:w="http://schemas.openxmlformats.org/wordprocessingml/2006/main" xmlns:w14="http://schemas.microsoft.com/office/word/2010/wordml" xmlns:w15="http://schemas.microsoft.com/office/word/2012/wordml" xmlns:w16cex="http://schemas.microsoft.com/office/word/2018/wordml/cex" xmlns:w16cid="http://schemas.microsoft.com/office/word/2016/wordml/cid" xmlns:w16="http://schemas.microsoft.com/office/word/2018/wordml" xmlns:w16sdtdh="http://schemas.microsoft.com/office/word/2020/wordml/sdtdatahash" xmlns:w16se="http://schemas.microsoft.com/office/word/2015/wordml/symex" mc:Ignorable="w14 w15 w16se w16cid w16 w16cex w16sdtdh">
   <w:docDefaults>
     <w:rPrDefault>
       <w:rPr>
@@ -8319,7 +9252,7 @@
   <w:style w:type="paragraph" w:default="1" w:styleId="Normal">
     <w:name w:val="Normal"/>
     <w:qFormat/>
-    <w:rsid w:val="00A52E92"/>
+    <w:rsid w:val="0038039E"/>
     <w:rPr>
       <w:rFonts w:ascii="Times New Roman" w:eastAsia="Times New Roman" w:hAnsi="Times New Roman" w:cs="Times New Roman"/>
     </w:rPr>

</xml_diff>

<commit_message>
Resume and papers update
</commit_message>
<xml_diff>
--- a/assets/pdf/Evan_Dastin-van_Rijn_CV.docx
+++ b/assets/pdf/Evan_Dastin-van_Rijn_CV.docx
@@ -1,6 +1,6 @@
 
 <file path=word/document.xml><?xml version="1.0" encoding="utf-8"?>
-<w:document xmlns:wpc="http://schemas.microsoft.com/office/word/2010/wordprocessingCanvas" xmlns:cx="http://schemas.microsoft.com/office/drawing/2014/chartex" xmlns:cx1="http://schemas.microsoft.com/office/drawing/2015/9/8/chartex" xmlns:cx2="http://schemas.microsoft.com/office/drawing/2015/10/21/chartex" xmlns:cx3="http://schemas.microsoft.com/office/drawing/2016/5/9/chartex" xmlns:cx4="http://schemas.microsoft.com/office/drawing/2016/5/10/chartex" xmlns:cx5="http://schemas.microsoft.com/office/drawing/2016/5/11/chartex" xmlns:cx6="http://schemas.microsoft.com/office/drawing/2016/5/12/chartex" xmlns:cx7="http://schemas.microsoft.com/office/drawing/2016/5/13/chartex" xmlns:cx8="http://schemas.microsoft.com/office/drawing/2016/5/14/chartex" xmlns:mc="http://schemas.openxmlformats.org/markup-compatibility/2006" xmlns:aink="http://schemas.microsoft.com/office/drawing/2016/ink" xmlns:am3d="http://schemas.microsoft.com/office/drawing/2017/model3d" xmlns:o="urn:schemas-microsoft-com:office:office" xmlns:oel="http://schemas.microsoft.com/office/2019/extlst" xmlns:r="http://schemas.openxmlformats.org/officeDocument/2006/relationships" xmlns:m="http://schemas.openxmlformats.org/officeDocument/2006/math" xmlns:v="urn:schemas-microsoft-com:vml" xmlns:wp14="http://schemas.microsoft.com/office/word/2010/wordprocessingDrawing" xmlns:wp="http://schemas.openxmlformats.org/drawingml/2006/wordprocessingDrawing" xmlns:w10="urn:schemas-microsoft-com:office:word" xmlns:w="http://schemas.openxmlformats.org/wordprocessingml/2006/main" xmlns:w14="http://schemas.microsoft.com/office/word/2010/wordml" xmlns:w15="http://schemas.microsoft.com/office/word/2012/wordml" xmlns:w16cex="http://schemas.microsoft.com/office/word/2018/wordml/cex" xmlns:w16cid="http://schemas.microsoft.com/office/word/2016/wordml/cid" xmlns:w16="http://schemas.microsoft.com/office/word/2018/wordml" xmlns:w16du="http://schemas.microsoft.com/office/word/2023/wordml/word16du" xmlns:w16sdtdh="http://schemas.microsoft.com/office/word/2020/wordml/sdtdatahash" xmlns:w16se="http://schemas.microsoft.com/office/word/2015/wordml/symex" xmlns:wpg="http://schemas.microsoft.com/office/word/2010/wordprocessingGroup" xmlns:wpi="http://schemas.microsoft.com/office/word/2010/wordprocessingInk" xmlns:wne="http://schemas.microsoft.com/office/word/2006/wordml" xmlns:wps="http://schemas.microsoft.com/office/word/2010/wordprocessingShape" mc:Ignorable="w14 w15 w16se w16cid w16 w16cex w16sdtdh w16du wp14">
+<w:document xmlns:wpc="http://schemas.microsoft.com/office/word/2010/wordprocessingCanvas" xmlns:cx="http://schemas.microsoft.com/office/drawing/2014/chartex" xmlns:cx1="http://schemas.microsoft.com/office/drawing/2015/9/8/chartex" xmlns:cx2="http://schemas.microsoft.com/office/drawing/2015/10/21/chartex" xmlns:cx3="http://schemas.microsoft.com/office/drawing/2016/5/9/chartex" xmlns:cx4="http://schemas.microsoft.com/office/drawing/2016/5/10/chartex" xmlns:cx5="http://schemas.microsoft.com/office/drawing/2016/5/11/chartex" xmlns:cx6="http://schemas.microsoft.com/office/drawing/2016/5/12/chartex" xmlns:cx7="http://schemas.microsoft.com/office/drawing/2016/5/13/chartex" xmlns:cx8="http://schemas.microsoft.com/office/drawing/2016/5/14/chartex" xmlns:mc="http://schemas.openxmlformats.org/markup-compatibility/2006" xmlns:aink="http://schemas.microsoft.com/office/drawing/2016/ink" xmlns:am3d="http://schemas.microsoft.com/office/drawing/2017/model3d" xmlns:o="urn:schemas-microsoft-com:office:office" xmlns:oel="http://schemas.microsoft.com/office/2019/extlst" xmlns:r="http://schemas.openxmlformats.org/officeDocument/2006/relationships" xmlns:m="http://schemas.openxmlformats.org/officeDocument/2006/math" xmlns:v="urn:schemas-microsoft-com:vml" xmlns:wp14="http://schemas.microsoft.com/office/word/2010/wordprocessingDrawing" xmlns:wp="http://schemas.openxmlformats.org/drawingml/2006/wordprocessingDrawing" xmlns:w10="urn:schemas-microsoft-com:office:word" xmlns:w="http://schemas.openxmlformats.org/wordprocessingml/2006/main" xmlns:w14="http://schemas.microsoft.com/office/word/2010/wordml" xmlns:w15="http://schemas.microsoft.com/office/word/2012/wordml" xmlns:w16cex="http://schemas.microsoft.com/office/word/2018/wordml/cex" xmlns:w16cid="http://schemas.microsoft.com/office/word/2016/wordml/cid" xmlns:w16="http://schemas.microsoft.com/office/word/2018/wordml" xmlns:w16du="http://schemas.microsoft.com/office/word/2023/wordml/word16du" xmlns:w16sdtdh="http://schemas.microsoft.com/office/word/2020/wordml/sdtdatahash" xmlns:w16sdtfl="http://schemas.microsoft.com/office/word/2024/wordml/sdtformatlock" xmlns:w16se="http://schemas.microsoft.com/office/word/2015/wordml/symex" xmlns:wpg="http://schemas.microsoft.com/office/word/2010/wordprocessingGroup" xmlns:wpi="http://schemas.microsoft.com/office/word/2010/wordprocessingInk" xmlns:wne="http://schemas.microsoft.com/office/word/2006/wordml" xmlns:wps="http://schemas.microsoft.com/office/word/2010/wordprocessingShape" mc:Ignorable="w14 w15 w16se w16cid w16 w16cex w16sdtdh w16sdtfl w16du wp14">
   <w:body>
     <w:p>
       <w:pPr>
@@ -688,7 +688,49 @@
           <w:sz w:val="22"/>
           <w:szCs w:val="22"/>
         </w:rPr>
-        <w:t>Developed new hardware for communicating between operant chambers and behavioral task software according to industry standards</w:t>
+        <w:t xml:space="preserve">Developed new hardware for communicating between </w:t>
+      </w:r>
+      <w:proofErr w:type="gramStart"/>
+      <w:r>
+        <w:rPr>
+          <w:rFonts w:ascii="Times New Roman" w:hAnsi="Times New Roman" w:cs="Times New Roman"/>
+          <w:sz w:val="22"/>
+          <w:szCs w:val="22"/>
+        </w:rPr>
+        <w:t>operant</w:t>
+      </w:r>
+      <w:proofErr w:type="gramEnd"/>
+      <w:r>
+        <w:rPr>
+          <w:rFonts w:ascii="Times New Roman" w:hAnsi="Times New Roman" w:cs="Times New Roman"/>
+          <w:sz w:val="22"/>
+          <w:szCs w:val="22"/>
+        </w:rPr>
+        <w:t xml:space="preserve"> chambers and behavioral task software according to industry standards</w:t>
+      </w:r>
+    </w:p>
+    <w:p>
+      <w:pPr>
+        <w:pStyle w:val="ListParagraph"/>
+        <w:numPr>
+          <w:ilvl w:val="0"/>
+          <w:numId w:val="5"/>
+        </w:numPr>
+        <w:tabs>
+          <w:tab w:val="left" w:pos="7830"/>
+        </w:tabs>
+        <w:rPr>
+          <w:sz w:val="22"/>
+          <w:szCs w:val="22"/>
+        </w:rPr>
+      </w:pPr>
+      <w:r>
+        <w:rPr>
+          <w:rFonts w:ascii="Times New Roman" w:hAnsi="Times New Roman" w:cs="Times New Roman"/>
+          <w:sz w:val="22"/>
+          <w:szCs w:val="22"/>
+        </w:rPr>
+        <w:t>Developed designs for new stimulation and recording electrodes for use in freely moving rodents</w:t>
       </w:r>
       <w:r>
         <w:rPr>
@@ -1651,35 +1693,6 @@
       </w:pPr>
       <w:r>
         <w:rPr>
-          <w:b w:val="0"/>
-          <w:bCs w:val="0"/>
-          <w:sz w:val="22"/>
-          <w:szCs w:val="22"/>
-        </w:rPr>
-        <w:t>Adriano E. Reimer</w:t>
-      </w:r>
-      <w:r>
-        <w:rPr>
-          <w:b w:val="0"/>
-          <w:bCs w:val="0"/>
-          <w:color w:val="000000" w:themeColor="text1"/>
-          <w:sz w:val="22"/>
-          <w:szCs w:val="22"/>
-          <w:vertAlign w:val="superscript"/>
-        </w:rPr>
-        <w:t>†</w:t>
-      </w:r>
-      <w:r>
-        <w:rPr>
-          <w:b w:val="0"/>
-          <w:bCs w:val="0"/>
-          <w:sz w:val="22"/>
-          <w:szCs w:val="22"/>
-        </w:rPr>
-        <w:t xml:space="preserve">, </w:t>
-      </w:r>
-      <w:r>
-        <w:rPr>
           <w:sz w:val="22"/>
           <w:szCs w:val="22"/>
         </w:rPr>
@@ -1689,21 +1702,10 @@
         <w:rPr>
           <w:b w:val="0"/>
           <w:bCs w:val="0"/>
-          <w:color w:val="000000" w:themeColor="text1"/>
-          <w:sz w:val="22"/>
-          <w:szCs w:val="22"/>
-          <w:vertAlign w:val="superscript"/>
-        </w:rPr>
-        <w:t>†</w:t>
-      </w:r>
-      <w:r>
-        <w:rPr>
-          <w:b w:val="0"/>
-          <w:bCs w:val="0"/>
-          <w:sz w:val="22"/>
-          <w:szCs w:val="22"/>
-        </w:rPr>
-        <w:t xml:space="preserve">, </w:t>
+          <w:sz w:val="22"/>
+          <w:szCs w:val="22"/>
+        </w:rPr>
+        <w:t xml:space="preserve">, Megan E. Mensinger, Alik S. </w:t>
       </w:r>
       <w:proofErr w:type="spellStart"/>
       <w:r>
@@ -1713,7 +1715,7 @@
           <w:sz w:val="22"/>
           <w:szCs w:val="22"/>
         </w:rPr>
-        <w:t>Jaejoong</w:t>
+        <w:t>Widge</w:t>
       </w:r>
       <w:proofErr w:type="spellEnd"/>
       <w:r>
@@ -1723,27 +1725,7 @@
           <w:sz w:val="22"/>
           <w:szCs w:val="22"/>
         </w:rPr>
-        <w:t xml:space="preserve"> Kim, Megan E. Mensinger, Elizabeth M. Sachse, Aaron Wald, Eric Hoskins, Kartikeya Singh, Abigail Alpers, Dawson Cooper, Meng-Chen Lo, Amanda Ribeiro de Oliveira, Gregory Simandl, Nathaniel Stephenson, Alik S. </w:t>
-      </w:r>
-      <w:proofErr w:type="spellStart"/>
-      <w:r>
-        <w:rPr>
-          <w:b w:val="0"/>
-          <w:bCs w:val="0"/>
-          <w:sz w:val="22"/>
-          <w:szCs w:val="22"/>
-        </w:rPr>
-        <w:t>Widge</w:t>
-      </w:r>
-      <w:proofErr w:type="spellEnd"/>
-      <w:r>
-        <w:rPr>
-          <w:b w:val="0"/>
-          <w:bCs w:val="0"/>
-          <w:sz w:val="22"/>
-          <w:szCs w:val="22"/>
-        </w:rPr>
-        <w:t xml:space="preserve">. 2024. Cross-species modeling and enhancement of cognitive control with striatal brain stimulation. </w:t>
+        <w:t xml:space="preserve">. 2025. DBS in Psychiatric Disorders. </w:t>
       </w:r>
       <w:r>
         <w:rPr>
@@ -1754,51 +1736,7 @@
           <w:sz w:val="22"/>
           <w:szCs w:val="22"/>
         </w:rPr>
-        <w:t>(</w:t>
-      </w:r>
-      <w:r>
-        <w:rPr>
-          <w:b w:val="0"/>
-          <w:bCs w:val="0"/>
-          <w:i/>
-          <w:iCs/>
-          <w:sz w:val="22"/>
-          <w:szCs w:val="22"/>
-        </w:rPr>
-        <w:t>under review</w:t>
-      </w:r>
-      <w:r>
-        <w:rPr>
-          <w:b w:val="0"/>
-          <w:bCs w:val="0"/>
-          <w:i/>
-          <w:iCs/>
-          <w:sz w:val="22"/>
-          <w:szCs w:val="22"/>
-        </w:rPr>
-        <w:t xml:space="preserve"> </w:t>
-      </w:r>
-      <w:r>
-        <w:rPr>
-          <w:b w:val="0"/>
-          <w:bCs w:val="0"/>
-          <w:i/>
-          <w:iCs/>
-          <w:sz w:val="22"/>
-          <w:szCs w:val="22"/>
-        </w:rPr>
-        <w:t>at</w:t>
-      </w:r>
-      <w:r>
-        <w:rPr>
-          <w:b w:val="0"/>
-          <w:bCs w:val="0"/>
-          <w:i/>
-          <w:iCs/>
-          <w:sz w:val="22"/>
-          <w:szCs w:val="22"/>
-        </w:rPr>
-        <w:t xml:space="preserve"> Science Translational Medicine)</w:t>
+        <w:t>(submitted book chapter for the Neuroscience of Deep Brain Stimulation)</w:t>
       </w:r>
       <w:r>
         <w:rPr>
@@ -1829,6 +1767,55 @@
       </w:pPr>
       <w:r>
         <w:rPr>
+          <w:b w:val="0"/>
+          <w:bCs w:val="0"/>
+          <w:sz w:val="22"/>
+          <w:szCs w:val="22"/>
+        </w:rPr>
+        <w:t xml:space="preserve">Adriano E. </w:t>
+      </w:r>
+      <w:proofErr w:type="gramStart"/>
+      <w:r>
+        <w:rPr>
+          <w:b w:val="0"/>
+          <w:bCs w:val="0"/>
+          <w:sz w:val="22"/>
+          <w:szCs w:val="22"/>
+        </w:rPr>
+        <w:t>Reimer</w:t>
+      </w:r>
+      <w:r>
+        <w:rPr>
+          <w:b w:val="0"/>
+          <w:bCs w:val="0"/>
+          <w:color w:val="000000" w:themeColor="text1"/>
+          <w:sz w:val="22"/>
+          <w:szCs w:val="22"/>
+          <w:vertAlign w:val="superscript"/>
+        </w:rPr>
+        <w:t>†</w:t>
+      </w:r>
+      <w:r>
+        <w:rPr>
+          <w:b w:val="0"/>
+          <w:bCs w:val="0"/>
+          <w:sz w:val="22"/>
+          <w:szCs w:val="22"/>
+        </w:rPr>
+        <w:t>,</w:t>
+      </w:r>
+      <w:proofErr w:type="gramEnd"/>
+      <w:r>
+        <w:rPr>
+          <w:b w:val="0"/>
+          <w:bCs w:val="0"/>
+          <w:sz w:val="22"/>
+          <w:szCs w:val="22"/>
+        </w:rPr>
+        <w:t xml:space="preserve"> </w:t>
+      </w:r>
+      <w:r>
+        <w:rPr>
           <w:sz w:val="22"/>
           <w:szCs w:val="22"/>
         </w:rPr>
@@ -1838,10 +1825,21 @@
         <w:rPr>
           <w:b w:val="0"/>
           <w:bCs w:val="0"/>
-          <w:sz w:val="22"/>
-          <w:szCs w:val="22"/>
-        </w:rPr>
-        <w:t xml:space="preserve">, Megan E. Mensinger, Alik S. </w:t>
+          <w:color w:val="000000" w:themeColor="text1"/>
+          <w:sz w:val="22"/>
+          <w:szCs w:val="22"/>
+          <w:vertAlign w:val="superscript"/>
+        </w:rPr>
+        <w:t>†</w:t>
+      </w:r>
+      <w:r>
+        <w:rPr>
+          <w:b w:val="0"/>
+          <w:bCs w:val="0"/>
+          <w:sz w:val="22"/>
+          <w:szCs w:val="22"/>
+        </w:rPr>
+        <w:t xml:space="preserve">, </w:t>
       </w:r>
       <w:proofErr w:type="spellStart"/>
       <w:r>
@@ -1851,6 +1849,26 @@
           <w:sz w:val="22"/>
           <w:szCs w:val="22"/>
         </w:rPr>
+        <w:t>Jaejoong</w:t>
+      </w:r>
+      <w:proofErr w:type="spellEnd"/>
+      <w:r>
+        <w:rPr>
+          <w:b w:val="0"/>
+          <w:bCs w:val="0"/>
+          <w:sz w:val="22"/>
+          <w:szCs w:val="22"/>
+        </w:rPr>
+        <w:t xml:space="preserve"> Kim, Megan E. Mensinger, Elizabeth M. Sachse, Aaron Wald, Eric Hoskins, Kartikeya Singh, Abigail Alpers, Dawson Cooper, Meng-Chen Lo, Amanda Ribeiro de Oliveira, Gregory Simandl, Nathaniel Stephenson, Alik S. </w:t>
+      </w:r>
+      <w:proofErr w:type="spellStart"/>
+      <w:r>
+        <w:rPr>
+          <w:b w:val="0"/>
+          <w:bCs w:val="0"/>
+          <w:sz w:val="22"/>
+          <w:szCs w:val="22"/>
+        </w:rPr>
         <w:t>Widge</w:t>
       </w:r>
       <w:proofErr w:type="spellEnd"/>
@@ -1861,7 +1879,7 @@
           <w:sz w:val="22"/>
           <w:szCs w:val="22"/>
         </w:rPr>
-        <w:t xml:space="preserve">. 2025. DBS in Psychiatric Disorders. </w:t>
+        <w:t xml:space="preserve">. 2024. Cross-species modeling and enhancement of cognitive control with striatal brain stimulation. </w:t>
       </w:r>
       <w:r>
         <w:rPr>
@@ -1872,14 +1890,12 @@
           <w:sz w:val="22"/>
           <w:szCs w:val="22"/>
         </w:rPr>
-        <w:t>(submitted book chapter for the Neuroscience of Deep Brain Stimulation)</w:t>
-      </w:r>
-      <w:r>
-        <w:rPr>
-          <w:b w:val="0"/>
-          <w:bCs w:val="0"/>
-          <w:i/>
-          <w:iCs/>
+        <w:t>(Science Translational Medicine)</w:t>
+      </w:r>
+      <w:r>
+        <w:rPr>
+          <w:b w:val="0"/>
+          <w:bCs w:val="0"/>
           <w:sz w:val="22"/>
           <w:szCs w:val="22"/>
         </w:rPr>
@@ -2448,7 +2464,17 @@
           <w:sz w:val="22"/>
           <w:szCs w:val="22"/>
         </w:rPr>
-        <w:t xml:space="preserve"> Periodic Estimation of Lost Packets. </w:t>
+        <w:t xml:space="preserve"> Periodic Estimation of </w:t>
+      </w:r>
+      <w:r>
+        <w:rPr>
+          <w:b w:val="0"/>
+          <w:bCs w:val="0"/>
+          <w:sz w:val="22"/>
+          <w:szCs w:val="22"/>
+        </w:rPr>
+        <w:lastRenderedPageBreak/>
+        <w:t xml:space="preserve">Lost Packets. </w:t>
       </w:r>
       <w:r>
         <w:rPr>
@@ -2515,7 +2541,6 @@
           <w:sz w:val="22"/>
           <w:szCs w:val="22"/>
         </w:rPr>
-        <w:lastRenderedPageBreak/>
         <w:t>Evan M</w:t>
       </w:r>
       <w:r>
@@ -3509,6 +3534,212 @@
           <w:sz w:val="22"/>
           <w:szCs w:val="22"/>
         </w:rPr>
+        <w:t>Society for Neuroscience Annual Meeting 202</w:t>
+      </w:r>
+      <w:r>
+        <w:rPr>
+          <w:b/>
+          <w:bCs/>
+          <w:sz w:val="22"/>
+          <w:szCs w:val="22"/>
+        </w:rPr>
+        <w:t>4</w:t>
+      </w:r>
+      <w:r>
+        <w:rPr>
+          <w:b/>
+          <w:bCs/>
+          <w:sz w:val="22"/>
+          <w:szCs w:val="22"/>
+        </w:rPr>
+        <w:t xml:space="preserve">                                                          </w:t>
+      </w:r>
+      <w:r>
+        <w:rPr>
+          <w:b/>
+          <w:bCs/>
+          <w:sz w:val="22"/>
+          <w:szCs w:val="22"/>
+        </w:rPr>
+        <w:t xml:space="preserve"> </w:t>
+      </w:r>
+      <w:r>
+        <w:rPr>
+          <w:b/>
+          <w:bCs/>
+          <w:sz w:val="22"/>
+          <w:szCs w:val="22"/>
+        </w:rPr>
+        <w:t xml:space="preserve"> </w:t>
+      </w:r>
+      <w:r>
+        <w:rPr>
+          <w:b/>
+          <w:bCs/>
+          <w:sz w:val="22"/>
+          <w:szCs w:val="22"/>
+        </w:rPr>
+        <w:t xml:space="preserve">   </w:t>
+      </w:r>
+      <w:r>
+        <w:rPr>
+          <w:sz w:val="22"/>
+          <w:szCs w:val="22"/>
+        </w:rPr>
+        <w:t>October</w:t>
+      </w:r>
+      <w:r>
+        <w:rPr>
+          <w:sz w:val="22"/>
+          <w:szCs w:val="22"/>
+        </w:rPr>
+        <w:t xml:space="preserve"> 202</w:t>
+      </w:r>
+      <w:r>
+        <w:rPr>
+          <w:sz w:val="22"/>
+          <w:szCs w:val="22"/>
+        </w:rPr>
+        <w:t>4</w:t>
+      </w:r>
+    </w:p>
+    <w:p>
+      <w:pPr>
+        <w:tabs>
+          <w:tab w:val="left" w:pos="8370"/>
+        </w:tabs>
+        <w:ind w:left="270"/>
+        <w:rPr>
+          <w:sz w:val="22"/>
+          <w:szCs w:val="22"/>
+        </w:rPr>
+      </w:pPr>
+      <w:r>
+        <w:rPr>
+          <w:sz w:val="22"/>
+          <w:szCs w:val="22"/>
+        </w:rPr>
+        <w:t>“</w:t>
+      </w:r>
+      <w:r>
+        <w:rPr>
+          <w:sz w:val="22"/>
+          <w:szCs w:val="22"/>
+        </w:rPr>
+        <w:t>Enhanced cognitive flexibility in female mice in a novel touchscreen set shift task</w:t>
+      </w:r>
+      <w:r>
+        <w:rPr>
+          <w:sz w:val="22"/>
+          <w:szCs w:val="22"/>
+        </w:rPr>
+        <w:t>” (Co-author</w:t>
+      </w:r>
+      <w:r>
+        <w:rPr>
+          <w:sz w:val="22"/>
+          <w:szCs w:val="22"/>
+        </w:rPr>
+        <w:t>)</w:t>
+      </w:r>
+    </w:p>
+    <w:p>
+      <w:pPr>
+        <w:tabs>
+          <w:tab w:val="left" w:pos="8370"/>
+        </w:tabs>
+        <w:ind w:left="270"/>
+        <w:rPr>
+          <w:sz w:val="22"/>
+          <w:szCs w:val="22"/>
+        </w:rPr>
+      </w:pPr>
+      <w:r>
+        <w:rPr>
+          <w:b/>
+          <w:bCs/>
+          <w:sz w:val="22"/>
+          <w:szCs w:val="22"/>
+        </w:rPr>
+        <w:t>Society for Neuroscience Annual Meeting 202</w:t>
+      </w:r>
+      <w:r>
+        <w:rPr>
+          <w:b/>
+          <w:bCs/>
+          <w:sz w:val="22"/>
+          <w:szCs w:val="22"/>
+        </w:rPr>
+        <w:t>4</w:t>
+      </w:r>
+      <w:r>
+        <w:rPr>
+          <w:b/>
+          <w:bCs/>
+          <w:sz w:val="22"/>
+          <w:szCs w:val="22"/>
+        </w:rPr>
+        <w:t xml:space="preserve">                                                               </w:t>
+      </w:r>
+      <w:r>
+        <w:rPr>
+          <w:sz w:val="22"/>
+          <w:szCs w:val="22"/>
+        </w:rPr>
+        <w:t>October 2024</w:t>
+      </w:r>
+    </w:p>
+    <w:p>
+      <w:pPr>
+        <w:tabs>
+          <w:tab w:val="left" w:pos="8370"/>
+        </w:tabs>
+        <w:ind w:left="270"/>
+        <w:rPr>
+          <w:sz w:val="22"/>
+          <w:szCs w:val="22"/>
+        </w:rPr>
+      </w:pPr>
+      <w:r>
+        <w:rPr>
+          <w:sz w:val="22"/>
+          <w:szCs w:val="22"/>
+        </w:rPr>
+        <w:t>“</w:t>
+      </w:r>
+      <w:r>
+        <w:rPr>
+          <w:sz w:val="22"/>
+          <w:szCs w:val="22"/>
+        </w:rPr>
+        <w:t>Optogenetic deep brain stimulation of medial PFC projections in mid-striatum improves cognitive flexibility</w:t>
+      </w:r>
+      <w:r>
+        <w:rPr>
+          <w:sz w:val="22"/>
+          <w:szCs w:val="22"/>
+        </w:rPr>
+        <w:t>” (Co-author)</w:t>
+      </w:r>
+    </w:p>
+    <w:p>
+      <w:pPr>
+        <w:tabs>
+          <w:tab w:val="left" w:pos="8370"/>
+        </w:tabs>
+        <w:ind w:left="270"/>
+        <w:rPr>
+          <w:sz w:val="22"/>
+          <w:szCs w:val="22"/>
+        </w:rPr>
+      </w:pPr>
+      <w:r>
+        <w:rPr>
+          <w:b/>
+          <w:bCs/>
+          <w:sz w:val="22"/>
+          <w:szCs w:val="22"/>
+        </w:rPr>
         <w:t>Computational Psychiatry Conference 2024</w:t>
       </w:r>
       <w:r>
@@ -3773,6 +4004,7 @@
           <w:sz w:val="22"/>
           <w:szCs w:val="22"/>
         </w:rPr>
+        <w:lastRenderedPageBreak/>
         <w:t xml:space="preserve">“Optogenetic deep brain stimulation of </w:t>
       </w:r>
       <w:proofErr w:type="spellStart"/>
@@ -3924,7 +4156,6 @@
           <w:sz w:val="22"/>
           <w:szCs w:val="22"/>
         </w:rPr>
-        <w:lastRenderedPageBreak/>
         <w:t>Minnesota Neuromodulation Symposium 2024</w:t>
       </w:r>
       <w:r>
@@ -4016,21 +4247,7 @@
           <w:sz w:val="22"/>
           <w:szCs w:val="22"/>
         </w:rPr>
-        <w:t>“</w:t>
-      </w:r>
-      <w:r>
-        <w:rPr>
-          <w:sz w:val="22"/>
-          <w:szCs w:val="22"/>
-        </w:rPr>
-        <w:t>Low-frequency power in the ventral capsule/ventral striatum and orbitofrontal cortex: a neural biomarker of obsessive-compulsive symptom severity</w:t>
-      </w:r>
-      <w:r>
-        <w:rPr>
-          <w:sz w:val="22"/>
-          <w:szCs w:val="22"/>
-        </w:rPr>
-        <w:t>” (Co-author)</w:t>
+        <w:t>“Low-frequency power in the ventral capsule/ventral striatum and orbitofrontal cortex: a neural biomarker of obsessive-compulsive symptom severity” (Co-author)</w:t>
       </w:r>
     </w:p>
     <w:p>
@@ -4980,6 +5197,7 @@
           <w:sz w:val="22"/>
           <w:szCs w:val="22"/>
         </w:rPr>
+        <w:lastRenderedPageBreak/>
         <w:t>“</w:t>
       </w:r>
       <w:r>
@@ -5108,7 +5326,6 @@
           <w:sz w:val="22"/>
           <w:szCs w:val="22"/>
         </w:rPr>
-        <w:lastRenderedPageBreak/>
         <w:t>“Prefrontal Cortex and Amygdala Interactions during Platform Mediated Avoidance: Insights from Neural Synchrony” (Co-author)</w:t>
       </w:r>
     </w:p>
@@ -5981,6 +6198,7 @@
           <w:sz w:val="22"/>
           <w:szCs w:val="22"/>
         </w:rPr>
+        <w:lastRenderedPageBreak/>
         <w:t>“Deep Brain Stimulation of the Mid-Striatum Impairs Probabilistic Reinforcement Learning in Rodents” (Co-author)</w:t>
       </w:r>
     </w:p>
@@ -6112,7 +6330,6 @@
           <w:sz w:val="22"/>
           <w:szCs w:val="22"/>
         </w:rPr>
-        <w:lastRenderedPageBreak/>
         <w:t>Society for Neuroscience Annual Meeting 2021</w:t>
       </w:r>
       <w:r>
@@ -6899,6 +7116,113 @@
           <w:sz w:val="22"/>
           <w:szCs w:val="22"/>
         </w:rPr>
+        <w:t>Teaching Assistant, University of Minnesota</w:t>
+      </w:r>
+      <w:r>
+        <w:rPr>
+          <w:b/>
+          <w:bCs/>
+          <w:sz w:val="22"/>
+          <w:szCs w:val="22"/>
+        </w:rPr>
+        <w:tab/>
+      </w:r>
+      <w:r>
+        <w:rPr>
+          <w:sz w:val="22"/>
+          <w:szCs w:val="22"/>
+        </w:rPr>
+        <w:t>0</w:t>
+      </w:r>
+      <w:r>
+        <w:rPr>
+          <w:sz w:val="22"/>
+          <w:szCs w:val="22"/>
+        </w:rPr>
+        <w:t>8</w:t>
+      </w:r>
+      <w:r>
+        <w:rPr>
+          <w:sz w:val="22"/>
+          <w:szCs w:val="22"/>
+        </w:rPr>
+        <w:t>/202</w:t>
+      </w:r>
+      <w:r>
+        <w:rPr>
+          <w:sz w:val="22"/>
+          <w:szCs w:val="22"/>
+        </w:rPr>
+        <w:t>4</w:t>
+      </w:r>
+      <w:r>
+        <w:rPr>
+          <w:sz w:val="22"/>
+          <w:szCs w:val="22"/>
+        </w:rPr>
+        <w:t>-</w:t>
+      </w:r>
+      <w:r>
+        <w:rPr>
+          <w:sz w:val="22"/>
+          <w:szCs w:val="22"/>
+        </w:rPr>
+        <w:t>12</w:t>
+      </w:r>
+      <w:r>
+        <w:rPr>
+          <w:sz w:val="22"/>
+          <w:szCs w:val="22"/>
+        </w:rPr>
+        <w:t>/202</w:t>
+      </w:r>
+      <w:r>
+        <w:rPr>
+          <w:sz w:val="22"/>
+          <w:szCs w:val="22"/>
+        </w:rPr>
+        <w:t>4</w:t>
+      </w:r>
+    </w:p>
+    <w:p>
+      <w:pPr>
+        <w:tabs>
+          <w:tab w:val="left" w:pos="7830"/>
+        </w:tabs>
+        <w:ind w:left="270"/>
+        <w:rPr>
+          <w:b/>
+          <w:bCs/>
+          <w:sz w:val="22"/>
+          <w:szCs w:val="22"/>
+        </w:rPr>
+      </w:pPr>
+      <w:r>
+        <w:rPr>
+          <w:sz w:val="22"/>
+          <w:szCs w:val="22"/>
+        </w:rPr>
+        <w:t>Was responsible for grading problem sets and fielding course questions as the only TA for a 75 student special topics class focused on analysis methods for biomedical data</w:t>
+      </w:r>
+    </w:p>
+    <w:p>
+      <w:pPr>
+        <w:tabs>
+          <w:tab w:val="left" w:pos="7830"/>
+        </w:tabs>
+        <w:ind w:firstLine="270"/>
+        <w:rPr>
+          <w:sz w:val="22"/>
+          <w:szCs w:val="22"/>
+        </w:rPr>
+      </w:pPr>
+      <w:r>
+        <w:rPr>
+          <w:b/>
+          <w:bCs/>
+          <w:sz w:val="22"/>
+          <w:szCs w:val="22"/>
+        </w:rPr>
         <w:t>Head Teaching Assistant, Brown University</w:t>
       </w:r>
       <w:r>
@@ -7253,6 +7577,7 @@
           <w:sz w:val="22"/>
           <w:szCs w:val="22"/>
         </w:rPr>
+        <w:lastRenderedPageBreak/>
         <w:t>Classroom Assistant,</w:t>
       </w:r>
       <w:r>
@@ -7519,7 +7844,6 @@
           <w:sz w:val="22"/>
           <w:szCs w:val="22"/>
         </w:rPr>
-        <w:lastRenderedPageBreak/>
         <w:t>Trainee Highlight Award Honorable Mention (BRAIN)</w:t>
       </w:r>
       <w:r>
@@ -7862,7 +8186,7 @@
 </file>
 
 <file path=word/endnotes.xml><?xml version="1.0" encoding="utf-8"?>
-<w:endnotes xmlns:wpc="http://schemas.microsoft.com/office/word/2010/wordprocessingCanvas" xmlns:cx="http://schemas.microsoft.com/office/drawing/2014/chartex" xmlns:cx1="http://schemas.microsoft.com/office/drawing/2015/9/8/chartex" xmlns:cx2="http://schemas.microsoft.com/office/drawing/2015/10/21/chartex" xmlns:cx3="http://schemas.microsoft.com/office/drawing/2016/5/9/chartex" xmlns:cx4="http://schemas.microsoft.com/office/drawing/2016/5/10/chartex" xmlns:cx5="http://schemas.microsoft.com/office/drawing/2016/5/11/chartex" xmlns:cx6="http://schemas.microsoft.com/office/drawing/2016/5/12/chartex" xmlns:cx7="http://schemas.microsoft.com/office/drawing/2016/5/13/chartex" xmlns:cx8="http://schemas.microsoft.com/office/drawing/2016/5/14/chartex" xmlns:mc="http://schemas.openxmlformats.org/markup-compatibility/2006" xmlns:aink="http://schemas.microsoft.com/office/drawing/2016/ink" xmlns:am3d="http://schemas.microsoft.com/office/drawing/2017/model3d" xmlns:o="urn:schemas-microsoft-com:office:office" xmlns:oel="http://schemas.microsoft.com/office/2019/extlst" xmlns:r="http://schemas.openxmlformats.org/officeDocument/2006/relationships" xmlns:m="http://schemas.openxmlformats.org/officeDocument/2006/math" xmlns:v="urn:schemas-microsoft-com:vml" xmlns:wp14="http://schemas.microsoft.com/office/word/2010/wordprocessingDrawing" xmlns:wp="http://schemas.openxmlformats.org/drawingml/2006/wordprocessingDrawing" xmlns:w10="urn:schemas-microsoft-com:office:word" xmlns:w="http://schemas.openxmlformats.org/wordprocessingml/2006/main" xmlns:w14="http://schemas.microsoft.com/office/word/2010/wordml" xmlns:w15="http://schemas.microsoft.com/office/word/2012/wordml" xmlns:w16cex="http://schemas.microsoft.com/office/word/2018/wordml/cex" xmlns:w16cid="http://schemas.microsoft.com/office/word/2016/wordml/cid" xmlns:w16="http://schemas.microsoft.com/office/word/2018/wordml" xmlns:w16du="http://schemas.microsoft.com/office/word/2023/wordml/word16du" xmlns:w16sdtdh="http://schemas.microsoft.com/office/word/2020/wordml/sdtdatahash" xmlns:w16se="http://schemas.microsoft.com/office/word/2015/wordml/symex" xmlns:wpg="http://schemas.microsoft.com/office/word/2010/wordprocessingGroup" xmlns:wpi="http://schemas.microsoft.com/office/word/2010/wordprocessingInk" xmlns:wne="http://schemas.microsoft.com/office/word/2006/wordml" xmlns:wps="http://schemas.microsoft.com/office/word/2010/wordprocessingShape" mc:Ignorable="w14 w15 w16se w16cid w16 w16cex w16sdtdh w16du wp14">
+<w:endnotes xmlns:wpc="http://schemas.microsoft.com/office/word/2010/wordprocessingCanvas" xmlns:cx="http://schemas.microsoft.com/office/drawing/2014/chartex" xmlns:cx1="http://schemas.microsoft.com/office/drawing/2015/9/8/chartex" xmlns:cx2="http://schemas.microsoft.com/office/drawing/2015/10/21/chartex" xmlns:cx3="http://schemas.microsoft.com/office/drawing/2016/5/9/chartex" xmlns:cx4="http://schemas.microsoft.com/office/drawing/2016/5/10/chartex" xmlns:cx5="http://schemas.microsoft.com/office/drawing/2016/5/11/chartex" xmlns:cx6="http://schemas.microsoft.com/office/drawing/2016/5/12/chartex" xmlns:cx7="http://schemas.microsoft.com/office/drawing/2016/5/13/chartex" xmlns:cx8="http://schemas.microsoft.com/office/drawing/2016/5/14/chartex" xmlns:mc="http://schemas.openxmlformats.org/markup-compatibility/2006" xmlns:aink="http://schemas.microsoft.com/office/drawing/2016/ink" xmlns:am3d="http://schemas.microsoft.com/office/drawing/2017/model3d" xmlns:o="urn:schemas-microsoft-com:office:office" xmlns:oel="http://schemas.microsoft.com/office/2019/extlst" xmlns:r="http://schemas.openxmlformats.org/officeDocument/2006/relationships" xmlns:m="http://schemas.openxmlformats.org/officeDocument/2006/math" xmlns:v="urn:schemas-microsoft-com:vml" xmlns:wp14="http://schemas.microsoft.com/office/word/2010/wordprocessingDrawing" xmlns:wp="http://schemas.openxmlformats.org/drawingml/2006/wordprocessingDrawing" xmlns:w10="urn:schemas-microsoft-com:office:word" xmlns:w="http://schemas.openxmlformats.org/wordprocessingml/2006/main" xmlns:w14="http://schemas.microsoft.com/office/word/2010/wordml" xmlns:w15="http://schemas.microsoft.com/office/word/2012/wordml" xmlns:w16cex="http://schemas.microsoft.com/office/word/2018/wordml/cex" xmlns:w16cid="http://schemas.microsoft.com/office/word/2016/wordml/cid" xmlns:w16="http://schemas.microsoft.com/office/word/2018/wordml" xmlns:w16du="http://schemas.microsoft.com/office/word/2023/wordml/word16du" xmlns:w16sdtdh="http://schemas.microsoft.com/office/word/2020/wordml/sdtdatahash" xmlns:w16sdtfl="http://schemas.microsoft.com/office/word/2024/wordml/sdtformatlock" xmlns:w16se="http://schemas.microsoft.com/office/word/2015/wordml/symex" xmlns:wpg="http://schemas.microsoft.com/office/word/2010/wordprocessingGroup" xmlns:wpi="http://schemas.microsoft.com/office/word/2010/wordprocessingInk" xmlns:wne="http://schemas.microsoft.com/office/word/2006/wordml" xmlns:wps="http://schemas.microsoft.com/office/word/2010/wordprocessingShape" mc:Ignorable="w14 w15 w16se w16cid w16 w16cex w16sdtdh w16sdtfl w16du wp14">
   <w:endnote w:type="separator" w:id="-1">
     <w:p>
       <w:r>
@@ -7881,7 +8205,7 @@
 </file>
 
 <file path=word/footer1.xml><?xml version="1.0" encoding="utf-8"?>
-<w:ftr xmlns:wpc="http://schemas.microsoft.com/office/word/2010/wordprocessingCanvas" xmlns:cx="http://schemas.microsoft.com/office/drawing/2014/chartex" xmlns:cx1="http://schemas.microsoft.com/office/drawing/2015/9/8/chartex" xmlns:cx2="http://schemas.microsoft.com/office/drawing/2015/10/21/chartex" xmlns:cx3="http://schemas.microsoft.com/office/drawing/2016/5/9/chartex" xmlns:cx4="http://schemas.microsoft.com/office/drawing/2016/5/10/chartex" xmlns:cx5="http://schemas.microsoft.com/office/drawing/2016/5/11/chartex" xmlns:cx6="http://schemas.microsoft.com/office/drawing/2016/5/12/chartex" xmlns:cx7="http://schemas.microsoft.com/office/drawing/2016/5/13/chartex" xmlns:cx8="http://schemas.microsoft.com/office/drawing/2016/5/14/chartex" xmlns:mc="http://schemas.openxmlformats.org/markup-compatibility/2006" xmlns:aink="http://schemas.microsoft.com/office/drawing/2016/ink" xmlns:am3d="http://schemas.microsoft.com/office/drawing/2017/model3d" xmlns:o="urn:schemas-microsoft-com:office:office" xmlns:oel="http://schemas.microsoft.com/office/2019/extlst" xmlns:r="http://schemas.openxmlformats.org/officeDocument/2006/relationships" xmlns:m="http://schemas.openxmlformats.org/officeDocument/2006/math" xmlns:v="urn:schemas-microsoft-com:vml" xmlns:wp14="http://schemas.microsoft.com/office/word/2010/wordprocessingDrawing" xmlns:wp="http://schemas.openxmlformats.org/drawingml/2006/wordprocessingDrawing" xmlns:w10="urn:schemas-microsoft-com:office:word" xmlns:w="http://schemas.openxmlformats.org/wordprocessingml/2006/main" xmlns:w14="http://schemas.microsoft.com/office/word/2010/wordml" xmlns:w15="http://schemas.microsoft.com/office/word/2012/wordml" xmlns:w16cex="http://schemas.microsoft.com/office/word/2018/wordml/cex" xmlns:w16cid="http://schemas.microsoft.com/office/word/2016/wordml/cid" xmlns:w16="http://schemas.microsoft.com/office/word/2018/wordml" xmlns:w16du="http://schemas.microsoft.com/office/word/2023/wordml/word16du" xmlns:w16sdtdh="http://schemas.microsoft.com/office/word/2020/wordml/sdtdatahash" xmlns:w16se="http://schemas.microsoft.com/office/word/2015/wordml/symex" xmlns:wpg="http://schemas.microsoft.com/office/word/2010/wordprocessingGroup" xmlns:wpi="http://schemas.microsoft.com/office/word/2010/wordprocessingInk" xmlns:wne="http://schemas.microsoft.com/office/word/2006/wordml" xmlns:wps="http://schemas.microsoft.com/office/word/2010/wordprocessingShape" mc:Ignorable="w14 w15 w16se w16cid w16 w16cex w16sdtdh w16du wp14">
+<w:ftr xmlns:wpc="http://schemas.microsoft.com/office/word/2010/wordprocessingCanvas" xmlns:cx="http://schemas.microsoft.com/office/drawing/2014/chartex" xmlns:cx1="http://schemas.microsoft.com/office/drawing/2015/9/8/chartex" xmlns:cx2="http://schemas.microsoft.com/office/drawing/2015/10/21/chartex" xmlns:cx3="http://schemas.microsoft.com/office/drawing/2016/5/9/chartex" xmlns:cx4="http://schemas.microsoft.com/office/drawing/2016/5/10/chartex" xmlns:cx5="http://schemas.microsoft.com/office/drawing/2016/5/11/chartex" xmlns:cx6="http://schemas.microsoft.com/office/drawing/2016/5/12/chartex" xmlns:cx7="http://schemas.microsoft.com/office/drawing/2016/5/13/chartex" xmlns:cx8="http://schemas.microsoft.com/office/drawing/2016/5/14/chartex" xmlns:mc="http://schemas.openxmlformats.org/markup-compatibility/2006" xmlns:aink="http://schemas.microsoft.com/office/drawing/2016/ink" xmlns:am3d="http://schemas.microsoft.com/office/drawing/2017/model3d" xmlns:o="urn:schemas-microsoft-com:office:office" xmlns:oel="http://schemas.microsoft.com/office/2019/extlst" xmlns:r="http://schemas.openxmlformats.org/officeDocument/2006/relationships" xmlns:m="http://schemas.openxmlformats.org/officeDocument/2006/math" xmlns:v="urn:schemas-microsoft-com:vml" xmlns:wp14="http://schemas.microsoft.com/office/word/2010/wordprocessingDrawing" xmlns:wp="http://schemas.openxmlformats.org/drawingml/2006/wordprocessingDrawing" xmlns:w10="urn:schemas-microsoft-com:office:word" xmlns:w="http://schemas.openxmlformats.org/wordprocessingml/2006/main" xmlns:w14="http://schemas.microsoft.com/office/word/2010/wordml" xmlns:w15="http://schemas.microsoft.com/office/word/2012/wordml" xmlns:w16cex="http://schemas.microsoft.com/office/word/2018/wordml/cex" xmlns:w16cid="http://schemas.microsoft.com/office/word/2016/wordml/cid" xmlns:w16="http://schemas.microsoft.com/office/word/2018/wordml" xmlns:w16du="http://schemas.microsoft.com/office/word/2023/wordml/word16du" xmlns:w16sdtdh="http://schemas.microsoft.com/office/word/2020/wordml/sdtdatahash" xmlns:w16sdtfl="http://schemas.microsoft.com/office/word/2024/wordml/sdtformatlock" xmlns:w16se="http://schemas.microsoft.com/office/word/2015/wordml/symex" xmlns:wpg="http://schemas.microsoft.com/office/word/2010/wordprocessingGroup" xmlns:wpi="http://schemas.microsoft.com/office/word/2010/wordprocessingInk" xmlns:wne="http://schemas.microsoft.com/office/word/2006/wordml" xmlns:wps="http://schemas.microsoft.com/office/word/2010/wordprocessingShape" mc:Ignorable="w14 w15 w16se w16cid w16 w16cex w16sdtdh w16sdtfl w16du wp14">
   <w:sdt>
     <w:sdtPr>
       <w:id w:val="1429928368"/>
@@ -7933,7 +8257,7 @@
 </file>
 
 <file path=word/footnotes.xml><?xml version="1.0" encoding="utf-8"?>
-<w:footnotes xmlns:wpc="http://schemas.microsoft.com/office/word/2010/wordprocessingCanvas" xmlns:cx="http://schemas.microsoft.com/office/drawing/2014/chartex" xmlns:cx1="http://schemas.microsoft.com/office/drawing/2015/9/8/chartex" xmlns:cx2="http://schemas.microsoft.com/office/drawing/2015/10/21/chartex" xmlns:cx3="http://schemas.microsoft.com/office/drawing/2016/5/9/chartex" xmlns:cx4="http://schemas.microsoft.com/office/drawing/2016/5/10/chartex" xmlns:cx5="http://schemas.microsoft.com/office/drawing/2016/5/11/chartex" xmlns:cx6="http://schemas.microsoft.com/office/drawing/2016/5/12/chartex" xmlns:cx7="http://schemas.microsoft.com/office/drawing/2016/5/13/chartex" xmlns:cx8="http://schemas.microsoft.com/office/drawing/2016/5/14/chartex" xmlns:mc="http://schemas.openxmlformats.org/markup-compatibility/2006" xmlns:aink="http://schemas.microsoft.com/office/drawing/2016/ink" xmlns:am3d="http://schemas.microsoft.com/office/drawing/2017/model3d" xmlns:o="urn:schemas-microsoft-com:office:office" xmlns:oel="http://schemas.microsoft.com/office/2019/extlst" xmlns:r="http://schemas.openxmlformats.org/officeDocument/2006/relationships" xmlns:m="http://schemas.openxmlformats.org/officeDocument/2006/math" xmlns:v="urn:schemas-microsoft-com:vml" xmlns:wp14="http://schemas.microsoft.com/office/word/2010/wordprocessingDrawing" xmlns:wp="http://schemas.openxmlformats.org/drawingml/2006/wordprocessingDrawing" xmlns:w10="urn:schemas-microsoft-com:office:word" xmlns:w="http://schemas.openxmlformats.org/wordprocessingml/2006/main" xmlns:w14="http://schemas.microsoft.com/office/word/2010/wordml" xmlns:w15="http://schemas.microsoft.com/office/word/2012/wordml" xmlns:w16cex="http://schemas.microsoft.com/office/word/2018/wordml/cex" xmlns:w16cid="http://schemas.microsoft.com/office/word/2016/wordml/cid" xmlns:w16="http://schemas.microsoft.com/office/word/2018/wordml" xmlns:w16du="http://schemas.microsoft.com/office/word/2023/wordml/word16du" xmlns:w16sdtdh="http://schemas.microsoft.com/office/word/2020/wordml/sdtdatahash" xmlns:w16se="http://schemas.microsoft.com/office/word/2015/wordml/symex" xmlns:wpg="http://schemas.microsoft.com/office/word/2010/wordprocessingGroup" xmlns:wpi="http://schemas.microsoft.com/office/word/2010/wordprocessingInk" xmlns:wne="http://schemas.microsoft.com/office/word/2006/wordml" xmlns:wps="http://schemas.microsoft.com/office/word/2010/wordprocessingShape" mc:Ignorable="w14 w15 w16se w16cid w16 w16cex w16sdtdh w16du wp14">
+<w:footnotes xmlns:wpc="http://schemas.microsoft.com/office/word/2010/wordprocessingCanvas" xmlns:cx="http://schemas.microsoft.com/office/drawing/2014/chartex" xmlns:cx1="http://schemas.microsoft.com/office/drawing/2015/9/8/chartex" xmlns:cx2="http://schemas.microsoft.com/office/drawing/2015/10/21/chartex" xmlns:cx3="http://schemas.microsoft.com/office/drawing/2016/5/9/chartex" xmlns:cx4="http://schemas.microsoft.com/office/drawing/2016/5/10/chartex" xmlns:cx5="http://schemas.microsoft.com/office/drawing/2016/5/11/chartex" xmlns:cx6="http://schemas.microsoft.com/office/drawing/2016/5/12/chartex" xmlns:cx7="http://schemas.microsoft.com/office/drawing/2016/5/13/chartex" xmlns:cx8="http://schemas.microsoft.com/office/drawing/2016/5/14/chartex" xmlns:mc="http://schemas.openxmlformats.org/markup-compatibility/2006" xmlns:aink="http://schemas.microsoft.com/office/drawing/2016/ink" xmlns:am3d="http://schemas.microsoft.com/office/drawing/2017/model3d" xmlns:o="urn:schemas-microsoft-com:office:office" xmlns:oel="http://schemas.microsoft.com/office/2019/extlst" xmlns:r="http://schemas.openxmlformats.org/officeDocument/2006/relationships" xmlns:m="http://schemas.openxmlformats.org/officeDocument/2006/math" xmlns:v="urn:schemas-microsoft-com:vml" xmlns:wp14="http://schemas.microsoft.com/office/word/2010/wordprocessingDrawing" xmlns:wp="http://schemas.openxmlformats.org/drawingml/2006/wordprocessingDrawing" xmlns:w10="urn:schemas-microsoft-com:office:word" xmlns:w="http://schemas.openxmlformats.org/wordprocessingml/2006/main" xmlns:w14="http://schemas.microsoft.com/office/word/2010/wordml" xmlns:w15="http://schemas.microsoft.com/office/word/2012/wordml" xmlns:w16cex="http://schemas.microsoft.com/office/word/2018/wordml/cex" xmlns:w16cid="http://schemas.microsoft.com/office/word/2016/wordml/cid" xmlns:w16="http://schemas.microsoft.com/office/word/2018/wordml" xmlns:w16du="http://schemas.microsoft.com/office/word/2023/wordml/word16du" xmlns:w16sdtdh="http://schemas.microsoft.com/office/word/2020/wordml/sdtdatahash" xmlns:w16sdtfl="http://schemas.microsoft.com/office/word/2024/wordml/sdtformatlock" xmlns:w16se="http://schemas.microsoft.com/office/word/2015/wordml/symex" xmlns:wpg="http://schemas.microsoft.com/office/word/2010/wordprocessingGroup" xmlns:wpi="http://schemas.microsoft.com/office/word/2010/wordprocessingInk" xmlns:wne="http://schemas.microsoft.com/office/word/2006/wordml" xmlns:wps="http://schemas.microsoft.com/office/word/2010/wordprocessingShape" mc:Ignorable="w14 w15 w16se w16cid w16 w16cex w16sdtdh w16sdtfl w16du wp14">
   <w:footnote w:type="separator" w:id="-1">
     <w:p>
       <w:r>
@@ -7952,10 +8276,14 @@
 </file>
 
 <file path=word/header1.xml><?xml version="1.0" encoding="utf-8"?>
-<w:hdr xmlns:wpc="http://schemas.microsoft.com/office/word/2010/wordprocessingCanvas" xmlns:cx="http://schemas.microsoft.com/office/drawing/2014/chartex" xmlns:cx1="http://schemas.microsoft.com/office/drawing/2015/9/8/chartex" xmlns:cx2="http://schemas.microsoft.com/office/drawing/2015/10/21/chartex" xmlns:cx3="http://schemas.microsoft.com/office/drawing/2016/5/9/chartex" xmlns:cx4="http://schemas.microsoft.com/office/drawing/2016/5/10/chartex" xmlns:cx5="http://schemas.microsoft.com/office/drawing/2016/5/11/chartex" xmlns:cx6="http://schemas.microsoft.com/office/drawing/2016/5/12/chartex" xmlns:cx7="http://schemas.microsoft.com/office/drawing/2016/5/13/chartex" xmlns:cx8="http://schemas.microsoft.com/office/drawing/2016/5/14/chartex" xmlns:mc="http://schemas.openxmlformats.org/markup-compatibility/2006" xmlns:aink="http://schemas.microsoft.com/office/drawing/2016/ink" xmlns:am3d="http://schemas.microsoft.com/office/drawing/2017/model3d" xmlns:o="urn:schemas-microsoft-com:office:office" xmlns:oel="http://schemas.microsoft.com/office/2019/extlst" xmlns:r="http://schemas.openxmlformats.org/officeDocument/2006/relationships" xmlns:m="http://schemas.openxmlformats.org/officeDocument/2006/math" xmlns:v="urn:schemas-microsoft-com:vml" xmlns:wp14="http://schemas.microsoft.com/office/word/2010/wordprocessingDrawing" xmlns:wp="http://schemas.openxmlformats.org/drawingml/2006/wordprocessingDrawing" xmlns:w10="urn:schemas-microsoft-com:office:word" xmlns:w="http://schemas.openxmlformats.org/wordprocessingml/2006/main" xmlns:w14="http://schemas.microsoft.com/office/word/2010/wordml" xmlns:w15="http://schemas.microsoft.com/office/word/2012/wordml" xmlns:w16cex="http://schemas.microsoft.com/office/word/2018/wordml/cex" xmlns:w16cid="http://schemas.microsoft.com/office/word/2016/wordml/cid" xmlns:w16="http://schemas.microsoft.com/office/word/2018/wordml" xmlns:w16du="http://schemas.microsoft.com/office/word/2023/wordml/word16du" xmlns:w16sdtdh="http://schemas.microsoft.com/office/word/2020/wordml/sdtdatahash" xmlns:w16se="http://schemas.microsoft.com/office/word/2015/wordml/symex" xmlns:wpg="http://schemas.microsoft.com/office/word/2010/wordprocessingGroup" xmlns:wpi="http://schemas.microsoft.com/office/word/2010/wordprocessingInk" xmlns:wne="http://schemas.microsoft.com/office/word/2006/wordml" xmlns:wps="http://schemas.microsoft.com/office/word/2010/wordprocessingShape" mc:Ignorable="w14 w15 w16se w16cid w16 w16cex w16sdtdh w16du wp14">
+<w:hdr xmlns:wpc="http://schemas.microsoft.com/office/word/2010/wordprocessingCanvas" xmlns:cx="http://schemas.microsoft.com/office/drawing/2014/chartex" xmlns:cx1="http://schemas.microsoft.com/office/drawing/2015/9/8/chartex" xmlns:cx2="http://schemas.microsoft.com/office/drawing/2015/10/21/chartex" xmlns:cx3="http://schemas.microsoft.com/office/drawing/2016/5/9/chartex" xmlns:cx4="http://schemas.microsoft.com/office/drawing/2016/5/10/chartex" xmlns:cx5="http://schemas.microsoft.com/office/drawing/2016/5/11/chartex" xmlns:cx6="http://schemas.microsoft.com/office/drawing/2016/5/12/chartex" xmlns:cx7="http://schemas.microsoft.com/office/drawing/2016/5/13/chartex" xmlns:cx8="http://schemas.microsoft.com/office/drawing/2016/5/14/chartex" xmlns:mc="http://schemas.openxmlformats.org/markup-compatibility/2006" xmlns:aink="http://schemas.microsoft.com/office/drawing/2016/ink" xmlns:am3d="http://schemas.microsoft.com/office/drawing/2017/model3d" xmlns:o="urn:schemas-microsoft-com:office:office" xmlns:oel="http://schemas.microsoft.com/office/2019/extlst" xmlns:r="http://schemas.openxmlformats.org/officeDocument/2006/relationships" xmlns:m="http://schemas.openxmlformats.org/officeDocument/2006/math" xmlns:v="urn:schemas-microsoft-com:vml" xmlns:wp14="http://schemas.microsoft.com/office/word/2010/wordprocessingDrawing" xmlns:wp="http://schemas.openxmlformats.org/drawingml/2006/wordprocessingDrawing" xmlns:w10="urn:schemas-microsoft-com:office:word" xmlns:w="http://schemas.openxmlformats.org/wordprocessingml/2006/main" xmlns:w14="http://schemas.microsoft.com/office/word/2010/wordml" xmlns:w15="http://schemas.microsoft.com/office/word/2012/wordml" xmlns:w16cex="http://schemas.microsoft.com/office/word/2018/wordml/cex" xmlns:w16cid="http://schemas.microsoft.com/office/word/2016/wordml/cid" xmlns:w16="http://schemas.microsoft.com/office/word/2018/wordml" xmlns:w16du="http://schemas.microsoft.com/office/word/2023/wordml/word16du" xmlns:w16sdtdh="http://schemas.microsoft.com/office/word/2020/wordml/sdtdatahash" xmlns:w16sdtfl="http://schemas.microsoft.com/office/word/2024/wordml/sdtformatlock" xmlns:w16se="http://schemas.microsoft.com/office/word/2015/wordml/symex" xmlns:wpg="http://schemas.microsoft.com/office/word/2010/wordprocessingGroup" xmlns:wpi="http://schemas.microsoft.com/office/word/2010/wordprocessingInk" xmlns:wne="http://schemas.microsoft.com/office/word/2006/wordml" xmlns:wps="http://schemas.microsoft.com/office/word/2010/wordprocessingShape" mc:Ignorable="w14 w15 w16se w16cid w16 w16cex w16sdtdh w16sdtfl w16du wp14">
   <w:p>
     <w:pPr>
       <w:pStyle w:val="Header"/>
+      <w:rPr>
+        <w:sz w:val="22"/>
+        <w:szCs w:val="22"/>
+      </w:rPr>
     </w:pPr>
     <w:r>
       <w:tab/>
@@ -7968,28 +8296,42 @@
         <w:sz w:val="22"/>
         <w:szCs w:val="22"/>
       </w:rPr>
-      <w:t>6/</w:t>
+      <w:t>1</w:t>
     </w:r>
     <w:r>
       <w:rPr>
         <w:sz w:val="22"/>
         <w:szCs w:val="22"/>
       </w:rPr>
-      <w:t>9</w:t>
+      <w:t>/</w:t>
     </w:r>
     <w:r>
       <w:rPr>
         <w:sz w:val="22"/>
         <w:szCs w:val="22"/>
       </w:rPr>
-      <w:t>/2024</w:t>
+      <w:t>8</w:t>
+    </w:r>
+    <w:r>
+      <w:rPr>
+        <w:sz w:val="22"/>
+        <w:szCs w:val="22"/>
+      </w:rPr>
+      <w:t>/202</w:t>
+    </w:r>
+    <w:r>
+      <w:rPr>
+        <w:sz w:val="22"/>
+        <w:szCs w:val="22"/>
+      </w:rPr>
+      <w:t>5</w:t>
     </w:r>
   </w:p>
 </w:hdr>
 </file>
 
 <file path=word/numbering.xml><?xml version="1.0" encoding="utf-8"?>
-<w:numbering xmlns:wpc="http://schemas.microsoft.com/office/word/2010/wordprocessingCanvas" xmlns:cx="http://schemas.microsoft.com/office/drawing/2014/chartex" xmlns:cx1="http://schemas.microsoft.com/office/drawing/2015/9/8/chartex" xmlns:cx2="http://schemas.microsoft.com/office/drawing/2015/10/21/chartex" xmlns:cx3="http://schemas.microsoft.com/office/drawing/2016/5/9/chartex" xmlns:cx4="http://schemas.microsoft.com/office/drawing/2016/5/10/chartex" xmlns:cx5="http://schemas.microsoft.com/office/drawing/2016/5/11/chartex" xmlns:cx6="http://schemas.microsoft.com/office/drawing/2016/5/12/chartex" xmlns:cx7="http://schemas.microsoft.com/office/drawing/2016/5/13/chartex" xmlns:cx8="http://schemas.microsoft.com/office/drawing/2016/5/14/chartex" xmlns:mc="http://schemas.openxmlformats.org/markup-compatibility/2006" xmlns:aink="http://schemas.microsoft.com/office/drawing/2016/ink" xmlns:am3d="http://schemas.microsoft.com/office/drawing/2017/model3d" xmlns:o="urn:schemas-microsoft-com:office:office" xmlns:oel="http://schemas.microsoft.com/office/2019/extlst" xmlns:r="http://schemas.openxmlformats.org/officeDocument/2006/relationships" xmlns:m="http://schemas.openxmlformats.org/officeDocument/2006/math" xmlns:v="urn:schemas-microsoft-com:vml" xmlns:wp14="http://schemas.microsoft.com/office/word/2010/wordprocessingDrawing" xmlns:wp="http://schemas.openxmlformats.org/drawingml/2006/wordprocessingDrawing" xmlns:w10="urn:schemas-microsoft-com:office:word" xmlns:w="http://schemas.openxmlformats.org/wordprocessingml/2006/main" xmlns:w14="http://schemas.microsoft.com/office/word/2010/wordml" xmlns:w15="http://schemas.microsoft.com/office/word/2012/wordml" xmlns:w16cex="http://schemas.microsoft.com/office/word/2018/wordml/cex" xmlns:w16cid="http://schemas.microsoft.com/office/word/2016/wordml/cid" xmlns:w16="http://schemas.microsoft.com/office/word/2018/wordml" xmlns:w16du="http://schemas.microsoft.com/office/word/2023/wordml/word16du" xmlns:w16sdtdh="http://schemas.microsoft.com/office/word/2020/wordml/sdtdatahash" xmlns:w16se="http://schemas.microsoft.com/office/word/2015/wordml/symex" xmlns:wpg="http://schemas.microsoft.com/office/word/2010/wordprocessingGroup" xmlns:wpi="http://schemas.microsoft.com/office/word/2010/wordprocessingInk" xmlns:wne="http://schemas.microsoft.com/office/word/2006/wordml" xmlns:wps="http://schemas.microsoft.com/office/word/2010/wordprocessingShape" mc:Ignorable="w14 w15 w16se w16cid w16 w16cex w16sdtdh w16du wp14">
+<w:numbering xmlns:wpc="http://schemas.microsoft.com/office/word/2010/wordprocessingCanvas" xmlns:cx="http://schemas.microsoft.com/office/drawing/2014/chartex" xmlns:cx1="http://schemas.microsoft.com/office/drawing/2015/9/8/chartex" xmlns:cx2="http://schemas.microsoft.com/office/drawing/2015/10/21/chartex" xmlns:cx3="http://schemas.microsoft.com/office/drawing/2016/5/9/chartex" xmlns:cx4="http://schemas.microsoft.com/office/drawing/2016/5/10/chartex" xmlns:cx5="http://schemas.microsoft.com/office/drawing/2016/5/11/chartex" xmlns:cx6="http://schemas.microsoft.com/office/drawing/2016/5/12/chartex" xmlns:cx7="http://schemas.microsoft.com/office/drawing/2016/5/13/chartex" xmlns:cx8="http://schemas.microsoft.com/office/drawing/2016/5/14/chartex" xmlns:mc="http://schemas.openxmlformats.org/markup-compatibility/2006" xmlns:aink="http://schemas.microsoft.com/office/drawing/2016/ink" xmlns:am3d="http://schemas.microsoft.com/office/drawing/2017/model3d" xmlns:o="urn:schemas-microsoft-com:office:office" xmlns:oel="http://schemas.microsoft.com/office/2019/extlst" xmlns:r="http://schemas.openxmlformats.org/officeDocument/2006/relationships" xmlns:m="http://schemas.openxmlformats.org/officeDocument/2006/math" xmlns:v="urn:schemas-microsoft-com:vml" xmlns:wp14="http://schemas.microsoft.com/office/word/2010/wordprocessingDrawing" xmlns:wp="http://schemas.openxmlformats.org/drawingml/2006/wordprocessingDrawing" xmlns:w10="urn:schemas-microsoft-com:office:word" xmlns:w="http://schemas.openxmlformats.org/wordprocessingml/2006/main" xmlns:w14="http://schemas.microsoft.com/office/word/2010/wordml" xmlns:w15="http://schemas.microsoft.com/office/word/2012/wordml" xmlns:w16cex="http://schemas.microsoft.com/office/word/2018/wordml/cex" xmlns:w16cid="http://schemas.microsoft.com/office/word/2016/wordml/cid" xmlns:w16="http://schemas.microsoft.com/office/word/2018/wordml" xmlns:w16du="http://schemas.microsoft.com/office/word/2023/wordml/word16du" xmlns:w16sdtdh="http://schemas.microsoft.com/office/word/2020/wordml/sdtdatahash" xmlns:w16sdtfl="http://schemas.microsoft.com/office/word/2024/wordml/sdtformatlock" xmlns:w16se="http://schemas.microsoft.com/office/word/2015/wordml/symex" xmlns:wpg="http://schemas.microsoft.com/office/word/2010/wordprocessingGroup" xmlns:wpi="http://schemas.microsoft.com/office/word/2010/wordprocessingInk" xmlns:wne="http://schemas.microsoft.com/office/word/2006/wordml" xmlns:wps="http://schemas.microsoft.com/office/word/2010/wordprocessingShape" mc:Ignorable="w14 w15 w16se w16cid w16 w16cex w16sdtdh w16sdtfl w16du wp14">
   <w:abstractNum w:abstractNumId="0" w15:restartNumberingAfterBreak="0">
     <w:nsid w:val="5C810850"/>
     <w:multiLevelType w:val="hybridMultilevel"/>
@@ -8574,7 +8916,7 @@
 </file>
 
 <file path=word/styles.xml><?xml version="1.0" encoding="utf-8"?>
-<w:styles xmlns:mc="http://schemas.openxmlformats.org/markup-compatibility/2006" xmlns:r="http://schemas.openxmlformats.org/officeDocument/2006/relationships" xmlns:w="http://schemas.openxmlformats.org/wordprocessingml/2006/main" xmlns:w14="http://schemas.microsoft.com/office/word/2010/wordml" xmlns:w15="http://schemas.microsoft.com/office/word/2012/wordml" xmlns:w16cex="http://schemas.microsoft.com/office/word/2018/wordml/cex" xmlns:w16cid="http://schemas.microsoft.com/office/word/2016/wordml/cid" xmlns:w16="http://schemas.microsoft.com/office/word/2018/wordml" xmlns:w16du="http://schemas.microsoft.com/office/word/2023/wordml/word16du" xmlns:w16sdtdh="http://schemas.microsoft.com/office/word/2020/wordml/sdtdatahash" xmlns:w16se="http://schemas.microsoft.com/office/word/2015/wordml/symex" mc:Ignorable="w14 w15 w16se w16cid w16 w16cex w16sdtdh w16du">
+<w:styles xmlns:mc="http://schemas.openxmlformats.org/markup-compatibility/2006" xmlns:r="http://schemas.openxmlformats.org/officeDocument/2006/relationships" xmlns:w="http://schemas.openxmlformats.org/wordprocessingml/2006/main" xmlns:w14="http://schemas.microsoft.com/office/word/2010/wordml" xmlns:w15="http://schemas.microsoft.com/office/word/2012/wordml" xmlns:w16cex="http://schemas.microsoft.com/office/word/2018/wordml/cex" xmlns:w16cid="http://schemas.microsoft.com/office/word/2016/wordml/cid" xmlns:w16="http://schemas.microsoft.com/office/word/2018/wordml" xmlns:w16du="http://schemas.microsoft.com/office/word/2023/wordml/word16du" xmlns:w16sdtdh="http://schemas.microsoft.com/office/word/2020/wordml/sdtdatahash" xmlns:w16sdtfl="http://schemas.microsoft.com/office/word/2024/wordml/sdtformatlock" xmlns:w16se="http://schemas.microsoft.com/office/word/2015/wordml/symex" mc:Ignorable="w14 w15 w16se w16cid w16 w16cex w16sdtdh w16sdtfl w16du">
   <w:docDefaults>
     <w:rPrDefault>
       <w:rPr>
@@ -8967,7 +9309,7 @@
   <w:style w:type="paragraph" w:default="1" w:styleId="Normal">
     <w:name w:val="Normal"/>
     <w:qFormat/>
-    <w:rsid w:val="006B4913"/>
+    <w:rsid w:val="00A85221"/>
     <w:rPr>
       <w:rFonts w:ascii="Times New Roman" w:eastAsia="Times New Roman" w:hAnsi="Times New Roman" w:cs="Times New Roman"/>
     </w:rPr>

</xml_diff>